<commit_message>
moved deployment chapter to sysspec according to roger diehl
</commit_message>
<xml_diff>
--- a/01_Dokumentation/00_Bericht/PMP.docx
+++ b/01_Dokumentation/00_Bericht/PMP.docx
@@ -446,8 +446,7 @@
         </w:rPr>
       </w:pPr>
     </w:p>
-    <w:bookmarkStart w:id="0" w:name="_GoBack" w:displacedByCustomXml="next"/>
-    <w:bookmarkStart w:id="1" w:name="_Hlk501543777" w:displacedByCustomXml="next"/>
+    <w:bookmarkStart w:id="0" w:name="_Hlk501543777" w:displacedByCustomXml="next"/>
     <w:sdt>
       <w:sdtPr>
         <w:rPr>
@@ -488,6 +487,8 @@
             </w:rPr>
           </w:pPr>
         </w:p>
+        <w:bookmarkStart w:id="1" w:name="_Hlk501706753"/>
+        <w:bookmarkStart w:id="2" w:name="_GoBack"/>
         <w:p>
           <w:pPr>
             <w:pStyle w:val="Verzeichnis1"/>
@@ -518,131 +519,14 @@
             </w:rPr>
             <w:fldChar w:fldCharType="separate"/>
           </w:r>
-          <w:bookmarkStart w:id="2" w:name="_Hlk501543758"/>
-          <w:r>
-            <w:rPr>
-              <w:rStyle w:val="Hyperlink"/>
-              <w:noProof/>
-            </w:rPr>
-            <w:fldChar w:fldCharType="begin"/>
-          </w:r>
-          <w:r>
-            <w:rPr>
-              <w:rStyle w:val="Hyperlink"/>
-              <w:noProof/>
-            </w:rPr>
-            <w:instrText xml:space="preserve"> </w:instrText>
-          </w:r>
-          <w:r>
-            <w:rPr>
-              <w:noProof/>
-            </w:rPr>
-            <w:instrText>HYPERLINK \l "_Toc501542899"</w:instrText>
-          </w:r>
-          <w:r>
-            <w:rPr>
-              <w:rStyle w:val="Hyperlink"/>
-              <w:noProof/>
-            </w:rPr>
-            <w:instrText xml:space="preserve"> </w:instrText>
-          </w:r>
-          <w:r>
-            <w:rPr>
-              <w:rStyle w:val="Hyperlink"/>
-              <w:noProof/>
-            </w:rPr>
-          </w:r>
-          <w:r>
-            <w:rPr>
-              <w:rStyle w:val="Hyperlink"/>
-              <w:noProof/>
-            </w:rPr>
-            <w:fldChar w:fldCharType="separate"/>
-          </w:r>
-          <w:r>
-            <w:rPr>
-              <w:rStyle w:val="Hyperlink"/>
-              <w:noProof/>
-              <w:lang w:val="de-CH"/>
-            </w:rPr>
-            <w:t>Projektübersicht</w:t>
-          </w:r>
-          <w:r>
-            <w:rPr>
-              <w:noProof/>
-              <w:webHidden/>
-            </w:rPr>
-            <w:tab/>
-          </w:r>
-          <w:r>
-            <w:rPr>
-              <w:noProof/>
-              <w:webHidden/>
-            </w:rPr>
-            <w:fldChar w:fldCharType="begin"/>
-          </w:r>
-          <w:r>
-            <w:rPr>
-              <w:noProof/>
-              <w:webHidden/>
-            </w:rPr>
-            <w:instrText xml:space="preserve"> PAGEREF _Toc501542899 \h </w:instrText>
-          </w:r>
-          <w:r>
-            <w:rPr>
-              <w:noProof/>
-              <w:webHidden/>
-            </w:rPr>
-          </w:r>
-          <w:r>
-            <w:rPr>
-              <w:noProof/>
-              <w:webHidden/>
-            </w:rPr>
-            <w:fldChar w:fldCharType="separate"/>
-          </w:r>
-          <w:r>
-            <w:rPr>
-              <w:noProof/>
-              <w:webHidden/>
-            </w:rPr>
-            <w:t>3</w:t>
-          </w:r>
-          <w:r>
-            <w:rPr>
-              <w:noProof/>
-              <w:webHidden/>
-            </w:rPr>
-            <w:fldChar w:fldCharType="end"/>
-          </w:r>
-          <w:r>
-            <w:rPr>
-              <w:rStyle w:val="Hyperlink"/>
-              <w:noProof/>
-            </w:rPr>
-            <w:fldChar w:fldCharType="end"/>
-          </w:r>
-        </w:p>
-        <w:p>
-          <w:pPr>
-            <w:pStyle w:val="Verzeichnis2"/>
-            <w:tabs>
-              <w:tab w:val="right" w:leader="dot" w:pos="9062"/>
-            </w:tabs>
-            <w:rPr>
-              <w:rFonts w:eastAsiaTheme="minorEastAsia"/>
-              <w:noProof/>
-              <w:lang w:val="de-CH" w:eastAsia="zh-CN"/>
-            </w:rPr>
-          </w:pPr>
-          <w:hyperlink w:anchor="_Toc501542900" w:history="1">
+          <w:hyperlink w:anchor="_Toc501706786" w:history="1">
             <w:r>
               <w:rPr>
                 <w:rStyle w:val="Hyperlink"/>
                 <w:noProof/>
                 <w:lang w:val="de-CH"/>
               </w:rPr>
-              <w:t>Projektziele</w:t>
+              <w:t>Projektübersicht</w:t>
             </w:r>
             <w:r>
               <w:rPr>
@@ -663,7 +547,7 @@
                 <w:noProof/>
                 <w:webHidden/>
               </w:rPr>
-              <w:instrText xml:space="preserve"> PAGEREF _Toc501542900 \h </w:instrText>
+              <w:instrText xml:space="preserve"> PAGEREF _Toc501706786 \h </w:instrText>
             </w:r>
             <w:r>
               <w:rPr>
@@ -706,13 +590,84 @@
               <w:lang w:val="de-CH" w:eastAsia="zh-CN"/>
             </w:rPr>
           </w:pPr>
-          <w:hyperlink w:anchor="_Toc501542901" w:history="1">
+          <w:hyperlink w:anchor="_Toc501706787" w:history="1">
             <w:r>
               <w:rPr>
                 <w:rStyle w:val="Hyperlink"/>
                 <w:noProof/>
                 <w:lang w:val="de-CH"/>
               </w:rPr>
+              <w:t>Projektziele</w:t>
+            </w:r>
+            <w:r>
+              <w:rPr>
+                <w:noProof/>
+                <w:webHidden/>
+              </w:rPr>
+              <w:tab/>
+            </w:r>
+            <w:r>
+              <w:rPr>
+                <w:noProof/>
+                <w:webHidden/>
+              </w:rPr>
+              <w:fldChar w:fldCharType="begin"/>
+            </w:r>
+            <w:r>
+              <w:rPr>
+                <w:noProof/>
+                <w:webHidden/>
+              </w:rPr>
+              <w:instrText xml:space="preserve"> PAGEREF _Toc501706787 \h </w:instrText>
+            </w:r>
+            <w:r>
+              <w:rPr>
+                <w:noProof/>
+                <w:webHidden/>
+              </w:rPr>
+            </w:r>
+            <w:r>
+              <w:rPr>
+                <w:noProof/>
+                <w:webHidden/>
+              </w:rPr>
+              <w:fldChar w:fldCharType="separate"/>
+            </w:r>
+            <w:r>
+              <w:rPr>
+                <w:noProof/>
+                <w:webHidden/>
+              </w:rPr>
+              <w:t>3</w:t>
+            </w:r>
+            <w:r>
+              <w:rPr>
+                <w:noProof/>
+                <w:webHidden/>
+              </w:rPr>
+              <w:fldChar w:fldCharType="end"/>
+            </w:r>
+          </w:hyperlink>
+        </w:p>
+        <w:p>
+          <w:pPr>
+            <w:pStyle w:val="Verzeichnis2"/>
+            <w:tabs>
+              <w:tab w:val="right" w:leader="dot" w:pos="9062"/>
+            </w:tabs>
+            <w:rPr>
+              <w:rFonts w:eastAsiaTheme="minorEastAsia"/>
+              <w:noProof/>
+              <w:lang w:val="de-CH" w:eastAsia="zh-CN"/>
+            </w:rPr>
+          </w:pPr>
+          <w:hyperlink w:anchor="_Toc501706788" w:history="1">
+            <w:r>
+              <w:rPr>
+                <w:rStyle w:val="Hyperlink"/>
+                <w:noProof/>
+                <w:lang w:val="de-CH"/>
+              </w:rPr>
               <w:t>Organisation &amp; Zuständigkeiten</w:t>
             </w:r>
             <w:r>
@@ -734,7 +689,7 @@
                 <w:noProof/>
                 <w:webHidden/>
               </w:rPr>
-              <w:instrText xml:space="preserve"> PAGEREF _Toc501542901 \h </w:instrText>
+              <w:instrText xml:space="preserve"> PAGEREF _Toc501706788 \h </w:instrText>
             </w:r>
             <w:r>
               <w:rPr>
@@ -777,7 +732,7 @@
               <w:lang w:val="de-CH" w:eastAsia="zh-CN"/>
             </w:rPr>
           </w:pPr>
-          <w:hyperlink w:anchor="_Toc501542902" w:history="1">
+          <w:hyperlink w:anchor="_Toc501706789" w:history="1">
             <w:r>
               <w:rPr>
                 <w:rStyle w:val="Hyperlink"/>
@@ -805,7 +760,7 @@
                 <w:noProof/>
                 <w:webHidden/>
               </w:rPr>
-              <w:instrText xml:space="preserve"> PAGEREF _Toc501542902 \h </w:instrText>
+              <w:instrText xml:space="preserve"> PAGEREF _Toc501706789 \h </w:instrText>
             </w:r>
             <w:r>
               <w:rPr>
@@ -848,7 +803,7 @@
               <w:lang w:val="de-CH" w:eastAsia="zh-CN"/>
             </w:rPr>
           </w:pPr>
-          <w:hyperlink w:anchor="_Toc501542903" w:history="1">
+          <w:hyperlink w:anchor="_Toc501706790" w:history="1">
             <w:r>
               <w:rPr>
                 <w:rStyle w:val="Hyperlink"/>
@@ -876,7 +831,7 @@
                 <w:noProof/>
                 <w:webHidden/>
               </w:rPr>
-              <w:instrText xml:space="preserve"> PAGEREF _Toc501542903 \h </w:instrText>
+              <w:instrText xml:space="preserve"> PAGEREF _Toc501706790 \h </w:instrText>
             </w:r>
             <w:r>
               <w:rPr>
@@ -919,7 +874,7 @@
               <w:lang w:val="de-CH" w:eastAsia="zh-CN"/>
             </w:rPr>
           </w:pPr>
-          <w:hyperlink w:anchor="_Toc501542904" w:history="1">
+          <w:hyperlink w:anchor="_Toc501706791" w:history="1">
             <w:r>
               <w:rPr>
                 <w:rStyle w:val="Hyperlink"/>
@@ -947,7 +902,7 @@
                 <w:noProof/>
                 <w:webHidden/>
               </w:rPr>
-              <w:instrText xml:space="preserve"> PAGEREF _Toc501542904 \h </w:instrText>
+              <w:instrText xml:space="preserve"> PAGEREF _Toc501706791 \h </w:instrText>
             </w:r>
             <w:r>
               <w:rPr>
@@ -990,7 +945,7 @@
               <w:lang w:val="de-CH" w:eastAsia="zh-CN"/>
             </w:rPr>
           </w:pPr>
-          <w:hyperlink w:anchor="_Toc501542905" w:history="1">
+          <w:hyperlink w:anchor="_Toc501706792" w:history="1">
             <w:r>
               <w:rPr>
                 <w:rStyle w:val="Hyperlink"/>
@@ -1018,7 +973,7 @@
                 <w:noProof/>
                 <w:webHidden/>
               </w:rPr>
-              <w:instrText xml:space="preserve"> PAGEREF _Toc501542905 \h </w:instrText>
+              <w:instrText xml:space="preserve"> PAGEREF _Toc501706792 \h </w:instrText>
             </w:r>
             <w:r>
               <w:rPr>
@@ -1061,7 +1016,7 @@
               <w:lang w:val="de-CH" w:eastAsia="zh-CN"/>
             </w:rPr>
           </w:pPr>
-          <w:hyperlink w:anchor="_Toc501542906" w:history="1">
+          <w:hyperlink w:anchor="_Toc501706793" w:history="1">
             <w:r>
               <w:rPr>
                 <w:rStyle w:val="Hyperlink"/>
@@ -1089,7 +1044,7 @@
                 <w:noProof/>
                 <w:webHidden/>
               </w:rPr>
-              <w:instrText xml:space="preserve"> PAGEREF _Toc501542906 \h </w:instrText>
+              <w:instrText xml:space="preserve"> PAGEREF _Toc501706793 \h </w:instrText>
             </w:r>
             <w:r>
               <w:rPr>
@@ -1132,7 +1087,7 @@
               <w:lang w:val="de-CH" w:eastAsia="zh-CN"/>
             </w:rPr>
           </w:pPr>
-          <w:hyperlink w:anchor="_Toc501542907" w:history="1">
+          <w:hyperlink w:anchor="_Toc501706794" w:history="1">
             <w:r>
               <w:rPr>
                 <w:rStyle w:val="Hyperlink"/>
@@ -1160,7 +1115,7 @@
                 <w:noProof/>
                 <w:webHidden/>
               </w:rPr>
-              <w:instrText xml:space="preserve"> PAGEREF _Toc501542907 \h </w:instrText>
+              <w:instrText xml:space="preserve"> PAGEREF _Toc501706794 \h </w:instrText>
             </w:r>
             <w:r>
               <w:rPr>
@@ -1203,7 +1158,7 @@
               <w:lang w:val="de-CH" w:eastAsia="zh-CN"/>
             </w:rPr>
           </w:pPr>
-          <w:hyperlink w:anchor="_Toc501542908" w:history="1">
+          <w:hyperlink w:anchor="_Toc501706795" w:history="1">
             <w:r>
               <w:rPr>
                 <w:rStyle w:val="Hyperlink"/>
@@ -1231,7 +1186,7 @@
                 <w:noProof/>
                 <w:webHidden/>
               </w:rPr>
-              <w:instrText xml:space="preserve"> PAGEREF _Toc501542908 \h </w:instrText>
+              <w:instrText xml:space="preserve"> PAGEREF _Toc501706795 \h </w:instrText>
             </w:r>
             <w:r>
               <w:rPr>
@@ -1274,7 +1229,7 @@
               <w:lang w:val="de-CH" w:eastAsia="zh-CN"/>
             </w:rPr>
           </w:pPr>
-          <w:hyperlink w:anchor="_Toc501542909" w:history="1">
+          <w:hyperlink w:anchor="_Toc501706796" w:history="1">
             <w:r>
               <w:rPr>
                 <w:rStyle w:val="Hyperlink"/>
@@ -1302,7 +1257,7 @@
                 <w:noProof/>
                 <w:webHidden/>
               </w:rPr>
-              <w:instrText xml:space="preserve"> PAGEREF _Toc501542909 \h </w:instrText>
+              <w:instrText xml:space="preserve"> PAGEREF _Toc501706796 \h </w:instrText>
             </w:r>
             <w:r>
               <w:rPr>
@@ -1345,7 +1300,7 @@
               <w:lang w:val="de-CH" w:eastAsia="zh-CN"/>
             </w:rPr>
           </w:pPr>
-          <w:hyperlink w:anchor="_Toc501542910" w:history="1">
+          <w:hyperlink w:anchor="_Toc501706797" w:history="1">
             <w:r>
               <w:rPr>
                 <w:rStyle w:val="Hyperlink"/>
@@ -1373,7 +1328,7 @@
                 <w:noProof/>
                 <w:webHidden/>
               </w:rPr>
-              <w:instrText xml:space="preserve"> PAGEREF _Toc501542910 \h </w:instrText>
+              <w:instrText xml:space="preserve"> PAGEREF _Toc501706797 \h </w:instrText>
             </w:r>
             <w:r>
               <w:rPr>
@@ -1416,7 +1371,7 @@
               <w:lang w:val="de-CH" w:eastAsia="zh-CN"/>
             </w:rPr>
           </w:pPr>
-          <w:hyperlink w:anchor="_Toc501542911" w:history="1">
+          <w:hyperlink w:anchor="_Toc501706798" w:history="1">
             <w:r>
               <w:rPr>
                 <w:rStyle w:val="Hyperlink"/>
@@ -1444,7 +1399,7 @@
                 <w:noProof/>
                 <w:webHidden/>
               </w:rPr>
-              <w:instrText xml:space="preserve"> PAGEREF _Toc501542911 \h </w:instrText>
+              <w:instrText xml:space="preserve"> PAGEREF _Toc501706798 \h </w:instrText>
             </w:r>
             <w:r>
               <w:rPr>
@@ -1487,7 +1442,7 @@
               <w:lang w:val="de-CH" w:eastAsia="zh-CN"/>
             </w:rPr>
           </w:pPr>
-          <w:hyperlink w:anchor="_Toc501542912" w:history="1">
+          <w:hyperlink w:anchor="_Toc501706799" w:history="1">
             <w:r>
               <w:rPr>
                 <w:rStyle w:val="Hyperlink"/>
@@ -1515,7 +1470,7 @@
                 <w:noProof/>
                 <w:webHidden/>
               </w:rPr>
-              <w:instrText xml:space="preserve"> PAGEREF _Toc501542912 \h </w:instrText>
+              <w:instrText xml:space="preserve"> PAGEREF _Toc501706799 \h </w:instrText>
             </w:r>
             <w:r>
               <w:rPr>
@@ -1558,12 +1513,11 @@
               <w:lang w:val="de-CH" w:eastAsia="zh-CN"/>
             </w:rPr>
           </w:pPr>
-          <w:hyperlink w:anchor="_Toc501542913" w:history="1">
+          <w:hyperlink w:anchor="_Toc501706800" w:history="1">
             <w:r>
               <w:rPr>
                 <w:rStyle w:val="Hyperlink"/>
                 <w:noProof/>
-                <w:lang w:val="de-CH"/>
               </w:rPr>
               <w:t>Projektabschluss</w:t>
             </w:r>
@@ -1586,7 +1540,7 @@
                 <w:noProof/>
                 <w:webHidden/>
               </w:rPr>
-              <w:instrText xml:space="preserve"> PAGEREF _Toc501542913 \h </w:instrText>
+              <w:instrText xml:space="preserve"> PAGEREF _Toc501706800 \h </w:instrText>
             </w:r>
             <w:r>
               <w:rPr>
@@ -1629,7 +1583,7 @@
               <w:lang w:val="de-CH" w:eastAsia="zh-CN"/>
             </w:rPr>
           </w:pPr>
-          <w:hyperlink w:anchor="_Toc501542914" w:history="1">
+          <w:hyperlink w:anchor="_Toc501706801" w:history="1">
             <w:r>
               <w:rPr>
                 <w:rStyle w:val="Hyperlink"/>
@@ -1657,7 +1611,7 @@
                 <w:noProof/>
                 <w:webHidden/>
               </w:rPr>
-              <w:instrText xml:space="preserve"> PAGEREF _Toc501542914 \h </w:instrText>
+              <w:instrText xml:space="preserve"> PAGEREF _Toc501706801 \h </w:instrText>
             </w:r>
             <w:r>
               <w:rPr>
@@ -1700,7 +1654,7 @@
               <w:lang w:val="de-CH" w:eastAsia="zh-CN"/>
             </w:rPr>
           </w:pPr>
-          <w:hyperlink w:anchor="_Toc501542915" w:history="1">
+          <w:hyperlink w:anchor="_Toc501706802" w:history="1">
             <w:r>
               <w:rPr>
                 <w:rStyle w:val="Hyperlink"/>
@@ -1728,7 +1682,7 @@
                 <w:noProof/>
                 <w:webHidden/>
               </w:rPr>
-              <w:instrText xml:space="preserve"> PAGEREF _Toc501542915 \h </w:instrText>
+              <w:instrText xml:space="preserve"> PAGEREF _Toc501706802 \h </w:instrText>
             </w:r>
             <w:r>
               <w:rPr>
@@ -1771,7 +1725,7 @@
               <w:lang w:val="de-CH" w:eastAsia="zh-CN"/>
             </w:rPr>
           </w:pPr>
-          <w:hyperlink w:anchor="_Toc501542916" w:history="1">
+          <w:hyperlink w:anchor="_Toc501706803" w:history="1">
             <w:r>
               <w:rPr>
                 <w:rStyle w:val="Hyperlink"/>
@@ -1799,7 +1753,7 @@
                 <w:noProof/>
                 <w:webHidden/>
               </w:rPr>
-              <w:instrText xml:space="preserve"> PAGEREF _Toc501542916 \h </w:instrText>
+              <w:instrText xml:space="preserve"> PAGEREF _Toc501706803 \h </w:instrText>
             </w:r>
             <w:r>
               <w:rPr>
@@ -1842,7 +1796,7 @@
               <w:lang w:val="de-CH" w:eastAsia="zh-CN"/>
             </w:rPr>
           </w:pPr>
-          <w:hyperlink w:anchor="_Toc501542917" w:history="1">
+          <w:hyperlink w:anchor="_Toc501706804" w:history="1">
             <w:r>
               <w:rPr>
                 <w:rStyle w:val="Hyperlink"/>
@@ -1870,7 +1824,7 @@
                 <w:noProof/>
                 <w:webHidden/>
               </w:rPr>
-              <w:instrText xml:space="preserve"> PAGEREF _Toc501542917 \h </w:instrText>
+              <w:instrText xml:space="preserve"> PAGEREF _Toc501706804 \h </w:instrText>
             </w:r>
             <w:r>
               <w:rPr>
@@ -1913,7 +1867,7 @@
               <w:lang w:val="de-CH" w:eastAsia="zh-CN"/>
             </w:rPr>
           </w:pPr>
-          <w:hyperlink w:anchor="_Toc501542918" w:history="1">
+          <w:hyperlink w:anchor="_Toc501706805" w:history="1">
             <w:r>
               <w:rPr>
                 <w:rStyle w:val="Hyperlink"/>
@@ -1941,7 +1895,7 @@
                 <w:noProof/>
                 <w:webHidden/>
               </w:rPr>
-              <w:instrText xml:space="preserve"> PAGEREF _Toc501542918 \h </w:instrText>
+              <w:instrText xml:space="preserve"> PAGEREF _Toc501706805 \h </w:instrText>
             </w:r>
             <w:r>
               <w:rPr>
@@ -1984,7 +1938,7 @@
               <w:lang w:val="de-CH" w:eastAsia="zh-CN"/>
             </w:rPr>
           </w:pPr>
-          <w:hyperlink w:anchor="_Toc501542919" w:history="1">
+          <w:hyperlink w:anchor="_Toc501706806" w:history="1">
             <w:r>
               <w:rPr>
                 <w:rStyle w:val="Hyperlink"/>
@@ -2012,7 +1966,7 @@
                 <w:noProof/>
                 <w:webHidden/>
               </w:rPr>
-              <w:instrText xml:space="preserve"> PAGEREF _Toc501542919 \h </w:instrText>
+              <w:instrText xml:space="preserve"> PAGEREF _Toc501706806 \h </w:instrText>
             </w:r>
             <w:r>
               <w:rPr>
@@ -2055,14 +2009,14 @@
               <w:lang w:val="de-CH" w:eastAsia="zh-CN"/>
             </w:rPr>
           </w:pPr>
-          <w:hyperlink w:anchor="_Toc501542920" w:history="1">
+          <w:hyperlink w:anchor="_Toc501706807" w:history="1">
             <w:r>
               <w:rPr>
                 <w:rStyle w:val="Hyperlink"/>
                 <w:noProof/>
                 <w:lang w:val="de-CH"/>
               </w:rPr>
-              <w:t>Deployment</w:t>
+              <w:t>Anhang</w:t>
             </w:r>
             <w:r>
               <w:rPr>
@@ -2083,7 +2037,7 @@
                 <w:noProof/>
                 <w:webHidden/>
               </w:rPr>
-              <w:instrText xml:space="preserve"> PAGEREF _Toc501542920 \h </w:instrText>
+              <w:instrText xml:space="preserve"> PAGEREF _Toc501706807 \h </w:instrText>
             </w:r>
             <w:r>
               <w:rPr>
@@ -2126,14 +2080,14 @@
               <w:lang w:val="de-CH" w:eastAsia="zh-CN"/>
             </w:rPr>
           </w:pPr>
-          <w:hyperlink w:anchor="_Toc501542921" w:history="1">
+          <w:hyperlink w:anchor="_Toc501706808" w:history="1">
             <w:r>
               <w:rPr>
                 <w:rStyle w:val="Hyperlink"/>
                 <w:noProof/>
                 <w:lang w:val="de-CH"/>
               </w:rPr>
-              <w:t>Anhang Sprintpläne</w:t>
+              <w:t>Sprintpläne</w:t>
             </w:r>
             <w:r>
               <w:rPr>
@@ -2154,7 +2108,7 @@
                 <w:noProof/>
                 <w:webHidden/>
               </w:rPr>
-              <w:instrText xml:space="preserve"> PAGEREF _Toc501542921 \h </w:instrText>
+              <w:instrText xml:space="preserve"> PAGEREF _Toc501706808 \h </w:instrText>
             </w:r>
             <w:r>
               <w:rPr>
@@ -2174,7 +2128,7 @@
                 <w:noProof/>
                 <w:webHidden/>
               </w:rPr>
-              <w:t>20</w:t>
+              <w:t>19</w:t>
             </w:r>
             <w:r>
               <w:rPr>
@@ -2184,7 +2138,6 @@
               <w:fldChar w:fldCharType="end"/>
             </w:r>
           </w:hyperlink>
-          <w:bookmarkEnd w:id="2"/>
         </w:p>
         <w:p>
           <w:pPr>
@@ -2203,7 +2156,8 @@
         </w:p>
       </w:sdtContent>
     </w:sdt>
-    <w:bookmarkEnd w:id="1"/>
+    <w:bookmarkEnd w:id="2" w:displacedByCustomXml="prev"/>
+    <w:bookmarkEnd w:id="1" w:displacedByCustomXml="prev"/>
     <w:bookmarkEnd w:id="0"/>
     <w:p>
       <w:pPr>
@@ -2218,7 +2172,7 @@
         </w:rPr>
         <w:br w:type="page"/>
       </w:r>
-      <w:bookmarkStart w:id="3" w:name="_Toc501542899"/>
+      <w:bookmarkStart w:id="3" w:name="_Toc501706786"/>
       <w:r>
         <w:rPr>
           <w:lang w:val="de-CH"/>
@@ -2235,7 +2189,7 @@
           <w:lang w:val="de-CH"/>
         </w:rPr>
       </w:pPr>
-      <w:bookmarkStart w:id="4" w:name="_Toc501542900"/>
+      <w:bookmarkStart w:id="4" w:name="_Toc501706787"/>
       <w:r>
         <w:rPr>
           <w:lang w:val="de-CH"/>
@@ -2251,7 +2205,7 @@
           <w:lang w:val="de-CH"/>
         </w:rPr>
       </w:pPr>
-      <w:bookmarkStart w:id="5" w:name="_Toc501542901"/>
+      <w:bookmarkStart w:id="5" w:name="_Toc501706788"/>
       <w:r>
         <w:rPr>
           <w:lang w:val="de-CH"/>
@@ -2410,7 +2364,7 @@
           <w:lang w:val="de-CH"/>
         </w:rPr>
       </w:pPr>
-      <w:bookmarkStart w:id="6" w:name="_Toc501542902"/>
+      <w:bookmarkStart w:id="6" w:name="_Toc501706789"/>
       <w:r>
         <w:rPr>
           <w:lang w:val="de-CH"/>
@@ -2427,7 +2381,7 @@
           <w:lang w:val="de-CH"/>
         </w:rPr>
       </w:pPr>
-      <w:bookmarkStart w:id="7" w:name="_Toc501542903"/>
+      <w:bookmarkStart w:id="7" w:name="_Toc501706790"/>
       <w:r>
         <w:rPr>
           <w:lang w:val="de-CH"/>
@@ -2483,7 +2437,7 @@
           <w:lang w:val="de-CH"/>
         </w:rPr>
       </w:pPr>
-      <w:bookmarkStart w:id="8" w:name="_Toc501542904"/>
+      <w:bookmarkStart w:id="8" w:name="_Toc501706791"/>
       <w:r>
         <w:rPr>
           <w:lang w:val="de-CH"/>
@@ -2555,7 +2509,7 @@
           <w:lang w:val="de-CH"/>
         </w:rPr>
       </w:pPr>
-      <w:bookmarkStart w:id="9" w:name="_Toc501542905"/>
+      <w:bookmarkStart w:id="9" w:name="_Toc501706792"/>
       <w:r>
         <w:rPr>
           <w:lang w:val="de-CH"/>
@@ -2593,7 +2547,7 @@
           <w:lang w:val="de-CH"/>
         </w:rPr>
       </w:pPr>
-      <w:bookmarkStart w:id="10" w:name="_Toc501542906"/>
+      <w:bookmarkStart w:id="10" w:name="_Toc501706793"/>
       <w:r>
         <w:rPr>
           <w:lang w:val="de-CH"/>
@@ -2622,7 +2576,7 @@
           <w:lang w:val="de-CH"/>
         </w:rPr>
       </w:pPr>
-      <w:bookmarkStart w:id="11" w:name="_Toc501542907"/>
+      <w:bookmarkStart w:id="11" w:name="_Toc501706794"/>
       <w:r>
         <w:rPr>
           <w:lang w:val="de-CH"/>
@@ -2651,7 +2605,7 @@
           <w:lang w:val="de-CH"/>
         </w:rPr>
       </w:pPr>
-      <w:bookmarkStart w:id="12" w:name="_Toc501542908"/>
+      <w:bookmarkStart w:id="12" w:name="_Toc501706795"/>
       <w:r>
         <w:rPr>
           <w:lang w:val="de-CH"/>
@@ -2674,7 +2628,7 @@
           <w:lang w:val="de-CH"/>
         </w:rPr>
       </w:pPr>
-      <w:bookmarkStart w:id="13" w:name="_Toc501542909"/>
+      <w:bookmarkStart w:id="13" w:name="_Toc501706796"/>
       <w:r>
         <w:rPr>
           <w:lang w:val="de-CH"/>
@@ -2697,7 +2651,7 @@
           <w:lang w:val="de-CH"/>
         </w:rPr>
       </w:pPr>
-      <w:bookmarkStart w:id="14" w:name="_Toc501542910"/>
+      <w:bookmarkStart w:id="14" w:name="_Toc501706797"/>
       <w:r>
         <w:rPr>
           <w:lang w:val="de-CH"/>
@@ -2731,7 +2685,7 @@
           <w:lang w:val="de-CH"/>
         </w:rPr>
       </w:pPr>
-      <w:bookmarkStart w:id="15" w:name="_Toc501542911"/>
+      <w:bookmarkStart w:id="15" w:name="_Toc501706798"/>
       <w:r>
         <w:rPr>
           <w:lang w:val="de-CH"/>
@@ -2765,7 +2719,7 @@
           <w:lang w:val="de-CH"/>
         </w:rPr>
       </w:pPr>
-      <w:bookmarkStart w:id="16" w:name="_Toc501542912"/>
+      <w:bookmarkStart w:id="16" w:name="_Toc501706799"/>
       <w:r>
         <w:rPr>
           <w:lang w:val="de-CH"/>
@@ -2837,106 +2791,51 @@
       </w:r>
     </w:p>
     <w:p>
-      <w:pPr>
-        <w:rPr>
-          <w:lang w:val="de-CH"/>
-        </w:rPr>
-      </w:pPr>
-      <w:r>
-        <w:rPr>
-          <w:lang w:val="de-CH"/>
-        </w:rPr>
-        <w:t xml:space="preserve">Best </w:t>
+      <w:r>
+        <w:t xml:space="preserve">Best practices </w:t>
       </w:r>
       <w:proofErr w:type="spellStart"/>
       <w:r>
-        <w:rPr>
-          <w:lang w:val="de-CH"/>
-        </w:rPr>
-        <w:t>practices</w:t>
+        <w:t>Occoulous</w:t>
       </w:r>
       <w:proofErr w:type="spellEnd"/>
       <w:r>
-        <w:rPr>
-          <w:lang w:val="de-CH"/>
-        </w:rPr>
+        <w:t xml:space="preserve"> Rift</w:t>
+      </w:r>
+    </w:p>
+    <w:p/>
+    <w:p>
+      <w:pPr>
+        <w:pStyle w:val="berschrift2"/>
+      </w:pPr>
+      <w:bookmarkStart w:id="17" w:name="_Toc501706800"/>
+      <w:proofErr w:type="spellStart"/>
+      <w:r>
+        <w:t>Projektabschluss</w:t>
+      </w:r>
+      <w:bookmarkEnd w:id="17"/>
+      <w:proofErr w:type="spellEnd"/>
+    </w:p>
+    <w:p>
+      <w:proofErr w:type="spellStart"/>
+      <w:r>
+        <w:t>Alles</w:t>
+      </w:r>
+      <w:proofErr w:type="spellEnd"/>
+      <w:r>
         <w:t xml:space="preserve"> </w:t>
       </w:r>
       <w:proofErr w:type="spellStart"/>
       <w:r>
-        <w:rPr>
-          <w:lang w:val="de-CH"/>
-        </w:rPr>
-        <w:t>Occoulous</w:t>
+        <w:t>i.O</w:t>
       </w:r>
       <w:proofErr w:type="spellEnd"/>
       <w:r>
-        <w:rPr>
-          <w:lang w:val="de-CH"/>
-        </w:rPr>
-        <w:t xml:space="preserve"> Rift</w:t>
-      </w:r>
-    </w:p>
-    <w:p>
-      <w:pPr>
-        <w:rPr>
-          <w:lang w:val="de-CH"/>
-        </w:rPr>
-      </w:pPr>
-    </w:p>
-    <w:p>
-      <w:pPr>
-        <w:pStyle w:val="berschrift2"/>
-        <w:rPr>
-          <w:lang w:val="de-CH"/>
-        </w:rPr>
-      </w:pPr>
-      <w:bookmarkStart w:id="17" w:name="_Toc501542913"/>
-      <w:r>
-        <w:rPr>
-          <w:lang w:val="de-CH"/>
-        </w:rPr>
-        <w:t>Projektabschluss</w:t>
-      </w:r>
-      <w:bookmarkEnd w:id="17"/>
-    </w:p>
-    <w:p>
-      <w:pPr>
-        <w:rPr>
-          <w:lang w:val="de-CH"/>
-        </w:rPr>
-      </w:pPr>
-      <w:r>
-        <w:rPr>
-          <w:lang w:val="de-CH"/>
-        </w:rPr>
-        <w:t xml:space="preserve">Alles </w:t>
-      </w:r>
-      <w:proofErr w:type="spellStart"/>
-      <w:r>
-        <w:rPr>
-          <w:lang w:val="de-CH"/>
-        </w:rPr>
-        <w:t>i.O</w:t>
-      </w:r>
-      <w:proofErr w:type="spellEnd"/>
-      <w:r>
-        <w:rPr>
-          <w:lang w:val="de-CH"/>
-        </w:rPr>
         <w:t>.</w:t>
       </w:r>
     </w:p>
     <w:p>
-      <w:pPr>
-        <w:rPr>
-          <w:lang w:val="de-CH"/>
-        </w:rPr>
-      </w:pPr>
-      <w:r>
-        <w:rPr>
-          <w:lang w:val="de-CH"/>
-        </w:rPr>
+      <w:r>
         <w:br w:type="page"/>
       </w:r>
     </w:p>
@@ -2947,7 +2846,7 @@
           <w:lang w:val="de-CH"/>
         </w:rPr>
       </w:pPr>
-      <w:bookmarkStart w:id="18" w:name="_Toc501542914"/>
+      <w:bookmarkStart w:id="18" w:name="_Toc501706801"/>
       <w:proofErr w:type="spellStart"/>
       <w:r>
         <w:rPr>
@@ -2966,7 +2865,7 @@
           <w:lang w:val="de-CH"/>
         </w:rPr>
       </w:pPr>
-      <w:bookmarkStart w:id="19" w:name="_Toc501542915"/>
+      <w:bookmarkStart w:id="19" w:name="_Toc501706802"/>
       <w:r>
         <w:rPr>
           <w:lang w:val="de-CH"/>
@@ -2976,55 +2875,77 @@
       <w:bookmarkEnd w:id="19"/>
     </w:p>
     <w:p>
-      <w:r>
+      <w:pPr>
+        <w:rPr>
+          <w:lang w:val="de-CH"/>
+        </w:rPr>
+      </w:pPr>
+      <w:r>
+        <w:rPr>
+          <w:lang w:val="de-CH"/>
+        </w:rPr>
         <w:t>IDE -&gt; Unity / Visual Studio + Version</w:t>
       </w:r>
     </w:p>
     <w:p>
+      <w:pPr>
+        <w:rPr>
+          <w:lang w:val="de-CH"/>
+        </w:rPr>
+      </w:pPr>
       <w:proofErr w:type="spellStart"/>
       <w:r>
+        <w:rPr>
+          <w:lang w:val="de-CH"/>
+        </w:rPr>
         <w:t>Webstorm</w:t>
       </w:r>
       <w:proofErr w:type="spellEnd"/>
       <w:r>
-        <w:t xml:space="preserve"> (</w:t>
-      </w:r>
+        <w:rPr>
+          <w:lang w:val="de-CH"/>
+        </w:rPr>
+        <w:t xml:space="preserve"> (Interaktive Doku)</w:t>
+      </w:r>
+    </w:p>
+    <w:p>
+      <w:pPr>
+        <w:rPr>
+          <w:lang w:val="de-CH"/>
+        </w:rPr>
+      </w:pPr>
+      <w:r>
+        <w:rPr>
+          <w:lang w:val="de-CH"/>
+        </w:rPr>
+        <w:t>.Net Version</w:t>
+      </w:r>
+    </w:p>
+    <w:p>
+      <w:pPr>
+        <w:rPr>
+          <w:lang w:val="de-CH"/>
+        </w:rPr>
+      </w:pPr>
       <w:proofErr w:type="spellStart"/>
       <w:r>
-        <w:t>Interaktive</w:t>
+        <w:rPr>
+          <w:lang w:val="de-CH"/>
+        </w:rPr>
+        <w:t>Enterpriselab</w:t>
       </w:r>
       <w:proofErr w:type="spellEnd"/>
-      <w:r>
-        <w:t xml:space="preserve"> </w:t>
-      </w:r>
-      <w:proofErr w:type="spellStart"/>
-      <w:r>
-        <w:t>Doku</w:t>
-      </w:r>
-      <w:proofErr w:type="spellEnd"/>
-      <w:r>
-        <w:t>)</w:t>
-      </w:r>
-    </w:p>
-    <w:p>
-      <w:r>
-        <w:t>.Net Version</w:t>
-      </w:r>
-    </w:p>
-    <w:p>
-      <w:proofErr w:type="spellStart"/>
-      <w:r>
-        <w:t>Enterpriselab</w:t>
-      </w:r>
-      <w:proofErr w:type="spellEnd"/>
-    </w:p>
-    <w:p>
-      <w:pPr>
-        <w:rPr>
-          <w:lang w:val="de-CH"/>
-        </w:rPr>
-      </w:pPr>
-      <w:r>
+    </w:p>
+    <w:p>
+      <w:pPr>
+        <w:rPr>
+          <w:lang w:val="de-CH"/>
+        </w:rPr>
+      </w:pPr>
+      <w:r>
+        <w:rPr>
+          <w:lang w:val="de-CH"/>
+        </w:rPr>
         <w:tab/>
       </w:r>
       <w:proofErr w:type="spellStart"/>
@@ -3099,7 +3020,7 @@
           <w:lang w:val="de-CH"/>
         </w:rPr>
       </w:pPr>
-      <w:bookmarkStart w:id="20" w:name="_Toc501542916"/>
+      <w:bookmarkStart w:id="20" w:name="_Toc501706803"/>
       <w:r>
         <w:rPr>
           <w:lang w:val="de-CH"/>
@@ -3116,7 +3037,7 @@
           <w:lang w:val="de-CH"/>
         </w:rPr>
       </w:pPr>
-      <w:bookmarkStart w:id="21" w:name="_Toc501542917"/>
+      <w:bookmarkStart w:id="21" w:name="_Toc501706804"/>
       <w:r>
         <w:rPr>
           <w:lang w:val="de-CH"/>
@@ -3158,7 +3079,7 @@
           <w:lang w:val="de-CH"/>
         </w:rPr>
       </w:pPr>
-      <w:bookmarkStart w:id="22" w:name="_Toc501542918"/>
+      <w:bookmarkStart w:id="22" w:name="_Toc501706805"/>
       <w:r>
         <w:rPr>
           <w:lang w:val="de-CH"/>
@@ -3242,7 +3163,7 @@
           <w:lang w:val="de-CH"/>
         </w:rPr>
       </w:pPr>
-      <w:bookmarkStart w:id="23" w:name="_Toc501542919"/>
+      <w:bookmarkStart w:id="23" w:name="_Toc501706806"/>
       <w:r>
         <w:rPr>
           <w:lang w:val="de-CH"/>
@@ -3290,31 +3211,20 @@
           <w:lang w:val="de-CH"/>
         </w:rPr>
       </w:pPr>
-      <w:bookmarkStart w:id="24" w:name="_Toc501542920"/>
+      <w:bookmarkStart w:id="24" w:name="_Toc501706807"/>
       <w:r>
         <w:rPr>
           <w:lang w:val="de-CH"/>
         </w:rPr>
         <w:lastRenderedPageBreak/>
-        <w:t>Deployment</w:t>
+        <w:t>Anhang</w:t>
       </w:r>
       <w:bookmarkEnd w:id="24"/>
-    </w:p>
-    <w:p>
-      <w:pPr>
-        <w:rPr>
-          <w:rFonts w:asciiTheme="majorHAnsi" w:eastAsiaTheme="majorEastAsia" w:hAnsiTheme="majorHAnsi" w:cstheme="majorBidi"/>
-          <w:color w:val="2E74B5" w:themeColor="accent1" w:themeShade="BF"/>
-          <w:sz w:val="26"/>
-          <w:szCs w:val="26"/>
-          <w:lang w:val="de-CH"/>
-        </w:rPr>
-      </w:pPr>
-      <w:r>
-        <w:rPr>
-          <w:lang w:val="de-CH"/>
-        </w:rPr>
-        <w:br w:type="page"/>
+      <w:r>
+        <w:rPr>
+          <w:lang w:val="de-CH"/>
+        </w:rPr>
+        <w:t xml:space="preserve"> </w:t>
       </w:r>
     </w:p>
     <w:p>
@@ -3324,13 +3234,12 @@
           <w:lang w:val="de-CH"/>
         </w:rPr>
       </w:pPr>
-      <w:bookmarkStart w:id="25" w:name="_Toc501542921"/>
-      <w:r>
-        <w:rPr>
-          <w:lang w:val="de-CH"/>
-        </w:rPr>
-        <w:lastRenderedPageBreak/>
-        <w:t>Anhang Sprintpläne</w:t>
+      <w:bookmarkStart w:id="25" w:name="_Toc501706808"/>
+      <w:r>
+        <w:rPr>
+          <w:lang w:val="de-CH"/>
+        </w:rPr>
+        <w:t>Sprintpläne</w:t>
       </w:r>
       <w:bookmarkEnd w:id="25"/>
     </w:p>
@@ -6829,7 +6738,7 @@
 </file>
 
 <file path=customXml/itemProps1.xml><?xml version="1.0" encoding="utf-8"?>
-<ds:datastoreItem xmlns:ds="http://schemas.openxmlformats.org/officeDocument/2006/customXml" ds:itemID="{5AB79FCE-7761-408D-B15A-C5D24CC45154}">
+<ds:datastoreItem xmlns:ds="http://schemas.openxmlformats.org/officeDocument/2006/customXml" ds:itemID="{7CFA8505-B48F-4954-90D5-D2683B9279E6}">
   <ds:schemaRefs>
     <ds:schemaRef ds:uri="http://schemas.openxmlformats.org/officeDocument/2006/bibliography"/>
   </ds:schemaRefs>

</xml_diff>

<commit_message>
Added risk management to pmp
</commit_message>
<xml_diff>
--- a/01_Dokumentation/00_Bericht/PMP.docx
+++ b/01_Dokumentation/00_Bericht/PMP.docx
@@ -488,7 +488,6 @@
           </w:pPr>
         </w:p>
         <w:bookmarkStart w:id="1" w:name="_Hlk501706753"/>
-        <w:bookmarkStart w:id="2" w:name="_GoBack"/>
         <w:p>
           <w:pPr>
             <w:pStyle w:val="Verzeichnis1"/>
@@ -2156,7 +2155,6 @@
         </w:p>
       </w:sdtContent>
     </w:sdt>
-    <w:bookmarkEnd w:id="2" w:displacedByCustomXml="prev"/>
     <w:bookmarkEnd w:id="1" w:displacedByCustomXml="prev"/>
     <w:bookmarkEnd w:id="0"/>
     <w:p>
@@ -2172,7 +2170,7 @@
         </w:rPr>
         <w:br w:type="page"/>
       </w:r>
-      <w:bookmarkStart w:id="3" w:name="_Toc501706786"/>
+      <w:bookmarkStart w:id="2" w:name="_Toc501706786"/>
       <w:r>
         <w:rPr>
           <w:lang w:val="de-CH"/>
@@ -2180,6 +2178,22 @@
         <w:lastRenderedPageBreak/>
         <w:t>Projektübersicht</w:t>
       </w:r>
+      <w:bookmarkEnd w:id="2"/>
+    </w:p>
+    <w:p>
+      <w:pPr>
+        <w:pStyle w:val="berschrift2"/>
+        <w:rPr>
+          <w:lang w:val="de-CH"/>
+        </w:rPr>
+      </w:pPr>
+      <w:bookmarkStart w:id="3" w:name="_Toc501706787"/>
+      <w:r>
+        <w:rPr>
+          <w:lang w:val="de-CH"/>
+        </w:rPr>
+        <w:t>Projektziele</w:t>
+      </w:r>
       <w:bookmarkEnd w:id="3"/>
     </w:p>
     <w:p>
@@ -2189,30 +2203,14 @@
           <w:lang w:val="de-CH"/>
         </w:rPr>
       </w:pPr>
-      <w:bookmarkStart w:id="4" w:name="_Toc501706787"/>
-      <w:r>
-        <w:rPr>
-          <w:lang w:val="de-CH"/>
-        </w:rPr>
-        <w:t>Projektziele</w:t>
+      <w:bookmarkStart w:id="4" w:name="_Toc501706788"/>
+      <w:r>
+        <w:rPr>
+          <w:lang w:val="de-CH"/>
+        </w:rPr>
+        <w:t>Organisation &amp; Zuständigkeiten</w:t>
       </w:r>
       <w:bookmarkEnd w:id="4"/>
-    </w:p>
-    <w:p>
-      <w:pPr>
-        <w:pStyle w:val="berschrift2"/>
-        <w:rPr>
-          <w:lang w:val="de-CH"/>
-        </w:rPr>
-      </w:pPr>
-      <w:bookmarkStart w:id="5" w:name="_Toc501706788"/>
-      <w:r>
-        <w:rPr>
-          <w:lang w:val="de-CH"/>
-        </w:rPr>
-        <w:t>Organisation &amp; Zuständigkeiten</w:t>
-      </w:r>
-      <w:bookmarkEnd w:id="5"/>
     </w:p>
     <w:p>
       <w:pPr>
@@ -2364,7 +2362,7 @@
           <w:lang w:val="de-CH"/>
         </w:rPr>
       </w:pPr>
-      <w:bookmarkStart w:id="6" w:name="_Toc501706789"/>
+      <w:bookmarkStart w:id="5" w:name="_Toc501706789"/>
       <w:r>
         <w:rPr>
           <w:lang w:val="de-CH"/>
@@ -2372,79 +2370,79 @@
         <w:lastRenderedPageBreak/>
         <w:t>Projektführung</w:t>
       </w:r>
+      <w:bookmarkEnd w:id="5"/>
+    </w:p>
+    <w:p>
+      <w:pPr>
+        <w:pStyle w:val="berschrift2"/>
+        <w:rPr>
+          <w:lang w:val="de-CH"/>
+        </w:rPr>
+      </w:pPr>
+      <w:bookmarkStart w:id="6" w:name="_Toc501706790"/>
+      <w:r>
+        <w:rPr>
+          <w:lang w:val="de-CH"/>
+        </w:rPr>
+        <w:t>Gewähltes Vorgehensmodell</w:t>
+      </w:r>
       <w:bookmarkEnd w:id="6"/>
     </w:p>
     <w:p>
       <w:pPr>
+        <w:rPr>
+          <w:lang w:val="de-CH"/>
+        </w:rPr>
+      </w:pPr>
+      <w:r>
+        <w:rPr>
+          <w:lang w:val="de-CH"/>
+        </w:rPr>
+        <w:t xml:space="preserve">Gemäss </w:t>
+      </w:r>
+      <w:proofErr w:type="spellStart"/>
+      <w:r>
+        <w:rPr>
+          <w:lang w:val="de-CH"/>
+        </w:rPr>
+        <w:t>obligatorischm</w:t>
+      </w:r>
+      <w:proofErr w:type="spellEnd"/>
+      <w:r>
+        <w:rPr>
+          <w:lang w:val="de-CH"/>
+        </w:rPr>
+        <w:t xml:space="preserve"> Input</w:t>
+      </w:r>
+    </w:p>
+    <w:p>
+      <w:pPr>
+        <w:rPr>
+          <w:lang w:val="de-CH"/>
+        </w:rPr>
+      </w:pPr>
+      <w:r>
+        <w:rPr>
+          <w:lang w:val="de-CH"/>
+        </w:rPr>
+        <w:t>Linear mit Sprint / Hybridlösung da Hybrid Anforderungen (Forschung + Entwicklung)</w:t>
+      </w:r>
+    </w:p>
+    <w:p>
+      <w:pPr>
         <w:pStyle w:val="berschrift2"/>
         <w:rPr>
           <w:lang w:val="de-CH"/>
         </w:rPr>
       </w:pPr>
-      <w:bookmarkStart w:id="7" w:name="_Toc501706790"/>
-      <w:r>
-        <w:rPr>
-          <w:lang w:val="de-CH"/>
-        </w:rPr>
-        <w:t>Gewähltes Vorgehensmodell</w:t>
+      <w:bookmarkStart w:id="7" w:name="_Toc501706791"/>
+      <w:r>
+        <w:rPr>
+          <w:lang w:val="de-CH"/>
+        </w:rPr>
+        <w:t>Rahmenplan</w:t>
       </w:r>
       <w:bookmarkEnd w:id="7"/>
-    </w:p>
-    <w:p>
-      <w:pPr>
-        <w:rPr>
-          <w:lang w:val="de-CH"/>
-        </w:rPr>
-      </w:pPr>
-      <w:r>
-        <w:rPr>
-          <w:lang w:val="de-CH"/>
-        </w:rPr>
-        <w:t xml:space="preserve">Gemäss </w:t>
-      </w:r>
-      <w:proofErr w:type="spellStart"/>
-      <w:r>
-        <w:rPr>
-          <w:lang w:val="de-CH"/>
-        </w:rPr>
-        <w:t>obligatorischm</w:t>
-      </w:r>
-      <w:proofErr w:type="spellEnd"/>
-      <w:r>
-        <w:rPr>
-          <w:lang w:val="de-CH"/>
-        </w:rPr>
-        <w:t xml:space="preserve"> Input</w:t>
-      </w:r>
-    </w:p>
-    <w:p>
-      <w:pPr>
-        <w:rPr>
-          <w:lang w:val="de-CH"/>
-        </w:rPr>
-      </w:pPr>
-      <w:r>
-        <w:rPr>
-          <w:lang w:val="de-CH"/>
-        </w:rPr>
-        <w:t>Linear mit Sprint / Hybridlösung da Hybrid Anforderungen (Forschung + Entwicklung)</w:t>
-      </w:r>
-    </w:p>
-    <w:p>
-      <w:pPr>
-        <w:pStyle w:val="berschrift2"/>
-        <w:rPr>
-          <w:lang w:val="de-CH"/>
-        </w:rPr>
-      </w:pPr>
-      <w:bookmarkStart w:id="8" w:name="_Toc501706791"/>
-      <w:r>
-        <w:rPr>
-          <w:lang w:val="de-CH"/>
-        </w:rPr>
-        <w:t>Rahmenplan</w:t>
-      </w:r>
-      <w:bookmarkEnd w:id="8"/>
     </w:p>
     <w:p>
       <w:pPr>
@@ -2509,7 +2507,7 @@
           <w:lang w:val="de-CH"/>
         </w:rPr>
       </w:pPr>
-      <w:bookmarkStart w:id="9" w:name="_Toc501706792"/>
+      <w:bookmarkStart w:id="8" w:name="_Toc501706792"/>
       <w:r>
         <w:rPr>
           <w:lang w:val="de-CH"/>
@@ -2517,6 +2515,44 @@
         <w:lastRenderedPageBreak/>
         <w:t>Projektkontrolle</w:t>
       </w:r>
+      <w:bookmarkEnd w:id="8"/>
+    </w:p>
+    <w:p>
+      <w:pPr>
+        <w:rPr>
+          <w:lang w:val="de-CH"/>
+        </w:rPr>
+      </w:pPr>
+      <w:r>
+        <w:rPr>
+          <w:lang w:val="de-CH"/>
+        </w:rPr>
+        <w:t xml:space="preserve">Mittels </w:t>
+      </w:r>
+      <w:proofErr w:type="spellStart"/>
+      <w:r>
+        <w:rPr>
+          <w:lang w:val="de-CH"/>
+        </w:rPr>
+        <w:t>FlyingDonouts</w:t>
+      </w:r>
+      <w:proofErr w:type="spellEnd"/>
+    </w:p>
+    <w:p>
+      <w:pPr>
+        <w:pStyle w:val="berschrift2"/>
+        <w:rPr>
+          <w:lang w:val="de-CH"/>
+        </w:rPr>
+      </w:pPr>
+      <w:bookmarkStart w:id="9" w:name="_Toc501706793"/>
+      <w:r>
+        <w:rPr>
+          <w:lang w:val="de-CH"/>
+        </w:rPr>
+        <w:t>Risikomanagement</w:t>
+      </w:r>
+      <w:bookmarkStart w:id="10" w:name="_Toc501706794"/>
       <w:bookmarkEnd w:id="9"/>
     </w:p>
     <w:p>
@@ -2529,30 +2565,50 @@
         <w:rPr>
           <w:lang w:val="de-CH"/>
         </w:rPr>
-        <w:t xml:space="preserve">Mittels </w:t>
-      </w:r>
-      <w:proofErr w:type="spellStart"/>
-      <w:r>
-        <w:rPr>
-          <w:lang w:val="de-CH"/>
-        </w:rPr>
-        <w:t>FlyingDonouts</w:t>
-      </w:r>
-      <w:proofErr w:type="spellEnd"/>
-    </w:p>
-    <w:p>
-      <w:pPr>
-        <w:pStyle w:val="berschrift2"/>
-        <w:rPr>
-          <w:lang w:val="de-CH"/>
-        </w:rPr>
-      </w:pPr>
-      <w:bookmarkStart w:id="10" w:name="_Toc501706793"/>
-      <w:r>
-        <w:rPr>
-          <w:lang w:val="de-CH"/>
-        </w:rPr>
-        <w:t>Risikomanagement</w:t>
+        <w:br/>
+        <w:t>Sämtliche Risiken wurden an jedem Meilenstein neu beurteilt und als eigenes Kapitel in den Meilensteinberichten aufgeführt. Fokus wurde dabei vor allem auf mögliche Beeinflussung von Drittparteien und technischen Problemen gelegt.</w:t>
+      </w:r>
+    </w:p>
+    <w:p>
+      <w:pPr>
+        <w:rPr>
+          <w:lang w:val="de-CH"/>
+        </w:rPr>
+      </w:pPr>
+      <w:r>
+        <w:rPr>
+          <w:lang w:val="de-CH"/>
+        </w:rPr>
+        <w:t xml:space="preserve">Zur einfacheren Lesbarkeit </w:t>
+      </w:r>
+      <w:r>
+        <w:rPr>
+          <w:lang w:val="de-CH"/>
+        </w:rPr>
+        <w:t xml:space="preserve">wurden sämtliche Änderungen gegenüber dem letzten Meilenstein immer mit Gelb hinterlegt. Zusätzlich werden sämtliche Änderungen an den Risiken begründet. </w:t>
+      </w:r>
+      <w:bookmarkStart w:id="11" w:name="_GoBack"/>
+      <w:bookmarkEnd w:id="11"/>
+    </w:p>
+    <w:p>
+      <w:pPr>
+        <w:rPr>
+          <w:lang w:val="de-CH"/>
+        </w:rPr>
+      </w:pPr>
+    </w:p>
+    <w:p>
+      <w:pPr>
+        <w:pStyle w:val="berschrift3"/>
+        <w:rPr>
+          <w:lang w:val="de-CH"/>
+        </w:rPr>
+      </w:pPr>
+      <w:r>
+        <w:rPr>
+          <w:lang w:val="de-CH"/>
+        </w:rPr>
+        <w:t>Risiken Meilenstein 1</w:t>
       </w:r>
       <w:bookmarkEnd w:id="10"/>
     </w:p>
@@ -2562,29 +2618,488 @@
           <w:lang w:val="de-CH"/>
         </w:rPr>
       </w:pPr>
-      <w:r>
-        <w:rPr>
-          <w:lang w:val="de-CH"/>
-        </w:rPr>
-        <w:t>Kopiere von Meilensteinberichten</w:t>
-      </w:r>
-    </w:p>
-    <w:p>
-      <w:pPr>
-        <w:pStyle w:val="berschrift3"/>
-        <w:rPr>
-          <w:lang w:val="de-CH"/>
-        </w:rPr>
-      </w:pPr>
-      <w:bookmarkStart w:id="11" w:name="_Toc501706794"/>
-      <w:r>
-        <w:rPr>
-          <w:lang w:val="de-CH"/>
-        </w:rPr>
-        <w:t>Risiken Meilenstein 1</w:t>
-      </w:r>
-      <w:bookmarkEnd w:id="11"/>
-    </w:p>
+    </w:p>
+    <w:tbl>
+      <w:tblPr>
+        <w:tblStyle w:val="Gitternetztabelle2Akzent6"/>
+        <w:tblW w:w="0" w:type="auto"/>
+        <w:tblLook w:val="04A0" w:firstRow="1" w:lastRow="0" w:firstColumn="1" w:lastColumn="0" w:noHBand="0" w:noVBand="1"/>
+      </w:tblPr>
+      <w:tblGrid>
+        <w:gridCol w:w="2124"/>
+        <w:gridCol w:w="2691"/>
+        <w:gridCol w:w="2020"/>
+        <w:gridCol w:w="2227"/>
+      </w:tblGrid>
+      <w:tr>
+        <w:trPr>
+          <w:cnfStyle w:val="100000000000" w:firstRow="1" w:lastRow="0" w:firstColumn="0" w:lastColumn="0" w:oddVBand="0" w:evenVBand="0" w:oddHBand="0" w:evenHBand="0" w:firstRowFirstColumn="0" w:firstRowLastColumn="0" w:lastRowFirstColumn="0" w:lastRowLastColumn="0"/>
+        </w:trPr>
+        <w:tc>
+          <w:tcPr>
+            <w:cnfStyle w:val="001000000000" w:firstRow="0" w:lastRow="0" w:firstColumn="1" w:lastColumn="0" w:oddVBand="0" w:evenVBand="0" w:oddHBand="0" w:evenHBand="0" w:firstRowFirstColumn="0" w:firstRowLastColumn="0" w:lastRowFirstColumn="0" w:lastRowLastColumn="0"/>
+            <w:tcW w:w="2124" w:type="dxa"/>
+          </w:tcPr>
+          <w:p>
+            <w:r>
+              <w:t>Risiko</w:t>
+            </w:r>
+          </w:p>
+        </w:tc>
+        <w:tc>
+          <w:tcPr>
+            <w:tcW w:w="2691" w:type="dxa"/>
+          </w:tcPr>
+          <w:p>
+            <w:pPr>
+              <w:cnfStyle w:val="100000000000" w:firstRow="1" w:lastRow="0" w:firstColumn="0" w:lastColumn="0" w:oddVBand="0" w:evenVBand="0" w:oddHBand="0" w:evenHBand="0" w:firstRowFirstColumn="0" w:firstRowLastColumn="0" w:lastRowFirstColumn="0" w:lastRowLastColumn="0"/>
+            </w:pPr>
+            <w:r>
+              <w:t>Eintrittswahrscheinlichkeit</w:t>
+            </w:r>
+          </w:p>
+        </w:tc>
+        <w:tc>
+          <w:tcPr>
+            <w:tcW w:w="2020" w:type="dxa"/>
+          </w:tcPr>
+          <w:p>
+            <w:pPr>
+              <w:cnfStyle w:val="100000000000" w:firstRow="1" w:lastRow="0" w:firstColumn="0" w:lastColumn="0" w:oddVBand="0" w:evenVBand="0" w:oddHBand="0" w:evenHBand="0" w:firstRowFirstColumn="0" w:firstRowLastColumn="0" w:lastRowFirstColumn="0" w:lastRowLastColumn="0"/>
+            </w:pPr>
+            <w:r>
+              <w:t>Ausmass</w:t>
+            </w:r>
+          </w:p>
+        </w:tc>
+        <w:tc>
+          <w:tcPr>
+            <w:tcW w:w="2227" w:type="dxa"/>
+          </w:tcPr>
+          <w:p>
+            <w:pPr>
+              <w:cnfStyle w:val="100000000000" w:firstRow="1" w:lastRow="0" w:firstColumn="0" w:lastColumn="0" w:oddVBand="0" w:evenVBand="0" w:oddHBand="0" w:evenHBand="0" w:firstRowFirstColumn="0" w:firstRowLastColumn="0" w:lastRowFirstColumn="0" w:lastRowLastColumn="0"/>
+            </w:pPr>
+            <w:r>
+              <w:t>Gegenmassnahmen</w:t>
+            </w:r>
+          </w:p>
+        </w:tc>
+      </w:tr>
+      <w:tr>
+        <w:trPr>
+          <w:cnfStyle w:val="000000100000" w:firstRow="0" w:lastRow="0" w:firstColumn="0" w:lastColumn="0" w:oddVBand="0" w:evenVBand="0" w:oddHBand="1" w:evenHBand="0" w:firstRowFirstColumn="0" w:firstRowLastColumn="0" w:lastRowFirstColumn="0" w:lastRowLastColumn="0"/>
+        </w:trPr>
+        <w:tc>
+          <w:tcPr>
+            <w:cnfStyle w:val="001000000000" w:firstRow="0" w:lastRow="0" w:firstColumn="1" w:lastColumn="0" w:oddVBand="0" w:evenVBand="0" w:oddHBand="0" w:evenHBand="0" w:firstRowFirstColumn="0" w:firstRowLastColumn="0" w:lastRowFirstColumn="0" w:lastRowLastColumn="0"/>
+            <w:tcW w:w="2124" w:type="dxa"/>
+          </w:tcPr>
+          <w:p>
+            <w:r>
+              <w:t>VR-Ausrüstung ist defekt</w:t>
+            </w:r>
+          </w:p>
+        </w:tc>
+        <w:tc>
+          <w:tcPr>
+            <w:tcW w:w="2691" w:type="dxa"/>
+          </w:tcPr>
+          <w:p>
+            <w:pPr>
+              <w:jc w:val="center"/>
+              <w:cnfStyle w:val="000000100000" w:firstRow="0" w:lastRow="0" w:firstColumn="0" w:lastColumn="0" w:oddVBand="0" w:evenVBand="0" w:oddHBand="1" w:evenHBand="0" w:firstRowFirstColumn="0" w:firstRowLastColumn="0" w:lastRowFirstColumn="0" w:lastRowLastColumn="0"/>
+            </w:pPr>
+            <w:r>
+              <w:t>3</w:t>
+            </w:r>
+          </w:p>
+        </w:tc>
+        <w:tc>
+          <w:tcPr>
+            <w:tcW w:w="2020" w:type="dxa"/>
+          </w:tcPr>
+          <w:p>
+            <w:pPr>
+              <w:jc w:val="center"/>
+              <w:cnfStyle w:val="000000100000" w:firstRow="0" w:lastRow="0" w:firstColumn="0" w:lastColumn="0" w:oddVBand="0" w:evenVBand="0" w:oddHBand="1" w:evenHBand="0" w:firstRowFirstColumn="0" w:firstRowLastColumn="0" w:lastRowFirstColumn="0" w:lastRowLastColumn="0"/>
+            </w:pPr>
+            <w:r>
+              <w:t>4</w:t>
+            </w:r>
+          </w:p>
+        </w:tc>
+        <w:tc>
+          <w:tcPr>
+            <w:tcW w:w="2227" w:type="dxa"/>
+          </w:tcPr>
+          <w:p>
+            <w:pPr>
+              <w:cnfStyle w:val="000000100000" w:firstRow="0" w:lastRow="0" w:firstColumn="0" w:lastColumn="0" w:oddVBand="0" w:evenVBand="0" w:oddHBand="1" w:evenHBand="0" w:firstRowFirstColumn="0" w:firstRowLastColumn="0" w:lastRowFirstColumn="0" w:lastRowLastColumn="0"/>
+            </w:pPr>
+            <w:r>
+              <w:t>Simulation kann an PC aus</w:t>
+            </w:r>
+            <w:r>
+              <w:t>geführt werden</w:t>
+            </w:r>
+          </w:p>
+        </w:tc>
+      </w:tr>
+      <w:tr>
+        <w:tc>
+          <w:tcPr>
+            <w:cnfStyle w:val="001000000000" w:firstRow="0" w:lastRow="0" w:firstColumn="1" w:lastColumn="0" w:oddVBand="0" w:evenVBand="0" w:oddHBand="0" w:evenHBand="0" w:firstRowFirstColumn="0" w:firstRowLastColumn="0" w:lastRowFirstColumn="0" w:lastRowLastColumn="0"/>
+            <w:tcW w:w="2124" w:type="dxa"/>
+          </w:tcPr>
+          <w:p>
+            <w:r>
+              <w:t>Unity-Framework unterstützt Funktionen nicht</w:t>
+            </w:r>
+          </w:p>
+        </w:tc>
+        <w:tc>
+          <w:tcPr>
+            <w:tcW w:w="2691" w:type="dxa"/>
+          </w:tcPr>
+          <w:p>
+            <w:pPr>
+              <w:jc w:val="center"/>
+              <w:cnfStyle w:val="000000000000" w:firstRow="0" w:lastRow="0" w:firstColumn="0" w:lastColumn="0" w:oddVBand="0" w:evenVBand="0" w:oddHBand="0" w:evenHBand="0" w:firstRowFirstColumn="0" w:firstRowLastColumn="0" w:lastRowFirstColumn="0" w:lastRowLastColumn="0"/>
+            </w:pPr>
+            <w:r>
+              <w:t>2</w:t>
+            </w:r>
+          </w:p>
+        </w:tc>
+        <w:tc>
+          <w:tcPr>
+            <w:tcW w:w="2020" w:type="dxa"/>
+          </w:tcPr>
+          <w:p>
+            <w:pPr>
+              <w:jc w:val="center"/>
+              <w:cnfStyle w:val="000000000000" w:firstRow="0" w:lastRow="0" w:firstColumn="0" w:lastColumn="0" w:oddVBand="0" w:evenVBand="0" w:oddHBand="0" w:evenHBand="0" w:firstRowFirstColumn="0" w:firstRowLastColumn="0" w:lastRowFirstColumn="0" w:lastRowLastColumn="0"/>
+            </w:pPr>
+            <w:r>
+              <w:t>8</w:t>
+            </w:r>
+          </w:p>
+        </w:tc>
+        <w:tc>
+          <w:tcPr>
+            <w:tcW w:w="2227" w:type="dxa"/>
+          </w:tcPr>
+          <w:p>
+            <w:pPr>
+              <w:cnfStyle w:val="000000000000" w:firstRow="0" w:lastRow="0" w:firstColumn="0" w:lastColumn="0" w:oddVBand="0" w:evenVBand="0" w:oddHBand="0" w:evenHBand="0" w:firstRowFirstColumn="0" w:firstRowLastColumn="0" w:lastRowFirstColumn="0" w:lastRowLastColumn="0"/>
+            </w:pPr>
+            <w:r>
+              <w:t>Früher Prototyp zur Reduktion der Unbekannten</w:t>
+            </w:r>
+          </w:p>
+        </w:tc>
+      </w:tr>
+      <w:tr>
+        <w:trPr>
+          <w:cnfStyle w:val="000000100000" w:firstRow="0" w:lastRow="0" w:firstColumn="0" w:lastColumn="0" w:oddVBand="0" w:evenVBand="0" w:oddHBand="1" w:evenHBand="0" w:firstRowFirstColumn="0" w:firstRowLastColumn="0" w:lastRowFirstColumn="0" w:lastRowLastColumn="0"/>
+        </w:trPr>
+        <w:tc>
+          <w:tcPr>
+            <w:cnfStyle w:val="001000000000" w:firstRow="0" w:lastRow="0" w:firstColumn="1" w:lastColumn="0" w:oddVBand="0" w:evenVBand="0" w:oddHBand="0" w:evenHBand="0" w:firstRowFirstColumn="0" w:firstRowLastColumn="0" w:lastRowFirstColumn="0" w:lastRowLastColumn="0"/>
+            <w:tcW w:w="2124" w:type="dxa"/>
+          </w:tcPr>
+          <w:p>
+            <w:r>
+              <w:t>Nicht genügend Testprobanden vorhanden</w:t>
+            </w:r>
+          </w:p>
+        </w:tc>
+        <w:tc>
+          <w:tcPr>
+            <w:tcW w:w="2691" w:type="dxa"/>
+          </w:tcPr>
+          <w:p>
+            <w:pPr>
+              <w:jc w:val="center"/>
+              <w:cnfStyle w:val="000000100000" w:firstRow="0" w:lastRow="0" w:firstColumn="0" w:lastColumn="0" w:oddVBand="0" w:evenVBand="0" w:oddHBand="1" w:evenHBand="0" w:firstRowFirstColumn="0" w:firstRowLastColumn="0" w:lastRowFirstColumn="0" w:lastRowLastColumn="0"/>
+            </w:pPr>
+            <w:r>
+              <w:t>5</w:t>
+            </w:r>
+          </w:p>
+        </w:tc>
+        <w:tc>
+          <w:tcPr>
+            <w:tcW w:w="2020" w:type="dxa"/>
+          </w:tcPr>
+          <w:p>
+            <w:pPr>
+              <w:jc w:val="center"/>
+              <w:cnfStyle w:val="000000100000" w:firstRow="0" w:lastRow="0" w:firstColumn="0" w:lastColumn="0" w:oddVBand="0" w:evenVBand="0" w:oddHBand="1" w:evenHBand="0" w:firstRowFirstColumn="0" w:firstRowLastColumn="0" w:lastRowFirstColumn="0" w:lastRowLastColumn="0"/>
+            </w:pPr>
+            <w:r>
+              <w:t>7</w:t>
+            </w:r>
+          </w:p>
+        </w:tc>
+        <w:tc>
+          <w:tcPr>
+            <w:tcW w:w="2227" w:type="dxa"/>
+          </w:tcPr>
+          <w:p>
+            <w:pPr>
+              <w:cnfStyle w:val="000000100000" w:firstRow="0" w:lastRow="0" w:firstColumn="0" w:lastColumn="0" w:oddVBand="0" w:evenVBand="0" w:oddHBand="1" w:evenHBand="0" w:firstRowFirstColumn="0" w:firstRowLastColumn="0" w:lastRowFirstColumn="0" w:lastRowLastColumn="0"/>
+            </w:pPr>
+            <w:r>
+              <w:t>Rekrutierung von Probanden läuft bereits / Test an HSLU</w:t>
+            </w:r>
+          </w:p>
+        </w:tc>
+      </w:tr>
+      <w:tr>
+        <w:tc>
+          <w:tcPr>
+            <w:cnfStyle w:val="001000000000" w:firstRow="0" w:lastRow="0" w:firstColumn="1" w:lastColumn="0" w:oddVBand="0" w:evenVBand="0" w:oddHBand="0" w:evenHBand="0" w:firstRowFirstColumn="0" w:firstRowLastColumn="0" w:lastRowFirstColumn="0" w:lastRowLastColumn="0"/>
+            <w:tcW w:w="2124" w:type="dxa"/>
+          </w:tcPr>
+          <w:p>
+            <w:r>
+              <w:t>Unity-Updates beeinträchtigen Projekt</w:t>
+            </w:r>
+          </w:p>
+        </w:tc>
+        <w:tc>
+          <w:tcPr>
+            <w:tcW w:w="2691" w:type="dxa"/>
+          </w:tcPr>
+          <w:p>
+            <w:pPr>
+              <w:jc w:val="center"/>
+              <w:cnfStyle w:val="000000000000" w:firstRow="0" w:lastRow="0" w:firstColumn="0" w:lastColumn="0" w:oddVBand="0" w:evenVBand="0" w:oddHBand="0" w:evenHBand="0" w:firstRowFirstColumn="0" w:firstRowLastColumn="0" w:lastRowFirstColumn="0" w:lastRowLastColumn="0"/>
+            </w:pPr>
+            <w:r>
+              <w:t>6</w:t>
+            </w:r>
+          </w:p>
+        </w:tc>
+        <w:tc>
+          <w:tcPr>
+            <w:tcW w:w="2020" w:type="dxa"/>
+          </w:tcPr>
+          <w:p>
+            <w:pPr>
+              <w:jc w:val="center"/>
+              <w:cnfStyle w:val="000000000000" w:firstRow="0" w:lastRow="0" w:firstColumn="0" w:lastColumn="0" w:oddVBand="0" w:evenVBand="0" w:oddHBand="0" w:evenHBand="0" w:firstRowFirstColumn="0" w:firstRowLastColumn="0" w:lastRowFirstColumn="0" w:lastRowLastColumn="0"/>
+            </w:pPr>
+            <w:r>
+              <w:t>10</w:t>
+            </w:r>
+          </w:p>
+        </w:tc>
+        <w:tc>
+          <w:tcPr>
+            <w:tcW w:w="2227" w:type="dxa"/>
+          </w:tcPr>
+          <w:p>
+            <w:pPr>
+              <w:cnfStyle w:val="000000000000" w:firstRow="0" w:lastRow="0" w:firstColumn="0" w:lastColumn="0" w:oddVBand="0" w:evenVBand="0" w:oddHBand="0" w:evenHBand="0" w:firstRowFirstColumn="0" w:firstRowLastColumn="0" w:lastRowFirstColumn="0" w:lastRowLastColumn="0"/>
+            </w:pPr>
+            <w:r>
+              <w:t>PAWI auf einer bestimmten Unity Version ausführen, welche nicht aktualisiert wird</w:t>
+            </w:r>
+          </w:p>
+        </w:tc>
+      </w:tr>
+      <w:tr>
+        <w:trPr>
+          <w:cnfStyle w:val="000000100000" w:firstRow="0" w:lastRow="0" w:firstColumn="0" w:lastColumn="0" w:oddVBand="0" w:evenVBand="0" w:oddHBand="1" w:evenHBand="0" w:firstRowFirstColumn="0" w:firstRowLastColumn="0" w:lastRowFirstColumn="0" w:lastRowLastColumn="0"/>
+        </w:trPr>
+        <w:tc>
+          <w:tcPr>
+            <w:cnfStyle w:val="001000000000" w:firstRow="0" w:lastRow="0" w:firstColumn="1" w:lastColumn="0" w:oddVBand="0" w:evenVBand="0" w:oddHBand="0" w:evenHBand="0" w:firstRowFirstColumn="0" w:firstRowLastColumn="0" w:lastRowFirstColumn="0" w:lastRowLastColumn="0"/>
+            <w:tcW w:w="2124" w:type="dxa"/>
+          </w:tcPr>
+          <w:p>
+            <w:r>
+              <w:t xml:space="preserve">Nicht genügend </w:t>
+            </w:r>
+            <w:proofErr w:type="spellStart"/>
+            <w:r>
+              <w:t>Know-How</w:t>
+            </w:r>
+            <w:proofErr w:type="spellEnd"/>
+            <w:r>
+              <w:t xml:space="preserve"> für Prototyp</w:t>
+            </w:r>
+          </w:p>
+        </w:tc>
+        <w:tc>
+          <w:tcPr>
+            <w:tcW w:w="2691" w:type="dxa"/>
+          </w:tcPr>
+          <w:p>
+            <w:pPr>
+              <w:jc w:val="center"/>
+              <w:cnfStyle w:val="000000100000" w:firstRow="0" w:lastRow="0" w:firstColumn="0" w:lastColumn="0" w:oddVBand="0" w:evenVBand="0" w:oddHBand="1" w:evenHBand="0" w:firstRowFirstColumn="0" w:firstRowLastColumn="0" w:lastRowFirstColumn="0" w:lastRowLastColumn="0"/>
+            </w:pPr>
+            <w:r>
+              <w:t>2</w:t>
+            </w:r>
+          </w:p>
+        </w:tc>
+        <w:tc>
+          <w:tcPr>
+            <w:tcW w:w="2020" w:type="dxa"/>
+          </w:tcPr>
+          <w:p>
+            <w:pPr>
+              <w:jc w:val="center"/>
+              <w:cnfStyle w:val="000000100000" w:firstRow="0" w:lastRow="0" w:firstColumn="0" w:lastColumn="0" w:oddVBand="0" w:evenVBand="0" w:oddHBand="1" w:evenHBand="0" w:firstRowFirstColumn="0" w:firstRowLastColumn="0" w:lastRowFirstColumn="0" w:lastRowLastColumn="0"/>
+            </w:pPr>
+            <w:r>
+              <w:t>9</w:t>
+            </w:r>
+          </w:p>
+        </w:tc>
+        <w:tc>
+          <w:tcPr>
+            <w:tcW w:w="2227" w:type="dxa"/>
+          </w:tcPr>
+          <w:p>
+            <w:pPr>
+              <w:cnfStyle w:val="000000100000" w:firstRow="0" w:lastRow="0" w:firstColumn="0" w:lastColumn="0" w:oddVBand="0" w:evenVBand="0" w:oddHBand="1" w:evenHBand="0" w:firstRowFirstColumn="0" w:firstRowLastColumn="0" w:lastRowFirstColumn="0" w:lastRowLastColumn="0"/>
+            </w:pPr>
+          </w:p>
+        </w:tc>
+      </w:tr>
+      <w:tr>
+        <w:tc>
+          <w:tcPr>
+            <w:cnfStyle w:val="001000000000" w:firstRow="0" w:lastRow="0" w:firstColumn="1" w:lastColumn="0" w:oddVBand="0" w:evenVBand="0" w:oddHBand="0" w:evenHBand="0" w:firstRowFirstColumn="0" w:firstRowLastColumn="0" w:lastRowFirstColumn="0" w:lastRowLastColumn="0"/>
+            <w:tcW w:w="2124" w:type="dxa"/>
+          </w:tcPr>
+          <w:p>
+            <w:r>
+              <w:t>Der Effekt des Gleichgewichts-verlusts tritt nicht ein</w:t>
+            </w:r>
+          </w:p>
+        </w:tc>
+        <w:tc>
+          <w:tcPr>
+            <w:tcW w:w="2691" w:type="dxa"/>
+          </w:tcPr>
+          <w:p>
+            <w:pPr>
+              <w:jc w:val="center"/>
+              <w:cnfStyle w:val="000000000000" w:firstRow="0" w:lastRow="0" w:firstColumn="0" w:lastColumn="0" w:oddVBand="0" w:evenVBand="0" w:oddHBand="0" w:evenHBand="0" w:firstRowFirstColumn="0" w:firstRowLastColumn="0" w:lastRowFirstColumn="0" w:lastRowLastColumn="0"/>
+            </w:pPr>
+            <w:r>
+              <w:t>1</w:t>
+            </w:r>
+          </w:p>
+        </w:tc>
+        <w:tc>
+          <w:tcPr>
+            <w:tcW w:w="2020" w:type="dxa"/>
+          </w:tcPr>
+          <w:p>
+            <w:pPr>
+              <w:jc w:val="center"/>
+              <w:cnfStyle w:val="000000000000" w:firstRow="0" w:lastRow="0" w:firstColumn="0" w:lastColumn="0" w:oddVBand="0" w:evenVBand="0" w:oddHBand="0" w:evenHBand="0" w:firstRowFirstColumn="0" w:firstRowLastColumn="0" w:lastRowFirstColumn="0" w:lastRowLastColumn="0"/>
+            </w:pPr>
+            <w:r>
+              <w:t>10</w:t>
+            </w:r>
+          </w:p>
+        </w:tc>
+        <w:tc>
+          <w:tcPr>
+            <w:tcW w:w="2227" w:type="dxa"/>
+          </w:tcPr>
+          <w:p>
+            <w:pPr>
+              <w:cnfStyle w:val="000000000000" w:firstRow="0" w:lastRow="0" w:firstColumn="0" w:lastColumn="0" w:oddVBand="0" w:evenVBand="0" w:oddHBand="0" w:evenHBand="0" w:firstRowFirstColumn="0" w:firstRowLastColumn="0" w:lastRowFirstColumn="0" w:lastRowLastColumn="0"/>
+            </w:pPr>
+            <w:r>
+              <w:t>Früher Prototyp, im Eintrittsfall andere Szenarien zur Täuschung des Gleichgewichtssinnes</w:t>
+            </w:r>
+          </w:p>
+        </w:tc>
+      </w:tr>
+      <w:tr>
+        <w:trPr>
+          <w:cnfStyle w:val="000000100000" w:firstRow="0" w:lastRow="0" w:firstColumn="0" w:lastColumn="0" w:oddVBand="0" w:evenVBand="0" w:oddHBand="1" w:evenHBand="0" w:firstRowFirstColumn="0" w:firstRowLastColumn="0" w:lastRowFirstColumn="0" w:lastRowLastColumn="0"/>
+        </w:trPr>
+        <w:tc>
+          <w:tcPr>
+            <w:cnfStyle w:val="001000000000" w:firstRow="0" w:lastRow="0" w:firstColumn="1" w:lastColumn="0" w:oddVBand="0" w:evenVBand="0" w:oddHBand="0" w:evenHBand="0" w:firstRowFirstColumn="0" w:firstRowLastColumn="0" w:lastRowFirstColumn="0" w:lastRowLastColumn="0"/>
+            <w:tcW w:w="2124" w:type="dxa"/>
+          </w:tcPr>
+          <w:p>
+            <w:r>
+              <w:t>Legende</w:t>
+            </w:r>
+          </w:p>
+        </w:tc>
+        <w:tc>
+          <w:tcPr>
+            <w:tcW w:w="2691" w:type="dxa"/>
+          </w:tcPr>
+          <w:p>
+            <w:pPr>
+              <w:jc w:val="center"/>
+              <w:cnfStyle w:val="000000100000" w:firstRow="0" w:lastRow="0" w:firstColumn="0" w:lastColumn="0" w:oddVBand="0" w:evenVBand="0" w:oddHBand="1" w:evenHBand="0" w:firstRowFirstColumn="0" w:firstRowLastColumn="0" w:lastRowFirstColumn="0" w:lastRowLastColumn="0"/>
+            </w:pPr>
+            <w:r>
+              <w:t>0 = tief; 10 = garantiert</w:t>
+            </w:r>
+          </w:p>
+        </w:tc>
+        <w:tc>
+          <w:tcPr>
+            <w:tcW w:w="2020" w:type="dxa"/>
+          </w:tcPr>
+          <w:p>
+            <w:pPr>
+              <w:jc w:val="center"/>
+              <w:cnfStyle w:val="000000100000" w:firstRow="0" w:lastRow="0" w:firstColumn="0" w:lastColumn="0" w:oddVBand="0" w:evenVBand="0" w:oddHBand="1" w:evenHBand="0" w:firstRowFirstColumn="0" w:firstRowLastColumn="0" w:lastRowFirstColumn="0" w:lastRowLastColumn="0"/>
+            </w:pPr>
+            <w:r>
+              <w:t>0 =    kein Problem,</w:t>
+            </w:r>
+          </w:p>
+          <w:p>
+            <w:pPr>
+              <w:jc w:val="center"/>
+              <w:cnfStyle w:val="000000100000" w:firstRow="0" w:lastRow="0" w:firstColumn="0" w:lastColumn="0" w:oddVBand="0" w:evenVBand="0" w:oddHBand="1" w:evenHBand="0" w:firstRowFirstColumn="0" w:firstRowLastColumn="0" w:lastRowFirstColumn="0" w:lastRowLastColumn="0"/>
+            </w:pPr>
+            <w:r>
+              <w:t>10 = PAWI nicht</w:t>
+            </w:r>
+          </w:p>
+          <w:p>
+            <w:pPr>
+              <w:jc w:val="center"/>
+              <w:cnfStyle w:val="000000100000" w:firstRow="0" w:lastRow="0" w:firstColumn="0" w:lastColumn="0" w:oddVBand="0" w:evenVBand="0" w:oddHBand="1" w:evenHBand="0" w:firstRowFirstColumn="0" w:firstRowLastColumn="0" w:lastRowFirstColumn="0" w:lastRowLastColumn="0"/>
+            </w:pPr>
+            <w:r>
+              <w:t>erfolgreich</w:t>
+            </w:r>
+          </w:p>
+        </w:tc>
+        <w:tc>
+          <w:tcPr>
+            <w:tcW w:w="2227" w:type="dxa"/>
+          </w:tcPr>
+          <w:p>
+            <w:pPr>
+              <w:cnfStyle w:val="000000100000" w:firstRow="0" w:lastRow="0" w:firstColumn="0" w:lastColumn="0" w:oddVBand="0" w:evenVBand="0" w:oddHBand="1" w:evenHBand="0" w:firstRowFirstColumn="0" w:firstRowLastColumn="0" w:lastRowFirstColumn="0" w:lastRowLastColumn="0"/>
+            </w:pPr>
+          </w:p>
+        </w:tc>
+      </w:tr>
+    </w:tbl>
     <w:p>
       <w:pPr>
         <w:rPr>
@@ -2614,6 +3129,608 @@
         <w:t>Risiken Meilenstein 2</w:t>
       </w:r>
       <w:bookmarkEnd w:id="12"/>
+    </w:p>
+    <w:p>
+      <w:pPr>
+        <w:rPr>
+          <w:lang w:val="de-CH"/>
+        </w:rPr>
+      </w:pPr>
+    </w:p>
+    <w:tbl>
+      <w:tblPr>
+        <w:tblStyle w:val="Gitternetztabelle2Akzent6"/>
+        <w:tblW w:w="0" w:type="auto"/>
+        <w:tblLook w:val="04A0" w:firstRow="1" w:lastRow="0" w:firstColumn="1" w:lastColumn="0" w:noHBand="0" w:noVBand="1"/>
+      </w:tblPr>
+      <w:tblGrid>
+        <w:gridCol w:w="2124"/>
+        <w:gridCol w:w="2691"/>
+        <w:gridCol w:w="2020"/>
+        <w:gridCol w:w="2227"/>
+      </w:tblGrid>
+      <w:tr>
+        <w:trPr>
+          <w:cnfStyle w:val="100000000000" w:firstRow="1" w:lastRow="0" w:firstColumn="0" w:lastColumn="0" w:oddVBand="0" w:evenVBand="0" w:oddHBand="0" w:evenHBand="0" w:firstRowFirstColumn="0" w:firstRowLastColumn="0" w:lastRowFirstColumn="0" w:lastRowLastColumn="0"/>
+        </w:trPr>
+        <w:tc>
+          <w:tcPr>
+            <w:cnfStyle w:val="001000000000" w:firstRow="0" w:lastRow="0" w:firstColumn="1" w:lastColumn="0" w:oddVBand="0" w:evenVBand="0" w:oddHBand="0" w:evenHBand="0" w:firstRowFirstColumn="0" w:firstRowLastColumn="0" w:lastRowFirstColumn="0" w:lastRowLastColumn="0"/>
+            <w:tcW w:w="2124" w:type="dxa"/>
+          </w:tcPr>
+          <w:p>
+            <w:r>
+              <w:t>Risiko</w:t>
+            </w:r>
+          </w:p>
+        </w:tc>
+        <w:tc>
+          <w:tcPr>
+            <w:tcW w:w="2691" w:type="dxa"/>
+          </w:tcPr>
+          <w:p>
+            <w:pPr>
+              <w:cnfStyle w:val="100000000000" w:firstRow="1" w:lastRow="0" w:firstColumn="0" w:lastColumn="0" w:oddVBand="0" w:evenVBand="0" w:oddHBand="0" w:evenHBand="0" w:firstRowFirstColumn="0" w:firstRowLastColumn="0" w:lastRowFirstColumn="0" w:lastRowLastColumn="0"/>
+            </w:pPr>
+            <w:r>
+              <w:t>Eintrittswahrscheinlichkeit</w:t>
+            </w:r>
+          </w:p>
+        </w:tc>
+        <w:tc>
+          <w:tcPr>
+            <w:tcW w:w="2020" w:type="dxa"/>
+          </w:tcPr>
+          <w:p>
+            <w:pPr>
+              <w:cnfStyle w:val="100000000000" w:firstRow="1" w:lastRow="0" w:firstColumn="0" w:lastColumn="0" w:oddVBand="0" w:evenVBand="0" w:oddHBand="0" w:evenHBand="0" w:firstRowFirstColumn="0" w:firstRowLastColumn="0" w:lastRowFirstColumn="0" w:lastRowLastColumn="0"/>
+            </w:pPr>
+            <w:r>
+              <w:t>Ausmass</w:t>
+            </w:r>
+          </w:p>
+        </w:tc>
+        <w:tc>
+          <w:tcPr>
+            <w:tcW w:w="2227" w:type="dxa"/>
+          </w:tcPr>
+          <w:p>
+            <w:pPr>
+              <w:cnfStyle w:val="100000000000" w:firstRow="1" w:lastRow="0" w:firstColumn="0" w:lastColumn="0" w:oddVBand="0" w:evenVBand="0" w:oddHBand="0" w:evenHBand="0" w:firstRowFirstColumn="0" w:firstRowLastColumn="0" w:lastRowFirstColumn="0" w:lastRowLastColumn="0"/>
+            </w:pPr>
+            <w:r>
+              <w:t>Gegenmassnahmen</w:t>
+            </w:r>
+          </w:p>
+        </w:tc>
+      </w:tr>
+      <w:tr>
+        <w:trPr>
+          <w:cnfStyle w:val="000000100000" w:firstRow="0" w:lastRow="0" w:firstColumn="0" w:lastColumn="0" w:oddVBand="0" w:evenVBand="0" w:oddHBand="1" w:evenHBand="0" w:firstRowFirstColumn="0" w:firstRowLastColumn="0" w:lastRowFirstColumn="0" w:lastRowLastColumn="0"/>
+        </w:trPr>
+        <w:tc>
+          <w:tcPr>
+            <w:cnfStyle w:val="001000000000" w:firstRow="0" w:lastRow="0" w:firstColumn="1" w:lastColumn="0" w:oddVBand="0" w:evenVBand="0" w:oddHBand="0" w:evenHBand="0" w:firstRowFirstColumn="0" w:firstRowLastColumn="0" w:lastRowFirstColumn="0" w:lastRowLastColumn="0"/>
+            <w:tcW w:w="2124" w:type="dxa"/>
+            <w:shd w:val="clear" w:color="auto" w:fill="FFF2CC" w:themeFill="accent4" w:themeFillTint="33"/>
+          </w:tcPr>
+          <w:p>
+            <w:pPr>
+              <w:rPr>
+                <w:i/>
+              </w:rPr>
+            </w:pPr>
+            <w:r>
+              <w:rPr>
+                <w:i/>
+              </w:rPr>
+              <w:t>VR-Ausrüstung geht kaputt</w:t>
+            </w:r>
+          </w:p>
+        </w:tc>
+        <w:tc>
+          <w:tcPr>
+            <w:tcW w:w="2691" w:type="dxa"/>
+            <w:shd w:val="clear" w:color="auto" w:fill="FFF2CC" w:themeFill="accent4" w:themeFillTint="33"/>
+          </w:tcPr>
+          <w:p>
+            <w:pPr>
+              <w:jc w:val="center"/>
+              <w:cnfStyle w:val="000000100000" w:firstRow="0" w:lastRow="0" w:firstColumn="0" w:lastColumn="0" w:oddVBand="0" w:evenVBand="0" w:oddHBand="1" w:evenHBand="0" w:firstRowFirstColumn="0" w:firstRowLastColumn="0" w:lastRowFirstColumn="0" w:lastRowLastColumn="0"/>
+              <w:rPr>
+                <w:b/>
+                <w:i/>
+              </w:rPr>
+            </w:pPr>
+            <w:r>
+              <w:rPr>
+                <w:b/>
+                <w:i/>
+              </w:rPr>
+              <w:t>2</w:t>
+            </w:r>
+          </w:p>
+        </w:tc>
+        <w:tc>
+          <w:tcPr>
+            <w:tcW w:w="2020" w:type="dxa"/>
+            <w:shd w:val="clear" w:color="auto" w:fill="FFF2CC" w:themeFill="accent4" w:themeFillTint="33"/>
+          </w:tcPr>
+          <w:p>
+            <w:pPr>
+              <w:jc w:val="center"/>
+              <w:cnfStyle w:val="000000100000" w:firstRow="0" w:lastRow="0" w:firstColumn="0" w:lastColumn="0" w:oddVBand="0" w:evenVBand="0" w:oddHBand="1" w:evenHBand="0" w:firstRowFirstColumn="0" w:firstRowLastColumn="0" w:lastRowFirstColumn="0" w:lastRowLastColumn="0"/>
+              <w:rPr>
+                <w:i/>
+              </w:rPr>
+            </w:pPr>
+            <w:r>
+              <w:rPr>
+                <w:i/>
+              </w:rPr>
+              <w:t>4</w:t>
+            </w:r>
+          </w:p>
+        </w:tc>
+        <w:tc>
+          <w:tcPr>
+            <w:tcW w:w="2227" w:type="dxa"/>
+            <w:shd w:val="clear" w:color="auto" w:fill="FFF2CC" w:themeFill="accent4" w:themeFillTint="33"/>
+          </w:tcPr>
+          <w:p>
+            <w:pPr>
+              <w:cnfStyle w:val="000000100000" w:firstRow="0" w:lastRow="0" w:firstColumn="0" w:lastColumn="0" w:oddVBand="0" w:evenVBand="0" w:oddHBand="1" w:evenHBand="0" w:firstRowFirstColumn="0" w:firstRowLastColumn="0" w:lastRowFirstColumn="0" w:lastRowLastColumn="0"/>
+              <w:rPr>
+                <w:i/>
+              </w:rPr>
+            </w:pPr>
+            <w:r>
+              <w:rPr>
+                <w:i/>
+              </w:rPr>
+              <w:t>Simulation kann an PC ausgeführt werden</w:t>
+            </w:r>
+          </w:p>
+        </w:tc>
+      </w:tr>
+      <w:tr>
+        <w:tc>
+          <w:tcPr>
+            <w:cnfStyle w:val="001000000000" w:firstRow="0" w:lastRow="0" w:firstColumn="1" w:lastColumn="0" w:oddVBand="0" w:evenVBand="0" w:oddHBand="0" w:evenHBand="0" w:firstRowFirstColumn="0" w:firstRowLastColumn="0" w:lastRowFirstColumn="0" w:lastRowLastColumn="0"/>
+            <w:tcW w:w="2124" w:type="dxa"/>
+          </w:tcPr>
+          <w:p>
+            <w:r>
+              <w:t>Unity-Framework unterstützt Funktionen nicht</w:t>
+            </w:r>
+          </w:p>
+        </w:tc>
+        <w:tc>
+          <w:tcPr>
+            <w:tcW w:w="2691" w:type="dxa"/>
+          </w:tcPr>
+          <w:p>
+            <w:pPr>
+              <w:jc w:val="center"/>
+              <w:cnfStyle w:val="000000000000" w:firstRow="0" w:lastRow="0" w:firstColumn="0" w:lastColumn="0" w:oddVBand="0" w:evenVBand="0" w:oddHBand="0" w:evenHBand="0" w:firstRowFirstColumn="0" w:firstRowLastColumn="0" w:lastRowFirstColumn="0" w:lastRowLastColumn="0"/>
+            </w:pPr>
+            <w:r>
+              <w:t>2</w:t>
+            </w:r>
+          </w:p>
+        </w:tc>
+        <w:tc>
+          <w:tcPr>
+            <w:tcW w:w="2020" w:type="dxa"/>
+          </w:tcPr>
+          <w:p>
+            <w:pPr>
+              <w:jc w:val="center"/>
+              <w:cnfStyle w:val="000000000000" w:firstRow="0" w:lastRow="0" w:firstColumn="0" w:lastColumn="0" w:oddVBand="0" w:evenVBand="0" w:oddHBand="0" w:evenHBand="0" w:firstRowFirstColumn="0" w:firstRowLastColumn="0" w:lastRowFirstColumn="0" w:lastRowLastColumn="0"/>
+            </w:pPr>
+            <w:r>
+              <w:t>8</w:t>
+            </w:r>
+          </w:p>
+        </w:tc>
+        <w:tc>
+          <w:tcPr>
+            <w:tcW w:w="2227" w:type="dxa"/>
+          </w:tcPr>
+          <w:p>
+            <w:pPr>
+              <w:cnfStyle w:val="000000000000" w:firstRow="0" w:lastRow="0" w:firstColumn="0" w:lastColumn="0" w:oddVBand="0" w:evenVBand="0" w:oddHBand="0" w:evenHBand="0" w:firstRowFirstColumn="0" w:firstRowLastColumn="0" w:lastRowFirstColumn="0" w:lastRowLastColumn="0"/>
+            </w:pPr>
+            <w:r>
+              <w:t>Früher Prototyp zur Reduktion der Unbekannten</w:t>
+            </w:r>
+          </w:p>
+        </w:tc>
+      </w:tr>
+      <w:tr>
+        <w:trPr>
+          <w:cnfStyle w:val="000000100000" w:firstRow="0" w:lastRow="0" w:firstColumn="0" w:lastColumn="0" w:oddVBand="0" w:evenVBand="0" w:oddHBand="1" w:evenHBand="0" w:firstRowFirstColumn="0" w:firstRowLastColumn="0" w:lastRowFirstColumn="0" w:lastRowLastColumn="0"/>
+        </w:trPr>
+        <w:tc>
+          <w:tcPr>
+            <w:cnfStyle w:val="001000000000" w:firstRow="0" w:lastRow="0" w:firstColumn="1" w:lastColumn="0" w:oddVBand="0" w:evenVBand="0" w:oddHBand="0" w:evenHBand="0" w:firstRowFirstColumn="0" w:firstRowLastColumn="0" w:lastRowFirstColumn="0" w:lastRowLastColumn="0"/>
+            <w:tcW w:w="2124" w:type="dxa"/>
+          </w:tcPr>
+          <w:p>
+            <w:r>
+              <w:t>Nicht genügend Testprobanden vorhanden</w:t>
+            </w:r>
+          </w:p>
+        </w:tc>
+        <w:tc>
+          <w:tcPr>
+            <w:tcW w:w="2691" w:type="dxa"/>
+          </w:tcPr>
+          <w:p>
+            <w:pPr>
+              <w:jc w:val="center"/>
+              <w:cnfStyle w:val="000000100000" w:firstRow="0" w:lastRow="0" w:firstColumn="0" w:lastColumn="0" w:oddVBand="0" w:evenVBand="0" w:oddHBand="1" w:evenHBand="0" w:firstRowFirstColumn="0" w:firstRowLastColumn="0" w:lastRowFirstColumn="0" w:lastRowLastColumn="0"/>
+            </w:pPr>
+            <w:r>
+              <w:t>5</w:t>
+            </w:r>
+          </w:p>
+        </w:tc>
+        <w:tc>
+          <w:tcPr>
+            <w:tcW w:w="2020" w:type="dxa"/>
+          </w:tcPr>
+          <w:p>
+            <w:pPr>
+              <w:jc w:val="center"/>
+              <w:cnfStyle w:val="000000100000" w:firstRow="0" w:lastRow="0" w:firstColumn="0" w:lastColumn="0" w:oddVBand="0" w:evenVBand="0" w:oddHBand="1" w:evenHBand="0" w:firstRowFirstColumn="0" w:firstRowLastColumn="0" w:lastRowFirstColumn="0" w:lastRowLastColumn="0"/>
+            </w:pPr>
+            <w:r>
+              <w:t>7</w:t>
+            </w:r>
+          </w:p>
+        </w:tc>
+        <w:tc>
+          <w:tcPr>
+            <w:tcW w:w="2227" w:type="dxa"/>
+          </w:tcPr>
+          <w:p>
+            <w:pPr>
+              <w:cnfStyle w:val="000000100000" w:firstRow="0" w:lastRow="0" w:firstColumn="0" w:lastColumn="0" w:oddVBand="0" w:evenVBand="0" w:oddHBand="1" w:evenHBand="0" w:firstRowFirstColumn="0" w:firstRowLastColumn="0" w:lastRowFirstColumn="0" w:lastRowLastColumn="0"/>
+            </w:pPr>
+            <w:r>
+              <w:t>Rekrutierung von Probanden läuft bereits / Test an HSLU</w:t>
+            </w:r>
+          </w:p>
+        </w:tc>
+      </w:tr>
+      <w:tr>
+        <w:tc>
+          <w:tcPr>
+            <w:cnfStyle w:val="001000000000" w:firstRow="0" w:lastRow="0" w:firstColumn="1" w:lastColumn="0" w:oddVBand="0" w:evenVBand="0" w:oddHBand="0" w:evenHBand="0" w:firstRowFirstColumn="0" w:firstRowLastColumn="0" w:lastRowFirstColumn="0" w:lastRowLastColumn="0"/>
+            <w:tcW w:w="2124" w:type="dxa"/>
+            <w:shd w:val="clear" w:color="auto" w:fill="FFF2CC" w:themeFill="accent4" w:themeFillTint="33"/>
+          </w:tcPr>
+          <w:p>
+            <w:r>
+              <w:t>Unity-Updates beeinträchtigen Projekt</w:t>
+            </w:r>
+          </w:p>
+        </w:tc>
+        <w:tc>
+          <w:tcPr>
+            <w:tcW w:w="2691" w:type="dxa"/>
+            <w:shd w:val="clear" w:color="auto" w:fill="FFF2CC" w:themeFill="accent4" w:themeFillTint="33"/>
+          </w:tcPr>
+          <w:p>
+            <w:pPr>
+              <w:jc w:val="center"/>
+              <w:cnfStyle w:val="000000000000" w:firstRow="0" w:lastRow="0" w:firstColumn="0" w:lastColumn="0" w:oddVBand="0" w:evenVBand="0" w:oddHBand="0" w:evenHBand="0" w:firstRowFirstColumn="0" w:firstRowLastColumn="0" w:lastRowFirstColumn="0" w:lastRowLastColumn="0"/>
+              <w:rPr>
+                <w:b/>
+                <w:i/>
+              </w:rPr>
+            </w:pPr>
+            <w:r>
+              <w:rPr>
+                <w:b/>
+                <w:i/>
+              </w:rPr>
+              <w:t>3</w:t>
+            </w:r>
+          </w:p>
+        </w:tc>
+        <w:tc>
+          <w:tcPr>
+            <w:tcW w:w="2020" w:type="dxa"/>
+            <w:shd w:val="clear" w:color="auto" w:fill="FFF2CC" w:themeFill="accent4" w:themeFillTint="33"/>
+          </w:tcPr>
+          <w:p>
+            <w:pPr>
+              <w:jc w:val="center"/>
+              <w:cnfStyle w:val="000000000000" w:firstRow="0" w:lastRow="0" w:firstColumn="0" w:lastColumn="0" w:oddVBand="0" w:evenVBand="0" w:oddHBand="0" w:evenHBand="0" w:firstRowFirstColumn="0" w:firstRowLastColumn="0" w:lastRowFirstColumn="0" w:lastRowLastColumn="0"/>
+            </w:pPr>
+            <w:r>
+              <w:t>10</w:t>
+            </w:r>
+          </w:p>
+        </w:tc>
+        <w:tc>
+          <w:tcPr>
+            <w:tcW w:w="2227" w:type="dxa"/>
+            <w:shd w:val="clear" w:color="auto" w:fill="FFF2CC" w:themeFill="accent4" w:themeFillTint="33"/>
+          </w:tcPr>
+          <w:p>
+            <w:pPr>
+              <w:cnfStyle w:val="000000000000" w:firstRow="0" w:lastRow="0" w:firstColumn="0" w:lastColumn="0" w:oddVBand="0" w:evenVBand="0" w:oddHBand="0" w:evenHBand="0" w:firstRowFirstColumn="0" w:firstRowLastColumn="0" w:lastRowFirstColumn="0" w:lastRowLastColumn="0"/>
+            </w:pPr>
+            <w:r>
+              <w:t>PAWI auf einer bestimmten Unity Version ausführen, welche nicht aktualisiert wird</w:t>
+            </w:r>
+          </w:p>
+        </w:tc>
+      </w:tr>
+      <w:tr>
+        <w:trPr>
+          <w:cnfStyle w:val="000000100000" w:firstRow="0" w:lastRow="0" w:firstColumn="0" w:lastColumn="0" w:oddVBand="0" w:evenVBand="0" w:oddHBand="1" w:evenHBand="0" w:firstRowFirstColumn="0" w:firstRowLastColumn="0" w:lastRowFirstColumn="0" w:lastRowLastColumn="0"/>
+        </w:trPr>
+        <w:tc>
+          <w:tcPr>
+            <w:cnfStyle w:val="001000000000" w:firstRow="0" w:lastRow="0" w:firstColumn="1" w:lastColumn="0" w:oddVBand="0" w:evenVBand="0" w:oddHBand="0" w:evenHBand="0" w:firstRowFirstColumn="0" w:firstRowLastColumn="0" w:lastRowFirstColumn="0" w:lastRowLastColumn="0"/>
+            <w:tcW w:w="2124" w:type="dxa"/>
+          </w:tcPr>
+          <w:p>
+            <w:r>
+              <w:t xml:space="preserve">Nicht genügend </w:t>
+            </w:r>
+            <w:proofErr w:type="spellStart"/>
+            <w:r>
+              <w:t>Know-How</w:t>
+            </w:r>
+            <w:proofErr w:type="spellEnd"/>
+            <w:r>
+              <w:t xml:space="preserve"> für Prototyp</w:t>
+            </w:r>
+          </w:p>
+        </w:tc>
+        <w:tc>
+          <w:tcPr>
+            <w:tcW w:w="2691" w:type="dxa"/>
+          </w:tcPr>
+          <w:p>
+            <w:pPr>
+              <w:jc w:val="center"/>
+              <w:cnfStyle w:val="000000100000" w:firstRow="0" w:lastRow="0" w:firstColumn="0" w:lastColumn="0" w:oddVBand="0" w:evenVBand="0" w:oddHBand="1" w:evenHBand="0" w:firstRowFirstColumn="0" w:firstRowLastColumn="0" w:lastRowFirstColumn="0" w:lastRowLastColumn="0"/>
+            </w:pPr>
+            <w:r>
+              <w:t>2</w:t>
+            </w:r>
+          </w:p>
+        </w:tc>
+        <w:tc>
+          <w:tcPr>
+            <w:tcW w:w="2020" w:type="dxa"/>
+          </w:tcPr>
+          <w:p>
+            <w:pPr>
+              <w:jc w:val="center"/>
+              <w:cnfStyle w:val="000000100000" w:firstRow="0" w:lastRow="0" w:firstColumn="0" w:lastColumn="0" w:oddVBand="0" w:evenVBand="0" w:oddHBand="1" w:evenHBand="0" w:firstRowFirstColumn="0" w:firstRowLastColumn="0" w:lastRowFirstColumn="0" w:lastRowLastColumn="0"/>
+            </w:pPr>
+            <w:r>
+              <w:t>9</w:t>
+            </w:r>
+          </w:p>
+        </w:tc>
+        <w:tc>
+          <w:tcPr>
+            <w:tcW w:w="2227" w:type="dxa"/>
+          </w:tcPr>
+          <w:p>
+            <w:pPr>
+              <w:cnfStyle w:val="000000100000" w:firstRow="0" w:lastRow="0" w:firstColumn="0" w:lastColumn="0" w:oddVBand="0" w:evenVBand="0" w:oddHBand="1" w:evenHBand="0" w:firstRowFirstColumn="0" w:firstRowLastColumn="0" w:lastRowFirstColumn="0" w:lastRowLastColumn="0"/>
+            </w:pPr>
+          </w:p>
+        </w:tc>
+      </w:tr>
+      <w:tr>
+        <w:tc>
+          <w:tcPr>
+            <w:cnfStyle w:val="001000000000" w:firstRow="0" w:lastRow="0" w:firstColumn="1" w:lastColumn="0" w:oddVBand="0" w:evenVBand="0" w:oddHBand="0" w:evenHBand="0" w:firstRowFirstColumn="0" w:firstRowLastColumn="0" w:lastRowFirstColumn="0" w:lastRowLastColumn="0"/>
+            <w:tcW w:w="2124" w:type="dxa"/>
+          </w:tcPr>
+          <w:p>
+            <w:r>
+              <w:t>Der Effekt des Gleichgewichts-verlusts tritt nicht ein</w:t>
+            </w:r>
+          </w:p>
+        </w:tc>
+        <w:tc>
+          <w:tcPr>
+            <w:tcW w:w="2691" w:type="dxa"/>
+          </w:tcPr>
+          <w:p>
+            <w:pPr>
+              <w:jc w:val="center"/>
+              <w:cnfStyle w:val="000000000000" w:firstRow="0" w:lastRow="0" w:firstColumn="0" w:lastColumn="0" w:oddVBand="0" w:evenVBand="0" w:oddHBand="0" w:evenHBand="0" w:firstRowFirstColumn="0" w:firstRowLastColumn="0" w:lastRowFirstColumn="0" w:lastRowLastColumn="0"/>
+            </w:pPr>
+            <w:r>
+              <w:t>1</w:t>
+            </w:r>
+          </w:p>
+        </w:tc>
+        <w:tc>
+          <w:tcPr>
+            <w:tcW w:w="2020" w:type="dxa"/>
+          </w:tcPr>
+          <w:p>
+            <w:pPr>
+              <w:jc w:val="center"/>
+              <w:cnfStyle w:val="000000000000" w:firstRow="0" w:lastRow="0" w:firstColumn="0" w:lastColumn="0" w:oddVBand="0" w:evenVBand="0" w:oddHBand="0" w:evenHBand="0" w:firstRowFirstColumn="0" w:firstRowLastColumn="0" w:lastRowFirstColumn="0" w:lastRowLastColumn="0"/>
+            </w:pPr>
+            <w:r>
+              <w:t>10</w:t>
+            </w:r>
+          </w:p>
+        </w:tc>
+        <w:tc>
+          <w:tcPr>
+            <w:tcW w:w="2227" w:type="dxa"/>
+          </w:tcPr>
+          <w:p>
+            <w:pPr>
+              <w:cnfStyle w:val="000000000000" w:firstRow="0" w:lastRow="0" w:firstColumn="0" w:lastColumn="0" w:oddVBand="0" w:evenVBand="0" w:oddHBand="0" w:evenHBand="0" w:firstRowFirstColumn="0" w:firstRowLastColumn="0" w:lastRowFirstColumn="0" w:lastRowLastColumn="0"/>
+            </w:pPr>
+            <w:r>
+              <w:t>Früher Prototyp, im Eintrittsfall andere Szenarien zur Täuschung des Gleichgewichtssinnes</w:t>
+            </w:r>
+          </w:p>
+        </w:tc>
+      </w:tr>
+      <w:tr>
+        <w:trPr>
+          <w:cnfStyle w:val="000000100000" w:firstRow="0" w:lastRow="0" w:firstColumn="0" w:lastColumn="0" w:oddVBand="0" w:evenVBand="0" w:oddHBand="1" w:evenHBand="0" w:firstRowFirstColumn="0" w:firstRowLastColumn="0" w:lastRowFirstColumn="0" w:lastRowLastColumn="0"/>
+        </w:trPr>
+        <w:tc>
+          <w:tcPr>
+            <w:cnfStyle w:val="001000000000" w:firstRow="0" w:lastRow="0" w:firstColumn="1" w:lastColumn="0" w:oddVBand="0" w:evenVBand="0" w:oddHBand="0" w:evenHBand="0" w:firstRowFirstColumn="0" w:firstRowLastColumn="0" w:lastRowFirstColumn="0" w:lastRowLastColumn="0"/>
+            <w:tcW w:w="2124" w:type="dxa"/>
+          </w:tcPr>
+          <w:p>
+            <w:r>
+              <w:t>Legende</w:t>
+            </w:r>
+          </w:p>
+        </w:tc>
+        <w:tc>
+          <w:tcPr>
+            <w:tcW w:w="2691" w:type="dxa"/>
+          </w:tcPr>
+          <w:p>
+            <w:pPr>
+              <w:jc w:val="center"/>
+              <w:cnfStyle w:val="000000100000" w:firstRow="0" w:lastRow="0" w:firstColumn="0" w:lastColumn="0" w:oddVBand="0" w:evenVBand="0" w:oddHBand="1" w:evenHBand="0" w:firstRowFirstColumn="0" w:firstRowLastColumn="0" w:lastRowFirstColumn="0" w:lastRowLastColumn="0"/>
+            </w:pPr>
+            <w:r>
+              <w:t>0 = tief; 10 = garantiert</w:t>
+            </w:r>
+          </w:p>
+        </w:tc>
+        <w:tc>
+          <w:tcPr>
+            <w:tcW w:w="2020" w:type="dxa"/>
+          </w:tcPr>
+          <w:p>
+            <w:pPr>
+              <w:jc w:val="center"/>
+              <w:cnfStyle w:val="000000100000" w:firstRow="0" w:lastRow="0" w:firstColumn="0" w:lastColumn="0" w:oddVBand="0" w:evenVBand="0" w:oddHBand="1" w:evenHBand="0" w:firstRowFirstColumn="0" w:firstRowLastColumn="0" w:lastRowFirstColumn="0" w:lastRowLastColumn="0"/>
+            </w:pPr>
+            <w:r>
+              <w:t>0 =    kein Problem,</w:t>
+            </w:r>
+          </w:p>
+          <w:p>
+            <w:pPr>
+              <w:jc w:val="center"/>
+              <w:cnfStyle w:val="000000100000" w:firstRow="0" w:lastRow="0" w:firstColumn="0" w:lastColumn="0" w:oddVBand="0" w:evenVBand="0" w:oddHBand="1" w:evenHBand="0" w:firstRowFirstColumn="0" w:firstRowLastColumn="0" w:lastRowFirstColumn="0" w:lastRowLastColumn="0"/>
+            </w:pPr>
+            <w:r>
+              <w:t>10 = PAWI nicht</w:t>
+            </w:r>
+          </w:p>
+          <w:p>
+            <w:pPr>
+              <w:jc w:val="center"/>
+              <w:cnfStyle w:val="000000100000" w:firstRow="0" w:lastRow="0" w:firstColumn="0" w:lastColumn="0" w:oddVBand="0" w:evenVBand="0" w:oddHBand="1" w:evenHBand="0" w:firstRowFirstColumn="0" w:firstRowLastColumn="0" w:lastRowFirstColumn="0" w:lastRowLastColumn="0"/>
+            </w:pPr>
+            <w:r>
+              <w:t>erfolgreich</w:t>
+            </w:r>
+          </w:p>
+        </w:tc>
+        <w:tc>
+          <w:tcPr>
+            <w:tcW w:w="2227" w:type="dxa"/>
+          </w:tcPr>
+          <w:p>
+            <w:pPr>
+              <w:cnfStyle w:val="000000100000" w:firstRow="0" w:lastRow="0" w:firstColumn="0" w:lastColumn="0" w:oddVBand="0" w:evenVBand="0" w:oddHBand="1" w:evenHBand="0" w:firstRowFirstColumn="0" w:firstRowLastColumn="0" w:lastRowFirstColumn="0" w:lastRowLastColumn="0"/>
+            </w:pPr>
+          </w:p>
+        </w:tc>
+      </w:tr>
+    </w:tbl>
+    <w:p>
+      <w:pPr>
+        <w:pStyle w:val="berschrift3"/>
+        <w:rPr>
+          <w:lang w:val="de-CH"/>
+        </w:rPr>
+      </w:pPr>
+    </w:p>
+    <w:p>
+      <w:pPr>
+        <w:rPr>
+          <w:b/>
+          <w:lang w:val="de-CH"/>
+        </w:rPr>
+      </w:pPr>
+      <w:r>
+        <w:rPr>
+          <w:b/>
+          <w:lang w:val="de-CH"/>
+        </w:rPr>
+        <w:t>Anmerkungen Risiken</w:t>
+      </w:r>
+    </w:p>
+    <w:p>
+      <w:pPr>
+        <w:pStyle w:val="Listenabsatz"/>
+        <w:numPr>
+          <w:ilvl w:val="0"/>
+          <w:numId w:val="22"/>
+        </w:numPr>
+        <w:rPr>
+          <w:lang w:val="de-CH"/>
+        </w:rPr>
+      </w:pPr>
+      <w:r>
+        <w:rPr>
+          <w:lang w:val="de-CH"/>
+        </w:rPr>
+        <w:t>Das Risiko, dass die Ausrüstung defekt ist fällt weg, da wir diese am 18.10.2017 erfolgreich in Betrieb nehmen konnten. Es wird ersetzt durch das Risiko, dass die Ausrüstung während unserer PAWI beschädigt wird.</w:t>
+      </w:r>
+      <w:r>
+        <w:rPr>
+          <w:lang w:val="de-CH"/>
+        </w:rPr>
+        <w:br/>
+      </w:r>
+    </w:p>
+    <w:p>
+      <w:pPr>
+        <w:pStyle w:val="Listenabsatz"/>
+        <w:numPr>
+          <w:ilvl w:val="0"/>
+          <w:numId w:val="22"/>
+        </w:numPr>
+        <w:rPr>
+          <w:lang w:val="de-CH"/>
+        </w:rPr>
+      </w:pPr>
+      <w:r>
+        <w:rPr>
+          <w:lang w:val="de-CH"/>
+        </w:rPr>
+        <w:t xml:space="preserve">Das Risiko, dass Unity-Updates das Projekt beeinträchtigen wurde minimiert, indem auf den Entwickler-PCs als auch auf dem VR-PC das gleiche Unity-Framework (Version 2017.2.0f3) installiert wurde. </w:t>
+      </w:r>
+    </w:p>
+    <w:p>
+      <w:pPr>
+        <w:pStyle w:val="berschrift3"/>
+        <w:rPr>
+          <w:lang w:val="de-CH"/>
+        </w:rPr>
+      </w:pPr>
       <w:r>
         <w:rPr>
           <w:lang w:val="de-CH"/>
@@ -2637,12 +3754,6 @@
         <w:t>Risiken Meilenstein 3</w:t>
       </w:r>
       <w:bookmarkEnd w:id="13"/>
-      <w:r>
-        <w:rPr>
-          <w:lang w:val="de-CH"/>
-        </w:rPr>
-        <w:br w:type="page"/>
-      </w:r>
     </w:p>
     <w:p>
       <w:pPr>
@@ -2651,18 +3762,649 @@
           <w:lang w:val="de-CH"/>
         </w:rPr>
       </w:pPr>
+    </w:p>
+    <w:tbl>
+      <w:tblPr>
+        <w:tblStyle w:val="Gitternetztabelle2Akzent6"/>
+        <w:tblW w:w="9180" w:type="dxa"/>
+        <w:tblLook w:val="04A0" w:firstRow="1" w:lastRow="0" w:firstColumn="1" w:lastColumn="0" w:noHBand="0" w:noVBand="1"/>
+      </w:tblPr>
+      <w:tblGrid>
+        <w:gridCol w:w="2152"/>
+        <w:gridCol w:w="2726"/>
+        <w:gridCol w:w="2046"/>
+        <w:gridCol w:w="2256"/>
+      </w:tblGrid>
+      <w:tr>
+        <w:trPr>
+          <w:cnfStyle w:val="100000000000" w:firstRow="1" w:lastRow="0" w:firstColumn="0" w:lastColumn="0" w:oddVBand="0" w:evenVBand="0" w:oddHBand="0" w:evenHBand="0" w:firstRowFirstColumn="0" w:firstRowLastColumn="0" w:lastRowFirstColumn="0" w:lastRowLastColumn="0"/>
+        </w:trPr>
+        <w:tc>
+          <w:tcPr>
+            <w:cnfStyle w:val="001000000000" w:firstRow="0" w:lastRow="0" w:firstColumn="1" w:lastColumn="0" w:oddVBand="0" w:evenVBand="0" w:oddHBand="0" w:evenHBand="0" w:firstRowFirstColumn="0" w:firstRowLastColumn="0" w:lastRowFirstColumn="0" w:lastRowLastColumn="0"/>
+            <w:tcW w:w="2152" w:type="dxa"/>
+          </w:tcPr>
+          <w:p>
+            <w:r>
+              <w:t>Risiko</w:t>
+            </w:r>
+          </w:p>
+        </w:tc>
+        <w:tc>
+          <w:tcPr>
+            <w:tcW w:w="2726" w:type="dxa"/>
+          </w:tcPr>
+          <w:p>
+            <w:pPr>
+              <w:cnfStyle w:val="100000000000" w:firstRow="1" w:lastRow="0" w:firstColumn="0" w:lastColumn="0" w:oddVBand="0" w:evenVBand="0" w:oddHBand="0" w:evenHBand="0" w:firstRowFirstColumn="0" w:firstRowLastColumn="0" w:lastRowFirstColumn="0" w:lastRowLastColumn="0"/>
+            </w:pPr>
+            <w:r>
+              <w:t>Eintrittswahrscheinlichkeit</w:t>
+            </w:r>
+          </w:p>
+        </w:tc>
+        <w:tc>
+          <w:tcPr>
+            <w:tcW w:w="2046" w:type="dxa"/>
+          </w:tcPr>
+          <w:p>
+            <w:pPr>
+              <w:cnfStyle w:val="100000000000" w:firstRow="1" w:lastRow="0" w:firstColumn="0" w:lastColumn="0" w:oddVBand="0" w:evenVBand="0" w:oddHBand="0" w:evenHBand="0" w:firstRowFirstColumn="0" w:firstRowLastColumn="0" w:lastRowFirstColumn="0" w:lastRowLastColumn="0"/>
+            </w:pPr>
+            <w:r>
+              <w:t>Ausmass</w:t>
+            </w:r>
+          </w:p>
+        </w:tc>
+        <w:tc>
+          <w:tcPr>
+            <w:tcW w:w="2256" w:type="dxa"/>
+          </w:tcPr>
+          <w:p>
+            <w:pPr>
+              <w:cnfStyle w:val="100000000000" w:firstRow="1" w:lastRow="0" w:firstColumn="0" w:lastColumn="0" w:oddVBand="0" w:evenVBand="0" w:oddHBand="0" w:evenHBand="0" w:firstRowFirstColumn="0" w:firstRowLastColumn="0" w:lastRowFirstColumn="0" w:lastRowLastColumn="0"/>
+            </w:pPr>
+            <w:r>
+              <w:t>Gegenmassnahmen</w:t>
+            </w:r>
+          </w:p>
+        </w:tc>
+      </w:tr>
+      <w:tr>
+        <w:trPr>
+          <w:cnfStyle w:val="000000100000" w:firstRow="0" w:lastRow="0" w:firstColumn="0" w:lastColumn="0" w:oddVBand="0" w:evenVBand="0" w:oddHBand="1" w:evenHBand="0" w:firstRowFirstColumn="0" w:firstRowLastColumn="0" w:lastRowFirstColumn="0" w:lastRowLastColumn="0"/>
+        </w:trPr>
+        <w:tc>
+          <w:tcPr>
+            <w:cnfStyle w:val="001000000000" w:firstRow="0" w:lastRow="0" w:firstColumn="1" w:lastColumn="0" w:oddVBand="0" w:evenVBand="0" w:oddHBand="0" w:evenHBand="0" w:firstRowFirstColumn="0" w:firstRowLastColumn="0" w:lastRowFirstColumn="0" w:lastRowLastColumn="0"/>
+            <w:tcW w:w="2152" w:type="dxa"/>
+          </w:tcPr>
+          <w:p>
+            <w:r>
+              <w:t>VR-Ausrüstung geht kaputt</w:t>
+            </w:r>
+          </w:p>
+        </w:tc>
+        <w:tc>
+          <w:tcPr>
+            <w:tcW w:w="2726" w:type="dxa"/>
+          </w:tcPr>
+          <w:p>
+            <w:pPr>
+              <w:jc w:val="center"/>
+              <w:cnfStyle w:val="000000100000" w:firstRow="0" w:lastRow="0" w:firstColumn="0" w:lastColumn="0" w:oddVBand="0" w:evenVBand="0" w:oddHBand="1" w:evenHBand="0" w:firstRowFirstColumn="0" w:firstRowLastColumn="0" w:lastRowFirstColumn="0" w:lastRowLastColumn="0"/>
+            </w:pPr>
+            <w:r>
+              <w:t>2</w:t>
+            </w:r>
+          </w:p>
+        </w:tc>
+        <w:tc>
+          <w:tcPr>
+            <w:tcW w:w="2046" w:type="dxa"/>
+          </w:tcPr>
+          <w:p>
+            <w:pPr>
+              <w:jc w:val="center"/>
+              <w:cnfStyle w:val="000000100000" w:firstRow="0" w:lastRow="0" w:firstColumn="0" w:lastColumn="0" w:oddVBand="0" w:evenVBand="0" w:oddHBand="1" w:evenHBand="0" w:firstRowFirstColumn="0" w:firstRowLastColumn="0" w:lastRowFirstColumn="0" w:lastRowLastColumn="0"/>
+            </w:pPr>
+            <w:r>
+              <w:t>4</w:t>
+            </w:r>
+          </w:p>
+        </w:tc>
+        <w:tc>
+          <w:tcPr>
+            <w:tcW w:w="2256" w:type="dxa"/>
+          </w:tcPr>
+          <w:p>
+            <w:pPr>
+              <w:cnfStyle w:val="000000100000" w:firstRow="0" w:lastRow="0" w:firstColumn="0" w:lastColumn="0" w:oddVBand="0" w:evenVBand="0" w:oddHBand="1" w:evenHBand="0" w:firstRowFirstColumn="0" w:firstRowLastColumn="0" w:lastRowFirstColumn="0" w:lastRowLastColumn="0"/>
+            </w:pPr>
+            <w:r>
+              <w:t>Simulation kann an PC ausgeführt werden</w:t>
+            </w:r>
+          </w:p>
+        </w:tc>
+      </w:tr>
+      <w:tr>
+        <w:tc>
+          <w:tcPr>
+            <w:cnfStyle w:val="001000000000" w:firstRow="0" w:lastRow="0" w:firstColumn="1" w:lastColumn="0" w:oddVBand="0" w:evenVBand="0" w:oddHBand="0" w:evenHBand="0" w:firstRowFirstColumn="0" w:firstRowLastColumn="0" w:lastRowFirstColumn="0" w:lastRowLastColumn="0"/>
+            <w:tcW w:w="2152" w:type="dxa"/>
+          </w:tcPr>
+          <w:p>
+            <w:r>
+              <w:t>Unity-Framework unterstützt Funktionen nicht</w:t>
+            </w:r>
+          </w:p>
+        </w:tc>
+        <w:tc>
+          <w:tcPr>
+            <w:tcW w:w="2726" w:type="dxa"/>
+          </w:tcPr>
+          <w:p>
+            <w:pPr>
+              <w:jc w:val="center"/>
+              <w:cnfStyle w:val="000000000000" w:firstRow="0" w:lastRow="0" w:firstColumn="0" w:lastColumn="0" w:oddVBand="0" w:evenVBand="0" w:oddHBand="0" w:evenHBand="0" w:firstRowFirstColumn="0" w:firstRowLastColumn="0" w:lastRowFirstColumn="0" w:lastRowLastColumn="0"/>
+            </w:pPr>
+            <w:r>
+              <w:t>2</w:t>
+            </w:r>
+          </w:p>
+        </w:tc>
+        <w:tc>
+          <w:tcPr>
+            <w:tcW w:w="2046" w:type="dxa"/>
+          </w:tcPr>
+          <w:p>
+            <w:pPr>
+              <w:jc w:val="center"/>
+              <w:cnfStyle w:val="000000000000" w:firstRow="0" w:lastRow="0" w:firstColumn="0" w:lastColumn="0" w:oddVBand="0" w:evenVBand="0" w:oddHBand="0" w:evenHBand="0" w:firstRowFirstColumn="0" w:firstRowLastColumn="0" w:lastRowFirstColumn="0" w:lastRowLastColumn="0"/>
+            </w:pPr>
+            <w:r>
+              <w:t>8</w:t>
+            </w:r>
+          </w:p>
+        </w:tc>
+        <w:tc>
+          <w:tcPr>
+            <w:tcW w:w="2256" w:type="dxa"/>
+          </w:tcPr>
+          <w:p>
+            <w:pPr>
+              <w:cnfStyle w:val="000000000000" w:firstRow="0" w:lastRow="0" w:firstColumn="0" w:lastColumn="0" w:oddVBand="0" w:evenVBand="0" w:oddHBand="0" w:evenHBand="0" w:firstRowFirstColumn="0" w:firstRowLastColumn="0" w:lastRowFirstColumn="0" w:lastRowLastColumn="0"/>
+            </w:pPr>
+            <w:r>
+              <w:t>Früher Prototyp zur Reduktion der Unbekannten</w:t>
+            </w:r>
+          </w:p>
+        </w:tc>
+      </w:tr>
+      <w:tr>
+        <w:trPr>
+          <w:cnfStyle w:val="000000100000" w:firstRow="0" w:lastRow="0" w:firstColumn="0" w:lastColumn="0" w:oddVBand="0" w:evenVBand="0" w:oddHBand="1" w:evenHBand="0" w:firstRowFirstColumn="0" w:firstRowLastColumn="0" w:lastRowFirstColumn="0" w:lastRowLastColumn="0"/>
+        </w:trPr>
+        <w:tc>
+          <w:tcPr>
+            <w:cnfStyle w:val="001000000000" w:firstRow="0" w:lastRow="0" w:firstColumn="1" w:lastColumn="0" w:oddVBand="0" w:evenVBand="0" w:oddHBand="0" w:evenHBand="0" w:firstRowFirstColumn="0" w:firstRowLastColumn="0" w:lastRowFirstColumn="0" w:lastRowLastColumn="0"/>
+            <w:tcW w:w="2152" w:type="dxa"/>
+          </w:tcPr>
+          <w:p>
+            <w:r>
+              <w:t>Nicht genügend Testprobanden vorhanden</w:t>
+            </w:r>
+          </w:p>
+        </w:tc>
+        <w:tc>
+          <w:tcPr>
+            <w:tcW w:w="2726" w:type="dxa"/>
+          </w:tcPr>
+          <w:p>
+            <w:pPr>
+              <w:jc w:val="center"/>
+              <w:cnfStyle w:val="000000100000" w:firstRow="0" w:lastRow="0" w:firstColumn="0" w:lastColumn="0" w:oddVBand="0" w:evenVBand="0" w:oddHBand="1" w:evenHBand="0" w:firstRowFirstColumn="0" w:firstRowLastColumn="0" w:lastRowFirstColumn="0" w:lastRowLastColumn="0"/>
+            </w:pPr>
+            <w:r>
+              <w:t>5</w:t>
+            </w:r>
+          </w:p>
+        </w:tc>
+        <w:tc>
+          <w:tcPr>
+            <w:tcW w:w="2046" w:type="dxa"/>
+          </w:tcPr>
+          <w:p>
+            <w:pPr>
+              <w:jc w:val="center"/>
+              <w:cnfStyle w:val="000000100000" w:firstRow="0" w:lastRow="0" w:firstColumn="0" w:lastColumn="0" w:oddVBand="0" w:evenVBand="0" w:oddHBand="1" w:evenHBand="0" w:firstRowFirstColumn="0" w:firstRowLastColumn="0" w:lastRowFirstColumn="0" w:lastRowLastColumn="0"/>
+            </w:pPr>
+            <w:r>
+              <w:t>7</w:t>
+            </w:r>
+          </w:p>
+        </w:tc>
+        <w:tc>
+          <w:tcPr>
+            <w:tcW w:w="2256" w:type="dxa"/>
+          </w:tcPr>
+          <w:p>
+            <w:pPr>
+              <w:cnfStyle w:val="000000100000" w:firstRow="0" w:lastRow="0" w:firstColumn="0" w:lastColumn="0" w:oddVBand="0" w:evenVBand="0" w:oddHBand="1" w:evenHBand="0" w:firstRowFirstColumn="0" w:firstRowLastColumn="0" w:lastRowFirstColumn="0" w:lastRowLastColumn="0"/>
+            </w:pPr>
+            <w:r>
+              <w:t>Rekrutierung von Probanden läuft bereits / Test an HSLU</w:t>
+            </w:r>
+          </w:p>
+        </w:tc>
+      </w:tr>
+      <w:tr>
+        <w:tc>
+          <w:tcPr>
+            <w:cnfStyle w:val="001000000000" w:firstRow="0" w:lastRow="0" w:firstColumn="1" w:lastColumn="0" w:oddVBand="0" w:evenVBand="0" w:oddHBand="0" w:evenHBand="0" w:firstRowFirstColumn="0" w:firstRowLastColumn="0" w:lastRowFirstColumn="0" w:lastRowLastColumn="0"/>
+            <w:tcW w:w="2152" w:type="dxa"/>
+            <w:shd w:val="clear" w:color="auto" w:fill="FFFFFF" w:themeFill="background1"/>
+          </w:tcPr>
+          <w:p>
+            <w:r>
+              <w:t>Unity-Updates beeinträchtigen Projekt</w:t>
+            </w:r>
+          </w:p>
+        </w:tc>
+        <w:tc>
+          <w:tcPr>
+            <w:tcW w:w="2726" w:type="dxa"/>
+            <w:shd w:val="clear" w:color="auto" w:fill="FFFFFF" w:themeFill="background1"/>
+          </w:tcPr>
+          <w:p>
+            <w:pPr>
+              <w:jc w:val="center"/>
+              <w:cnfStyle w:val="000000000000" w:firstRow="0" w:lastRow="0" w:firstColumn="0" w:lastColumn="0" w:oddVBand="0" w:evenVBand="0" w:oddHBand="0" w:evenHBand="0" w:firstRowFirstColumn="0" w:firstRowLastColumn="0" w:lastRowFirstColumn="0" w:lastRowLastColumn="0"/>
+            </w:pPr>
+            <w:r>
+              <w:t>3</w:t>
+            </w:r>
+          </w:p>
+        </w:tc>
+        <w:tc>
+          <w:tcPr>
+            <w:tcW w:w="2046" w:type="dxa"/>
+            <w:shd w:val="clear" w:color="auto" w:fill="FFFFFF" w:themeFill="background1"/>
+          </w:tcPr>
+          <w:p>
+            <w:pPr>
+              <w:jc w:val="center"/>
+              <w:cnfStyle w:val="000000000000" w:firstRow="0" w:lastRow="0" w:firstColumn="0" w:lastColumn="0" w:oddVBand="0" w:evenVBand="0" w:oddHBand="0" w:evenHBand="0" w:firstRowFirstColumn="0" w:firstRowLastColumn="0" w:lastRowFirstColumn="0" w:lastRowLastColumn="0"/>
+            </w:pPr>
+            <w:r>
+              <w:t>10</w:t>
+            </w:r>
+          </w:p>
+        </w:tc>
+        <w:tc>
+          <w:tcPr>
+            <w:tcW w:w="2256" w:type="dxa"/>
+            <w:shd w:val="clear" w:color="auto" w:fill="FFFFFF" w:themeFill="background1"/>
+          </w:tcPr>
+          <w:p>
+            <w:pPr>
+              <w:cnfStyle w:val="000000000000" w:firstRow="0" w:lastRow="0" w:firstColumn="0" w:lastColumn="0" w:oddVBand="0" w:evenVBand="0" w:oddHBand="0" w:evenHBand="0" w:firstRowFirstColumn="0" w:firstRowLastColumn="0" w:lastRowFirstColumn="0" w:lastRowLastColumn="0"/>
+            </w:pPr>
+            <w:r>
+              <w:t>PAWI auf einer bestimmten Unity Version ausführen, welche nicht aktualisiert wird</w:t>
+            </w:r>
+          </w:p>
+        </w:tc>
+      </w:tr>
+      <w:tr>
+        <w:trPr>
+          <w:cnfStyle w:val="000000100000" w:firstRow="0" w:lastRow="0" w:firstColumn="0" w:lastColumn="0" w:oddVBand="0" w:evenVBand="0" w:oddHBand="1" w:evenHBand="0" w:firstRowFirstColumn="0" w:firstRowLastColumn="0" w:lastRowFirstColumn="0" w:lastRowLastColumn="0"/>
+        </w:trPr>
+        <w:tc>
+          <w:tcPr>
+            <w:cnfStyle w:val="001000000000" w:firstRow="0" w:lastRow="0" w:firstColumn="1" w:lastColumn="0" w:oddVBand="0" w:evenVBand="0" w:oddHBand="0" w:evenHBand="0" w:firstRowFirstColumn="0" w:firstRowLastColumn="0" w:lastRowFirstColumn="0" w:lastRowLastColumn="0"/>
+            <w:tcW w:w="2152" w:type="dxa"/>
+          </w:tcPr>
+          <w:p>
+            <w:r>
+              <w:t xml:space="preserve">Nicht genügend </w:t>
+            </w:r>
+            <w:proofErr w:type="spellStart"/>
+            <w:r>
+              <w:t>Know-How</w:t>
+            </w:r>
+            <w:proofErr w:type="spellEnd"/>
+            <w:r>
+              <w:t xml:space="preserve"> für Prototyp</w:t>
+            </w:r>
+          </w:p>
+        </w:tc>
+        <w:tc>
+          <w:tcPr>
+            <w:tcW w:w="2726" w:type="dxa"/>
+          </w:tcPr>
+          <w:p>
+            <w:pPr>
+              <w:jc w:val="center"/>
+              <w:cnfStyle w:val="000000100000" w:firstRow="0" w:lastRow="0" w:firstColumn="0" w:lastColumn="0" w:oddVBand="0" w:evenVBand="0" w:oddHBand="1" w:evenHBand="0" w:firstRowFirstColumn="0" w:firstRowLastColumn="0" w:lastRowFirstColumn="0" w:lastRowLastColumn="0"/>
+            </w:pPr>
+            <w:r>
+              <w:t>2</w:t>
+            </w:r>
+          </w:p>
+        </w:tc>
+        <w:tc>
+          <w:tcPr>
+            <w:tcW w:w="2046" w:type="dxa"/>
+          </w:tcPr>
+          <w:p>
+            <w:pPr>
+              <w:jc w:val="center"/>
+              <w:cnfStyle w:val="000000100000" w:firstRow="0" w:lastRow="0" w:firstColumn="0" w:lastColumn="0" w:oddVBand="0" w:evenVBand="0" w:oddHBand="1" w:evenHBand="0" w:firstRowFirstColumn="0" w:firstRowLastColumn="0" w:lastRowFirstColumn="0" w:lastRowLastColumn="0"/>
+            </w:pPr>
+            <w:r>
+              <w:t>9</w:t>
+            </w:r>
+          </w:p>
+        </w:tc>
+        <w:tc>
+          <w:tcPr>
+            <w:tcW w:w="2256" w:type="dxa"/>
+          </w:tcPr>
+          <w:p>
+            <w:pPr>
+              <w:cnfStyle w:val="000000100000" w:firstRow="0" w:lastRow="0" w:firstColumn="0" w:lastColumn="0" w:oddVBand="0" w:evenVBand="0" w:oddHBand="1" w:evenHBand="0" w:firstRowFirstColumn="0" w:firstRowLastColumn="0" w:lastRowFirstColumn="0" w:lastRowLastColumn="0"/>
+            </w:pPr>
+          </w:p>
+        </w:tc>
+      </w:tr>
+      <w:tr>
+        <w:tc>
+          <w:tcPr>
+            <w:cnfStyle w:val="001000000000" w:firstRow="0" w:lastRow="0" w:firstColumn="1" w:lastColumn="0" w:oddVBand="0" w:evenVBand="0" w:oddHBand="0" w:evenHBand="0" w:firstRowFirstColumn="0" w:firstRowLastColumn="0" w:lastRowFirstColumn="0" w:lastRowLastColumn="0"/>
+            <w:tcW w:w="2152" w:type="dxa"/>
+            <w:shd w:val="clear" w:color="auto" w:fill="FFF2CC" w:themeFill="accent4" w:themeFillTint="33"/>
+          </w:tcPr>
+          <w:p>
+            <w:pPr>
+              <w:rPr>
+                <w:i/>
+              </w:rPr>
+            </w:pPr>
+            <w:r>
+              <w:rPr>
+                <w:i/>
+              </w:rPr>
+              <w:t xml:space="preserve">Es kann nicht auf Ressourcen des </w:t>
+            </w:r>
+            <w:proofErr w:type="spellStart"/>
+            <w:r>
+              <w:rPr>
+                <w:i/>
+              </w:rPr>
+              <w:t>Enterpriselab</w:t>
+            </w:r>
+            <w:proofErr w:type="spellEnd"/>
+            <w:r>
+              <w:rPr>
+                <w:i/>
+              </w:rPr>
+              <w:t xml:space="preserve"> zugegriffen werden</w:t>
+            </w:r>
+          </w:p>
+        </w:tc>
+        <w:tc>
+          <w:tcPr>
+            <w:tcW w:w="2726" w:type="dxa"/>
+            <w:shd w:val="clear" w:color="auto" w:fill="FFF2CC" w:themeFill="accent4" w:themeFillTint="33"/>
+          </w:tcPr>
+          <w:p>
+            <w:pPr>
+              <w:jc w:val="center"/>
+              <w:cnfStyle w:val="000000000000" w:firstRow="0" w:lastRow="0" w:firstColumn="0" w:lastColumn="0" w:oddVBand="0" w:evenVBand="0" w:oddHBand="0" w:evenHBand="0" w:firstRowFirstColumn="0" w:firstRowLastColumn="0" w:lastRowFirstColumn="0" w:lastRowLastColumn="0"/>
+              <w:rPr>
+                <w:b/>
+                <w:i/>
+              </w:rPr>
+            </w:pPr>
+            <w:r>
+              <w:rPr>
+                <w:b/>
+                <w:i/>
+              </w:rPr>
+              <w:t>4</w:t>
+            </w:r>
+          </w:p>
+        </w:tc>
+        <w:tc>
+          <w:tcPr>
+            <w:tcW w:w="2046" w:type="dxa"/>
+            <w:shd w:val="clear" w:color="auto" w:fill="FFF2CC" w:themeFill="accent4" w:themeFillTint="33"/>
+          </w:tcPr>
+          <w:p>
+            <w:pPr>
+              <w:jc w:val="center"/>
+              <w:cnfStyle w:val="000000000000" w:firstRow="0" w:lastRow="0" w:firstColumn="0" w:lastColumn="0" w:oddVBand="0" w:evenVBand="0" w:oddHBand="0" w:evenHBand="0" w:firstRowFirstColumn="0" w:firstRowLastColumn="0" w:lastRowFirstColumn="0" w:lastRowLastColumn="0"/>
+              <w:rPr>
+                <w:b/>
+                <w:i/>
+              </w:rPr>
+            </w:pPr>
+            <w:r>
+              <w:rPr>
+                <w:b/>
+                <w:i/>
+              </w:rPr>
+              <w:t>2</w:t>
+            </w:r>
+          </w:p>
+        </w:tc>
+        <w:tc>
+          <w:tcPr>
+            <w:tcW w:w="2256" w:type="dxa"/>
+            <w:shd w:val="clear" w:color="auto" w:fill="FFF2CC" w:themeFill="accent4" w:themeFillTint="33"/>
+          </w:tcPr>
+          <w:p>
+            <w:pPr>
+              <w:cnfStyle w:val="000000000000" w:firstRow="0" w:lastRow="0" w:firstColumn="0" w:lastColumn="0" w:oddVBand="0" w:evenVBand="0" w:oddHBand="0" w:evenHBand="0" w:firstRowFirstColumn="0" w:firstRowLastColumn="0" w:lastRowFirstColumn="0" w:lastRowLastColumn="0"/>
+            </w:pPr>
+            <w:r>
+              <w:t>Änderungen können auf Entwickler-Maschine bestehen bis Problem gelöst wurde</w:t>
+            </w:r>
+          </w:p>
+        </w:tc>
+      </w:tr>
+      <w:tr>
+        <w:trPr>
+          <w:cnfStyle w:val="000000100000" w:firstRow="0" w:lastRow="0" w:firstColumn="0" w:lastColumn="0" w:oddVBand="0" w:evenVBand="0" w:oddHBand="1" w:evenHBand="0" w:firstRowFirstColumn="0" w:firstRowLastColumn="0" w:lastRowFirstColumn="0" w:lastRowLastColumn="0"/>
+        </w:trPr>
+        <w:tc>
+          <w:tcPr>
+            <w:cnfStyle w:val="001000000000" w:firstRow="0" w:lastRow="0" w:firstColumn="1" w:lastColumn="0" w:oddVBand="0" w:evenVBand="0" w:oddHBand="0" w:evenHBand="0" w:firstRowFirstColumn="0" w:firstRowLastColumn="0" w:lastRowFirstColumn="0" w:lastRowLastColumn="0"/>
+            <w:tcW w:w="2152" w:type="dxa"/>
+            <w:shd w:val="clear" w:color="auto" w:fill="FFF2CC" w:themeFill="accent4" w:themeFillTint="33"/>
+          </w:tcPr>
+          <w:p>
+            <w:pPr>
+              <w:rPr>
+                <w:strike/>
+              </w:rPr>
+            </w:pPr>
+            <w:r>
+              <w:rPr>
+                <w:strike/>
+              </w:rPr>
+              <w:t>Der Effekt des Gleichgewichts-verlusts tritt nicht ein</w:t>
+            </w:r>
+          </w:p>
+        </w:tc>
+        <w:tc>
+          <w:tcPr>
+            <w:tcW w:w="2726" w:type="dxa"/>
+            <w:shd w:val="clear" w:color="auto" w:fill="FFF2CC" w:themeFill="accent4" w:themeFillTint="33"/>
+          </w:tcPr>
+          <w:p>
+            <w:pPr>
+              <w:jc w:val="center"/>
+              <w:cnfStyle w:val="000000100000" w:firstRow="0" w:lastRow="0" w:firstColumn="0" w:lastColumn="0" w:oddVBand="0" w:evenVBand="0" w:oddHBand="1" w:evenHBand="0" w:firstRowFirstColumn="0" w:firstRowLastColumn="0" w:lastRowFirstColumn="0" w:lastRowLastColumn="0"/>
+              <w:rPr>
+                <w:b/>
+                <w:i/>
+                <w:strike/>
+              </w:rPr>
+            </w:pPr>
+            <w:r>
+              <w:rPr>
+                <w:b/>
+                <w:i/>
+                <w:strike/>
+              </w:rPr>
+              <w:t>5</w:t>
+            </w:r>
+          </w:p>
+        </w:tc>
+        <w:tc>
+          <w:tcPr>
+            <w:tcW w:w="2046" w:type="dxa"/>
+            <w:shd w:val="clear" w:color="auto" w:fill="FFF2CC" w:themeFill="accent4" w:themeFillTint="33"/>
+          </w:tcPr>
+          <w:p>
+            <w:pPr>
+              <w:jc w:val="center"/>
+              <w:cnfStyle w:val="000000100000" w:firstRow="0" w:lastRow="0" w:firstColumn="0" w:lastColumn="0" w:oddVBand="0" w:evenVBand="0" w:oddHBand="1" w:evenHBand="0" w:firstRowFirstColumn="0" w:firstRowLastColumn="0" w:lastRowFirstColumn="0" w:lastRowLastColumn="0"/>
+              <w:rPr>
+                <w:strike/>
+              </w:rPr>
+            </w:pPr>
+            <w:r>
+              <w:rPr>
+                <w:strike/>
+              </w:rPr>
+              <w:t>10</w:t>
+            </w:r>
+          </w:p>
+        </w:tc>
+        <w:tc>
+          <w:tcPr>
+            <w:tcW w:w="2256" w:type="dxa"/>
+            <w:shd w:val="clear" w:color="auto" w:fill="FFF2CC" w:themeFill="accent4" w:themeFillTint="33"/>
+          </w:tcPr>
+          <w:p>
+            <w:pPr>
+              <w:cnfStyle w:val="000000100000" w:firstRow="0" w:lastRow="0" w:firstColumn="0" w:lastColumn="0" w:oddVBand="0" w:evenVBand="0" w:oddHBand="1" w:evenHBand="0" w:firstRowFirstColumn="0" w:firstRowLastColumn="0" w:lastRowFirstColumn="0" w:lastRowLastColumn="0"/>
+              <w:rPr>
+                <w:strike/>
+              </w:rPr>
+            </w:pPr>
+            <w:r>
+              <w:rPr>
+                <w:strike/>
+              </w:rPr>
+              <w:t>Früher Prototyp, im Eintrittsfall andere Szenarien zur Täuschung des Gleichgewichtssinnes</w:t>
+            </w:r>
+          </w:p>
+        </w:tc>
+      </w:tr>
+      <w:tr>
+        <w:tc>
+          <w:tcPr>
+            <w:cnfStyle w:val="001000000000" w:firstRow="0" w:lastRow="0" w:firstColumn="1" w:lastColumn="0" w:oddVBand="0" w:evenVBand="0" w:oddHBand="0" w:evenHBand="0" w:firstRowFirstColumn="0" w:firstRowLastColumn="0" w:lastRowFirstColumn="0" w:lastRowLastColumn="0"/>
+            <w:tcW w:w="2152" w:type="dxa"/>
+          </w:tcPr>
+          <w:p>
+            <w:r>
+              <w:t>Legende</w:t>
+            </w:r>
+          </w:p>
+        </w:tc>
+        <w:tc>
+          <w:tcPr>
+            <w:tcW w:w="2726" w:type="dxa"/>
+          </w:tcPr>
+          <w:p>
+            <w:pPr>
+              <w:jc w:val="center"/>
+              <w:cnfStyle w:val="000000000000" w:firstRow="0" w:lastRow="0" w:firstColumn="0" w:lastColumn="0" w:oddVBand="0" w:evenVBand="0" w:oddHBand="0" w:evenHBand="0" w:firstRowFirstColumn="0" w:firstRowLastColumn="0" w:lastRowFirstColumn="0" w:lastRowLastColumn="0"/>
+            </w:pPr>
+            <w:r>
+              <w:t>0 = tief; 10 = garantiert</w:t>
+            </w:r>
+          </w:p>
+        </w:tc>
+        <w:tc>
+          <w:tcPr>
+            <w:tcW w:w="2046" w:type="dxa"/>
+          </w:tcPr>
+          <w:p>
+            <w:pPr>
+              <w:jc w:val="center"/>
+              <w:cnfStyle w:val="000000000000" w:firstRow="0" w:lastRow="0" w:firstColumn="0" w:lastColumn="0" w:oddVBand="0" w:evenVBand="0" w:oddHBand="0" w:evenHBand="0" w:firstRowFirstColumn="0" w:firstRowLastColumn="0" w:lastRowFirstColumn="0" w:lastRowLastColumn="0"/>
+            </w:pPr>
+            <w:r>
+              <w:t>0 =    kein Problem,</w:t>
+            </w:r>
+          </w:p>
+          <w:p>
+            <w:pPr>
+              <w:jc w:val="center"/>
+              <w:cnfStyle w:val="000000000000" w:firstRow="0" w:lastRow="0" w:firstColumn="0" w:lastColumn="0" w:oddVBand="0" w:evenVBand="0" w:oddHBand="0" w:evenHBand="0" w:firstRowFirstColumn="0" w:firstRowLastColumn="0" w:lastRowFirstColumn="0" w:lastRowLastColumn="0"/>
+            </w:pPr>
+            <w:r>
+              <w:t>10 = PAWI nicht</w:t>
+            </w:r>
+          </w:p>
+          <w:p>
+            <w:pPr>
+              <w:jc w:val="center"/>
+              <w:cnfStyle w:val="000000000000" w:firstRow="0" w:lastRow="0" w:firstColumn="0" w:lastColumn="0" w:oddVBand="0" w:evenVBand="0" w:oddHBand="0" w:evenHBand="0" w:firstRowFirstColumn="0" w:firstRowLastColumn="0" w:lastRowFirstColumn="0" w:lastRowLastColumn="0"/>
+            </w:pPr>
+            <w:r>
+              <w:t>erfolgreich</w:t>
+            </w:r>
+          </w:p>
+        </w:tc>
+        <w:tc>
+          <w:tcPr>
+            <w:tcW w:w="2256" w:type="dxa"/>
+          </w:tcPr>
+          <w:p>
+            <w:pPr>
+              <w:cnfStyle w:val="000000000000" w:firstRow="0" w:lastRow="0" w:firstColumn="0" w:lastColumn="0" w:oddVBand="0" w:evenVBand="0" w:oddHBand="0" w:evenHBand="0" w:firstRowFirstColumn="0" w:firstRowLastColumn="0" w:lastRowFirstColumn="0" w:lastRowLastColumn="0"/>
+            </w:pPr>
+          </w:p>
+        </w:tc>
+      </w:tr>
+    </w:tbl>
+    <w:p>
+      <w:pPr>
+        <w:pStyle w:val="berschrift3"/>
+        <w:rPr>
+          <w:lang w:val="de-CH"/>
+        </w:rPr>
+      </w:pPr>
+    </w:p>
+    <w:p>
+      <w:pPr>
+        <w:rPr>
+          <w:lang w:val="de-CH"/>
+        </w:rPr>
+      </w:pPr>
       <w:bookmarkStart w:id="14" w:name="_Toc501706797"/>
       <w:r>
         <w:rPr>
-          <w:lang w:val="de-CH"/>
-        </w:rPr>
-        <w:lastRenderedPageBreak/>
-        <w:t>Risiken Meilenstein 4</w:t>
-      </w:r>
-      <w:bookmarkEnd w:id="14"/>
-    </w:p>
-    <w:p>
-      <w:pPr>
+          <w:b/>
+          <w:lang w:val="de-CH"/>
+        </w:rPr>
+        <w:t>Anmerkungen Risiken</w:t>
+      </w:r>
+    </w:p>
+    <w:p>
+      <w:pPr>
+        <w:pStyle w:val="Listenabsatz"/>
+        <w:numPr>
+          <w:ilvl w:val="0"/>
+          <w:numId w:val="22"/>
+        </w:numPr>
         <w:rPr>
           <w:rFonts w:asciiTheme="majorHAnsi" w:eastAsiaTheme="majorEastAsia" w:hAnsiTheme="majorHAnsi" w:cstheme="majorBidi"/>
           <w:color w:val="1F4D78" w:themeColor="accent1" w:themeShade="7F"/>
@@ -2675,6 +4417,810 @@
         <w:rPr>
           <w:lang w:val="de-CH"/>
         </w:rPr>
+        <w:t>Aufgrund der aufgetretenen GIT-</w:t>
+      </w:r>
+      <w:proofErr w:type="spellStart"/>
+      <w:r>
+        <w:rPr>
+          <w:lang w:val="de-CH"/>
+        </w:rPr>
+        <w:t>Quota</w:t>
+      </w:r>
+      <w:proofErr w:type="spellEnd"/>
+      <w:r>
+        <w:rPr>
+          <w:lang w:val="de-CH"/>
+        </w:rPr>
+        <w:t>-Probleme nehmen wir den Zugriffsverlust auf die Schulressourcen als zusätzliches Risiko auf, welches erneut eintreten könnte</w:t>
+      </w:r>
+    </w:p>
+    <w:p>
+      <w:pPr>
+        <w:pStyle w:val="Listenabsatz"/>
+        <w:rPr>
+          <w:rFonts w:asciiTheme="majorHAnsi" w:eastAsiaTheme="majorEastAsia" w:hAnsiTheme="majorHAnsi" w:cstheme="majorBidi"/>
+          <w:color w:val="1F4D78" w:themeColor="accent1" w:themeShade="7F"/>
+          <w:sz w:val="24"/>
+          <w:szCs w:val="24"/>
+          <w:lang w:val="de-CH"/>
+        </w:rPr>
+      </w:pPr>
+    </w:p>
+    <w:p>
+      <w:pPr>
+        <w:pStyle w:val="Listenabsatz"/>
+        <w:numPr>
+          <w:ilvl w:val="0"/>
+          <w:numId w:val="22"/>
+        </w:numPr>
+        <w:rPr>
+          <w:rFonts w:asciiTheme="majorHAnsi" w:eastAsiaTheme="majorEastAsia" w:hAnsiTheme="majorHAnsi" w:cstheme="majorBidi"/>
+          <w:color w:val="1F4D78" w:themeColor="accent1" w:themeShade="7F"/>
+          <w:sz w:val="24"/>
+          <w:szCs w:val="24"/>
+          <w:lang w:val="de-CH"/>
+        </w:rPr>
+      </w:pPr>
+      <w:r>
+        <w:rPr>
+          <w:lang w:val="de-CH"/>
+        </w:rPr>
+        <w:t>Der Effekt konnte erfolgreich an der Zwischenpräsentation vorstellt werden und wurde von allen Präsentationsteilnehmern wahrgenommen.</w:t>
+      </w:r>
+      <w:r>
+        <w:rPr>
+          <w:lang w:val="de-CH"/>
+        </w:rPr>
+        <w:br w:type="page"/>
+      </w:r>
+    </w:p>
+    <w:p>
+      <w:pPr>
+        <w:pStyle w:val="berschrift3"/>
+        <w:rPr>
+          <w:lang w:val="de-CH"/>
+        </w:rPr>
+      </w:pPr>
+      <w:r>
+        <w:rPr>
+          <w:lang w:val="de-CH"/>
+        </w:rPr>
+        <w:lastRenderedPageBreak/>
+        <w:t>Risiken Meilenstein 4</w:t>
+      </w:r>
+      <w:bookmarkEnd w:id="14"/>
+    </w:p>
+    <w:p>
+      <w:pPr>
+        <w:rPr>
+          <w:lang w:val="de-CH"/>
+        </w:rPr>
+      </w:pPr>
+    </w:p>
+    <w:tbl>
+      <w:tblPr>
+        <w:tblStyle w:val="Gitternetztabelle2Akzent6"/>
+        <w:tblW w:w="9180" w:type="dxa"/>
+        <w:tblLook w:val="04A0" w:firstRow="1" w:lastRow="0" w:firstColumn="1" w:lastColumn="0" w:noHBand="0" w:noVBand="1"/>
+      </w:tblPr>
+      <w:tblGrid>
+        <w:gridCol w:w="2152"/>
+        <w:gridCol w:w="2726"/>
+        <w:gridCol w:w="2046"/>
+        <w:gridCol w:w="2256"/>
+      </w:tblGrid>
+      <w:tr>
+        <w:trPr>
+          <w:cnfStyle w:val="100000000000" w:firstRow="1" w:lastRow="0" w:firstColumn="0" w:lastColumn="0" w:oddVBand="0" w:evenVBand="0" w:oddHBand="0" w:evenHBand="0" w:firstRowFirstColumn="0" w:firstRowLastColumn="0" w:lastRowFirstColumn="0" w:lastRowLastColumn="0"/>
+        </w:trPr>
+        <w:tc>
+          <w:tcPr>
+            <w:cnfStyle w:val="001000000000" w:firstRow="0" w:lastRow="0" w:firstColumn="1" w:lastColumn="0" w:oddVBand="0" w:evenVBand="0" w:oddHBand="0" w:evenHBand="0" w:firstRowFirstColumn="0" w:firstRowLastColumn="0" w:lastRowFirstColumn="0" w:lastRowLastColumn="0"/>
+            <w:tcW w:w="2152" w:type="dxa"/>
+          </w:tcPr>
+          <w:p>
+            <w:r>
+              <w:t>Risiko</w:t>
+            </w:r>
+          </w:p>
+        </w:tc>
+        <w:tc>
+          <w:tcPr>
+            <w:tcW w:w="2726" w:type="dxa"/>
+          </w:tcPr>
+          <w:p>
+            <w:pPr>
+              <w:cnfStyle w:val="100000000000" w:firstRow="1" w:lastRow="0" w:firstColumn="0" w:lastColumn="0" w:oddVBand="0" w:evenVBand="0" w:oddHBand="0" w:evenHBand="0" w:firstRowFirstColumn="0" w:firstRowLastColumn="0" w:lastRowFirstColumn="0" w:lastRowLastColumn="0"/>
+            </w:pPr>
+            <w:r>
+              <w:t>Eintrittswahrscheinlichkeit</w:t>
+            </w:r>
+          </w:p>
+        </w:tc>
+        <w:tc>
+          <w:tcPr>
+            <w:tcW w:w="2046" w:type="dxa"/>
+          </w:tcPr>
+          <w:p>
+            <w:pPr>
+              <w:cnfStyle w:val="100000000000" w:firstRow="1" w:lastRow="0" w:firstColumn="0" w:lastColumn="0" w:oddVBand="0" w:evenVBand="0" w:oddHBand="0" w:evenHBand="0" w:firstRowFirstColumn="0" w:firstRowLastColumn="0" w:lastRowFirstColumn="0" w:lastRowLastColumn="0"/>
+            </w:pPr>
+            <w:r>
+              <w:t>Ausmass</w:t>
+            </w:r>
+          </w:p>
+        </w:tc>
+        <w:tc>
+          <w:tcPr>
+            <w:tcW w:w="2256" w:type="dxa"/>
+          </w:tcPr>
+          <w:p>
+            <w:pPr>
+              <w:cnfStyle w:val="100000000000" w:firstRow="1" w:lastRow="0" w:firstColumn="0" w:lastColumn="0" w:oddVBand="0" w:evenVBand="0" w:oddHBand="0" w:evenHBand="0" w:firstRowFirstColumn="0" w:firstRowLastColumn="0" w:lastRowFirstColumn="0" w:lastRowLastColumn="0"/>
+            </w:pPr>
+            <w:r>
+              <w:t>Gegenmassnahmen</w:t>
+            </w:r>
+          </w:p>
+        </w:tc>
+      </w:tr>
+      <w:tr>
+        <w:trPr>
+          <w:cnfStyle w:val="000000100000" w:firstRow="0" w:lastRow="0" w:firstColumn="0" w:lastColumn="0" w:oddVBand="0" w:evenVBand="0" w:oddHBand="1" w:evenHBand="0" w:firstRowFirstColumn="0" w:firstRowLastColumn="0" w:lastRowFirstColumn="0" w:lastRowLastColumn="0"/>
+        </w:trPr>
+        <w:tc>
+          <w:tcPr>
+            <w:cnfStyle w:val="001000000000" w:firstRow="0" w:lastRow="0" w:firstColumn="1" w:lastColumn="0" w:oddVBand="0" w:evenVBand="0" w:oddHBand="0" w:evenHBand="0" w:firstRowFirstColumn="0" w:firstRowLastColumn="0" w:lastRowFirstColumn="0" w:lastRowLastColumn="0"/>
+            <w:tcW w:w="2152" w:type="dxa"/>
+            <w:shd w:val="clear" w:color="auto" w:fill="FFF2CC" w:themeFill="accent4" w:themeFillTint="33"/>
+          </w:tcPr>
+          <w:p>
+            <w:r>
+              <w:t>VR-Ausrüstung geht kaputt</w:t>
+            </w:r>
+          </w:p>
+        </w:tc>
+        <w:tc>
+          <w:tcPr>
+            <w:tcW w:w="2726" w:type="dxa"/>
+            <w:shd w:val="clear" w:color="auto" w:fill="FFF2CC" w:themeFill="accent4" w:themeFillTint="33"/>
+          </w:tcPr>
+          <w:p>
+            <w:pPr>
+              <w:jc w:val="center"/>
+              <w:cnfStyle w:val="000000100000" w:firstRow="0" w:lastRow="0" w:firstColumn="0" w:lastColumn="0" w:oddVBand="0" w:evenVBand="0" w:oddHBand="1" w:evenHBand="0" w:firstRowFirstColumn="0" w:firstRowLastColumn="0" w:lastRowFirstColumn="0" w:lastRowLastColumn="0"/>
+            </w:pPr>
+            <w:r>
+              <w:t>6</w:t>
+            </w:r>
+          </w:p>
+        </w:tc>
+        <w:tc>
+          <w:tcPr>
+            <w:tcW w:w="2046" w:type="dxa"/>
+            <w:shd w:val="clear" w:color="auto" w:fill="FFF2CC" w:themeFill="accent4" w:themeFillTint="33"/>
+          </w:tcPr>
+          <w:p>
+            <w:pPr>
+              <w:jc w:val="center"/>
+              <w:cnfStyle w:val="000000100000" w:firstRow="0" w:lastRow="0" w:firstColumn="0" w:lastColumn="0" w:oddVBand="0" w:evenVBand="0" w:oddHBand="1" w:evenHBand="0" w:firstRowFirstColumn="0" w:firstRowLastColumn="0" w:lastRowFirstColumn="0" w:lastRowLastColumn="0"/>
+              <w:rPr>
+                <w:i/>
+              </w:rPr>
+            </w:pPr>
+            <w:r>
+              <w:rPr>
+                <w:i/>
+              </w:rPr>
+              <w:t>4</w:t>
+            </w:r>
+          </w:p>
+        </w:tc>
+        <w:tc>
+          <w:tcPr>
+            <w:tcW w:w="2256" w:type="dxa"/>
+            <w:shd w:val="clear" w:color="auto" w:fill="FFF2CC" w:themeFill="accent4" w:themeFillTint="33"/>
+          </w:tcPr>
+          <w:p>
+            <w:pPr>
+              <w:cnfStyle w:val="000000100000" w:firstRow="0" w:lastRow="0" w:firstColumn="0" w:lastColumn="0" w:oddVBand="0" w:evenVBand="0" w:oddHBand="1" w:evenHBand="0" w:firstRowFirstColumn="0" w:firstRowLastColumn="0" w:lastRowFirstColumn="0" w:lastRowLastColumn="0"/>
+              <w:rPr>
+                <w:i/>
+              </w:rPr>
+            </w:pPr>
+            <w:r>
+              <w:rPr>
+                <w:i/>
+              </w:rPr>
+              <w:t>Simulation kann an PC ausgeführt werden</w:t>
+            </w:r>
+          </w:p>
+        </w:tc>
+      </w:tr>
+      <w:tr>
+        <w:tc>
+          <w:tcPr>
+            <w:cnfStyle w:val="001000000000" w:firstRow="0" w:lastRow="0" w:firstColumn="1" w:lastColumn="0" w:oddVBand="0" w:evenVBand="0" w:oddHBand="0" w:evenHBand="0" w:firstRowFirstColumn="0" w:firstRowLastColumn="0" w:lastRowFirstColumn="0" w:lastRowLastColumn="0"/>
+            <w:tcW w:w="2152" w:type="dxa"/>
+          </w:tcPr>
+          <w:p>
+            <w:r>
+              <w:t>Unity-Framework unterstützt Funktionen nicht</w:t>
+            </w:r>
+          </w:p>
+        </w:tc>
+        <w:tc>
+          <w:tcPr>
+            <w:tcW w:w="2726" w:type="dxa"/>
+          </w:tcPr>
+          <w:p>
+            <w:pPr>
+              <w:jc w:val="center"/>
+              <w:cnfStyle w:val="000000000000" w:firstRow="0" w:lastRow="0" w:firstColumn="0" w:lastColumn="0" w:oddVBand="0" w:evenVBand="0" w:oddHBand="0" w:evenHBand="0" w:firstRowFirstColumn="0" w:firstRowLastColumn="0" w:lastRowFirstColumn="0" w:lastRowLastColumn="0"/>
+            </w:pPr>
+            <w:r>
+              <w:t>2</w:t>
+            </w:r>
+          </w:p>
+        </w:tc>
+        <w:tc>
+          <w:tcPr>
+            <w:tcW w:w="2046" w:type="dxa"/>
+          </w:tcPr>
+          <w:p>
+            <w:pPr>
+              <w:jc w:val="center"/>
+              <w:cnfStyle w:val="000000000000" w:firstRow="0" w:lastRow="0" w:firstColumn="0" w:lastColumn="0" w:oddVBand="0" w:evenVBand="0" w:oddHBand="0" w:evenHBand="0" w:firstRowFirstColumn="0" w:firstRowLastColumn="0" w:lastRowFirstColumn="0" w:lastRowLastColumn="0"/>
+            </w:pPr>
+            <w:r>
+              <w:t>8</w:t>
+            </w:r>
+          </w:p>
+        </w:tc>
+        <w:tc>
+          <w:tcPr>
+            <w:tcW w:w="2256" w:type="dxa"/>
+          </w:tcPr>
+          <w:p>
+            <w:pPr>
+              <w:cnfStyle w:val="000000000000" w:firstRow="0" w:lastRow="0" w:firstColumn="0" w:lastColumn="0" w:oddVBand="0" w:evenVBand="0" w:oddHBand="0" w:evenHBand="0" w:firstRowFirstColumn="0" w:firstRowLastColumn="0" w:lastRowFirstColumn="0" w:lastRowLastColumn="0"/>
+            </w:pPr>
+            <w:r>
+              <w:t>Früher Prototyp zur Reduktion der Unbekannten</w:t>
+            </w:r>
+          </w:p>
+        </w:tc>
+      </w:tr>
+      <w:tr>
+        <w:trPr>
+          <w:cnfStyle w:val="000000100000" w:firstRow="0" w:lastRow="0" w:firstColumn="0" w:lastColumn="0" w:oddVBand="0" w:evenVBand="0" w:oddHBand="1" w:evenHBand="0" w:firstRowFirstColumn="0" w:firstRowLastColumn="0" w:lastRowFirstColumn="0" w:lastRowLastColumn="0"/>
+        </w:trPr>
+        <w:tc>
+          <w:tcPr>
+            <w:cnfStyle w:val="001000000000" w:firstRow="0" w:lastRow="0" w:firstColumn="1" w:lastColumn="0" w:oddVBand="0" w:evenVBand="0" w:oddHBand="0" w:evenHBand="0" w:firstRowFirstColumn="0" w:firstRowLastColumn="0" w:lastRowFirstColumn="0" w:lastRowLastColumn="0"/>
+            <w:tcW w:w="2152" w:type="dxa"/>
+          </w:tcPr>
+          <w:p>
+            <w:r>
+              <w:t>Nicht genügend Testprobanden vorhanden</w:t>
+            </w:r>
+          </w:p>
+        </w:tc>
+        <w:tc>
+          <w:tcPr>
+            <w:tcW w:w="2726" w:type="dxa"/>
+          </w:tcPr>
+          <w:p>
+            <w:pPr>
+              <w:jc w:val="center"/>
+              <w:cnfStyle w:val="000000100000" w:firstRow="0" w:lastRow="0" w:firstColumn="0" w:lastColumn="0" w:oddVBand="0" w:evenVBand="0" w:oddHBand="1" w:evenHBand="0" w:firstRowFirstColumn="0" w:firstRowLastColumn="0" w:lastRowFirstColumn="0" w:lastRowLastColumn="0"/>
+            </w:pPr>
+            <w:r>
+              <w:t>5</w:t>
+            </w:r>
+          </w:p>
+        </w:tc>
+        <w:tc>
+          <w:tcPr>
+            <w:tcW w:w="2046" w:type="dxa"/>
+          </w:tcPr>
+          <w:p>
+            <w:pPr>
+              <w:jc w:val="center"/>
+              <w:cnfStyle w:val="000000100000" w:firstRow="0" w:lastRow="0" w:firstColumn="0" w:lastColumn="0" w:oddVBand="0" w:evenVBand="0" w:oddHBand="1" w:evenHBand="0" w:firstRowFirstColumn="0" w:firstRowLastColumn="0" w:lastRowFirstColumn="0" w:lastRowLastColumn="0"/>
+            </w:pPr>
+            <w:r>
+              <w:t>7</w:t>
+            </w:r>
+          </w:p>
+        </w:tc>
+        <w:tc>
+          <w:tcPr>
+            <w:tcW w:w="2256" w:type="dxa"/>
+          </w:tcPr>
+          <w:p>
+            <w:pPr>
+              <w:cnfStyle w:val="000000100000" w:firstRow="0" w:lastRow="0" w:firstColumn="0" w:lastColumn="0" w:oddVBand="0" w:evenVBand="0" w:oddHBand="1" w:evenHBand="0" w:firstRowFirstColumn="0" w:firstRowLastColumn="0" w:lastRowFirstColumn="0" w:lastRowLastColumn="0"/>
+            </w:pPr>
+            <w:r>
+              <w:t>Rekrutierung von Probanden läuft bereits / Test an HSLU</w:t>
+            </w:r>
+          </w:p>
+        </w:tc>
+      </w:tr>
+      <w:tr>
+        <w:tc>
+          <w:tcPr>
+            <w:cnfStyle w:val="001000000000" w:firstRow="0" w:lastRow="0" w:firstColumn="1" w:lastColumn="0" w:oddVBand="0" w:evenVBand="0" w:oddHBand="0" w:evenHBand="0" w:firstRowFirstColumn="0" w:firstRowLastColumn="0" w:lastRowFirstColumn="0" w:lastRowLastColumn="0"/>
+            <w:tcW w:w="2152" w:type="dxa"/>
+            <w:shd w:val="clear" w:color="auto" w:fill="FFF2CC" w:themeFill="accent4" w:themeFillTint="33"/>
+          </w:tcPr>
+          <w:p>
+            <w:r>
+              <w:t>Unity-Updates beeinträchtigen Projekt</w:t>
+            </w:r>
+          </w:p>
+        </w:tc>
+        <w:tc>
+          <w:tcPr>
+            <w:tcW w:w="2726" w:type="dxa"/>
+            <w:shd w:val="clear" w:color="auto" w:fill="FFF2CC" w:themeFill="accent4" w:themeFillTint="33"/>
+          </w:tcPr>
+          <w:p>
+            <w:pPr>
+              <w:jc w:val="center"/>
+              <w:cnfStyle w:val="000000000000" w:firstRow="0" w:lastRow="0" w:firstColumn="0" w:lastColumn="0" w:oddVBand="0" w:evenVBand="0" w:oddHBand="0" w:evenHBand="0" w:firstRowFirstColumn="0" w:firstRowLastColumn="0" w:lastRowFirstColumn="0" w:lastRowLastColumn="0"/>
+            </w:pPr>
+            <w:r>
+              <w:t>1</w:t>
+            </w:r>
+          </w:p>
+        </w:tc>
+        <w:tc>
+          <w:tcPr>
+            <w:tcW w:w="2046" w:type="dxa"/>
+            <w:shd w:val="clear" w:color="auto" w:fill="FFF2CC" w:themeFill="accent4" w:themeFillTint="33"/>
+          </w:tcPr>
+          <w:p>
+            <w:pPr>
+              <w:jc w:val="center"/>
+              <w:cnfStyle w:val="000000000000" w:firstRow="0" w:lastRow="0" w:firstColumn="0" w:lastColumn="0" w:oddVBand="0" w:evenVBand="0" w:oddHBand="0" w:evenHBand="0" w:firstRowFirstColumn="0" w:firstRowLastColumn="0" w:lastRowFirstColumn="0" w:lastRowLastColumn="0"/>
+            </w:pPr>
+            <w:r>
+              <w:t>10</w:t>
+            </w:r>
+          </w:p>
+        </w:tc>
+        <w:tc>
+          <w:tcPr>
+            <w:tcW w:w="2256" w:type="dxa"/>
+            <w:shd w:val="clear" w:color="auto" w:fill="FFF2CC" w:themeFill="accent4" w:themeFillTint="33"/>
+          </w:tcPr>
+          <w:p>
+            <w:pPr>
+              <w:cnfStyle w:val="000000000000" w:firstRow="0" w:lastRow="0" w:firstColumn="0" w:lastColumn="0" w:oddVBand="0" w:evenVBand="0" w:oddHBand="0" w:evenHBand="0" w:firstRowFirstColumn="0" w:firstRowLastColumn="0" w:lastRowFirstColumn="0" w:lastRowLastColumn="0"/>
+            </w:pPr>
+            <w:r>
+              <w:t>PAWI auf einer bestimmten Unity Version ausführen, welche nicht aktualisiert wird</w:t>
+            </w:r>
+          </w:p>
+        </w:tc>
+      </w:tr>
+      <w:tr>
+        <w:trPr>
+          <w:cnfStyle w:val="000000100000" w:firstRow="0" w:lastRow="0" w:firstColumn="0" w:lastColumn="0" w:oddVBand="0" w:evenVBand="0" w:oddHBand="1" w:evenHBand="0" w:firstRowFirstColumn="0" w:firstRowLastColumn="0" w:lastRowFirstColumn="0" w:lastRowLastColumn="0"/>
+        </w:trPr>
+        <w:tc>
+          <w:tcPr>
+            <w:cnfStyle w:val="001000000000" w:firstRow="0" w:lastRow="0" w:firstColumn="1" w:lastColumn="0" w:oddVBand="0" w:evenVBand="0" w:oddHBand="0" w:evenHBand="0" w:firstRowFirstColumn="0" w:firstRowLastColumn="0" w:lastRowFirstColumn="0" w:lastRowLastColumn="0"/>
+            <w:tcW w:w="2152" w:type="dxa"/>
+            <w:shd w:val="clear" w:color="auto" w:fill="FFF2CC" w:themeFill="accent4" w:themeFillTint="33"/>
+          </w:tcPr>
+          <w:p>
+            <w:pPr>
+              <w:rPr>
+                <w:strike/>
+              </w:rPr>
+            </w:pPr>
+            <w:r>
+              <w:rPr>
+                <w:strike/>
+              </w:rPr>
+              <w:t xml:space="preserve">Nicht genügend </w:t>
+            </w:r>
+            <w:proofErr w:type="spellStart"/>
+            <w:r>
+              <w:rPr>
+                <w:strike/>
+              </w:rPr>
+              <w:t>Know-How</w:t>
+            </w:r>
+            <w:proofErr w:type="spellEnd"/>
+            <w:r>
+              <w:rPr>
+                <w:strike/>
+              </w:rPr>
+              <w:t xml:space="preserve"> für Prototyp</w:t>
+            </w:r>
+          </w:p>
+        </w:tc>
+        <w:tc>
+          <w:tcPr>
+            <w:tcW w:w="2726" w:type="dxa"/>
+            <w:shd w:val="clear" w:color="auto" w:fill="FFF2CC" w:themeFill="accent4" w:themeFillTint="33"/>
+          </w:tcPr>
+          <w:p>
+            <w:pPr>
+              <w:jc w:val="center"/>
+              <w:cnfStyle w:val="000000100000" w:firstRow="0" w:lastRow="0" w:firstColumn="0" w:lastColumn="0" w:oddVBand="0" w:evenVBand="0" w:oddHBand="1" w:evenHBand="0" w:firstRowFirstColumn="0" w:firstRowLastColumn="0" w:lastRowFirstColumn="0" w:lastRowLastColumn="0"/>
+              <w:rPr>
+                <w:strike/>
+              </w:rPr>
+            </w:pPr>
+            <w:r>
+              <w:rPr>
+                <w:strike/>
+              </w:rPr>
+              <w:t>2</w:t>
+            </w:r>
+          </w:p>
+        </w:tc>
+        <w:tc>
+          <w:tcPr>
+            <w:tcW w:w="2046" w:type="dxa"/>
+            <w:shd w:val="clear" w:color="auto" w:fill="FFF2CC" w:themeFill="accent4" w:themeFillTint="33"/>
+          </w:tcPr>
+          <w:p>
+            <w:pPr>
+              <w:jc w:val="center"/>
+              <w:cnfStyle w:val="000000100000" w:firstRow="0" w:lastRow="0" w:firstColumn="0" w:lastColumn="0" w:oddVBand="0" w:evenVBand="0" w:oddHBand="1" w:evenHBand="0" w:firstRowFirstColumn="0" w:firstRowLastColumn="0" w:lastRowFirstColumn="0" w:lastRowLastColumn="0"/>
+              <w:rPr>
+                <w:strike/>
+              </w:rPr>
+            </w:pPr>
+            <w:r>
+              <w:rPr>
+                <w:strike/>
+              </w:rPr>
+              <w:t>9</w:t>
+            </w:r>
+          </w:p>
+        </w:tc>
+        <w:tc>
+          <w:tcPr>
+            <w:tcW w:w="2256" w:type="dxa"/>
+            <w:shd w:val="clear" w:color="auto" w:fill="FFF2CC" w:themeFill="accent4" w:themeFillTint="33"/>
+          </w:tcPr>
+          <w:p>
+            <w:pPr>
+              <w:cnfStyle w:val="000000100000" w:firstRow="0" w:lastRow="0" w:firstColumn="0" w:lastColumn="0" w:oddVBand="0" w:evenVBand="0" w:oddHBand="1" w:evenHBand="0" w:firstRowFirstColumn="0" w:firstRowLastColumn="0" w:lastRowFirstColumn="0" w:lastRowLastColumn="0"/>
+              <w:rPr>
+                <w:strike/>
+              </w:rPr>
+            </w:pPr>
+          </w:p>
+        </w:tc>
+      </w:tr>
+      <w:tr>
+        <w:tc>
+          <w:tcPr>
+            <w:cnfStyle w:val="001000000000" w:firstRow="0" w:lastRow="0" w:firstColumn="1" w:lastColumn="0" w:oddVBand="0" w:evenVBand="0" w:oddHBand="0" w:evenHBand="0" w:firstRowFirstColumn="0" w:firstRowLastColumn="0" w:lastRowFirstColumn="0" w:lastRowLastColumn="0"/>
+            <w:tcW w:w="2152" w:type="dxa"/>
+            <w:shd w:val="clear" w:color="auto" w:fill="FFF2CC" w:themeFill="accent4" w:themeFillTint="33"/>
+          </w:tcPr>
+          <w:p>
+            <w:pPr>
+              <w:rPr>
+                <w:i/>
+              </w:rPr>
+            </w:pPr>
+            <w:r>
+              <w:rPr>
+                <w:i/>
+              </w:rPr>
+              <w:t xml:space="preserve">Es kann nicht auf Ressourcen des </w:t>
+            </w:r>
+            <w:proofErr w:type="spellStart"/>
+            <w:r>
+              <w:rPr>
+                <w:i/>
+              </w:rPr>
+              <w:t>Enterpriselab</w:t>
+            </w:r>
+            <w:proofErr w:type="spellEnd"/>
+            <w:r>
+              <w:rPr>
+                <w:i/>
+              </w:rPr>
+              <w:t xml:space="preserve"> zugegriffen werden</w:t>
+            </w:r>
+          </w:p>
+        </w:tc>
+        <w:tc>
+          <w:tcPr>
+            <w:tcW w:w="2726" w:type="dxa"/>
+            <w:shd w:val="clear" w:color="auto" w:fill="FFF2CC" w:themeFill="accent4" w:themeFillTint="33"/>
+          </w:tcPr>
+          <w:p>
+            <w:pPr>
+              <w:jc w:val="center"/>
+              <w:cnfStyle w:val="000000000000" w:firstRow="0" w:lastRow="0" w:firstColumn="0" w:lastColumn="0" w:oddVBand="0" w:evenVBand="0" w:oddHBand="0" w:evenHBand="0" w:firstRowFirstColumn="0" w:firstRowLastColumn="0" w:lastRowFirstColumn="0" w:lastRowLastColumn="0"/>
+              <w:rPr>
+                <w:b/>
+                <w:i/>
+              </w:rPr>
+            </w:pPr>
+            <w:r>
+              <w:rPr>
+                <w:b/>
+                <w:i/>
+              </w:rPr>
+              <w:t>2</w:t>
+            </w:r>
+          </w:p>
+        </w:tc>
+        <w:tc>
+          <w:tcPr>
+            <w:tcW w:w="2046" w:type="dxa"/>
+            <w:shd w:val="clear" w:color="auto" w:fill="FFF2CC" w:themeFill="accent4" w:themeFillTint="33"/>
+          </w:tcPr>
+          <w:p>
+            <w:pPr>
+              <w:jc w:val="center"/>
+              <w:cnfStyle w:val="000000000000" w:firstRow="0" w:lastRow="0" w:firstColumn="0" w:lastColumn="0" w:oddVBand="0" w:evenVBand="0" w:oddHBand="0" w:evenHBand="0" w:firstRowFirstColumn="0" w:firstRowLastColumn="0" w:lastRowFirstColumn="0" w:lastRowLastColumn="0"/>
+              <w:rPr>
+                <w:b/>
+                <w:i/>
+              </w:rPr>
+            </w:pPr>
+            <w:r>
+              <w:rPr>
+                <w:b/>
+                <w:i/>
+              </w:rPr>
+              <w:t>2</w:t>
+            </w:r>
+          </w:p>
+        </w:tc>
+        <w:tc>
+          <w:tcPr>
+            <w:tcW w:w="2256" w:type="dxa"/>
+            <w:shd w:val="clear" w:color="auto" w:fill="FFF2CC" w:themeFill="accent4" w:themeFillTint="33"/>
+          </w:tcPr>
+          <w:p>
+            <w:pPr>
+              <w:cnfStyle w:val="000000000000" w:firstRow="0" w:lastRow="0" w:firstColumn="0" w:lastColumn="0" w:oddVBand="0" w:evenVBand="0" w:oddHBand="0" w:evenHBand="0" w:firstRowFirstColumn="0" w:firstRowLastColumn="0" w:lastRowFirstColumn="0" w:lastRowLastColumn="0"/>
+            </w:pPr>
+            <w:r>
+              <w:t>Änderungen können auf Entwickler-Maschine bestehen bis Problem gelöst wurde</w:t>
+            </w:r>
+          </w:p>
+        </w:tc>
+      </w:tr>
+      <w:tr>
+        <w:trPr>
+          <w:cnfStyle w:val="000000100000" w:firstRow="0" w:lastRow="0" w:firstColumn="0" w:lastColumn="0" w:oddVBand="0" w:evenVBand="0" w:oddHBand="1" w:evenHBand="0" w:firstRowFirstColumn="0" w:firstRowLastColumn="0" w:lastRowFirstColumn="0" w:lastRowLastColumn="0"/>
+        </w:trPr>
+        <w:tc>
+          <w:tcPr>
+            <w:cnfStyle w:val="001000000000" w:firstRow="0" w:lastRow="0" w:firstColumn="1" w:lastColumn="0" w:oddVBand="0" w:evenVBand="0" w:oddHBand="0" w:evenHBand="0" w:firstRowFirstColumn="0" w:firstRowLastColumn="0" w:lastRowFirstColumn="0" w:lastRowLastColumn="0"/>
+            <w:tcW w:w="2152" w:type="dxa"/>
+          </w:tcPr>
+          <w:p>
+            <w:r>
+              <w:t>Legende</w:t>
+            </w:r>
+          </w:p>
+        </w:tc>
+        <w:tc>
+          <w:tcPr>
+            <w:tcW w:w="2726" w:type="dxa"/>
+          </w:tcPr>
+          <w:p>
+            <w:pPr>
+              <w:jc w:val="center"/>
+              <w:cnfStyle w:val="000000100000" w:firstRow="0" w:lastRow="0" w:firstColumn="0" w:lastColumn="0" w:oddVBand="0" w:evenVBand="0" w:oddHBand="1" w:evenHBand="0" w:firstRowFirstColumn="0" w:firstRowLastColumn="0" w:lastRowFirstColumn="0" w:lastRowLastColumn="0"/>
+            </w:pPr>
+            <w:r>
+              <w:t>0 = tief; 10 = garantiert</w:t>
+            </w:r>
+          </w:p>
+        </w:tc>
+        <w:tc>
+          <w:tcPr>
+            <w:tcW w:w="2046" w:type="dxa"/>
+          </w:tcPr>
+          <w:p>
+            <w:pPr>
+              <w:jc w:val="center"/>
+              <w:cnfStyle w:val="000000100000" w:firstRow="0" w:lastRow="0" w:firstColumn="0" w:lastColumn="0" w:oddVBand="0" w:evenVBand="0" w:oddHBand="1" w:evenHBand="0" w:firstRowFirstColumn="0" w:firstRowLastColumn="0" w:lastRowFirstColumn="0" w:lastRowLastColumn="0"/>
+            </w:pPr>
+            <w:r>
+              <w:t>0 =    kein Problem,</w:t>
+            </w:r>
+          </w:p>
+          <w:p>
+            <w:pPr>
+              <w:jc w:val="center"/>
+              <w:cnfStyle w:val="000000100000" w:firstRow="0" w:lastRow="0" w:firstColumn="0" w:lastColumn="0" w:oddVBand="0" w:evenVBand="0" w:oddHBand="1" w:evenHBand="0" w:firstRowFirstColumn="0" w:firstRowLastColumn="0" w:lastRowFirstColumn="0" w:lastRowLastColumn="0"/>
+            </w:pPr>
+            <w:r>
+              <w:t>10 = PAWI nicht</w:t>
+            </w:r>
+          </w:p>
+          <w:p>
+            <w:pPr>
+              <w:jc w:val="center"/>
+              <w:cnfStyle w:val="000000100000" w:firstRow="0" w:lastRow="0" w:firstColumn="0" w:lastColumn="0" w:oddVBand="0" w:evenVBand="0" w:oddHBand="1" w:evenHBand="0" w:firstRowFirstColumn="0" w:firstRowLastColumn="0" w:lastRowFirstColumn="0" w:lastRowLastColumn="0"/>
+            </w:pPr>
+            <w:r>
+              <w:t>erfolgreich</w:t>
+            </w:r>
+          </w:p>
+        </w:tc>
+        <w:tc>
+          <w:tcPr>
+            <w:tcW w:w="2256" w:type="dxa"/>
+          </w:tcPr>
+          <w:p>
+            <w:pPr>
+              <w:cnfStyle w:val="000000100000" w:firstRow="0" w:lastRow="0" w:firstColumn="0" w:lastColumn="0" w:oddVBand="0" w:evenVBand="0" w:oddHBand="1" w:evenHBand="0" w:firstRowFirstColumn="0" w:firstRowLastColumn="0" w:lastRowFirstColumn="0" w:lastRowLastColumn="0"/>
+            </w:pPr>
+          </w:p>
+        </w:tc>
+      </w:tr>
+    </w:tbl>
+    <w:p>
+      <w:pPr>
+        <w:rPr>
+          <w:lang w:val="de-CH"/>
+        </w:rPr>
+      </w:pPr>
+    </w:p>
+    <w:p>
+      <w:pPr>
+        <w:rPr>
+          <w:b/>
+          <w:lang w:val="de-CH"/>
+        </w:rPr>
+      </w:pPr>
+      <w:r>
+        <w:rPr>
+          <w:b/>
+          <w:lang w:val="de-CH"/>
+        </w:rPr>
+        <w:t>Anmerkungen Risiken</w:t>
+      </w:r>
+    </w:p>
+    <w:p>
+      <w:pPr>
+        <w:pStyle w:val="Listenabsatz"/>
+        <w:numPr>
+          <w:ilvl w:val="0"/>
+          <w:numId w:val="22"/>
+        </w:numPr>
+        <w:rPr>
+          <w:lang w:val="de-CH"/>
+        </w:rPr>
+      </w:pPr>
+      <w:r>
+        <w:rPr>
+          <w:lang w:val="de-CH"/>
+        </w:rPr>
+        <w:t>Der Computer für VR stürzte zweimal ab während Prototyp-Vorbereitung. Daher wurde das Risiko defekter Ausrüstung als erhöht eingestuft.</w:t>
+      </w:r>
+      <w:r>
+        <w:rPr>
+          <w:lang w:val="de-CH"/>
+        </w:rPr>
+        <w:br/>
+      </w:r>
+    </w:p>
+    <w:p>
+      <w:pPr>
+        <w:pStyle w:val="Listenabsatz"/>
+        <w:numPr>
+          <w:ilvl w:val="0"/>
+          <w:numId w:val="22"/>
+        </w:numPr>
+        <w:rPr>
+          <w:lang w:val="de-CH"/>
+        </w:rPr>
+      </w:pPr>
+      <w:r>
+        <w:rPr>
+          <w:lang w:val="de-CH"/>
+        </w:rPr>
+        <w:t>Unity-Updates werden nicht automatisch ausgeführt und beide Entwickler arbeiten mit derselben Version des Programms.</w:t>
+      </w:r>
+      <w:r>
+        <w:rPr>
+          <w:lang w:val="de-CH"/>
+        </w:rPr>
+        <w:br/>
+      </w:r>
+    </w:p>
+    <w:p>
+      <w:pPr>
+        <w:pStyle w:val="Listenabsatz"/>
+        <w:numPr>
+          <w:ilvl w:val="0"/>
+          <w:numId w:val="22"/>
+        </w:numPr>
+        <w:rPr>
+          <w:rFonts w:asciiTheme="majorHAnsi" w:eastAsiaTheme="majorEastAsia" w:hAnsiTheme="majorHAnsi" w:cstheme="majorBidi"/>
+          <w:color w:val="1F4D78" w:themeColor="accent1" w:themeShade="7F"/>
+          <w:sz w:val="24"/>
+          <w:szCs w:val="24"/>
+          <w:lang w:val="de-CH"/>
+        </w:rPr>
+      </w:pPr>
+      <w:r>
+        <w:rPr>
+          <w:lang w:val="de-CH"/>
+        </w:rPr>
+        <w:t>Prototyp ist nach Zwischenpräsentation abgenommen, daher fällt das Risiko weg</w:t>
+      </w:r>
+      <w:r>
+        <w:rPr>
+          <w:lang w:val="de-CH"/>
+        </w:rPr>
+        <w:br/>
+      </w:r>
+    </w:p>
+    <w:p>
+      <w:pPr>
+        <w:pStyle w:val="Listenabsatz"/>
+        <w:numPr>
+          <w:ilvl w:val="0"/>
+          <w:numId w:val="22"/>
+        </w:numPr>
+        <w:rPr>
+          <w:rFonts w:asciiTheme="majorHAnsi" w:eastAsiaTheme="majorEastAsia" w:hAnsiTheme="majorHAnsi" w:cstheme="majorBidi"/>
+          <w:color w:val="1F4D78" w:themeColor="accent1" w:themeShade="7F"/>
+          <w:sz w:val="24"/>
+          <w:szCs w:val="24"/>
+          <w:lang w:val="de-CH"/>
+        </w:rPr>
+      </w:pPr>
+      <w:r>
+        <w:rPr>
+          <w:lang w:val="de-CH"/>
+        </w:rPr>
+        <w:t xml:space="preserve">Beim </w:t>
+      </w:r>
+      <w:proofErr w:type="spellStart"/>
+      <w:r>
+        <w:rPr>
+          <w:lang w:val="de-CH"/>
+        </w:rPr>
+        <w:t>Enterpriselab</w:t>
+      </w:r>
+      <w:proofErr w:type="spellEnd"/>
+      <w:r>
+        <w:rPr>
+          <w:lang w:val="de-CH"/>
+        </w:rPr>
+        <w:t xml:space="preserve"> wurden mehr Ressourcen für das </w:t>
+      </w:r>
+      <w:proofErr w:type="spellStart"/>
+      <w:r>
+        <w:rPr>
+          <w:lang w:val="de-CH"/>
+        </w:rPr>
+        <w:t>Git</w:t>
+      </w:r>
+      <w:proofErr w:type="spellEnd"/>
+      <w:r>
+        <w:rPr>
+          <w:lang w:val="de-CH"/>
+        </w:rPr>
+        <w:t xml:space="preserve"> beantragt und genehmigt. Daher minimiertes Risiko.</w:t>
+      </w:r>
+      <w:r>
+        <w:rPr>
+          <w:lang w:val="de-CH"/>
+        </w:rPr>
         <w:br w:type="page"/>
       </w:r>
     </w:p>
@@ -2694,6 +5240,668 @@
         <w:t>Risiken Meilenstein 5</w:t>
       </w:r>
       <w:bookmarkEnd w:id="15"/>
+    </w:p>
+    <w:p>
+      <w:pPr>
+        <w:rPr>
+          <w:lang w:val="de-CH"/>
+        </w:rPr>
+      </w:pPr>
+    </w:p>
+    <w:tbl>
+      <w:tblPr>
+        <w:tblStyle w:val="Gitternetztabelle2Akzent6"/>
+        <w:tblW w:w="9180" w:type="dxa"/>
+        <w:tblLook w:val="04A0" w:firstRow="1" w:lastRow="0" w:firstColumn="1" w:lastColumn="0" w:noHBand="0" w:noVBand="1"/>
+      </w:tblPr>
+      <w:tblGrid>
+        <w:gridCol w:w="2152"/>
+        <w:gridCol w:w="2726"/>
+        <w:gridCol w:w="2046"/>
+        <w:gridCol w:w="2256"/>
+      </w:tblGrid>
+      <w:tr>
+        <w:trPr>
+          <w:cnfStyle w:val="100000000000" w:firstRow="1" w:lastRow="0" w:firstColumn="0" w:lastColumn="0" w:oddVBand="0" w:evenVBand="0" w:oddHBand="0" w:evenHBand="0" w:firstRowFirstColumn="0" w:firstRowLastColumn="0" w:lastRowFirstColumn="0" w:lastRowLastColumn="0"/>
+        </w:trPr>
+        <w:tc>
+          <w:tcPr>
+            <w:cnfStyle w:val="001000000000" w:firstRow="0" w:lastRow="0" w:firstColumn="1" w:lastColumn="0" w:oddVBand="0" w:evenVBand="0" w:oddHBand="0" w:evenHBand="0" w:firstRowFirstColumn="0" w:firstRowLastColumn="0" w:lastRowFirstColumn="0" w:lastRowLastColumn="0"/>
+            <w:tcW w:w="2152" w:type="dxa"/>
+          </w:tcPr>
+          <w:p>
+            <w:r>
+              <w:t>Risiko</w:t>
+            </w:r>
+          </w:p>
+        </w:tc>
+        <w:tc>
+          <w:tcPr>
+            <w:tcW w:w="2726" w:type="dxa"/>
+          </w:tcPr>
+          <w:p>
+            <w:pPr>
+              <w:cnfStyle w:val="100000000000" w:firstRow="1" w:lastRow="0" w:firstColumn="0" w:lastColumn="0" w:oddVBand="0" w:evenVBand="0" w:oddHBand="0" w:evenHBand="0" w:firstRowFirstColumn="0" w:firstRowLastColumn="0" w:lastRowFirstColumn="0" w:lastRowLastColumn="0"/>
+            </w:pPr>
+            <w:r>
+              <w:t>Eintrittswahrscheinlichkeit</w:t>
+            </w:r>
+          </w:p>
+        </w:tc>
+        <w:tc>
+          <w:tcPr>
+            <w:tcW w:w="2046" w:type="dxa"/>
+          </w:tcPr>
+          <w:p>
+            <w:pPr>
+              <w:cnfStyle w:val="100000000000" w:firstRow="1" w:lastRow="0" w:firstColumn="0" w:lastColumn="0" w:oddVBand="0" w:evenVBand="0" w:oddHBand="0" w:evenHBand="0" w:firstRowFirstColumn="0" w:firstRowLastColumn="0" w:lastRowFirstColumn="0" w:lastRowLastColumn="0"/>
+            </w:pPr>
+            <w:r>
+              <w:t>Ausmass</w:t>
+            </w:r>
+          </w:p>
+        </w:tc>
+        <w:tc>
+          <w:tcPr>
+            <w:tcW w:w="2256" w:type="dxa"/>
+          </w:tcPr>
+          <w:p>
+            <w:pPr>
+              <w:cnfStyle w:val="100000000000" w:firstRow="1" w:lastRow="0" w:firstColumn="0" w:lastColumn="0" w:oddVBand="0" w:evenVBand="0" w:oddHBand="0" w:evenHBand="0" w:firstRowFirstColumn="0" w:firstRowLastColumn="0" w:lastRowFirstColumn="0" w:lastRowLastColumn="0"/>
+            </w:pPr>
+            <w:r>
+              <w:t>Gegenmassnahmen</w:t>
+            </w:r>
+          </w:p>
+        </w:tc>
+      </w:tr>
+      <w:tr>
+        <w:trPr>
+          <w:cnfStyle w:val="000000100000" w:firstRow="0" w:lastRow="0" w:firstColumn="0" w:lastColumn="0" w:oddVBand="0" w:evenVBand="0" w:oddHBand="1" w:evenHBand="0" w:firstRowFirstColumn="0" w:firstRowLastColumn="0" w:lastRowFirstColumn="0" w:lastRowLastColumn="0"/>
+        </w:trPr>
+        <w:tc>
+          <w:tcPr>
+            <w:cnfStyle w:val="001000000000" w:firstRow="0" w:lastRow="0" w:firstColumn="1" w:lastColumn="0" w:oddVBand="0" w:evenVBand="0" w:oddHBand="0" w:evenHBand="0" w:firstRowFirstColumn="0" w:firstRowLastColumn="0" w:lastRowFirstColumn="0" w:lastRowLastColumn="0"/>
+            <w:tcW w:w="2152" w:type="dxa"/>
+          </w:tcPr>
+          <w:p>
+            <w:r>
+              <w:t>VR-Ausrüstung geht kaputt</w:t>
+            </w:r>
+          </w:p>
+        </w:tc>
+        <w:tc>
+          <w:tcPr>
+            <w:tcW w:w="2726" w:type="dxa"/>
+          </w:tcPr>
+          <w:p>
+            <w:pPr>
+              <w:jc w:val="center"/>
+              <w:cnfStyle w:val="000000100000" w:firstRow="0" w:lastRow="0" w:firstColumn="0" w:lastColumn="0" w:oddVBand="0" w:evenVBand="0" w:oddHBand="1" w:evenHBand="0" w:firstRowFirstColumn="0" w:firstRowLastColumn="0" w:lastRowFirstColumn="0" w:lastRowLastColumn="0"/>
+            </w:pPr>
+            <w:r>
+              <w:t>6</w:t>
+            </w:r>
+          </w:p>
+        </w:tc>
+        <w:tc>
+          <w:tcPr>
+            <w:tcW w:w="2046" w:type="dxa"/>
+          </w:tcPr>
+          <w:p>
+            <w:pPr>
+              <w:jc w:val="center"/>
+              <w:cnfStyle w:val="000000100000" w:firstRow="0" w:lastRow="0" w:firstColumn="0" w:lastColumn="0" w:oddVBand="0" w:evenVBand="0" w:oddHBand="1" w:evenHBand="0" w:firstRowFirstColumn="0" w:firstRowLastColumn="0" w:lastRowFirstColumn="0" w:lastRowLastColumn="0"/>
+            </w:pPr>
+            <w:r>
+              <w:t>4</w:t>
+            </w:r>
+          </w:p>
+        </w:tc>
+        <w:tc>
+          <w:tcPr>
+            <w:tcW w:w="2256" w:type="dxa"/>
+          </w:tcPr>
+          <w:p>
+            <w:pPr>
+              <w:cnfStyle w:val="000000100000" w:firstRow="0" w:lastRow="0" w:firstColumn="0" w:lastColumn="0" w:oddVBand="0" w:evenVBand="0" w:oddHBand="1" w:evenHBand="0" w:firstRowFirstColumn="0" w:firstRowLastColumn="0" w:lastRowFirstColumn="0" w:lastRowLastColumn="0"/>
+            </w:pPr>
+            <w:r>
+              <w:t>Simulation kann an PC ausgeführt werden</w:t>
+            </w:r>
+          </w:p>
+        </w:tc>
+      </w:tr>
+      <w:tr>
+        <w:tc>
+          <w:tcPr>
+            <w:cnfStyle w:val="001000000000" w:firstRow="0" w:lastRow="0" w:firstColumn="1" w:lastColumn="0" w:oddVBand="0" w:evenVBand="0" w:oddHBand="0" w:evenHBand="0" w:firstRowFirstColumn="0" w:firstRowLastColumn="0" w:lastRowFirstColumn="0" w:lastRowLastColumn="0"/>
+            <w:tcW w:w="2152" w:type="dxa"/>
+            <w:shd w:val="clear" w:color="auto" w:fill="FFF2CC" w:themeFill="accent4" w:themeFillTint="33"/>
+          </w:tcPr>
+          <w:p>
+            <w:pPr>
+              <w:rPr>
+                <w:strike/>
+              </w:rPr>
+            </w:pPr>
+            <w:r>
+              <w:rPr>
+                <w:strike/>
+              </w:rPr>
+              <w:t>Unity-Framework unterstützt Funktionen nicht</w:t>
+            </w:r>
+          </w:p>
+        </w:tc>
+        <w:tc>
+          <w:tcPr>
+            <w:tcW w:w="2726" w:type="dxa"/>
+            <w:shd w:val="clear" w:color="auto" w:fill="FFF2CC" w:themeFill="accent4" w:themeFillTint="33"/>
+          </w:tcPr>
+          <w:p>
+            <w:pPr>
+              <w:jc w:val="center"/>
+              <w:cnfStyle w:val="000000000000" w:firstRow="0" w:lastRow="0" w:firstColumn="0" w:lastColumn="0" w:oddVBand="0" w:evenVBand="0" w:oddHBand="0" w:evenHBand="0" w:firstRowFirstColumn="0" w:firstRowLastColumn="0" w:lastRowFirstColumn="0" w:lastRowLastColumn="0"/>
+              <w:rPr>
+                <w:strike/>
+              </w:rPr>
+            </w:pPr>
+            <w:r>
+              <w:rPr>
+                <w:strike/>
+              </w:rPr>
+              <w:t>2</w:t>
+            </w:r>
+          </w:p>
+        </w:tc>
+        <w:tc>
+          <w:tcPr>
+            <w:tcW w:w="2046" w:type="dxa"/>
+            <w:shd w:val="clear" w:color="auto" w:fill="FFF2CC" w:themeFill="accent4" w:themeFillTint="33"/>
+          </w:tcPr>
+          <w:p>
+            <w:pPr>
+              <w:jc w:val="center"/>
+              <w:cnfStyle w:val="000000000000" w:firstRow="0" w:lastRow="0" w:firstColumn="0" w:lastColumn="0" w:oddVBand="0" w:evenVBand="0" w:oddHBand="0" w:evenHBand="0" w:firstRowFirstColumn="0" w:firstRowLastColumn="0" w:lastRowFirstColumn="0" w:lastRowLastColumn="0"/>
+              <w:rPr>
+                <w:strike/>
+              </w:rPr>
+            </w:pPr>
+            <w:r>
+              <w:rPr>
+                <w:strike/>
+              </w:rPr>
+              <w:t>8</w:t>
+            </w:r>
+          </w:p>
+        </w:tc>
+        <w:tc>
+          <w:tcPr>
+            <w:tcW w:w="2256" w:type="dxa"/>
+            <w:shd w:val="clear" w:color="auto" w:fill="FFF2CC" w:themeFill="accent4" w:themeFillTint="33"/>
+          </w:tcPr>
+          <w:p>
+            <w:pPr>
+              <w:cnfStyle w:val="000000000000" w:firstRow="0" w:lastRow="0" w:firstColumn="0" w:lastColumn="0" w:oddVBand="0" w:evenVBand="0" w:oddHBand="0" w:evenHBand="0" w:firstRowFirstColumn="0" w:firstRowLastColumn="0" w:lastRowFirstColumn="0" w:lastRowLastColumn="0"/>
+              <w:rPr>
+                <w:strike/>
+              </w:rPr>
+            </w:pPr>
+            <w:r>
+              <w:rPr>
+                <w:strike/>
+              </w:rPr>
+              <w:t>Früher Prototyp zur Reduktion der Unbekannten</w:t>
+            </w:r>
+          </w:p>
+        </w:tc>
+      </w:tr>
+      <w:tr>
+        <w:trPr>
+          <w:cnfStyle w:val="000000100000" w:firstRow="0" w:lastRow="0" w:firstColumn="0" w:lastColumn="0" w:oddVBand="0" w:evenVBand="0" w:oddHBand="1" w:evenHBand="0" w:firstRowFirstColumn="0" w:firstRowLastColumn="0" w:lastRowFirstColumn="0" w:lastRowLastColumn="0"/>
+        </w:trPr>
+        <w:tc>
+          <w:tcPr>
+            <w:cnfStyle w:val="001000000000" w:firstRow="0" w:lastRow="0" w:firstColumn="1" w:lastColumn="0" w:oddVBand="0" w:evenVBand="0" w:oddHBand="0" w:evenHBand="0" w:firstRowFirstColumn="0" w:firstRowLastColumn="0" w:lastRowFirstColumn="0" w:lastRowLastColumn="0"/>
+            <w:tcW w:w="2152" w:type="dxa"/>
+            <w:shd w:val="clear" w:color="auto" w:fill="FFF2CC" w:themeFill="accent4" w:themeFillTint="33"/>
+          </w:tcPr>
+          <w:p>
+            <w:pPr>
+              <w:rPr>
+                <w:strike/>
+              </w:rPr>
+            </w:pPr>
+            <w:r>
+              <w:rPr>
+                <w:strike/>
+              </w:rPr>
+              <w:t>Nicht genügend Testprobanden vorhanden</w:t>
+            </w:r>
+          </w:p>
+        </w:tc>
+        <w:tc>
+          <w:tcPr>
+            <w:tcW w:w="2726" w:type="dxa"/>
+            <w:shd w:val="clear" w:color="auto" w:fill="FFF2CC" w:themeFill="accent4" w:themeFillTint="33"/>
+          </w:tcPr>
+          <w:p>
+            <w:pPr>
+              <w:jc w:val="center"/>
+              <w:cnfStyle w:val="000000100000" w:firstRow="0" w:lastRow="0" w:firstColumn="0" w:lastColumn="0" w:oddVBand="0" w:evenVBand="0" w:oddHBand="1" w:evenHBand="0" w:firstRowFirstColumn="0" w:firstRowLastColumn="0" w:lastRowFirstColumn="0" w:lastRowLastColumn="0"/>
+              <w:rPr>
+                <w:strike/>
+              </w:rPr>
+            </w:pPr>
+            <w:r>
+              <w:rPr>
+                <w:strike/>
+              </w:rPr>
+              <w:t>5</w:t>
+            </w:r>
+          </w:p>
+        </w:tc>
+        <w:tc>
+          <w:tcPr>
+            <w:tcW w:w="2046" w:type="dxa"/>
+            <w:shd w:val="clear" w:color="auto" w:fill="FFF2CC" w:themeFill="accent4" w:themeFillTint="33"/>
+          </w:tcPr>
+          <w:p>
+            <w:pPr>
+              <w:jc w:val="center"/>
+              <w:cnfStyle w:val="000000100000" w:firstRow="0" w:lastRow="0" w:firstColumn="0" w:lastColumn="0" w:oddVBand="0" w:evenVBand="0" w:oddHBand="1" w:evenHBand="0" w:firstRowFirstColumn="0" w:firstRowLastColumn="0" w:lastRowFirstColumn="0" w:lastRowLastColumn="0"/>
+              <w:rPr>
+                <w:strike/>
+              </w:rPr>
+            </w:pPr>
+            <w:r>
+              <w:rPr>
+                <w:strike/>
+              </w:rPr>
+              <w:t>7</w:t>
+            </w:r>
+          </w:p>
+        </w:tc>
+        <w:tc>
+          <w:tcPr>
+            <w:tcW w:w="2256" w:type="dxa"/>
+            <w:shd w:val="clear" w:color="auto" w:fill="FFF2CC" w:themeFill="accent4" w:themeFillTint="33"/>
+          </w:tcPr>
+          <w:p>
+            <w:pPr>
+              <w:cnfStyle w:val="000000100000" w:firstRow="0" w:lastRow="0" w:firstColumn="0" w:lastColumn="0" w:oddVBand="0" w:evenVBand="0" w:oddHBand="1" w:evenHBand="0" w:firstRowFirstColumn="0" w:firstRowLastColumn="0" w:lastRowFirstColumn="0" w:lastRowLastColumn="0"/>
+              <w:rPr>
+                <w:strike/>
+              </w:rPr>
+            </w:pPr>
+            <w:r>
+              <w:rPr>
+                <w:strike/>
+              </w:rPr>
+              <w:t>Rekrutierung von Probanden läuft bereits / Test an HSLU</w:t>
+            </w:r>
+          </w:p>
+        </w:tc>
+      </w:tr>
+      <w:tr>
+        <w:tc>
+          <w:tcPr>
+            <w:cnfStyle w:val="001000000000" w:firstRow="0" w:lastRow="0" w:firstColumn="1" w:lastColumn="0" w:oddVBand="0" w:evenVBand="0" w:oddHBand="0" w:evenHBand="0" w:firstRowFirstColumn="0" w:firstRowLastColumn="0" w:lastRowFirstColumn="0" w:lastRowLastColumn="0"/>
+            <w:tcW w:w="2152" w:type="dxa"/>
+            <w:shd w:val="clear" w:color="auto" w:fill="FFFFFF" w:themeFill="background1"/>
+          </w:tcPr>
+          <w:p>
+            <w:r>
+              <w:t>Unity-Updates beeinträchtigen Projekt</w:t>
+            </w:r>
+          </w:p>
+        </w:tc>
+        <w:tc>
+          <w:tcPr>
+            <w:tcW w:w="2726" w:type="dxa"/>
+            <w:shd w:val="clear" w:color="auto" w:fill="FFFFFF" w:themeFill="background1"/>
+          </w:tcPr>
+          <w:p>
+            <w:pPr>
+              <w:jc w:val="center"/>
+              <w:cnfStyle w:val="000000000000" w:firstRow="0" w:lastRow="0" w:firstColumn="0" w:lastColumn="0" w:oddVBand="0" w:evenVBand="0" w:oddHBand="0" w:evenHBand="0" w:firstRowFirstColumn="0" w:firstRowLastColumn="0" w:lastRowFirstColumn="0" w:lastRowLastColumn="0"/>
+            </w:pPr>
+            <w:r>
+              <w:t>1</w:t>
+            </w:r>
+          </w:p>
+        </w:tc>
+        <w:tc>
+          <w:tcPr>
+            <w:tcW w:w="2046" w:type="dxa"/>
+            <w:shd w:val="clear" w:color="auto" w:fill="FFFFFF" w:themeFill="background1"/>
+          </w:tcPr>
+          <w:p>
+            <w:pPr>
+              <w:jc w:val="center"/>
+              <w:cnfStyle w:val="000000000000" w:firstRow="0" w:lastRow="0" w:firstColumn="0" w:lastColumn="0" w:oddVBand="0" w:evenVBand="0" w:oddHBand="0" w:evenHBand="0" w:firstRowFirstColumn="0" w:firstRowLastColumn="0" w:lastRowFirstColumn="0" w:lastRowLastColumn="0"/>
+            </w:pPr>
+            <w:r>
+              <w:t>10</w:t>
+            </w:r>
+          </w:p>
+        </w:tc>
+        <w:tc>
+          <w:tcPr>
+            <w:tcW w:w="2256" w:type="dxa"/>
+            <w:shd w:val="clear" w:color="auto" w:fill="FFFFFF" w:themeFill="background1"/>
+          </w:tcPr>
+          <w:p>
+            <w:pPr>
+              <w:cnfStyle w:val="000000000000" w:firstRow="0" w:lastRow="0" w:firstColumn="0" w:lastColumn="0" w:oddVBand="0" w:evenVBand="0" w:oddHBand="0" w:evenHBand="0" w:firstRowFirstColumn="0" w:firstRowLastColumn="0" w:lastRowFirstColumn="0" w:lastRowLastColumn="0"/>
+            </w:pPr>
+            <w:r>
+              <w:t>PAWI auf einer bestimmten Unity Version ausführen, welche nicht aktualisiert wird</w:t>
+            </w:r>
+          </w:p>
+        </w:tc>
+      </w:tr>
+      <w:tr>
+        <w:trPr>
+          <w:cnfStyle w:val="000000100000" w:firstRow="0" w:lastRow="0" w:firstColumn="0" w:lastColumn="0" w:oddVBand="0" w:evenVBand="0" w:oddHBand="1" w:evenHBand="0" w:firstRowFirstColumn="0" w:firstRowLastColumn="0" w:lastRowFirstColumn="0" w:lastRowLastColumn="0"/>
+        </w:trPr>
+        <w:tc>
+          <w:tcPr>
+            <w:cnfStyle w:val="001000000000" w:firstRow="0" w:lastRow="0" w:firstColumn="1" w:lastColumn="0" w:oddVBand="0" w:evenVBand="0" w:oddHBand="0" w:evenHBand="0" w:firstRowFirstColumn="0" w:firstRowLastColumn="0" w:lastRowFirstColumn="0" w:lastRowLastColumn="0"/>
+            <w:tcW w:w="2152" w:type="dxa"/>
+            <w:shd w:val="clear" w:color="auto" w:fill="FFF2CC" w:themeFill="accent4" w:themeFillTint="33"/>
+          </w:tcPr>
+          <w:p>
+            <w:pPr>
+              <w:rPr>
+                <w:i/>
+              </w:rPr>
+            </w:pPr>
+            <w:r>
+              <w:rPr>
+                <w:i/>
+              </w:rPr>
+              <w:t xml:space="preserve">Es kann nicht auf Ressourcen des </w:t>
+            </w:r>
+            <w:proofErr w:type="spellStart"/>
+            <w:r>
+              <w:rPr>
+                <w:i/>
+              </w:rPr>
+              <w:t>Enterpriselab</w:t>
+            </w:r>
+            <w:proofErr w:type="spellEnd"/>
+            <w:r>
+              <w:rPr>
+                <w:i/>
+              </w:rPr>
+              <w:t xml:space="preserve"> zugegriffen werden</w:t>
+            </w:r>
+          </w:p>
+        </w:tc>
+        <w:tc>
+          <w:tcPr>
+            <w:tcW w:w="2726" w:type="dxa"/>
+            <w:shd w:val="clear" w:color="auto" w:fill="FFF2CC" w:themeFill="accent4" w:themeFillTint="33"/>
+          </w:tcPr>
+          <w:p>
+            <w:pPr>
+              <w:jc w:val="center"/>
+              <w:cnfStyle w:val="000000100000" w:firstRow="0" w:lastRow="0" w:firstColumn="0" w:lastColumn="0" w:oddVBand="0" w:evenVBand="0" w:oddHBand="1" w:evenHBand="0" w:firstRowFirstColumn="0" w:firstRowLastColumn="0" w:lastRowFirstColumn="0" w:lastRowLastColumn="0"/>
+              <w:rPr>
+                <w:b/>
+                <w:i/>
+              </w:rPr>
+            </w:pPr>
+            <w:r>
+              <w:rPr>
+                <w:b/>
+                <w:i/>
+              </w:rPr>
+              <w:t>2</w:t>
+            </w:r>
+          </w:p>
+        </w:tc>
+        <w:tc>
+          <w:tcPr>
+            <w:tcW w:w="2046" w:type="dxa"/>
+            <w:shd w:val="clear" w:color="auto" w:fill="FFF2CC" w:themeFill="accent4" w:themeFillTint="33"/>
+          </w:tcPr>
+          <w:p>
+            <w:pPr>
+              <w:jc w:val="center"/>
+              <w:cnfStyle w:val="000000100000" w:firstRow="0" w:lastRow="0" w:firstColumn="0" w:lastColumn="0" w:oddVBand="0" w:evenVBand="0" w:oddHBand="1" w:evenHBand="0" w:firstRowFirstColumn="0" w:firstRowLastColumn="0" w:lastRowFirstColumn="0" w:lastRowLastColumn="0"/>
+              <w:rPr>
+                <w:b/>
+                <w:i/>
+              </w:rPr>
+            </w:pPr>
+            <w:r>
+              <w:rPr>
+                <w:b/>
+                <w:i/>
+              </w:rPr>
+              <w:t>10</w:t>
+            </w:r>
+          </w:p>
+        </w:tc>
+        <w:tc>
+          <w:tcPr>
+            <w:tcW w:w="2256" w:type="dxa"/>
+            <w:shd w:val="clear" w:color="auto" w:fill="FFF2CC" w:themeFill="accent4" w:themeFillTint="33"/>
+          </w:tcPr>
+          <w:p>
+            <w:pPr>
+              <w:cnfStyle w:val="000000100000" w:firstRow="0" w:lastRow="0" w:firstColumn="0" w:lastColumn="0" w:oddVBand="0" w:evenVBand="0" w:oddHBand="1" w:evenHBand="0" w:firstRowFirstColumn="0" w:firstRowLastColumn="0" w:lastRowFirstColumn="0" w:lastRowLastColumn="0"/>
+            </w:pPr>
+            <w:r>
+              <w:t>Änderungen können auf Entwickler-Maschine bestehen bis Problem gelöst wurde</w:t>
+            </w:r>
+          </w:p>
+        </w:tc>
+      </w:tr>
+      <w:tr>
+        <w:tc>
+          <w:tcPr>
+            <w:cnfStyle w:val="001000000000" w:firstRow="0" w:lastRow="0" w:firstColumn="1" w:lastColumn="0" w:oddVBand="0" w:evenVBand="0" w:oddHBand="0" w:evenHBand="0" w:firstRowFirstColumn="0" w:firstRowLastColumn="0" w:lastRowFirstColumn="0" w:lastRowLastColumn="0"/>
+            <w:tcW w:w="2152" w:type="dxa"/>
+            <w:shd w:val="clear" w:color="auto" w:fill="E2EFD9" w:themeFill="accent6" w:themeFillTint="33"/>
+          </w:tcPr>
+          <w:p>
+            <w:r>
+              <w:t>Legende</w:t>
+            </w:r>
+          </w:p>
+        </w:tc>
+        <w:tc>
+          <w:tcPr>
+            <w:tcW w:w="2726" w:type="dxa"/>
+            <w:shd w:val="clear" w:color="auto" w:fill="E2EFD9" w:themeFill="accent6" w:themeFillTint="33"/>
+          </w:tcPr>
+          <w:p>
+            <w:pPr>
+              <w:jc w:val="center"/>
+              <w:cnfStyle w:val="000000000000" w:firstRow="0" w:lastRow="0" w:firstColumn="0" w:lastColumn="0" w:oddVBand="0" w:evenVBand="0" w:oddHBand="0" w:evenHBand="0" w:firstRowFirstColumn="0" w:firstRowLastColumn="0" w:lastRowFirstColumn="0" w:lastRowLastColumn="0"/>
+            </w:pPr>
+            <w:r>
+              <w:t>0 = tief; 10 = garantiert</w:t>
+            </w:r>
+          </w:p>
+        </w:tc>
+        <w:tc>
+          <w:tcPr>
+            <w:tcW w:w="2046" w:type="dxa"/>
+            <w:shd w:val="clear" w:color="auto" w:fill="E2EFD9" w:themeFill="accent6" w:themeFillTint="33"/>
+          </w:tcPr>
+          <w:p>
+            <w:pPr>
+              <w:jc w:val="center"/>
+              <w:cnfStyle w:val="000000000000" w:firstRow="0" w:lastRow="0" w:firstColumn="0" w:lastColumn="0" w:oddVBand="0" w:evenVBand="0" w:oddHBand="0" w:evenHBand="0" w:firstRowFirstColumn="0" w:firstRowLastColumn="0" w:lastRowFirstColumn="0" w:lastRowLastColumn="0"/>
+            </w:pPr>
+            <w:r>
+              <w:t>0 =    kein Problem,</w:t>
+            </w:r>
+          </w:p>
+          <w:p>
+            <w:pPr>
+              <w:jc w:val="center"/>
+              <w:cnfStyle w:val="000000000000" w:firstRow="0" w:lastRow="0" w:firstColumn="0" w:lastColumn="0" w:oddVBand="0" w:evenVBand="0" w:oddHBand="0" w:evenHBand="0" w:firstRowFirstColumn="0" w:firstRowLastColumn="0" w:lastRowFirstColumn="0" w:lastRowLastColumn="0"/>
+            </w:pPr>
+            <w:r>
+              <w:t>10 = PAWI nicht</w:t>
+            </w:r>
+          </w:p>
+          <w:p>
+            <w:pPr>
+              <w:jc w:val="center"/>
+              <w:cnfStyle w:val="000000000000" w:firstRow="0" w:lastRow="0" w:firstColumn="0" w:lastColumn="0" w:oddVBand="0" w:evenVBand="0" w:oddHBand="0" w:evenHBand="0" w:firstRowFirstColumn="0" w:firstRowLastColumn="0" w:lastRowFirstColumn="0" w:lastRowLastColumn="0"/>
+            </w:pPr>
+            <w:r>
+              <w:t>erfolgreich</w:t>
+            </w:r>
+          </w:p>
+        </w:tc>
+        <w:tc>
+          <w:tcPr>
+            <w:tcW w:w="2256" w:type="dxa"/>
+            <w:shd w:val="clear" w:color="auto" w:fill="E2EFD9" w:themeFill="accent6" w:themeFillTint="33"/>
+          </w:tcPr>
+          <w:p>
+            <w:pPr>
+              <w:cnfStyle w:val="000000000000" w:firstRow="0" w:lastRow="0" w:firstColumn="0" w:lastColumn="0" w:oddVBand="0" w:evenVBand="0" w:oddHBand="0" w:evenHBand="0" w:firstRowFirstColumn="0" w:firstRowLastColumn="0" w:lastRowFirstColumn="0" w:lastRowLastColumn="0"/>
+            </w:pPr>
+          </w:p>
+        </w:tc>
+      </w:tr>
+    </w:tbl>
+    <w:p>
+      <w:pPr>
+        <w:rPr>
+          <w:lang w:val="de-CH"/>
+        </w:rPr>
+      </w:pPr>
+    </w:p>
+    <w:p>
+      <w:pPr>
+        <w:rPr>
+          <w:b/>
+          <w:lang w:val="de-CH"/>
+        </w:rPr>
+      </w:pPr>
+      <w:r>
+        <w:rPr>
+          <w:b/>
+          <w:lang w:val="de-CH"/>
+        </w:rPr>
+        <w:t>Anmerkungen Risiken</w:t>
+      </w:r>
+    </w:p>
+    <w:p>
+      <w:pPr>
+        <w:pStyle w:val="Listenabsatz"/>
+        <w:numPr>
+          <w:ilvl w:val="0"/>
+          <w:numId w:val="22"/>
+        </w:numPr>
+        <w:rPr>
+          <w:lang w:val="de-CH"/>
+        </w:rPr>
+      </w:pPr>
+      <w:r>
+        <w:rPr>
+          <w:lang w:val="de-CH"/>
+        </w:rPr>
+        <w:t>Da der Versuch erfolgreich durchgeführt wurde fällt das Risiko mit zu wenig Testprobanden weg</w:t>
+      </w:r>
+      <w:r>
+        <w:rPr>
+          <w:lang w:val="de-CH"/>
+        </w:rPr>
+        <w:br/>
+      </w:r>
+    </w:p>
+    <w:p>
+      <w:pPr>
+        <w:pStyle w:val="Listenabsatz"/>
+        <w:numPr>
+          <w:ilvl w:val="0"/>
+          <w:numId w:val="22"/>
+        </w:numPr>
+        <w:rPr>
+          <w:lang w:val="de-CH"/>
+        </w:rPr>
+      </w:pPr>
+      <w:r>
+        <w:rPr>
+          <w:lang w:val="de-CH"/>
+        </w:rPr>
+        <w:t>Da sämtliche Funktionen umgesetzt wurden fällt das Risiko einer Funktion, welche nicht in Unity vorhanden ist weg.</w:t>
+      </w:r>
+      <w:r>
+        <w:rPr>
+          <w:lang w:val="de-CH"/>
+        </w:rPr>
+        <w:br/>
+      </w:r>
+    </w:p>
+    <w:p>
+      <w:pPr>
+        <w:pStyle w:val="Listenabsatz"/>
+        <w:numPr>
+          <w:ilvl w:val="0"/>
+          <w:numId w:val="22"/>
+        </w:numPr>
+        <w:rPr>
+          <w:lang w:val="de-CH"/>
+        </w:rPr>
+      </w:pPr>
+      <w:r>
+        <w:rPr>
+          <w:lang w:val="de-CH"/>
+        </w:rPr>
+        <w:t xml:space="preserve">Da die Abgabe per </w:t>
+      </w:r>
+      <w:proofErr w:type="spellStart"/>
+      <w:r>
+        <w:rPr>
+          <w:lang w:val="de-CH"/>
+        </w:rPr>
+        <w:t>GitLab</w:t>
+      </w:r>
+      <w:proofErr w:type="spellEnd"/>
+      <w:r>
+        <w:rPr>
+          <w:lang w:val="de-CH"/>
+        </w:rPr>
+        <w:t xml:space="preserve"> beschlossen wurde würde ein Ausfall des </w:t>
+      </w:r>
+      <w:proofErr w:type="spellStart"/>
+      <w:r>
+        <w:rPr>
+          <w:lang w:val="de-CH"/>
+        </w:rPr>
+        <w:t>Enterpriselabs</w:t>
+      </w:r>
+      <w:proofErr w:type="spellEnd"/>
+      <w:r>
+        <w:rPr>
+          <w:lang w:val="de-CH"/>
+        </w:rPr>
+        <w:t xml:space="preserve"> die Abgabe der PAWI verunmöglichen, daher wurden die Auswirkungen erhöht</w:t>
+      </w:r>
+      <w:r>
+        <w:rPr>
+          <w:lang w:val="de-CH"/>
+        </w:rPr>
+        <w:br/>
+      </w:r>
+    </w:p>
+    <w:p>
+      <w:pPr>
+        <w:rPr>
+          <w:lang w:val="de-CH"/>
+        </w:rPr>
+      </w:pPr>
     </w:p>
     <w:p>
       <w:pPr>
@@ -4398,6 +7606,118 @@
     </w:lvl>
   </w:abstractNum>
   <w:abstractNum w:abstractNumId="9" w15:restartNumberingAfterBreak="0">
+    <w:nsid w:val="364A7097"/>
+    <w:multiLevelType w:val="hybridMultilevel"/>
+    <w:tmpl w:val="8AD4936A"/>
+    <w:lvl w:ilvl="0" w:tplc="E23A4B84">
+      <w:numFmt w:val="bullet"/>
+      <w:lvlText w:val="-"/>
+      <w:lvlJc w:val="left"/>
+      <w:pPr>
+        <w:ind w:left="720" w:hanging="360"/>
+      </w:pPr>
+      <w:rPr>
+        <w:rFonts w:ascii="Calibri" w:eastAsiaTheme="minorHAnsi" w:hAnsi="Calibri" w:cs="Calibri" w:hint="default"/>
+      </w:rPr>
+    </w:lvl>
+    <w:lvl w:ilvl="1" w:tplc="08070003" w:tentative="1">
+      <w:start w:val="1"/>
+      <w:numFmt w:val="bullet"/>
+      <w:lvlText w:val="o"/>
+      <w:lvlJc w:val="left"/>
+      <w:pPr>
+        <w:ind w:left="1440" w:hanging="360"/>
+      </w:pPr>
+      <w:rPr>
+        <w:rFonts w:ascii="Courier New" w:hAnsi="Courier New" w:cs="Courier New" w:hint="default"/>
+      </w:rPr>
+    </w:lvl>
+    <w:lvl w:ilvl="2" w:tplc="08070005" w:tentative="1">
+      <w:start w:val="1"/>
+      <w:numFmt w:val="bullet"/>
+      <w:lvlText w:val=""/>
+      <w:lvlJc w:val="left"/>
+      <w:pPr>
+        <w:ind w:left="2160" w:hanging="360"/>
+      </w:pPr>
+      <w:rPr>
+        <w:rFonts w:ascii="Wingdings" w:hAnsi="Wingdings" w:hint="default"/>
+      </w:rPr>
+    </w:lvl>
+    <w:lvl w:ilvl="3" w:tplc="08070001" w:tentative="1">
+      <w:start w:val="1"/>
+      <w:numFmt w:val="bullet"/>
+      <w:lvlText w:val=""/>
+      <w:lvlJc w:val="left"/>
+      <w:pPr>
+        <w:ind w:left="2880" w:hanging="360"/>
+      </w:pPr>
+      <w:rPr>
+        <w:rFonts w:ascii="Symbol" w:hAnsi="Symbol" w:hint="default"/>
+      </w:rPr>
+    </w:lvl>
+    <w:lvl w:ilvl="4" w:tplc="08070003" w:tentative="1">
+      <w:start w:val="1"/>
+      <w:numFmt w:val="bullet"/>
+      <w:lvlText w:val="o"/>
+      <w:lvlJc w:val="left"/>
+      <w:pPr>
+        <w:ind w:left="3600" w:hanging="360"/>
+      </w:pPr>
+      <w:rPr>
+        <w:rFonts w:ascii="Courier New" w:hAnsi="Courier New" w:cs="Courier New" w:hint="default"/>
+      </w:rPr>
+    </w:lvl>
+    <w:lvl w:ilvl="5" w:tplc="08070005" w:tentative="1">
+      <w:start w:val="1"/>
+      <w:numFmt w:val="bullet"/>
+      <w:lvlText w:val=""/>
+      <w:lvlJc w:val="left"/>
+      <w:pPr>
+        <w:ind w:left="4320" w:hanging="360"/>
+      </w:pPr>
+      <w:rPr>
+        <w:rFonts w:ascii="Wingdings" w:hAnsi="Wingdings" w:hint="default"/>
+      </w:rPr>
+    </w:lvl>
+    <w:lvl w:ilvl="6" w:tplc="08070001" w:tentative="1">
+      <w:start w:val="1"/>
+      <w:numFmt w:val="bullet"/>
+      <w:lvlText w:val=""/>
+      <w:lvlJc w:val="left"/>
+      <w:pPr>
+        <w:ind w:left="5040" w:hanging="360"/>
+      </w:pPr>
+      <w:rPr>
+        <w:rFonts w:ascii="Symbol" w:hAnsi="Symbol" w:hint="default"/>
+      </w:rPr>
+    </w:lvl>
+    <w:lvl w:ilvl="7" w:tplc="08070003" w:tentative="1">
+      <w:start w:val="1"/>
+      <w:numFmt w:val="bullet"/>
+      <w:lvlText w:val="o"/>
+      <w:lvlJc w:val="left"/>
+      <w:pPr>
+        <w:ind w:left="5760" w:hanging="360"/>
+      </w:pPr>
+      <w:rPr>
+        <w:rFonts w:ascii="Courier New" w:hAnsi="Courier New" w:cs="Courier New" w:hint="default"/>
+      </w:rPr>
+    </w:lvl>
+    <w:lvl w:ilvl="8" w:tplc="08070005" w:tentative="1">
+      <w:start w:val="1"/>
+      <w:numFmt w:val="bullet"/>
+      <w:lvlText w:val=""/>
+      <w:lvlJc w:val="left"/>
+      <w:pPr>
+        <w:ind w:left="6480" w:hanging="360"/>
+      </w:pPr>
+      <w:rPr>
+        <w:rFonts w:ascii="Wingdings" w:hAnsi="Wingdings" w:hint="default"/>
+      </w:rPr>
+    </w:lvl>
+  </w:abstractNum>
+  <w:abstractNum w:abstractNumId="10" w15:restartNumberingAfterBreak="0">
     <w:nsid w:val="3EEA6086"/>
     <w:multiLevelType w:val="hybridMultilevel"/>
     <w:tmpl w:val="0C380E74"/>
@@ -4509,7 +7829,7 @@
       </w:rPr>
     </w:lvl>
   </w:abstractNum>
-  <w:abstractNum w:abstractNumId="10" w15:restartNumberingAfterBreak="0">
+  <w:abstractNum w:abstractNumId="11" w15:restartNumberingAfterBreak="0">
     <w:nsid w:val="443B5540"/>
     <w:multiLevelType w:val="hybridMultilevel"/>
     <w:tmpl w:val="1BAAC200"/>
@@ -4621,7 +7941,7 @@
       </w:rPr>
     </w:lvl>
   </w:abstractNum>
-  <w:abstractNum w:abstractNumId="11" w15:restartNumberingAfterBreak="0">
+  <w:abstractNum w:abstractNumId="12" w15:restartNumberingAfterBreak="0">
     <w:nsid w:val="4B791E00"/>
     <w:multiLevelType w:val="hybridMultilevel"/>
     <w:tmpl w:val="2056D200"/>
@@ -4734,7 +8054,7 @@
       </w:rPr>
     </w:lvl>
   </w:abstractNum>
-  <w:abstractNum w:abstractNumId="12" w15:restartNumberingAfterBreak="0">
+  <w:abstractNum w:abstractNumId="13" w15:restartNumberingAfterBreak="0">
     <w:nsid w:val="58D12556"/>
     <w:multiLevelType w:val="hybridMultilevel"/>
     <w:tmpl w:val="055A9FF2"/>
@@ -4847,7 +8167,7 @@
       </w:rPr>
     </w:lvl>
   </w:abstractNum>
-  <w:abstractNum w:abstractNumId="13" w15:restartNumberingAfterBreak="0">
+  <w:abstractNum w:abstractNumId="14" w15:restartNumberingAfterBreak="0">
     <w:nsid w:val="5C63140C"/>
     <w:multiLevelType w:val="hybridMultilevel"/>
     <w:tmpl w:val="3C2A8CDE"/>
@@ -4933,7 +8253,7 @@
       </w:pPr>
     </w:lvl>
   </w:abstractNum>
-  <w:abstractNum w:abstractNumId="14" w15:restartNumberingAfterBreak="0">
+  <w:abstractNum w:abstractNumId="15" w15:restartNumberingAfterBreak="0">
     <w:nsid w:val="5CFD1FE7"/>
     <w:multiLevelType w:val="hybridMultilevel"/>
     <w:tmpl w:val="26B2D90E"/>
@@ -5046,7 +8366,7 @@
       </w:rPr>
     </w:lvl>
   </w:abstractNum>
-  <w:abstractNum w:abstractNumId="15" w15:restartNumberingAfterBreak="0">
+  <w:abstractNum w:abstractNumId="16" w15:restartNumberingAfterBreak="0">
     <w:nsid w:val="5D2B0D8F"/>
     <w:multiLevelType w:val="multilevel"/>
     <w:tmpl w:val="BB2E5ADC"/>
@@ -5158,7 +8478,7 @@
       </w:rPr>
     </w:lvl>
   </w:abstractNum>
-  <w:abstractNum w:abstractNumId="16" w15:restartNumberingAfterBreak="0">
+  <w:abstractNum w:abstractNumId="17" w15:restartNumberingAfterBreak="0">
     <w:nsid w:val="5D89114E"/>
     <w:multiLevelType w:val="hybridMultilevel"/>
     <w:tmpl w:val="414665B2"/>
@@ -5271,7 +8591,7 @@
       </w:rPr>
     </w:lvl>
   </w:abstractNum>
-  <w:abstractNum w:abstractNumId="17" w15:restartNumberingAfterBreak="0">
+  <w:abstractNum w:abstractNumId="18" w15:restartNumberingAfterBreak="0">
     <w:nsid w:val="65F95E0D"/>
     <w:multiLevelType w:val="hybridMultilevel"/>
     <w:tmpl w:val="5EC88832"/>
@@ -5360,7 +8680,7 @@
       </w:pPr>
     </w:lvl>
   </w:abstractNum>
-  <w:abstractNum w:abstractNumId="18" w15:restartNumberingAfterBreak="0">
+  <w:abstractNum w:abstractNumId="19" w15:restartNumberingAfterBreak="0">
     <w:nsid w:val="68D031E1"/>
     <w:multiLevelType w:val="multilevel"/>
     <w:tmpl w:val="91EA3EE6"/>
@@ -5472,7 +8792,7 @@
       </w:rPr>
     </w:lvl>
   </w:abstractNum>
-  <w:abstractNum w:abstractNumId="19" w15:restartNumberingAfterBreak="0">
+  <w:abstractNum w:abstractNumId="20" w15:restartNumberingAfterBreak="0">
     <w:nsid w:val="6925710F"/>
     <w:multiLevelType w:val="hybridMultilevel"/>
     <w:tmpl w:val="3B047142"/>
@@ -5585,7 +8905,7 @@
       </w:rPr>
     </w:lvl>
   </w:abstractNum>
-  <w:abstractNum w:abstractNumId="20" w15:restartNumberingAfterBreak="0">
+  <w:abstractNum w:abstractNumId="21" w15:restartNumberingAfterBreak="0">
     <w:nsid w:val="7026282A"/>
     <w:multiLevelType w:val="hybridMultilevel"/>
     <w:tmpl w:val="4094FA7A"/>
@@ -5675,13 +8995,13 @@
     <w:abstractNumId w:val="4"/>
   </w:num>
   <w:num w:numId="2">
-    <w:abstractNumId w:val="13"/>
+    <w:abstractNumId w:val="14"/>
   </w:num>
   <w:num w:numId="3">
-    <w:abstractNumId w:val="14"/>
+    <w:abstractNumId w:val="15"/>
   </w:num>
   <w:num w:numId="4">
-    <w:abstractNumId w:val="17"/>
+    <w:abstractNumId w:val="18"/>
   </w:num>
   <w:num w:numId="5">
     <w:abstractNumId w:val="5"/>
@@ -5690,22 +9010,22 @@
     <w:abstractNumId w:val="6"/>
   </w:num>
   <w:num w:numId="7">
-    <w:abstractNumId w:val="20"/>
+    <w:abstractNumId w:val="21"/>
   </w:num>
   <w:num w:numId="8">
-    <w:abstractNumId w:val="12"/>
+    <w:abstractNumId w:val="13"/>
   </w:num>
   <w:num w:numId="9">
     <w:abstractNumId w:val="7"/>
   </w:num>
   <w:num w:numId="10">
-    <w:abstractNumId w:val="15"/>
+    <w:abstractNumId w:val="16"/>
   </w:num>
   <w:num w:numId="11">
-    <w:abstractNumId w:val="18"/>
+    <w:abstractNumId w:val="19"/>
   </w:num>
   <w:num w:numId="12">
-    <w:abstractNumId w:val="11"/>
+    <w:abstractNumId w:val="12"/>
   </w:num>
   <w:num w:numId="13">
     <w:abstractNumId w:val="2"/>
@@ -5717,22 +9037,25 @@
     <w:abstractNumId w:val="8"/>
   </w:num>
   <w:num w:numId="16">
-    <w:abstractNumId w:val="9"/>
+    <w:abstractNumId w:val="10"/>
   </w:num>
   <w:num w:numId="17">
-    <w:abstractNumId w:val="10"/>
+    <w:abstractNumId w:val="11"/>
   </w:num>
   <w:num w:numId="18">
-    <w:abstractNumId w:val="16"/>
+    <w:abstractNumId w:val="17"/>
   </w:num>
   <w:num w:numId="19">
     <w:abstractNumId w:val="3"/>
   </w:num>
   <w:num w:numId="20">
-    <w:abstractNumId w:val="19"/>
+    <w:abstractNumId w:val="20"/>
   </w:num>
   <w:num w:numId="21">
     <w:abstractNumId w:val="1"/>
+  </w:num>
+  <w:num w:numId="22">
+    <w:abstractNumId w:val="9"/>
   </w:num>
 </w:numbering>
 </file>
@@ -6469,6 +9792,85 @@
       <w:szCs w:val="18"/>
     </w:rPr>
   </w:style>
+  <w:style w:type="table" w:styleId="Gitternetztabelle2Akzent6">
+    <w:name w:val="Grid Table 2 Accent 6"/>
+    <w:basedOn w:val="NormaleTabelle"/>
+    <w:uiPriority w:val="47"/>
+    <w:rsid w:val="00AD279E"/>
+    <w:pPr>
+      <w:spacing w:after="0" w:line="240" w:lineRule="auto"/>
+    </w:pPr>
+    <w:rPr>
+      <w:rFonts w:eastAsiaTheme="minorEastAsia"/>
+      <w:lang w:val="de-CH" w:eastAsia="zh-CN"/>
+    </w:rPr>
+    <w:tblPr>
+      <w:tblStyleRowBandSize w:val="1"/>
+      <w:tblStyleColBandSize w:val="1"/>
+      <w:tblBorders>
+        <w:top w:val="single" w:sz="2" w:space="0" w:color="A8D08D" w:themeColor="accent6" w:themeTint="99"/>
+        <w:bottom w:val="single" w:sz="2" w:space="0" w:color="A8D08D" w:themeColor="accent6" w:themeTint="99"/>
+        <w:insideH w:val="single" w:sz="2" w:space="0" w:color="A8D08D" w:themeColor="accent6" w:themeTint="99"/>
+        <w:insideV w:val="single" w:sz="2" w:space="0" w:color="A8D08D" w:themeColor="accent6" w:themeTint="99"/>
+      </w:tblBorders>
+    </w:tblPr>
+    <w:tblStylePr w:type="firstRow">
+      <w:rPr>
+        <w:b/>
+        <w:bCs/>
+      </w:rPr>
+      <w:tblPr/>
+      <w:tcPr>
+        <w:tcBorders>
+          <w:top w:val="nil"/>
+          <w:bottom w:val="single" w:sz="12" w:space="0" w:color="A8D08D" w:themeColor="accent6" w:themeTint="99"/>
+          <w:insideH w:val="nil"/>
+          <w:insideV w:val="nil"/>
+        </w:tcBorders>
+        <w:shd w:val="clear" w:color="auto" w:fill="FFFFFF" w:themeFill="background1"/>
+      </w:tcPr>
+    </w:tblStylePr>
+    <w:tblStylePr w:type="lastRow">
+      <w:rPr>
+        <w:b/>
+        <w:bCs/>
+      </w:rPr>
+      <w:tblPr/>
+      <w:tcPr>
+        <w:tcBorders>
+          <w:top w:val="double" w:sz="2" w:space="0" w:color="A8D08D" w:themeColor="accent6" w:themeTint="99"/>
+          <w:bottom w:val="nil"/>
+          <w:insideH w:val="nil"/>
+          <w:insideV w:val="nil"/>
+        </w:tcBorders>
+        <w:shd w:val="clear" w:color="auto" w:fill="FFFFFF" w:themeFill="background1"/>
+      </w:tcPr>
+    </w:tblStylePr>
+    <w:tblStylePr w:type="firstCol">
+      <w:rPr>
+        <w:b/>
+        <w:bCs/>
+      </w:rPr>
+    </w:tblStylePr>
+    <w:tblStylePr w:type="lastCol">
+      <w:rPr>
+        <w:b/>
+        <w:bCs/>
+      </w:rPr>
+    </w:tblStylePr>
+    <w:tblStylePr w:type="band1Vert">
+      <w:tblPr/>
+      <w:tcPr>
+        <w:shd w:val="clear" w:color="auto" w:fill="E2EFD9" w:themeFill="accent6" w:themeFillTint="33"/>
+      </w:tcPr>
+    </w:tblStylePr>
+    <w:tblStylePr w:type="band1Horz">
+      <w:tblPr/>
+      <w:tcPr>
+        <w:shd w:val="clear" w:color="auto" w:fill="E2EFD9" w:themeFill="accent6" w:themeFillTint="33"/>
+      </w:tcPr>
+    </w:tblStylePr>
+  </w:style>
 </w:styles>
 </file>
 
@@ -6738,7 +10140,7 @@
 </file>
 
 <file path=customXml/itemProps1.xml><?xml version="1.0" encoding="utf-8"?>
-<ds:datastoreItem xmlns:ds="http://schemas.openxmlformats.org/officeDocument/2006/customXml" ds:itemID="{7CFA8505-B48F-4954-90D5-D2683B9279E6}">
+<ds:datastoreItem xmlns:ds="http://schemas.openxmlformats.org/officeDocument/2006/customXml" ds:itemID="{CCB50EF0-FC7D-49BF-BBF5-5093EEBC63E1}">
   <ds:schemaRefs>
     <ds:schemaRef ds:uri="http://schemas.openxmlformats.org/officeDocument/2006/bibliography"/>
   </ds:schemaRefs>

</xml_diff>

<commit_message>
Added project support chapter in pmp
</commit_message>
<xml_diff>
--- a/01_Dokumentation/00_Bericht/PMP.docx
+++ b/01_Dokumentation/00_Bericht/PMP.docx
@@ -323,6 +323,12 @@
                 <w:lang w:val="de-CH"/>
               </w:rPr>
             </w:pPr>
+            <w:r>
+              <w:rPr>
+                <w:lang w:val="de-CH"/>
+              </w:rPr>
+              <w:t>1.1</w:t>
+            </w:r>
           </w:p>
         </w:tc>
         <w:tc>
@@ -335,6 +341,12 @@
                 <w:lang w:val="de-CH"/>
               </w:rPr>
             </w:pPr>
+            <w:r>
+              <w:rPr>
+                <w:lang w:val="de-CH"/>
+              </w:rPr>
+              <w:t>Übertragung Risiken</w:t>
+            </w:r>
           </w:p>
         </w:tc>
         <w:tc>
@@ -347,6 +359,12 @@
                 <w:lang w:val="de-CH"/>
               </w:rPr>
             </w:pPr>
+            <w:r>
+              <w:rPr>
+                <w:lang w:val="de-CH"/>
+              </w:rPr>
+              <w:t>Marc Nussbaumer</w:t>
+            </w:r>
           </w:p>
         </w:tc>
       </w:tr>
@@ -2256,16 +2274,8 @@
           <w:lang w:val="de-CH"/>
         </w:rPr>
         <w:br/>
-        <w:t xml:space="preserve">Auswertung </w:t>
-      </w:r>
-      <w:proofErr w:type="spellStart"/>
-      <w:r>
-        <w:rPr>
-          <w:lang w:val="de-CH"/>
-        </w:rPr>
-        <w:t>versuchsresultate</w:t>
-      </w:r>
-      <w:proofErr w:type="spellEnd"/>
+        <w:t>Auswertung versuchsresultate</w:t>
+      </w:r>
       <w:r>
         <w:rPr>
           <w:lang w:val="de-CH"/>
@@ -2305,20 +2315,7 @@
           <w:lang w:val="de-CH"/>
         </w:rPr>
         <w:br/>
-      </w:r>
-      <w:proofErr w:type="spellStart"/>
-      <w:r>
-        <w:rPr>
-          <w:lang w:val="de-CH"/>
-        </w:rPr>
-        <w:t>Versuchszenarien</w:t>
-      </w:r>
-      <w:proofErr w:type="spellEnd"/>
-      <w:r>
-        <w:rPr>
-          <w:lang w:val="de-CH"/>
-        </w:rPr>
-        <w:t xml:space="preserve"> / Aufbau</w:t>
+        <w:t>Versuchszenarien / Aufbau</w:t>
       </w:r>
       <w:r>
         <w:rPr>
@@ -2398,21 +2395,7 @@
         <w:rPr>
           <w:lang w:val="de-CH"/>
         </w:rPr>
-        <w:t xml:space="preserve">Gemäss </w:t>
-      </w:r>
-      <w:proofErr w:type="spellStart"/>
-      <w:r>
-        <w:rPr>
-          <w:lang w:val="de-CH"/>
-        </w:rPr>
-        <w:t>obligatorischm</w:t>
-      </w:r>
-      <w:proofErr w:type="spellEnd"/>
-      <w:r>
-        <w:rPr>
-          <w:lang w:val="de-CH"/>
-        </w:rPr>
-        <w:t xml:space="preserve"> Input</w:t>
+        <w:t>Gemäss obligatorischm Input</w:t>
       </w:r>
     </w:p>
     <w:p>
@@ -2450,28 +2433,12 @@
           <w:lang w:val="de-CH"/>
         </w:rPr>
       </w:pPr>
-      <w:proofErr w:type="spellStart"/>
-      <w:r>
-        <w:rPr>
-          <w:lang w:val="de-CH"/>
-        </w:rPr>
-        <w:t>MeilenSteine</w:t>
-      </w:r>
-      <w:proofErr w:type="spellEnd"/>
-      <w:r>
-        <w:rPr>
-          <w:lang w:val="de-CH"/>
-        </w:rPr>
-        <w:t xml:space="preserve"> + </w:t>
-      </w:r>
-      <w:proofErr w:type="spellStart"/>
-      <w:r>
-        <w:rPr>
-          <w:lang w:val="de-CH"/>
-        </w:rPr>
-        <w:t>Deliverables</w:t>
-      </w:r>
-      <w:proofErr w:type="spellEnd"/>
+      <w:r>
+        <w:rPr>
+          <w:lang w:val="de-CH"/>
+        </w:rPr>
+        <w:t>MeilenSteine + Deliverables</w:t>
+      </w:r>
     </w:p>
     <w:p>
       <w:pPr>
@@ -2527,16 +2494,8 @@
         <w:rPr>
           <w:lang w:val="de-CH"/>
         </w:rPr>
-        <w:t xml:space="preserve">Mittels </w:t>
-      </w:r>
-      <w:proofErr w:type="spellStart"/>
-      <w:r>
-        <w:rPr>
-          <w:lang w:val="de-CH"/>
-        </w:rPr>
-        <w:t>FlyingDonouts</w:t>
-      </w:r>
-      <w:proofErr w:type="spellEnd"/>
+        <w:t>Mittels FlyingDonouts</w:t>
+      </w:r>
     </w:p>
     <w:p>
       <w:pPr>
@@ -2587,8 +2546,6 @@
         </w:rPr>
         <w:t xml:space="preserve">wurden sämtliche Änderungen gegenüber dem letzten Meilenstein immer mit Gelb hinterlegt. Zusätzlich werden sämtliche Änderungen an den Risiken begründet. </w:t>
       </w:r>
-      <w:bookmarkStart w:id="11" w:name="_GoBack"/>
-      <w:bookmarkEnd w:id="11"/>
     </w:p>
     <w:p>
       <w:pPr>
@@ -2922,15 +2879,7 @@
           </w:tcPr>
           <w:p>
             <w:r>
-              <w:t xml:space="preserve">Nicht genügend </w:t>
-            </w:r>
-            <w:proofErr w:type="spellStart"/>
-            <w:r>
-              <w:t>Know-How</w:t>
-            </w:r>
-            <w:proofErr w:type="spellEnd"/>
-            <w:r>
-              <w:t xml:space="preserve"> für Prototyp</w:t>
+              <w:t>Nicht genügend Know-How für Prototyp</w:t>
             </w:r>
           </w:p>
         </w:tc>
@@ -3120,7 +3069,7 @@
           <w:lang w:val="de-CH"/>
         </w:rPr>
       </w:pPr>
-      <w:bookmarkStart w:id="12" w:name="_Toc501706795"/>
+      <w:bookmarkStart w:id="11" w:name="_Toc501706795"/>
       <w:r>
         <w:rPr>
           <w:lang w:val="de-CH"/>
@@ -3128,7 +3077,7 @@
         <w:lastRenderedPageBreak/>
         <w:t>Risiken Meilenstein 2</w:t>
       </w:r>
-      <w:bookmarkEnd w:id="12"/>
+      <w:bookmarkEnd w:id="11"/>
     </w:p>
     <w:p>
       <w:pPr>
@@ -3481,15 +3430,7 @@
           </w:tcPr>
           <w:p>
             <w:r>
-              <w:t xml:space="preserve">Nicht genügend </w:t>
-            </w:r>
-            <w:proofErr w:type="spellStart"/>
-            <w:r>
-              <w:t>Know-How</w:t>
-            </w:r>
-            <w:proofErr w:type="spellEnd"/>
-            <w:r>
-              <w:t xml:space="preserve"> für Prototyp</w:t>
+              <w:t>Nicht genügend Know-How für Prototyp</w:t>
             </w:r>
           </w:p>
         </w:tc>
@@ -3745,7 +3686,7 @@
           <w:lang w:val="de-CH"/>
         </w:rPr>
       </w:pPr>
-      <w:bookmarkStart w:id="13" w:name="_Toc501706796"/>
+      <w:bookmarkStart w:id="12" w:name="_Toc501706796"/>
       <w:r>
         <w:rPr>
           <w:lang w:val="de-CH"/>
@@ -3753,7 +3694,7 @@
         <w:lastRenderedPageBreak/>
         <w:t>Risiken Meilenstein 3</w:t>
       </w:r>
-      <w:bookmarkEnd w:id="13"/>
+      <w:bookmarkEnd w:id="12"/>
     </w:p>
     <w:p>
       <w:pPr>
@@ -4067,15 +4008,7 @@
           </w:tcPr>
           <w:p>
             <w:r>
-              <w:t xml:space="preserve">Nicht genügend </w:t>
-            </w:r>
-            <w:proofErr w:type="spellStart"/>
-            <w:r>
-              <w:t>Know-How</w:t>
-            </w:r>
-            <w:proofErr w:type="spellEnd"/>
-            <w:r>
-              <w:t xml:space="preserve"> für Prototyp</w:t>
+              <w:t>Nicht genügend Know-How für Prototyp</w:t>
             </w:r>
           </w:p>
         </w:tc>
@@ -4135,21 +4068,7 @@
               <w:rPr>
                 <w:i/>
               </w:rPr>
-              <w:t xml:space="preserve">Es kann nicht auf Ressourcen des </w:t>
-            </w:r>
-            <w:proofErr w:type="spellStart"/>
-            <w:r>
-              <w:rPr>
-                <w:i/>
-              </w:rPr>
-              <w:t>Enterpriselab</w:t>
-            </w:r>
-            <w:proofErr w:type="spellEnd"/>
-            <w:r>
-              <w:rPr>
-                <w:i/>
-              </w:rPr>
-              <w:t xml:space="preserve"> zugegriffen werden</w:t>
+              <w:t>Es kann nicht auf Ressourcen des Enterpriselab zugegriffen werden</w:t>
             </w:r>
           </w:p>
         </w:tc>
@@ -4389,7 +4308,7 @@
           <w:lang w:val="de-CH"/>
         </w:rPr>
       </w:pPr>
-      <w:bookmarkStart w:id="14" w:name="_Toc501706797"/>
+      <w:bookmarkStart w:id="13" w:name="_Toc501706797"/>
       <w:r>
         <w:rPr>
           <w:b/>
@@ -4417,21 +4336,7 @@
         <w:rPr>
           <w:lang w:val="de-CH"/>
         </w:rPr>
-        <w:t>Aufgrund der aufgetretenen GIT-</w:t>
-      </w:r>
-      <w:proofErr w:type="spellStart"/>
-      <w:r>
-        <w:rPr>
-          <w:lang w:val="de-CH"/>
-        </w:rPr>
-        <w:t>Quota</w:t>
-      </w:r>
-      <w:proofErr w:type="spellEnd"/>
-      <w:r>
-        <w:rPr>
-          <w:lang w:val="de-CH"/>
-        </w:rPr>
-        <w:t>-Probleme nehmen wir den Zugriffsverlust auf die Schulressourcen als zusätzliches Risiko auf, welches erneut eintreten könnte</w:t>
+        <w:t>Aufgrund der aufgetretenen GIT-Quota-Probleme nehmen wir den Zugriffsverlust auf die Schulressourcen als zusätzliches Risiko auf, welches erneut eintreten könnte</w:t>
       </w:r>
     </w:p>
     <w:p>
@@ -4488,7 +4393,7 @@
         <w:lastRenderedPageBreak/>
         <w:t>Risiken Meilenstein 4</w:t>
       </w:r>
-      <w:bookmarkEnd w:id="14"/>
+      <w:bookmarkEnd w:id="13"/>
     </w:p>
     <w:p>
       <w:pPr>
@@ -4826,21 +4731,7 @@
               <w:rPr>
                 <w:strike/>
               </w:rPr>
-              <w:t xml:space="preserve">Nicht genügend </w:t>
-            </w:r>
-            <w:proofErr w:type="spellStart"/>
-            <w:r>
-              <w:rPr>
-                <w:strike/>
-              </w:rPr>
-              <w:t>Know-How</w:t>
-            </w:r>
-            <w:proofErr w:type="spellEnd"/>
-            <w:r>
-              <w:rPr>
-                <w:strike/>
-              </w:rPr>
-              <w:t xml:space="preserve"> für Prototyp</w:t>
+              <w:t>Nicht genügend Know-How für Prototyp</w:t>
             </w:r>
           </w:p>
         </w:tc>
@@ -4918,21 +4809,7 @@
               <w:rPr>
                 <w:i/>
               </w:rPr>
-              <w:t xml:space="preserve">Es kann nicht auf Ressourcen des </w:t>
-            </w:r>
-            <w:proofErr w:type="spellStart"/>
-            <w:r>
-              <w:rPr>
-                <w:i/>
-              </w:rPr>
-              <w:t>Enterpriselab</w:t>
-            </w:r>
-            <w:proofErr w:type="spellEnd"/>
-            <w:r>
-              <w:rPr>
-                <w:i/>
-              </w:rPr>
-              <w:t xml:space="preserve"> zugegriffen werden</w:t>
+              <w:t>Es kann nicht auf Ressourcen des Enterpriselab zugegriffen werden</w:t>
             </w:r>
           </w:p>
         </w:tc>
@@ -5187,35 +5064,7 @@
         <w:rPr>
           <w:lang w:val="de-CH"/>
         </w:rPr>
-        <w:t xml:space="preserve">Beim </w:t>
-      </w:r>
-      <w:proofErr w:type="spellStart"/>
-      <w:r>
-        <w:rPr>
-          <w:lang w:val="de-CH"/>
-        </w:rPr>
-        <w:t>Enterpriselab</w:t>
-      </w:r>
-      <w:proofErr w:type="spellEnd"/>
-      <w:r>
-        <w:rPr>
-          <w:lang w:val="de-CH"/>
-        </w:rPr>
-        <w:t xml:space="preserve"> wurden mehr Ressourcen für das </w:t>
-      </w:r>
-      <w:proofErr w:type="spellStart"/>
-      <w:r>
-        <w:rPr>
-          <w:lang w:val="de-CH"/>
-        </w:rPr>
-        <w:t>Git</w:t>
-      </w:r>
-      <w:proofErr w:type="spellEnd"/>
-      <w:r>
-        <w:rPr>
-          <w:lang w:val="de-CH"/>
-        </w:rPr>
-        <w:t xml:space="preserve"> beantragt und genehmigt. Daher minimiertes Risiko.</w:t>
+        <w:t>Beim Enterpriselab wurden mehr Ressourcen für das Git beantragt und genehmigt. Daher minimiertes Risiko.</w:t>
       </w:r>
       <w:r>
         <w:rPr>
@@ -5231,7 +5080,7 @@
           <w:lang w:val="de-CH"/>
         </w:rPr>
       </w:pPr>
-      <w:bookmarkStart w:id="15" w:name="_Toc501706798"/>
+      <w:bookmarkStart w:id="14" w:name="_Toc501706798"/>
       <w:r>
         <w:rPr>
           <w:lang w:val="de-CH"/>
@@ -5239,7 +5088,7 @@
         <w:lastRenderedPageBreak/>
         <w:t>Risiken Meilenstein 5</w:t>
       </w:r>
-      <w:bookmarkEnd w:id="15"/>
+      <w:bookmarkEnd w:id="14"/>
     </w:p>
     <w:p>
       <w:pPr>
@@ -5621,21 +5470,7 @@
               <w:rPr>
                 <w:i/>
               </w:rPr>
-              <w:t xml:space="preserve">Es kann nicht auf Ressourcen des </w:t>
-            </w:r>
-            <w:proofErr w:type="spellStart"/>
-            <w:r>
-              <w:rPr>
-                <w:i/>
-              </w:rPr>
-              <w:t>Enterpriselab</w:t>
-            </w:r>
-            <w:proofErr w:type="spellEnd"/>
-            <w:r>
-              <w:rPr>
-                <w:i/>
-              </w:rPr>
-              <w:t xml:space="preserve"> zugegriffen werden</w:t>
+              <w:t>Es kann nicht auf Ressourcen des Enterpriselab zugegriffen werden</w:t>
             </w:r>
           </w:p>
         </w:tc>
@@ -5859,35 +5694,7 @@
         <w:rPr>
           <w:lang w:val="de-CH"/>
         </w:rPr>
-        <w:t xml:space="preserve">Da die Abgabe per </w:t>
-      </w:r>
-      <w:proofErr w:type="spellStart"/>
-      <w:r>
-        <w:rPr>
-          <w:lang w:val="de-CH"/>
-        </w:rPr>
-        <w:t>GitLab</w:t>
-      </w:r>
-      <w:proofErr w:type="spellEnd"/>
-      <w:r>
-        <w:rPr>
-          <w:lang w:val="de-CH"/>
-        </w:rPr>
-        <w:t xml:space="preserve"> beschlossen wurde würde ein Ausfall des </w:t>
-      </w:r>
-      <w:proofErr w:type="spellStart"/>
-      <w:r>
-        <w:rPr>
-          <w:lang w:val="de-CH"/>
-        </w:rPr>
-        <w:t>Enterpriselabs</w:t>
-      </w:r>
-      <w:proofErr w:type="spellEnd"/>
-      <w:r>
-        <w:rPr>
-          <w:lang w:val="de-CH"/>
-        </w:rPr>
-        <w:t xml:space="preserve"> die Abgabe der PAWI verunmöglichen, daher wurden die Auswirkungen erhöht</w:t>
+        <w:t>Da die Abgabe per GitLab beschlossen wurde würde ein Ausfall des Enterpriselabs die Abgabe der PAWI verunmöglichen, daher wurden die Auswirkungen erhöht</w:t>
       </w:r>
       <w:r>
         <w:rPr>
@@ -5927,123 +5734,114 @@
           <w:lang w:val="de-CH"/>
         </w:rPr>
       </w:pPr>
-      <w:bookmarkStart w:id="16" w:name="_Toc501706799"/>
+      <w:bookmarkStart w:id="15" w:name="_Toc501706799"/>
       <w:r>
         <w:rPr>
           <w:lang w:val="de-CH"/>
         </w:rPr>
         <w:lastRenderedPageBreak/>
-        <w:t xml:space="preserve">Definition </w:t>
-      </w:r>
-      <w:proofErr w:type="spellStart"/>
-      <w:r>
-        <w:rPr>
-          <w:lang w:val="de-CH"/>
-        </w:rPr>
-        <w:t>of</w:t>
-      </w:r>
-      <w:proofErr w:type="spellEnd"/>
-      <w:r>
-        <w:rPr>
-          <w:lang w:val="de-CH"/>
-        </w:rPr>
-        <w:t xml:space="preserve"> </w:t>
-      </w:r>
-      <w:proofErr w:type="spellStart"/>
-      <w:r>
-        <w:rPr>
-          <w:lang w:val="de-CH"/>
-        </w:rPr>
-        <w:t>Done</w:t>
+        <w:t>Definition of Done</w:t>
+      </w:r>
+      <w:bookmarkEnd w:id="15"/>
+    </w:p>
+    <w:p>
+      <w:pPr>
+        <w:rPr>
+          <w:lang w:val="de-CH"/>
+        </w:rPr>
+      </w:pPr>
+      <w:r>
+        <w:rPr>
+          <w:lang w:val="de-CH"/>
+        </w:rPr>
+        <w:t>Lauffähig</w:t>
+      </w:r>
+    </w:p>
+    <w:p>
+      <w:pPr>
+        <w:rPr>
+          <w:lang w:val="de-CH"/>
+        </w:rPr>
+      </w:pPr>
+      <w:r>
+        <w:rPr>
+          <w:lang w:val="de-CH"/>
+        </w:rPr>
+        <w:t>Kamera 1 soll Szene darstellen</w:t>
+      </w:r>
+    </w:p>
+    <w:p>
+      <w:pPr>
+        <w:rPr>
+          <w:lang w:val="de-CH"/>
+        </w:rPr>
+      </w:pPr>
+      <w:r>
+        <w:rPr>
+          <w:lang w:val="de-CH"/>
+        </w:rPr>
+        <w:t>Wird auf HTC Vive dargestellt</w:t>
+      </w:r>
+    </w:p>
+    <w:p>
+      <w:pPr>
+        <w:rPr>
+          <w:lang w:val="de-CH"/>
+        </w:rPr>
+      </w:pPr>
+      <w:r>
+        <w:rPr>
+          <w:lang w:val="de-CH"/>
+        </w:rPr>
+        <w:t>Best practices Occoulous Rift</w:t>
+      </w:r>
+    </w:p>
+    <w:p>
+      <w:pPr>
+        <w:rPr>
+          <w:lang w:val="de-CH"/>
+        </w:rPr>
+      </w:pPr>
+    </w:p>
+    <w:p>
+      <w:pPr>
+        <w:pStyle w:val="berschrift2"/>
+        <w:rPr>
+          <w:lang w:val="de-CH"/>
+        </w:rPr>
+      </w:pPr>
+      <w:bookmarkStart w:id="16" w:name="_Toc501706800"/>
+      <w:r>
+        <w:rPr>
+          <w:lang w:val="de-CH"/>
+        </w:rPr>
+        <w:t>Projektabschluss</w:t>
       </w:r>
       <w:bookmarkEnd w:id="16"/>
-      <w:proofErr w:type="spellEnd"/>
-    </w:p>
-    <w:p>
-      <w:pPr>
-        <w:rPr>
-          <w:lang w:val="de-CH"/>
-        </w:rPr>
-      </w:pPr>
-      <w:r>
-        <w:rPr>
-          <w:lang w:val="de-CH"/>
-        </w:rPr>
-        <w:t>Lauffähig</w:t>
-      </w:r>
-    </w:p>
-    <w:p>
-      <w:pPr>
-        <w:rPr>
-          <w:lang w:val="de-CH"/>
-        </w:rPr>
-      </w:pPr>
-      <w:r>
-        <w:rPr>
-          <w:lang w:val="de-CH"/>
-        </w:rPr>
-        <w:t>Kamera 1 soll Szene darstellen</w:t>
-      </w:r>
-    </w:p>
-    <w:p>
-      <w:pPr>
-        <w:rPr>
-          <w:lang w:val="de-CH"/>
-        </w:rPr>
-      </w:pPr>
-      <w:r>
-        <w:rPr>
-          <w:lang w:val="de-CH"/>
-        </w:rPr>
-        <w:t>Wird auf HTC Vive dargestellt</w:t>
-      </w:r>
-    </w:p>
-    <w:p>
-      <w:r>
-        <w:t xml:space="preserve">Best practices </w:t>
-      </w:r>
-      <w:proofErr w:type="spellStart"/>
-      <w:r>
-        <w:t>Occoulous</w:t>
-      </w:r>
-      <w:proofErr w:type="spellEnd"/>
-      <w:r>
-        <w:t xml:space="preserve"> Rift</w:t>
-      </w:r>
-    </w:p>
-    <w:p/>
-    <w:p>
-      <w:pPr>
-        <w:pStyle w:val="berschrift2"/>
-      </w:pPr>
-      <w:bookmarkStart w:id="17" w:name="_Toc501706800"/>
-      <w:proofErr w:type="spellStart"/>
-      <w:r>
-        <w:t>Projektabschluss</w:t>
-      </w:r>
-      <w:bookmarkEnd w:id="17"/>
-      <w:proofErr w:type="spellEnd"/>
-    </w:p>
-    <w:p>
-      <w:proofErr w:type="spellStart"/>
-      <w:r>
-        <w:t>Alles</w:t>
-      </w:r>
-      <w:proofErr w:type="spellEnd"/>
-      <w:r>
-        <w:t xml:space="preserve"> </w:t>
-      </w:r>
-      <w:proofErr w:type="spellStart"/>
-      <w:r>
-        <w:t>i.O</w:t>
-      </w:r>
-      <w:proofErr w:type="spellEnd"/>
-      <w:r>
-        <w:t>.</w:t>
-      </w:r>
-    </w:p>
-    <w:p>
-      <w:r>
+    </w:p>
+    <w:p>
+      <w:pPr>
+        <w:rPr>
+          <w:lang w:val="de-CH"/>
+        </w:rPr>
+      </w:pPr>
+      <w:r>
+        <w:rPr>
+          <w:lang w:val="de-CH"/>
+        </w:rPr>
+        <w:t>Alles i.O.</w:t>
+      </w:r>
+    </w:p>
+    <w:p>
+      <w:pPr>
+        <w:rPr>
+          <w:lang w:val="de-CH"/>
+        </w:rPr>
+      </w:pPr>
+      <w:r>
+        <w:rPr>
+          <w:lang w:val="de-CH"/>
+        </w:rPr>
         <w:br w:type="page"/>
       </w:r>
     </w:p>
@@ -6054,8 +5852,7 @@
           <w:lang w:val="de-CH"/>
         </w:rPr>
       </w:pPr>
-      <w:bookmarkStart w:id="18" w:name="_Toc501706801"/>
-      <w:proofErr w:type="spellStart"/>
+      <w:bookmarkStart w:id="17" w:name="_Toc501706801"/>
       <w:r>
         <w:rPr>
           <w:lang w:val="de-CH"/>
@@ -6063,153 +5860,471 @@
         <w:lastRenderedPageBreak/>
         <w:t>Projekunterstützung</w:t>
       </w:r>
+      <w:bookmarkEnd w:id="17"/>
+    </w:p>
+    <w:p>
+      <w:pPr>
+        <w:pStyle w:val="berschrift2"/>
+        <w:rPr>
+          <w:lang w:val="de-CH"/>
+        </w:rPr>
+      </w:pPr>
+      <w:bookmarkStart w:id="18" w:name="_Toc501706802"/>
+      <w:r>
+        <w:rPr>
+          <w:lang w:val="de-CH"/>
+        </w:rPr>
+        <w:t>Tools für Entwicklung</w:t>
+      </w:r>
       <w:bookmarkEnd w:id="18"/>
-      <w:proofErr w:type="spellEnd"/>
-    </w:p>
-    <w:p>
-      <w:pPr>
-        <w:pStyle w:val="berschrift2"/>
-        <w:rPr>
-          <w:lang w:val="de-CH"/>
-        </w:rPr>
-      </w:pPr>
-      <w:bookmarkStart w:id="19" w:name="_Toc501706802"/>
-      <w:r>
-        <w:rPr>
-          <w:lang w:val="de-CH"/>
-        </w:rPr>
-        <w:t>Tools für Entwicklung</w:t>
-      </w:r>
+    </w:p>
+    <w:p>
+      <w:pPr>
+        <w:rPr>
+          <w:lang w:val="de-CH"/>
+        </w:rPr>
+      </w:pPr>
+      <w:r>
+        <w:rPr>
+          <w:lang w:val="de-CH"/>
+        </w:rPr>
+        <w:br/>
+        <w:t xml:space="preserve">Aufgrund der Warnung von Herr Diehl bezüglich Kompatibilitätsproblemen zwischen verschiedenen Versionen von Unity in bereits durchgeführten Projekten haben wir uns entschlossen nur auf einer vereinbarten Version zu arbeiten um Probleme zu verhindern. </w:t>
+      </w:r>
+    </w:p>
+    <w:p>
+      <w:pPr>
+        <w:rPr>
+          <w:lang w:val="de-CH"/>
+        </w:rPr>
+      </w:pPr>
+      <w:r>
+        <w:rPr>
+          <w:lang w:val="de-CH"/>
+        </w:rPr>
+        <w:t xml:space="preserve">Dies haben wir bei allen eingesetzten Werkzeugen verwendet und die Kompatibilität ist mit den angegebenen Versionen </w:t>
+      </w:r>
+      <w:r>
+        <w:rPr>
+          <w:lang w:val="de-CH"/>
+        </w:rPr>
+        <w:t>garantiert</w:t>
+      </w:r>
+      <w:r>
+        <w:rPr>
+          <w:lang w:val="de-CH"/>
+        </w:rPr>
+        <w:t>.</w:t>
+      </w:r>
+    </w:p>
+    <w:p>
+      <w:pPr>
+        <w:rPr>
+          <w:lang w:val="de-CH"/>
+        </w:rPr>
+      </w:pPr>
+      <w:r>
+        <w:rPr>
+          <w:lang w:val="de-CH"/>
+        </w:rPr>
+        <w:t>Entwicklungsumgebung</w:t>
+      </w:r>
+      <w:r>
+        <w:rPr>
+          <w:lang w:val="de-CH"/>
+        </w:rPr>
+        <w:t>:</w:t>
+      </w:r>
+    </w:p>
+    <w:p>
+      <w:pPr>
+        <w:pStyle w:val="Listenabsatz"/>
+        <w:numPr>
+          <w:ilvl w:val="0"/>
+          <w:numId w:val="23"/>
+        </w:numPr>
+        <w:rPr>
+          <w:lang w:val="de-CH"/>
+        </w:rPr>
+      </w:pPr>
+      <w:r>
+        <w:rPr>
+          <w:lang w:val="de-CH"/>
+        </w:rPr>
+        <w:t>Unity</w:t>
+      </w:r>
+    </w:p>
+    <w:p>
+      <w:pPr>
+        <w:pStyle w:val="Listenabsatz"/>
+        <w:numPr>
+          <w:ilvl w:val="1"/>
+          <w:numId w:val="23"/>
+        </w:numPr>
+        <w:rPr>
+          <w:lang w:val="de-CH"/>
+        </w:rPr>
+      </w:pPr>
+      <w:r>
+        <w:rPr>
+          <w:lang w:val="de-CH"/>
+        </w:rPr>
+        <w:t>Version 2017.2.0f3</w:t>
+      </w:r>
+    </w:p>
+    <w:p>
+      <w:pPr>
+        <w:pStyle w:val="Listenabsatz"/>
+        <w:numPr>
+          <w:ilvl w:val="0"/>
+          <w:numId w:val="23"/>
+        </w:numPr>
+        <w:rPr>
+          <w:lang w:val="de-CH"/>
+        </w:rPr>
+      </w:pPr>
+      <w:r>
+        <w:rPr>
+          <w:lang w:val="de-CH"/>
+        </w:rPr>
+        <w:t xml:space="preserve">Visual Studio Enterprise 2015 </w:t>
+      </w:r>
+    </w:p>
+    <w:p>
+      <w:pPr>
+        <w:pStyle w:val="Listenabsatz"/>
+        <w:numPr>
+          <w:ilvl w:val="1"/>
+          <w:numId w:val="23"/>
+        </w:numPr>
+        <w:rPr>
+          <w:lang w:val="de-CH"/>
+        </w:rPr>
+      </w:pPr>
+      <w:r>
+        <w:rPr>
+          <w:lang w:val="de-CH"/>
+        </w:rPr>
+        <w:t>Version 14.0.25420.01 Update 3</w:t>
+      </w:r>
+    </w:p>
+    <w:p>
+      <w:pPr>
+        <w:pStyle w:val="Listenabsatz"/>
+        <w:numPr>
+          <w:ilvl w:val="0"/>
+          <w:numId w:val="23"/>
+        </w:numPr>
+        <w:rPr>
+          <w:lang w:val="de-CH"/>
+        </w:rPr>
+      </w:pPr>
+      <w:r>
+        <w:rPr>
+          <w:lang w:val="de-CH"/>
+        </w:rPr>
+        <w:t>Webstorm</w:t>
+      </w:r>
+    </w:p>
+    <w:p>
+      <w:pPr>
+        <w:pStyle w:val="Listenabsatz"/>
+        <w:numPr>
+          <w:ilvl w:val="1"/>
+          <w:numId w:val="23"/>
+        </w:numPr>
+        <w:rPr>
+          <w:lang w:val="de-CH"/>
+        </w:rPr>
+      </w:pPr>
+      <w:r>
+        <w:rPr>
+          <w:lang w:val="de-CH"/>
+        </w:rPr>
+        <w:t xml:space="preserve">Version </w:t>
+      </w:r>
+      <w:bookmarkStart w:id="19" w:name="_GoBack"/>
       <w:bookmarkEnd w:id="19"/>
-    </w:p>
-    <w:p>
-      <w:pPr>
-        <w:rPr>
-          <w:lang w:val="de-CH"/>
-        </w:rPr>
-      </w:pPr>
-      <w:r>
-        <w:rPr>
-          <w:lang w:val="de-CH"/>
-        </w:rPr>
-        <w:t>IDE -&gt; Unity / Visual Studio + Version</w:t>
-      </w:r>
-    </w:p>
-    <w:p>
-      <w:pPr>
-        <w:rPr>
-          <w:lang w:val="de-CH"/>
-        </w:rPr>
-      </w:pPr>
-      <w:proofErr w:type="spellStart"/>
-      <w:r>
-        <w:rPr>
-          <w:lang w:val="de-CH"/>
-        </w:rPr>
-        <w:t>Webstorm</w:t>
-      </w:r>
-      <w:proofErr w:type="spellEnd"/>
-      <w:r>
-        <w:rPr>
-          <w:lang w:val="de-CH"/>
-        </w:rPr>
-        <w:t xml:space="preserve"> (Interaktive Doku)</w:t>
-      </w:r>
-    </w:p>
-    <w:p>
-      <w:pPr>
-        <w:rPr>
-          <w:lang w:val="de-CH"/>
-        </w:rPr>
-      </w:pPr>
-      <w:r>
-        <w:rPr>
-          <w:lang w:val="de-CH"/>
-        </w:rPr>
-        <w:t>.Net Version</w:t>
-      </w:r>
-    </w:p>
-    <w:p>
-      <w:pPr>
-        <w:rPr>
-          <w:lang w:val="de-CH"/>
-        </w:rPr>
-      </w:pPr>
-      <w:proofErr w:type="spellStart"/>
+      <w:r>
+        <w:rPr>
+          <w:lang w:val="de-CH"/>
+        </w:rPr>
+        <w:t>2017.3</w:t>
+      </w:r>
+    </w:p>
+    <w:p>
+      <w:pPr>
+        <w:rPr>
+          <w:lang w:val="de-CH"/>
+        </w:rPr>
+      </w:pPr>
+      <w:r>
+        <w:rPr>
+          <w:lang w:val="de-CH"/>
+        </w:rPr>
+        <w:t>Verwaltung Source-Code</w:t>
+      </w:r>
+      <w:r>
+        <w:rPr>
+          <w:lang w:val="de-CH"/>
+        </w:rPr>
+        <w:t>:</w:t>
+      </w:r>
+    </w:p>
+    <w:p>
+      <w:pPr>
+        <w:pStyle w:val="Listenabsatz"/>
+        <w:numPr>
+          <w:ilvl w:val="0"/>
+          <w:numId w:val="23"/>
+        </w:numPr>
+        <w:rPr>
+          <w:lang w:val="de-CH"/>
+        </w:rPr>
+      </w:pPr>
       <w:r>
         <w:rPr>
           <w:lang w:val="de-CH"/>
         </w:rPr>
         <w:t>Enterpriselab</w:t>
       </w:r>
-      <w:proofErr w:type="spellEnd"/>
-    </w:p>
-    <w:p>
-      <w:pPr>
-        <w:rPr>
-          <w:lang w:val="de-CH"/>
-        </w:rPr>
-      </w:pPr>
-      <w:r>
-        <w:rPr>
-          <w:lang w:val="de-CH"/>
-        </w:rPr>
-        <w:tab/>
-      </w:r>
-      <w:proofErr w:type="spellStart"/>
-      <w:r>
-        <w:rPr>
-          <w:lang w:val="de-CH"/>
-        </w:rPr>
-        <w:t>Gitlab</w:t>
-      </w:r>
-      <w:proofErr w:type="spellEnd"/>
-      <w:r>
-        <w:rPr>
-          <w:lang w:val="de-CH"/>
-        </w:rPr>
-        <w:tab/>
-        <w:t>-&gt; Linke</w:t>
-      </w:r>
-    </w:p>
-    <w:p>
-      <w:pPr>
-        <w:rPr>
-          <w:lang w:val="de-CH"/>
-        </w:rPr>
-      </w:pPr>
-      <w:proofErr w:type="spellStart"/>
-      <w:r>
-        <w:rPr>
-          <w:lang w:val="de-CH"/>
-        </w:rPr>
-        <w:t>SoDa</w:t>
-      </w:r>
-      <w:proofErr w:type="spellEnd"/>
-      <w:r>
-        <w:rPr>
-          <w:lang w:val="de-CH"/>
-        </w:rPr>
-        <w:t xml:space="preserve"> Projekt und Sprintplanung</w:t>
-      </w:r>
-    </w:p>
-    <w:p>
-      <w:pPr>
-        <w:rPr>
-          <w:lang w:val="de-CH"/>
-        </w:rPr>
-      </w:pPr>
-      <w:proofErr w:type="spellStart"/>
-      <w:r>
-        <w:rPr>
-          <w:lang w:val="de-CH"/>
-        </w:rPr>
-        <w:t>FlyingDounat</w:t>
-      </w:r>
-      <w:proofErr w:type="spellEnd"/>
-    </w:p>
-    <w:p>
-      <w:pPr>
+      <w:r>
+        <w:rPr>
+          <w:lang w:val="de-CH"/>
+        </w:rPr>
+        <w:t xml:space="preserve"> der Hochschule Luzern</w:t>
+      </w:r>
+    </w:p>
+    <w:p>
+      <w:pPr>
+        <w:pStyle w:val="Listenabsatz"/>
+        <w:numPr>
+          <w:ilvl w:val="1"/>
+          <w:numId w:val="23"/>
+        </w:numPr>
+        <w:rPr>
+          <w:lang w:val="de-CH"/>
+        </w:rPr>
+      </w:pPr>
+      <w:r>
+        <w:rPr>
+          <w:lang w:val="de-CH"/>
+        </w:rPr>
+        <w:t xml:space="preserve">GitLab: </w:t>
+      </w:r>
+      <w:hyperlink r:id="rId8" w:history="1">
+        <w:r>
+          <w:rPr>
+            <w:rStyle w:val="Hyperlink"/>
+            <w:lang w:val="de-CH"/>
+          </w:rPr>
+          <w:t>https://gitlab.enterpriselab.ch/tcnussba/pawi-vortext-tunnel.git</w:t>
+        </w:r>
+      </w:hyperlink>
+    </w:p>
+    <w:p>
+      <w:pPr>
+        <w:rPr>
+          <w:lang w:val="de-CH"/>
+        </w:rPr>
+      </w:pPr>
+      <w:r>
+        <w:rPr>
+          <w:lang w:val="de-CH"/>
+        </w:rPr>
+        <w:t>Notwendige Frameworks:</w:t>
+      </w:r>
+    </w:p>
+    <w:p>
+      <w:pPr>
+        <w:pStyle w:val="Listenabsatz"/>
+        <w:numPr>
+          <w:ilvl w:val="0"/>
+          <w:numId w:val="23"/>
+        </w:numPr>
+        <w:rPr>
+          <w:lang w:val="de-CH"/>
+        </w:rPr>
+      </w:pPr>
+      <w:r>
+        <w:rPr>
+          <w:lang w:val="de-CH"/>
+        </w:rPr>
+        <w:t xml:space="preserve">.NET-Framework </w:t>
+      </w:r>
+    </w:p>
+    <w:p>
+      <w:pPr>
+        <w:pStyle w:val="Listenabsatz"/>
+        <w:numPr>
+          <w:ilvl w:val="1"/>
+          <w:numId w:val="23"/>
+        </w:numPr>
+        <w:rPr>
+          <w:lang w:val="de-CH"/>
+        </w:rPr>
+      </w:pPr>
+      <w:r>
+        <w:rPr>
+          <w:lang w:val="de-CH"/>
+        </w:rPr>
+        <w:t>Version 4.7.02556</w:t>
+      </w:r>
+    </w:p>
+    <w:p>
+      <w:pPr>
+        <w:rPr>
+          <w:lang w:val="de-CH"/>
+        </w:rPr>
+      </w:pPr>
+      <w:r>
+        <w:rPr>
+          <w:lang w:val="de-CH"/>
+        </w:rPr>
+        <w:t>Projektplanung:</w:t>
+      </w:r>
+    </w:p>
+    <w:p>
+      <w:pPr>
+        <w:pStyle w:val="Listenabsatz"/>
+        <w:numPr>
+          <w:ilvl w:val="0"/>
+          <w:numId w:val="23"/>
+        </w:numPr>
+        <w:rPr>
+          <w:lang w:val="de-CH"/>
+        </w:rPr>
+      </w:pPr>
+      <w:r>
+        <w:rPr>
+          <w:lang w:val="de-CH"/>
+        </w:rPr>
+        <w:t>Sprint-Planung</w:t>
+      </w:r>
+    </w:p>
+    <w:p>
+      <w:pPr>
+        <w:pStyle w:val="Listenabsatz"/>
+        <w:numPr>
+          <w:ilvl w:val="1"/>
+          <w:numId w:val="23"/>
+        </w:numPr>
+        <w:rPr>
+          <w:lang w:val="de-CH"/>
+        </w:rPr>
+      </w:pPr>
+      <w:hyperlink r:id="rId9" w:history="1">
+        <w:r>
+          <w:rPr>
+            <w:rStyle w:val="Hyperlink"/>
+            <w:lang w:val="de-CH"/>
+          </w:rPr>
+          <w:t>https://www.flyingdonut.io/app/project/project-id=59f0a012e4b033c5fdd50c6d</w:t>
+        </w:r>
+      </w:hyperlink>
+    </w:p>
+    <w:p>
+      <w:pPr>
+        <w:pStyle w:val="Listenabsatz"/>
+        <w:numPr>
+          <w:ilvl w:val="0"/>
+          <w:numId w:val="23"/>
+        </w:numPr>
+        <w:rPr>
+          <w:lang w:val="de-CH"/>
+        </w:rPr>
+      </w:pPr>
+      <w:r>
+        <w:rPr>
+          <w:lang w:val="de-CH"/>
+        </w:rPr>
+        <w:t>Zeitstrahl</w:t>
+      </w:r>
+    </w:p>
+    <w:p>
+      <w:pPr>
+        <w:pStyle w:val="Listenabsatz"/>
+        <w:numPr>
+          <w:ilvl w:val="1"/>
+          <w:numId w:val="23"/>
+        </w:numPr>
+        <w:rPr>
+          <w:lang w:val="de-CH"/>
+        </w:rPr>
+      </w:pPr>
+      <w:hyperlink r:id="rId10" w:history="1">
+        <w:r>
+          <w:rPr>
+            <w:rStyle w:val="Hyperlink"/>
+            <w:lang w:val="de-CH"/>
+          </w:rPr>
+          <w:t>https://time.graphics</w:t>
+        </w:r>
+      </w:hyperlink>
+    </w:p>
+    <w:p>
+      <w:pPr>
+        <w:rPr>
+          <w:lang w:val="de-CH"/>
+        </w:rPr>
+      </w:pPr>
+      <w:r>
+        <w:rPr>
+          <w:lang w:val="de-CH"/>
+        </w:rPr>
+        <w:t>VR-Framework</w:t>
+      </w:r>
+    </w:p>
+    <w:p>
+      <w:pPr>
+        <w:pStyle w:val="Listenabsatz"/>
+        <w:numPr>
+          <w:ilvl w:val="0"/>
+          <w:numId w:val="24"/>
+        </w:numPr>
+        <w:rPr>
+          <w:lang w:val="de-CH"/>
+        </w:rPr>
+      </w:pPr>
+      <w:r>
+        <w:rPr>
+          <w:lang w:val="de-CH"/>
+        </w:rPr>
+        <w:t>Steam-VR</w:t>
+      </w:r>
+    </w:p>
+    <w:p>
+      <w:pPr>
+        <w:rPr>
+          <w:lang w:val="de-CH"/>
+        </w:rPr>
+      </w:pPr>
+      <w:r>
+        <w:rPr>
+          <w:lang w:val="de-CH"/>
+        </w:rPr>
+        <w:t>Eine</w:t>
+      </w:r>
+      <w:r>
+        <w:rPr>
+          <w:lang w:val="de-CH"/>
+        </w:rPr>
+        <w:t xml:space="preserve"> Besonderheit ist SteamVR, da das Programm nur den Zugriff erlaubt, falls es momentan auf dem neusten Stand ist.</w:t>
+      </w:r>
+      <w:r>
+        <w:rPr>
+          <w:lang w:val="de-CH"/>
+        </w:rPr>
+        <w:t xml:space="preserve"> Es gibt keine Möglichkeit das Update zu unterbinden oder nur lokal zu arbeiten. </w:t>
+      </w:r>
+    </w:p>
+    <w:p>
+      <w:pPr>
+        <w:pStyle w:val="Listenabsatz"/>
+        <w:numPr>
+          <w:ilvl w:val="1"/>
+          <w:numId w:val="23"/>
+        </w:numPr>
         <w:rPr>
           <w:lang w:val="de-CH"/>
         </w:rPr>
@@ -6465,7 +6580,7 @@
       </w:r>
     </w:p>
     <w:sectPr>
-      <w:headerReference w:type="default" r:id="rId8"/>
+      <w:headerReference w:type="default" r:id="rId11"/>
       <w:pgSz w:w="11906" w:h="16838"/>
       <w:pgMar w:top="1417" w:right="1417" w:bottom="1134" w:left="1417" w:header="708" w:footer="708" w:gutter="0"/>
       <w:cols w:space="708"/>
@@ -7606,6 +7721,119 @@
     </w:lvl>
   </w:abstractNum>
   <w:abstractNum w:abstractNumId="9" w15:restartNumberingAfterBreak="0">
+    <w:nsid w:val="1BB06509"/>
+    <w:multiLevelType w:val="hybridMultilevel"/>
+    <w:tmpl w:val="D38C40CA"/>
+    <w:lvl w:ilvl="0" w:tplc="08070001">
+      <w:start w:val="1"/>
+      <w:numFmt w:val="bullet"/>
+      <w:lvlText w:val=""/>
+      <w:lvlJc w:val="left"/>
+      <w:pPr>
+        <w:ind w:left="720" w:hanging="360"/>
+      </w:pPr>
+      <w:rPr>
+        <w:rFonts w:ascii="Symbol" w:hAnsi="Symbol" w:hint="default"/>
+      </w:rPr>
+    </w:lvl>
+    <w:lvl w:ilvl="1" w:tplc="08070003">
+      <w:start w:val="1"/>
+      <w:numFmt w:val="bullet"/>
+      <w:lvlText w:val="o"/>
+      <w:lvlJc w:val="left"/>
+      <w:pPr>
+        <w:ind w:left="1440" w:hanging="360"/>
+      </w:pPr>
+      <w:rPr>
+        <w:rFonts w:ascii="Courier New" w:hAnsi="Courier New" w:cs="Courier New" w:hint="default"/>
+      </w:rPr>
+    </w:lvl>
+    <w:lvl w:ilvl="2" w:tplc="08070005" w:tentative="1">
+      <w:start w:val="1"/>
+      <w:numFmt w:val="bullet"/>
+      <w:lvlText w:val=""/>
+      <w:lvlJc w:val="left"/>
+      <w:pPr>
+        <w:ind w:left="2160" w:hanging="360"/>
+      </w:pPr>
+      <w:rPr>
+        <w:rFonts w:ascii="Wingdings" w:hAnsi="Wingdings" w:hint="default"/>
+      </w:rPr>
+    </w:lvl>
+    <w:lvl w:ilvl="3" w:tplc="08070001" w:tentative="1">
+      <w:start w:val="1"/>
+      <w:numFmt w:val="bullet"/>
+      <w:lvlText w:val=""/>
+      <w:lvlJc w:val="left"/>
+      <w:pPr>
+        <w:ind w:left="2880" w:hanging="360"/>
+      </w:pPr>
+      <w:rPr>
+        <w:rFonts w:ascii="Symbol" w:hAnsi="Symbol" w:hint="default"/>
+      </w:rPr>
+    </w:lvl>
+    <w:lvl w:ilvl="4" w:tplc="08070003" w:tentative="1">
+      <w:start w:val="1"/>
+      <w:numFmt w:val="bullet"/>
+      <w:lvlText w:val="o"/>
+      <w:lvlJc w:val="left"/>
+      <w:pPr>
+        <w:ind w:left="3600" w:hanging="360"/>
+      </w:pPr>
+      <w:rPr>
+        <w:rFonts w:ascii="Courier New" w:hAnsi="Courier New" w:cs="Courier New" w:hint="default"/>
+      </w:rPr>
+    </w:lvl>
+    <w:lvl w:ilvl="5" w:tplc="08070005" w:tentative="1">
+      <w:start w:val="1"/>
+      <w:numFmt w:val="bullet"/>
+      <w:lvlText w:val=""/>
+      <w:lvlJc w:val="left"/>
+      <w:pPr>
+        <w:ind w:left="4320" w:hanging="360"/>
+      </w:pPr>
+      <w:rPr>
+        <w:rFonts w:ascii="Wingdings" w:hAnsi="Wingdings" w:hint="default"/>
+      </w:rPr>
+    </w:lvl>
+    <w:lvl w:ilvl="6" w:tplc="08070001" w:tentative="1">
+      <w:start w:val="1"/>
+      <w:numFmt w:val="bullet"/>
+      <w:lvlText w:val=""/>
+      <w:lvlJc w:val="left"/>
+      <w:pPr>
+        <w:ind w:left="5040" w:hanging="360"/>
+      </w:pPr>
+      <w:rPr>
+        <w:rFonts w:ascii="Symbol" w:hAnsi="Symbol" w:hint="default"/>
+      </w:rPr>
+    </w:lvl>
+    <w:lvl w:ilvl="7" w:tplc="08070003" w:tentative="1">
+      <w:start w:val="1"/>
+      <w:numFmt w:val="bullet"/>
+      <w:lvlText w:val="o"/>
+      <w:lvlJc w:val="left"/>
+      <w:pPr>
+        <w:ind w:left="5760" w:hanging="360"/>
+      </w:pPr>
+      <w:rPr>
+        <w:rFonts w:ascii="Courier New" w:hAnsi="Courier New" w:cs="Courier New" w:hint="default"/>
+      </w:rPr>
+    </w:lvl>
+    <w:lvl w:ilvl="8" w:tplc="08070005" w:tentative="1">
+      <w:start w:val="1"/>
+      <w:numFmt w:val="bullet"/>
+      <w:lvlText w:val=""/>
+      <w:lvlJc w:val="left"/>
+      <w:pPr>
+        <w:ind w:left="6480" w:hanging="360"/>
+      </w:pPr>
+      <w:rPr>
+        <w:rFonts w:ascii="Wingdings" w:hAnsi="Wingdings" w:hint="default"/>
+      </w:rPr>
+    </w:lvl>
+  </w:abstractNum>
+  <w:abstractNum w:abstractNumId="10" w15:restartNumberingAfterBreak="0">
     <w:nsid w:val="364A7097"/>
     <w:multiLevelType w:val="hybridMultilevel"/>
     <w:tmpl w:val="8AD4936A"/>
@@ -7717,7 +7945,7 @@
       </w:rPr>
     </w:lvl>
   </w:abstractNum>
-  <w:abstractNum w:abstractNumId="10" w15:restartNumberingAfterBreak="0">
+  <w:abstractNum w:abstractNumId="11" w15:restartNumberingAfterBreak="0">
     <w:nsid w:val="3EEA6086"/>
     <w:multiLevelType w:val="hybridMultilevel"/>
     <w:tmpl w:val="0C380E74"/>
@@ -7829,7 +8057,7 @@
       </w:rPr>
     </w:lvl>
   </w:abstractNum>
-  <w:abstractNum w:abstractNumId="11" w15:restartNumberingAfterBreak="0">
+  <w:abstractNum w:abstractNumId="12" w15:restartNumberingAfterBreak="0">
     <w:nsid w:val="443B5540"/>
     <w:multiLevelType w:val="hybridMultilevel"/>
     <w:tmpl w:val="1BAAC200"/>
@@ -7941,7 +8169,7 @@
       </w:rPr>
     </w:lvl>
   </w:abstractNum>
-  <w:abstractNum w:abstractNumId="12" w15:restartNumberingAfterBreak="0">
+  <w:abstractNum w:abstractNumId="13" w15:restartNumberingAfterBreak="0">
     <w:nsid w:val="4B791E00"/>
     <w:multiLevelType w:val="hybridMultilevel"/>
     <w:tmpl w:val="2056D200"/>
@@ -8054,7 +8282,7 @@
       </w:rPr>
     </w:lvl>
   </w:abstractNum>
-  <w:abstractNum w:abstractNumId="13" w15:restartNumberingAfterBreak="0">
+  <w:abstractNum w:abstractNumId="14" w15:restartNumberingAfterBreak="0">
     <w:nsid w:val="58D12556"/>
     <w:multiLevelType w:val="hybridMultilevel"/>
     <w:tmpl w:val="055A9FF2"/>
@@ -8167,7 +8395,7 @@
       </w:rPr>
     </w:lvl>
   </w:abstractNum>
-  <w:abstractNum w:abstractNumId="14" w15:restartNumberingAfterBreak="0">
+  <w:abstractNum w:abstractNumId="15" w15:restartNumberingAfterBreak="0">
     <w:nsid w:val="5C63140C"/>
     <w:multiLevelType w:val="hybridMultilevel"/>
     <w:tmpl w:val="3C2A8CDE"/>
@@ -8253,7 +8481,7 @@
       </w:pPr>
     </w:lvl>
   </w:abstractNum>
-  <w:abstractNum w:abstractNumId="15" w15:restartNumberingAfterBreak="0">
+  <w:abstractNum w:abstractNumId="16" w15:restartNumberingAfterBreak="0">
     <w:nsid w:val="5CFD1FE7"/>
     <w:multiLevelType w:val="hybridMultilevel"/>
     <w:tmpl w:val="26B2D90E"/>
@@ -8366,7 +8594,7 @@
       </w:rPr>
     </w:lvl>
   </w:abstractNum>
-  <w:abstractNum w:abstractNumId="16" w15:restartNumberingAfterBreak="0">
+  <w:abstractNum w:abstractNumId="17" w15:restartNumberingAfterBreak="0">
     <w:nsid w:val="5D2B0D8F"/>
     <w:multiLevelType w:val="multilevel"/>
     <w:tmpl w:val="BB2E5ADC"/>
@@ -8478,7 +8706,7 @@
       </w:rPr>
     </w:lvl>
   </w:abstractNum>
-  <w:abstractNum w:abstractNumId="17" w15:restartNumberingAfterBreak="0">
+  <w:abstractNum w:abstractNumId="18" w15:restartNumberingAfterBreak="0">
     <w:nsid w:val="5D89114E"/>
     <w:multiLevelType w:val="hybridMultilevel"/>
     <w:tmpl w:val="414665B2"/>
@@ -8591,7 +8819,7 @@
       </w:rPr>
     </w:lvl>
   </w:abstractNum>
-  <w:abstractNum w:abstractNumId="18" w15:restartNumberingAfterBreak="0">
+  <w:abstractNum w:abstractNumId="19" w15:restartNumberingAfterBreak="0">
     <w:nsid w:val="65F95E0D"/>
     <w:multiLevelType w:val="hybridMultilevel"/>
     <w:tmpl w:val="5EC88832"/>
@@ -8680,7 +8908,7 @@
       </w:pPr>
     </w:lvl>
   </w:abstractNum>
-  <w:abstractNum w:abstractNumId="19" w15:restartNumberingAfterBreak="0">
+  <w:abstractNum w:abstractNumId="20" w15:restartNumberingAfterBreak="0">
     <w:nsid w:val="68D031E1"/>
     <w:multiLevelType w:val="multilevel"/>
     <w:tmpl w:val="91EA3EE6"/>
@@ -8792,7 +9020,7 @@
       </w:rPr>
     </w:lvl>
   </w:abstractNum>
-  <w:abstractNum w:abstractNumId="20" w15:restartNumberingAfterBreak="0">
+  <w:abstractNum w:abstractNumId="21" w15:restartNumberingAfterBreak="0">
     <w:nsid w:val="6925710F"/>
     <w:multiLevelType w:val="hybridMultilevel"/>
     <w:tmpl w:val="3B047142"/>
@@ -8905,7 +9133,7 @@
       </w:rPr>
     </w:lvl>
   </w:abstractNum>
-  <w:abstractNum w:abstractNumId="21" w15:restartNumberingAfterBreak="0">
+  <w:abstractNum w:abstractNumId="22" w15:restartNumberingAfterBreak="0">
     <w:nsid w:val="7026282A"/>
     <w:multiLevelType w:val="hybridMultilevel"/>
     <w:tmpl w:val="4094FA7A"/>
@@ -8989,19 +9217,132 @@
       <w:pPr>
         <w:ind w:left="6480" w:hanging="180"/>
       </w:pPr>
+    </w:lvl>
+  </w:abstractNum>
+  <w:abstractNum w:abstractNumId="23" w15:restartNumberingAfterBreak="0">
+    <w:nsid w:val="70717405"/>
+    <w:multiLevelType w:val="hybridMultilevel"/>
+    <w:tmpl w:val="480C592C"/>
+    <w:lvl w:ilvl="0" w:tplc="08070001">
+      <w:start w:val="1"/>
+      <w:numFmt w:val="bullet"/>
+      <w:lvlText w:val=""/>
+      <w:lvlJc w:val="left"/>
+      <w:pPr>
+        <w:ind w:left="720" w:hanging="360"/>
+      </w:pPr>
+      <w:rPr>
+        <w:rFonts w:ascii="Symbol" w:hAnsi="Symbol" w:hint="default"/>
+      </w:rPr>
+    </w:lvl>
+    <w:lvl w:ilvl="1" w:tplc="08070003">
+      <w:start w:val="1"/>
+      <w:numFmt w:val="bullet"/>
+      <w:lvlText w:val="o"/>
+      <w:lvlJc w:val="left"/>
+      <w:pPr>
+        <w:ind w:left="1440" w:hanging="360"/>
+      </w:pPr>
+      <w:rPr>
+        <w:rFonts w:ascii="Courier New" w:hAnsi="Courier New" w:cs="Courier New" w:hint="default"/>
+      </w:rPr>
+    </w:lvl>
+    <w:lvl w:ilvl="2" w:tplc="08070005" w:tentative="1">
+      <w:start w:val="1"/>
+      <w:numFmt w:val="bullet"/>
+      <w:lvlText w:val=""/>
+      <w:lvlJc w:val="left"/>
+      <w:pPr>
+        <w:ind w:left="2160" w:hanging="360"/>
+      </w:pPr>
+      <w:rPr>
+        <w:rFonts w:ascii="Wingdings" w:hAnsi="Wingdings" w:hint="default"/>
+      </w:rPr>
+    </w:lvl>
+    <w:lvl w:ilvl="3" w:tplc="08070001" w:tentative="1">
+      <w:start w:val="1"/>
+      <w:numFmt w:val="bullet"/>
+      <w:lvlText w:val=""/>
+      <w:lvlJc w:val="left"/>
+      <w:pPr>
+        <w:ind w:left="2880" w:hanging="360"/>
+      </w:pPr>
+      <w:rPr>
+        <w:rFonts w:ascii="Symbol" w:hAnsi="Symbol" w:hint="default"/>
+      </w:rPr>
+    </w:lvl>
+    <w:lvl w:ilvl="4" w:tplc="08070003" w:tentative="1">
+      <w:start w:val="1"/>
+      <w:numFmt w:val="bullet"/>
+      <w:lvlText w:val="o"/>
+      <w:lvlJc w:val="left"/>
+      <w:pPr>
+        <w:ind w:left="3600" w:hanging="360"/>
+      </w:pPr>
+      <w:rPr>
+        <w:rFonts w:ascii="Courier New" w:hAnsi="Courier New" w:cs="Courier New" w:hint="default"/>
+      </w:rPr>
+    </w:lvl>
+    <w:lvl w:ilvl="5" w:tplc="08070005" w:tentative="1">
+      <w:start w:val="1"/>
+      <w:numFmt w:val="bullet"/>
+      <w:lvlText w:val=""/>
+      <w:lvlJc w:val="left"/>
+      <w:pPr>
+        <w:ind w:left="4320" w:hanging="360"/>
+      </w:pPr>
+      <w:rPr>
+        <w:rFonts w:ascii="Wingdings" w:hAnsi="Wingdings" w:hint="default"/>
+      </w:rPr>
+    </w:lvl>
+    <w:lvl w:ilvl="6" w:tplc="08070001" w:tentative="1">
+      <w:start w:val="1"/>
+      <w:numFmt w:val="bullet"/>
+      <w:lvlText w:val=""/>
+      <w:lvlJc w:val="left"/>
+      <w:pPr>
+        <w:ind w:left="5040" w:hanging="360"/>
+      </w:pPr>
+      <w:rPr>
+        <w:rFonts w:ascii="Symbol" w:hAnsi="Symbol" w:hint="default"/>
+      </w:rPr>
+    </w:lvl>
+    <w:lvl w:ilvl="7" w:tplc="08070003" w:tentative="1">
+      <w:start w:val="1"/>
+      <w:numFmt w:val="bullet"/>
+      <w:lvlText w:val="o"/>
+      <w:lvlJc w:val="left"/>
+      <w:pPr>
+        <w:ind w:left="5760" w:hanging="360"/>
+      </w:pPr>
+      <w:rPr>
+        <w:rFonts w:ascii="Courier New" w:hAnsi="Courier New" w:cs="Courier New" w:hint="default"/>
+      </w:rPr>
+    </w:lvl>
+    <w:lvl w:ilvl="8" w:tplc="08070005" w:tentative="1">
+      <w:start w:val="1"/>
+      <w:numFmt w:val="bullet"/>
+      <w:lvlText w:val=""/>
+      <w:lvlJc w:val="left"/>
+      <w:pPr>
+        <w:ind w:left="6480" w:hanging="360"/>
+      </w:pPr>
+      <w:rPr>
+        <w:rFonts w:ascii="Wingdings" w:hAnsi="Wingdings" w:hint="default"/>
+      </w:rPr>
     </w:lvl>
   </w:abstractNum>
   <w:num w:numId="1">
     <w:abstractNumId w:val="4"/>
   </w:num>
   <w:num w:numId="2">
-    <w:abstractNumId w:val="14"/>
+    <w:abstractNumId w:val="15"/>
   </w:num>
   <w:num w:numId="3">
-    <w:abstractNumId w:val="15"/>
+    <w:abstractNumId w:val="16"/>
   </w:num>
   <w:num w:numId="4">
-    <w:abstractNumId w:val="18"/>
+    <w:abstractNumId w:val="19"/>
   </w:num>
   <w:num w:numId="5">
     <w:abstractNumId w:val="5"/>
@@ -9010,22 +9351,22 @@
     <w:abstractNumId w:val="6"/>
   </w:num>
   <w:num w:numId="7">
-    <w:abstractNumId w:val="21"/>
+    <w:abstractNumId w:val="22"/>
   </w:num>
   <w:num w:numId="8">
-    <w:abstractNumId w:val="13"/>
+    <w:abstractNumId w:val="14"/>
   </w:num>
   <w:num w:numId="9">
     <w:abstractNumId w:val="7"/>
   </w:num>
   <w:num w:numId="10">
-    <w:abstractNumId w:val="16"/>
+    <w:abstractNumId w:val="17"/>
   </w:num>
   <w:num w:numId="11">
-    <w:abstractNumId w:val="19"/>
+    <w:abstractNumId w:val="20"/>
   </w:num>
   <w:num w:numId="12">
-    <w:abstractNumId w:val="12"/>
+    <w:abstractNumId w:val="13"/>
   </w:num>
   <w:num w:numId="13">
     <w:abstractNumId w:val="2"/>
@@ -9037,24 +9378,30 @@
     <w:abstractNumId w:val="8"/>
   </w:num>
   <w:num w:numId="16">
-    <w:abstractNumId w:val="10"/>
+    <w:abstractNumId w:val="11"/>
   </w:num>
   <w:num w:numId="17">
-    <w:abstractNumId w:val="11"/>
+    <w:abstractNumId w:val="12"/>
   </w:num>
   <w:num w:numId="18">
-    <w:abstractNumId w:val="17"/>
+    <w:abstractNumId w:val="18"/>
   </w:num>
   <w:num w:numId="19">
     <w:abstractNumId w:val="3"/>
   </w:num>
   <w:num w:numId="20">
-    <w:abstractNumId w:val="20"/>
+    <w:abstractNumId w:val="21"/>
   </w:num>
   <w:num w:numId="21">
     <w:abstractNumId w:val="1"/>
   </w:num>
   <w:num w:numId="22">
+    <w:abstractNumId w:val="10"/>
+  </w:num>
+  <w:num w:numId="23">
+    <w:abstractNumId w:val="23"/>
+  </w:num>
+  <w:num w:numId="24">
     <w:abstractNumId w:val="9"/>
   </w:num>
 </w:numbering>
@@ -10140,7 +10487,7 @@
 </file>
 
 <file path=customXml/itemProps1.xml><?xml version="1.0" encoding="utf-8"?>
-<ds:datastoreItem xmlns:ds="http://schemas.openxmlformats.org/officeDocument/2006/customXml" ds:itemID="{CCB50EF0-FC7D-49BF-BBF5-5093EEBC63E1}">
+<ds:datastoreItem xmlns:ds="http://schemas.openxmlformats.org/officeDocument/2006/customXml" ds:itemID="{0E9B89B3-2B3C-41A8-A94B-2BD4B2ADF720}">
   <ds:schemaRefs>
     <ds:schemaRef ds:uri="http://schemas.openxmlformats.org/officeDocument/2006/bibliography"/>
   </ds:schemaRefs>

</xml_diff>

<commit_message>
Added project overview, needs rework for display
</commit_message>
<xml_diff>
--- a/01_Dokumentation/00_Bericht/PMP.docx
+++ b/01_Dokumentation/00_Bericht/PMP.docx
@@ -379,6 +379,12 @@
                 <w:lang w:val="de-CH"/>
               </w:rPr>
             </w:pPr>
+            <w:r>
+              <w:rPr>
+                <w:lang w:val="de-CH"/>
+              </w:rPr>
+              <w:t>1.2</w:t>
+            </w:r>
           </w:p>
         </w:tc>
         <w:tc>
@@ -391,6 +397,12 @@
                 <w:lang w:val="de-CH"/>
               </w:rPr>
             </w:pPr>
+            <w:r>
+              <w:rPr>
+                <w:lang w:val="de-CH"/>
+              </w:rPr>
+              <w:t>Übertragung Rahmenplanung und Projektübersicht</w:t>
+            </w:r>
           </w:p>
         </w:tc>
         <w:tc>
@@ -403,6 +415,12 @@
                 <w:lang w:val="de-CH"/>
               </w:rPr>
             </w:pPr>
+            <w:r>
+              <w:rPr>
+                <w:lang w:val="de-CH"/>
+              </w:rPr>
+              <w:t>Marc Nussbaumer</w:t>
+            </w:r>
           </w:p>
         </w:tc>
       </w:tr>
@@ -2233,118 +2251,338 @@
     <w:p>
       <w:pPr>
         <w:rPr>
-          <w:lang w:val="de-CH"/>
-        </w:rPr>
-      </w:pPr>
-    </w:p>
-    <w:p>
-      <w:pPr>
-        <w:rPr>
-          <w:lang w:val="de-CH"/>
-        </w:rPr>
-      </w:pPr>
-      <w:r>
-        <w:rPr>
-          <w:lang w:val="de-CH"/>
-        </w:rPr>
-        <w:t>Verantwortungsbereich im Projekt</w:t>
-      </w:r>
-    </w:p>
-    <w:p>
-      <w:pPr>
-        <w:rPr>
-          <w:lang w:val="de-CH"/>
-        </w:rPr>
-      </w:pPr>
-      <w:r>
-        <w:rPr>
-          <w:lang w:val="de-CH"/>
-        </w:rPr>
-        <w:t>MN</w:t>
-      </w:r>
-      <w:r>
-        <w:rPr>
-          <w:lang w:val="de-CH"/>
+          <w:b/>
+          <w:lang w:val="de-CH"/>
+        </w:rPr>
+      </w:pPr>
+    </w:p>
+    <w:p>
+      <w:pPr>
+        <w:rPr>
+          <w:b/>
+          <w:lang w:val="de-CH"/>
+        </w:rPr>
+      </w:pPr>
+      <w:r>
+        <w:rPr>
+          <w:b/>
+          <w:lang w:val="de-CH"/>
+        </w:rPr>
+        <w:t>Teammitglieder</w:t>
+      </w:r>
+    </w:p>
+    <w:p>
+      <w:pPr>
+        <w:tabs>
+          <w:tab w:val="left" w:pos="5670"/>
+        </w:tabs>
+        <w:rPr>
+          <w:lang w:val="fr-CH"/>
+        </w:rPr>
+      </w:pPr>
+      <w:r>
+        <w:rPr>
+          <w:b/>
+          <w:lang w:val="fr-CH"/>
+        </w:rPr>
+        <w:t>Marc Nussbaumer</w:t>
+      </w:r>
+      <w:r>
+        <w:rPr>
+          <w:lang w:val="fr-CH"/>
+        </w:rPr>
+        <w:tab/>
+      </w:r>
+      <w:r>
+        <w:rPr>
+          <w:b/>
+          <w:lang w:val="fr-CH"/>
+        </w:rPr>
+        <w:t>Philipp Gröbelbauer</w:t>
+      </w:r>
+      <w:r>
+        <w:rPr>
+          <w:b/>
+          <w:lang w:val="fr-CH"/>
         </w:rPr>
         <w:br/>
+      </w:r>
+      <w:r>
+        <w:rPr>
+          <w:lang w:val="fr-CH"/>
+        </w:rPr>
+        <w:t>marc.nussbaumer@stud.hslu.ch</w:t>
+      </w:r>
+      <w:r>
+        <w:rPr>
+          <w:lang w:val="fr-CH"/>
+        </w:rPr>
+        <w:tab/>
+        <w:t>philipp.groebelbauer@stud.hslu.ch</w:t>
+      </w:r>
+    </w:p>
+    <w:p>
+      <w:pPr>
+        <w:tabs>
+          <w:tab w:val="left" w:pos="5670"/>
+        </w:tabs>
+        <w:rPr>
+          <w:lang w:val="fr-CH"/>
+        </w:rPr>
+      </w:pPr>
+    </w:p>
+    <w:p>
+      <w:pPr>
+        <w:rPr>
+          <w:b/>
+          <w:lang w:val="de-CH"/>
+        </w:rPr>
+      </w:pPr>
+      <w:r>
+        <w:rPr>
+          <w:b/>
+          <w:lang w:val="de-CH"/>
+        </w:rPr>
+        <w:t>Verantwortungsbereich</w:t>
+      </w:r>
+      <w:r>
+        <w:rPr>
+          <w:b/>
+          <w:lang w:val="de-CH"/>
+        </w:rPr>
+        <w:t>e</w:t>
+      </w:r>
+      <w:r>
+        <w:rPr>
+          <w:b/>
+          <w:lang w:val="de-CH"/>
+        </w:rPr>
+        <w:t xml:space="preserve"> im Projekt</w:t>
+      </w:r>
+    </w:p>
+    <w:p>
+      <w:pPr>
+        <w:rPr>
+          <w:lang w:val="de-CH"/>
+        </w:rPr>
+      </w:pPr>
+      <w:r>
+        <w:rPr>
+          <w:lang w:val="de-CH"/>
+        </w:rPr>
+        <w:t>Marc Nussbaumer</w:t>
+      </w:r>
+      <w:r>
+        <w:rPr>
+          <w:lang w:val="de-CH"/>
+        </w:rPr>
+        <w:t>:</w:t>
+      </w:r>
+    </w:p>
+    <w:p>
+      <w:pPr>
+        <w:pStyle w:val="Listenabsatz"/>
+        <w:numPr>
+          <w:ilvl w:val="0"/>
+          <w:numId w:val="25"/>
+        </w:numPr>
+        <w:rPr>
+          <w:lang w:val="de-CH"/>
+        </w:rPr>
+      </w:pPr>
+      <w:r>
+        <w:rPr>
+          <w:lang w:val="de-CH"/>
+        </w:rPr>
         <w:t>Textur</w:t>
       </w:r>
-      <w:r>
-        <w:rPr>
-          <w:lang w:val="de-CH"/>
-        </w:rPr>
-        <w:br/>
-        <w:t>Auswertung versuchsresultate</w:t>
-      </w:r>
-      <w:r>
-        <w:rPr>
-          <w:lang w:val="de-CH"/>
-        </w:rPr>
-        <w:br/>
+    </w:p>
+    <w:p>
+      <w:pPr>
+        <w:pStyle w:val="Listenabsatz"/>
+        <w:numPr>
+          <w:ilvl w:val="0"/>
+          <w:numId w:val="25"/>
+        </w:numPr>
+        <w:rPr>
+          <w:lang w:val="de-CH"/>
+        </w:rPr>
+      </w:pPr>
+      <w:r>
+        <w:rPr>
+          <w:lang w:val="de-CH"/>
+        </w:rPr>
+        <w:t>Auswertung Versuchsresultate</w:t>
+      </w:r>
+    </w:p>
+    <w:p>
+      <w:pPr>
+        <w:pStyle w:val="Listenabsatz"/>
+        <w:numPr>
+          <w:ilvl w:val="0"/>
+          <w:numId w:val="25"/>
+        </w:numPr>
+        <w:rPr>
+          <w:lang w:val="de-CH"/>
+        </w:rPr>
+      </w:pPr>
+      <w:r>
+        <w:rPr>
+          <w:lang w:val="de-CH"/>
+        </w:rPr>
         <w:t>Modell (UV-Mapping)</w:t>
       </w:r>
-      <w:r>
-        <w:rPr>
-          <w:lang w:val="de-CH"/>
-        </w:rPr>
-        <w:br/>
+    </w:p>
+    <w:p>
+      <w:pPr>
+        <w:pStyle w:val="Listenabsatz"/>
+        <w:numPr>
+          <w:ilvl w:val="0"/>
+          <w:numId w:val="25"/>
+        </w:numPr>
+        <w:rPr>
+          <w:lang w:val="de-CH"/>
+        </w:rPr>
+      </w:pPr>
+      <w:r>
+        <w:rPr>
+          <w:lang w:val="de-CH"/>
+        </w:rPr>
         <w:t xml:space="preserve">XML-Mapping </w:t>
       </w:r>
-      <w:r>
-        <w:rPr>
-          <w:lang w:val="de-CH"/>
-        </w:rPr>
-        <w:br/>
-      </w:r>
-      <w:r>
-        <w:rPr>
-          <w:lang w:val="de-CH"/>
-        </w:rPr>
-        <w:br/>
-        <w:t>PG</w:t>
-      </w:r>
-      <w:r>
-        <w:rPr>
-          <w:lang w:val="de-CH"/>
-        </w:rPr>
-        <w:br/>
+    </w:p>
+    <w:p>
+      <w:pPr>
+        <w:rPr>
+          <w:lang w:val="de-CH"/>
+        </w:rPr>
+      </w:pPr>
+      <w:r>
+        <w:rPr>
+          <w:lang w:val="de-CH"/>
+        </w:rPr>
+        <w:t>Philipp Gröbelbauer</w:t>
+      </w:r>
+      <w:r>
+        <w:rPr>
+          <w:lang w:val="de-CH"/>
+        </w:rPr>
+        <w:t>:</w:t>
+      </w:r>
+    </w:p>
+    <w:p>
+      <w:pPr>
+        <w:pStyle w:val="Listenabsatz"/>
+        <w:numPr>
+          <w:ilvl w:val="0"/>
+          <w:numId w:val="26"/>
+        </w:numPr>
+        <w:rPr>
+          <w:lang w:val="de-CH"/>
+        </w:rPr>
+      </w:pPr>
+      <w:r>
+        <w:rPr>
+          <w:lang w:val="de-CH"/>
+        </w:rPr>
         <w:t>Lichter</w:t>
       </w:r>
-      <w:r>
-        <w:rPr>
-          <w:lang w:val="de-CH"/>
-        </w:rPr>
-        <w:br/>
-        <w:t>Versuchszenarien / Aufbau</w:t>
-      </w:r>
-      <w:r>
-        <w:rPr>
-          <w:lang w:val="de-CH"/>
-        </w:rPr>
-        <w:br/>
+    </w:p>
+    <w:p>
+      <w:pPr>
+        <w:pStyle w:val="Listenabsatz"/>
+        <w:numPr>
+          <w:ilvl w:val="0"/>
+          <w:numId w:val="26"/>
+        </w:numPr>
+        <w:rPr>
+          <w:lang w:val="de-CH"/>
+        </w:rPr>
+      </w:pPr>
+      <w:r>
+        <w:rPr>
+          <w:lang w:val="de-CH"/>
+        </w:rPr>
+        <w:t>Versuchs</w:t>
+      </w:r>
+      <w:r>
+        <w:rPr>
+          <w:lang w:val="de-CH"/>
+        </w:rPr>
+        <w:t>s</w:t>
+      </w:r>
+      <w:r>
+        <w:rPr>
+          <w:lang w:val="de-CH"/>
+        </w:rPr>
+        <w:t>zenarien / Aufbau</w:t>
+      </w:r>
+    </w:p>
+    <w:p>
+      <w:pPr>
+        <w:pStyle w:val="Listenabsatz"/>
+        <w:numPr>
+          <w:ilvl w:val="0"/>
+          <w:numId w:val="26"/>
+        </w:numPr>
+        <w:rPr>
+          <w:lang w:val="de-CH"/>
+        </w:rPr>
+      </w:pPr>
+      <w:r>
+        <w:rPr>
+          <w:lang w:val="de-CH"/>
+        </w:rPr>
         <w:t>Interaktive Doku</w:t>
       </w:r>
-      <w:r>
-        <w:rPr>
-          <w:lang w:val="de-CH"/>
-        </w:rPr>
-        <w:br/>
+    </w:p>
+    <w:p>
+      <w:pPr>
+        <w:pStyle w:val="Listenabsatz"/>
+        <w:numPr>
+          <w:ilvl w:val="0"/>
+          <w:numId w:val="26"/>
+        </w:numPr>
+        <w:rPr>
+          <w:lang w:val="de-CH"/>
+        </w:rPr>
+      </w:pPr>
+      <w:r>
+        <w:rPr>
+          <w:lang w:val="de-CH"/>
+        </w:rPr>
         <w:t>Modell</w:t>
       </w:r>
-      <w:r>
-        <w:rPr>
-          <w:lang w:val="de-CH"/>
-        </w:rPr>
-        <w:br/>
+    </w:p>
+    <w:p>
+      <w:pPr>
+        <w:pStyle w:val="Listenabsatz"/>
+        <w:numPr>
+          <w:ilvl w:val="0"/>
+          <w:numId w:val="26"/>
+        </w:numPr>
+        <w:rPr>
+          <w:lang w:val="de-CH"/>
+        </w:rPr>
+      </w:pPr>
+      <w:r>
+        <w:rPr>
+          <w:lang w:val="de-CH"/>
+        </w:rPr>
         <w:t>XML-Struktur</w:t>
       </w:r>
     </w:p>
     <w:p>
       <w:pPr>
         <w:rPr>
-          <w:lang w:val="de-CH"/>
-        </w:rPr>
-      </w:pPr>
+          <w:rFonts w:asciiTheme="majorHAnsi" w:eastAsiaTheme="majorEastAsia" w:hAnsiTheme="majorHAnsi" w:cstheme="majorBidi"/>
+          <w:color w:val="2E74B5" w:themeColor="accent1" w:themeShade="BF"/>
+          <w:sz w:val="32"/>
+          <w:szCs w:val="32"/>
+          <w:lang w:val="de-CH"/>
+        </w:rPr>
+      </w:pPr>
+      <w:bookmarkStart w:id="5" w:name="_Toc501706789"/>
       <w:r>
         <w:rPr>
           <w:lang w:val="de-CH"/>
@@ -2359,7 +2597,6 @@
           <w:lang w:val="de-CH"/>
         </w:rPr>
       </w:pPr>
-      <w:bookmarkStart w:id="5" w:name="_Toc501706789"/>
       <w:r>
         <w:rPr>
           <w:lang w:val="de-CH"/>
@@ -2395,7 +2632,21 @@
         <w:rPr>
           <w:lang w:val="de-CH"/>
         </w:rPr>
-        <w:t>Gemäss obligatorischm Input</w:t>
+        <w:t xml:space="preserve">Gemäss </w:t>
+      </w:r>
+      <w:proofErr w:type="spellStart"/>
+      <w:r>
+        <w:rPr>
+          <w:lang w:val="de-CH"/>
+        </w:rPr>
+        <w:t>obligatorischm</w:t>
+      </w:r>
+      <w:proofErr w:type="spellEnd"/>
+      <w:r>
+        <w:rPr>
+          <w:lang w:val="de-CH"/>
+        </w:rPr>
+        <w:t xml:space="preserve"> Input</w:t>
       </w:r>
     </w:p>
     <w:p>
@@ -2413,16 +2664,34 @@
     </w:p>
     <w:p>
       <w:pPr>
+        <w:rPr>
+          <w:rFonts w:asciiTheme="majorHAnsi" w:eastAsiaTheme="majorEastAsia" w:hAnsiTheme="majorHAnsi" w:cstheme="majorBidi"/>
+          <w:color w:val="2E74B5" w:themeColor="accent1" w:themeShade="BF"/>
+          <w:sz w:val="26"/>
+          <w:szCs w:val="26"/>
+          <w:lang w:val="de-CH"/>
+        </w:rPr>
+      </w:pPr>
+      <w:bookmarkStart w:id="7" w:name="_Toc501706791"/>
+      <w:r>
+        <w:rPr>
+          <w:lang w:val="de-CH"/>
+        </w:rPr>
+        <w:br w:type="page"/>
+      </w:r>
+    </w:p>
+    <w:p>
+      <w:pPr>
         <w:pStyle w:val="berschrift2"/>
         <w:rPr>
           <w:lang w:val="de-CH"/>
         </w:rPr>
       </w:pPr>
-      <w:bookmarkStart w:id="7" w:name="_Toc501706791"/>
-      <w:r>
-        <w:rPr>
-          <w:lang w:val="de-CH"/>
-        </w:rPr>
+      <w:r>
+        <w:rPr>
+          <w:lang w:val="de-CH"/>
+        </w:rPr>
+        <w:lastRenderedPageBreak/>
         <w:t>Rahmenplan</w:t>
       </w:r>
       <w:bookmarkEnd w:id="7"/>
@@ -2435,37 +2704,616 @@
       </w:pPr>
       <w:r>
         <w:rPr>
-          <w:lang w:val="de-CH"/>
-        </w:rPr>
-        <w:t>MeilenSteine + Deliverables</w:t>
-      </w:r>
-    </w:p>
-    <w:p>
-      <w:pPr>
-        <w:rPr>
-          <w:lang w:val="de-CH"/>
-        </w:rPr>
-      </w:pPr>
-      <w:r>
-        <w:rPr>
-          <w:lang w:val="de-CH"/>
-        </w:rPr>
-        <w:br w:type="page"/>
-      </w:r>
-    </w:p>
-    <w:p>
-      <w:pPr>
-        <w:rPr>
-          <w:lang w:val="de-CH"/>
-        </w:rPr>
-      </w:pPr>
-      <w:r>
-        <w:rPr>
-          <w:lang w:val="de-CH"/>
-        </w:rPr>
-        <w:lastRenderedPageBreak/>
-        <w:br w:type="page"/>
-      </w:r>
+          <w:noProof/>
+        </w:rPr>
+        <w:drawing>
+          <wp:inline distT="0" distB="0" distL="0" distR="0" wp14:anchorId="5ACD2562" wp14:editId="07F7DA46">
+            <wp:extent cx="5734050" cy="1453703"/>
+            <wp:effectExtent l="0" t="0" r="0" b="0"/>
+            <wp:docPr id="1" name="Grafik 1"/>
+            <wp:cNvGraphicFramePr>
+              <a:graphicFrameLocks xmlns:a="http://schemas.openxmlformats.org/drawingml/2006/main" noChangeAspect="1"/>
+            </wp:cNvGraphicFramePr>
+            <a:graphic xmlns:a="http://schemas.openxmlformats.org/drawingml/2006/main">
+              <a:graphicData uri="http://schemas.openxmlformats.org/drawingml/2006/picture">
+                <pic:pic xmlns:pic="http://schemas.openxmlformats.org/drawingml/2006/picture">
+                  <pic:nvPicPr>
+                    <pic:cNvPr id="1" name=""/>
+                    <pic:cNvPicPr/>
+                  </pic:nvPicPr>
+                  <pic:blipFill rotWithShape="1">
+                    <a:blip r:embed="rId8"/>
+                    <a:srcRect t="29365" r="41303" b="46826"/>
+                    <a:stretch/>
+                  </pic:blipFill>
+                  <pic:spPr bwMode="auto">
+                    <a:xfrm>
+                      <a:off x="0" y="0"/>
+                      <a:ext cx="5734050" cy="1453703"/>
+                    </a:xfrm>
+                    <a:prstGeom prst="rect">
+                      <a:avLst/>
+                    </a:prstGeom>
+                    <a:ln>
+                      <a:noFill/>
+                    </a:ln>
+                    <a:extLst>
+                      <a:ext uri="{53640926-AAD7-44D8-BBD7-CCE9431645EC}">
+                        <a14:shadowObscured xmlns:a14="http://schemas.microsoft.com/office/drawing/2010/main"/>
+                      </a:ext>
+                    </a:extLst>
+                  </pic:spPr>
+                </pic:pic>
+              </a:graphicData>
+            </a:graphic>
+          </wp:inline>
+        </w:drawing>
+      </w:r>
+    </w:p>
+    <w:p>
+      <w:pPr>
+        <w:rPr>
+          <w:lang w:val="de-CH"/>
+        </w:rPr>
+      </w:pPr>
+      <w:r>
+        <w:rPr>
+          <w:noProof/>
+        </w:rPr>
+        <w:drawing>
+          <wp:inline distT="0" distB="0" distL="0" distR="0" wp14:anchorId="2A614DC6" wp14:editId="3E5B6854">
+            <wp:extent cx="5743575" cy="1478952"/>
+            <wp:effectExtent l="0" t="0" r="0" b="6985"/>
+            <wp:docPr id="2" name="Grafik 2"/>
+            <wp:cNvGraphicFramePr>
+              <a:graphicFrameLocks xmlns:a="http://schemas.openxmlformats.org/drawingml/2006/main" noChangeAspect="1"/>
+            </wp:cNvGraphicFramePr>
+            <a:graphic xmlns:a="http://schemas.openxmlformats.org/drawingml/2006/main">
+              <a:graphicData uri="http://schemas.openxmlformats.org/drawingml/2006/picture">
+                <pic:pic xmlns:pic="http://schemas.openxmlformats.org/drawingml/2006/picture">
+                  <pic:nvPicPr>
+                    <pic:cNvPr id="1" name=""/>
+                    <pic:cNvPicPr/>
+                  </pic:nvPicPr>
+                  <pic:blipFill rotWithShape="1">
+                    <a:blip r:embed="rId8"/>
+                    <a:srcRect l="49273" t="29100" b="50000"/>
+                    <a:stretch/>
+                  </pic:blipFill>
+                  <pic:spPr bwMode="auto">
+                    <a:xfrm>
+                      <a:off x="0" y="0"/>
+                      <a:ext cx="5743575" cy="1478952"/>
+                    </a:xfrm>
+                    <a:prstGeom prst="rect">
+                      <a:avLst/>
+                    </a:prstGeom>
+                    <a:ln>
+                      <a:noFill/>
+                    </a:ln>
+                    <a:extLst>
+                      <a:ext uri="{53640926-AAD7-44D8-BBD7-CCE9431645EC}">
+                        <a14:shadowObscured xmlns:a14="http://schemas.microsoft.com/office/drawing/2010/main"/>
+                      </a:ext>
+                    </a:extLst>
+                  </pic:spPr>
+                </pic:pic>
+              </a:graphicData>
+            </a:graphic>
+          </wp:inline>
+        </w:drawing>
+      </w:r>
+    </w:p>
+    <w:tbl>
+      <w:tblPr>
+        <w:tblStyle w:val="Gitternetztabelle2Akzent6"/>
+        <w:tblW w:w="0" w:type="auto"/>
+        <w:tblLook w:val="04A0" w:firstRow="1" w:lastRow="0" w:firstColumn="1" w:lastColumn="0" w:noHBand="0" w:noVBand="1"/>
+      </w:tblPr>
+      <w:tblGrid>
+        <w:gridCol w:w="2019"/>
+        <w:gridCol w:w="2552"/>
+        <w:gridCol w:w="3275"/>
+        <w:gridCol w:w="1226"/>
+      </w:tblGrid>
+      <w:tr>
+        <w:trPr>
+          <w:cnfStyle w:val="100000000000" w:firstRow="1" w:lastRow="0" w:firstColumn="0" w:lastColumn="0" w:oddVBand="0" w:evenVBand="0" w:oddHBand="0" w:evenHBand="0" w:firstRowFirstColumn="0" w:firstRowLastColumn="0" w:lastRowFirstColumn="0" w:lastRowLastColumn="0"/>
+        </w:trPr>
+        <w:tc>
+          <w:tcPr>
+            <w:cnfStyle w:val="001000000000" w:firstRow="0" w:lastRow="0" w:firstColumn="1" w:lastColumn="0" w:oddVBand="0" w:evenVBand="0" w:oddHBand="0" w:evenHBand="0" w:firstRowFirstColumn="0" w:firstRowLastColumn="0" w:lastRowFirstColumn="0" w:lastRowLastColumn="0"/>
+            <w:tcW w:w="3508" w:type="dxa"/>
+          </w:tcPr>
+          <w:p>
+            <w:pPr>
+              <w:rPr>
+                <w:sz w:val="24"/>
+                <w:szCs w:val="24"/>
+              </w:rPr>
+            </w:pPr>
+            <w:r>
+              <w:rPr>
+                <w:sz w:val="24"/>
+                <w:szCs w:val="24"/>
+              </w:rPr>
+              <w:t>Meilenstein</w:t>
+            </w:r>
+          </w:p>
+        </w:tc>
+        <w:tc>
+          <w:tcPr>
+            <w:tcW w:w="3869" w:type="dxa"/>
+          </w:tcPr>
+          <w:p>
+            <w:pPr>
+              <w:cnfStyle w:val="100000000000" w:firstRow="1" w:lastRow="0" w:firstColumn="0" w:lastColumn="0" w:oddVBand="0" w:evenVBand="0" w:oddHBand="0" w:evenHBand="0" w:firstRowFirstColumn="0" w:firstRowLastColumn="0" w:lastRowFirstColumn="0" w:lastRowLastColumn="0"/>
+              <w:rPr>
+                <w:sz w:val="24"/>
+                <w:szCs w:val="24"/>
+              </w:rPr>
+            </w:pPr>
+            <w:r>
+              <w:rPr>
+                <w:sz w:val="24"/>
+                <w:szCs w:val="24"/>
+              </w:rPr>
+              <w:t>Ziel</w:t>
+            </w:r>
+          </w:p>
+        </w:tc>
+        <w:tc>
+          <w:tcPr>
+            <w:tcW w:w="5659" w:type="dxa"/>
+          </w:tcPr>
+          <w:p>
+            <w:pPr>
+              <w:cnfStyle w:val="100000000000" w:firstRow="1" w:lastRow="0" w:firstColumn="0" w:lastColumn="0" w:oddVBand="0" w:evenVBand="0" w:oddHBand="0" w:evenHBand="0" w:firstRowFirstColumn="0" w:firstRowLastColumn="0" w:lastRowFirstColumn="0" w:lastRowLastColumn="0"/>
+              <w:rPr>
+                <w:sz w:val="24"/>
+                <w:szCs w:val="24"/>
+              </w:rPr>
+            </w:pPr>
+            <w:proofErr w:type="spellStart"/>
+            <w:r>
+              <w:rPr>
+                <w:sz w:val="24"/>
+                <w:szCs w:val="24"/>
+              </w:rPr>
+              <w:t>Deliverables</w:t>
+            </w:r>
+            <w:proofErr w:type="spellEnd"/>
+          </w:p>
+        </w:tc>
+        <w:tc>
+          <w:tcPr>
+            <w:tcW w:w="1241" w:type="dxa"/>
+          </w:tcPr>
+          <w:p>
+            <w:pPr>
+              <w:cnfStyle w:val="100000000000" w:firstRow="1" w:lastRow="0" w:firstColumn="0" w:lastColumn="0" w:oddVBand="0" w:evenVBand="0" w:oddHBand="0" w:evenHBand="0" w:firstRowFirstColumn="0" w:firstRowLastColumn="0" w:lastRowFirstColumn="0" w:lastRowLastColumn="0"/>
+              <w:rPr>
+                <w:sz w:val="24"/>
+                <w:szCs w:val="24"/>
+              </w:rPr>
+            </w:pPr>
+            <w:r>
+              <w:rPr>
+                <w:sz w:val="24"/>
+                <w:szCs w:val="24"/>
+              </w:rPr>
+              <w:t>Datum</w:t>
+            </w:r>
+          </w:p>
+        </w:tc>
+      </w:tr>
+      <w:tr>
+        <w:trPr>
+          <w:cnfStyle w:val="000000100000" w:firstRow="0" w:lastRow="0" w:firstColumn="0" w:lastColumn="0" w:oddVBand="0" w:evenVBand="0" w:oddHBand="1" w:evenHBand="0" w:firstRowFirstColumn="0" w:firstRowLastColumn="0" w:lastRowFirstColumn="0" w:lastRowLastColumn="0"/>
+        </w:trPr>
+        <w:tc>
+          <w:tcPr>
+            <w:cnfStyle w:val="001000000000" w:firstRow="0" w:lastRow="0" w:firstColumn="1" w:lastColumn="0" w:oddVBand="0" w:evenVBand="0" w:oddHBand="0" w:evenHBand="0" w:firstRowFirstColumn="0" w:firstRowLastColumn="0" w:lastRowFirstColumn="0" w:lastRowLastColumn="0"/>
+            <w:tcW w:w="3508" w:type="dxa"/>
+          </w:tcPr>
+          <w:p>
+            <w:r>
+              <w:t>MS1: Konzept der Parameter</w:t>
+            </w:r>
+          </w:p>
+        </w:tc>
+        <w:tc>
+          <w:tcPr>
+            <w:tcW w:w="3869" w:type="dxa"/>
+          </w:tcPr>
+          <w:p>
+            <w:pPr>
+              <w:cnfStyle w:val="000000100000" w:firstRow="0" w:lastRow="0" w:firstColumn="0" w:lastColumn="0" w:oddVBand="0" w:evenVBand="0" w:oddHBand="1" w:evenHBand="0" w:firstRowFirstColumn="0" w:firstRowLastColumn="0" w:lastRowFirstColumn="0" w:lastRowLastColumn="0"/>
+            </w:pPr>
+            <w:r>
+              <w:t>Vergleichen mehrerer möglicher Konzepte zur Parametrisierung. Auswahl der geeignetsten Lösung</w:t>
+            </w:r>
+          </w:p>
+        </w:tc>
+        <w:tc>
+          <w:tcPr>
+            <w:tcW w:w="5659" w:type="dxa"/>
+          </w:tcPr>
+          <w:p>
+            <w:pPr>
+              <w:cnfStyle w:val="000000100000" w:firstRow="0" w:lastRow="0" w:firstColumn="0" w:lastColumn="0" w:oddVBand="0" w:evenVBand="0" w:oddHBand="1" w:evenHBand="0" w:firstRowFirstColumn="0" w:firstRowLastColumn="0" w:lastRowFirstColumn="0" w:lastRowLastColumn="0"/>
+            </w:pPr>
+            <w:r>
+              <w:t>Lösungskonzept zur Parameter-Anpassung</w:t>
+            </w:r>
+          </w:p>
+        </w:tc>
+        <w:tc>
+          <w:tcPr>
+            <w:tcW w:w="1241" w:type="dxa"/>
+          </w:tcPr>
+          <w:p>
+            <w:pPr>
+              <w:cnfStyle w:val="000000100000" w:firstRow="0" w:lastRow="0" w:firstColumn="0" w:lastColumn="0" w:oddVBand="0" w:evenVBand="0" w:oddHBand="1" w:evenHBand="0" w:firstRowFirstColumn="0" w:firstRowLastColumn="0" w:lastRowFirstColumn="0" w:lastRowLastColumn="0"/>
+              <w:rPr>
+                <w:rFonts w:ascii="Calibri" w:hAnsi="Calibri" w:cs="Calibri"/>
+                <w:color w:val="000000"/>
+              </w:rPr>
+            </w:pPr>
+            <w:r>
+              <w:rPr>
+                <w:rFonts w:ascii="Calibri" w:hAnsi="Calibri" w:cs="Calibri"/>
+                <w:color w:val="000000"/>
+              </w:rPr>
+              <w:t>11.10.2017</w:t>
+            </w:r>
+          </w:p>
+          <w:p>
+            <w:pPr>
+              <w:cnfStyle w:val="000000100000" w:firstRow="0" w:lastRow="0" w:firstColumn="0" w:lastColumn="0" w:oddVBand="0" w:evenVBand="0" w:oddHBand="1" w:evenHBand="0" w:firstRowFirstColumn="0" w:firstRowLastColumn="0" w:lastRowFirstColumn="0" w:lastRowLastColumn="0"/>
+            </w:pPr>
+          </w:p>
+        </w:tc>
+      </w:tr>
+      <w:tr>
+        <w:tc>
+          <w:tcPr>
+            <w:cnfStyle w:val="001000000000" w:firstRow="0" w:lastRow="0" w:firstColumn="1" w:lastColumn="0" w:oddVBand="0" w:evenVBand="0" w:oddHBand="0" w:evenHBand="0" w:firstRowFirstColumn="0" w:firstRowLastColumn="0" w:lastRowFirstColumn="0" w:lastRowLastColumn="0"/>
+            <w:tcW w:w="3508" w:type="dxa"/>
+          </w:tcPr>
+          <w:p>
+            <w:r>
+              <w:t>MS2: Testkonzept maximaler Effekt</w:t>
+            </w:r>
+          </w:p>
+        </w:tc>
+        <w:tc>
+          <w:tcPr>
+            <w:tcW w:w="3869" w:type="dxa"/>
+          </w:tcPr>
+          <w:p>
+            <w:pPr>
+              <w:cnfStyle w:val="000000000000" w:firstRow="0" w:lastRow="0" w:firstColumn="0" w:lastColumn="0" w:oddVBand="0" w:evenVBand="0" w:oddHBand="0" w:evenHBand="0" w:firstRowFirstColumn="0" w:firstRowLastColumn="0" w:lastRowFirstColumn="0" w:lastRowLastColumn="0"/>
+            </w:pPr>
+            <w:r>
+              <w:t xml:space="preserve">Ausarbeitung Fragekatalog für Testprobanden. Festlegung des maximalen Effektes. Erstellung </w:t>
+            </w:r>
+            <w:proofErr w:type="spellStart"/>
+            <w:r>
+              <w:t>Product</w:t>
+            </w:r>
+            <w:proofErr w:type="spellEnd"/>
+            <w:r>
+              <w:t xml:space="preserve"> Backlog</w:t>
+            </w:r>
+          </w:p>
+        </w:tc>
+        <w:tc>
+          <w:tcPr>
+            <w:tcW w:w="5659" w:type="dxa"/>
+          </w:tcPr>
+          <w:p>
+            <w:pPr>
+              <w:cnfStyle w:val="000000000000" w:firstRow="0" w:lastRow="0" w:firstColumn="0" w:lastColumn="0" w:oddVBand="0" w:evenVBand="0" w:oddHBand="0" w:evenHBand="0" w:firstRowFirstColumn="0" w:firstRowLastColumn="0" w:lastRowFirstColumn="0" w:lastRowLastColumn="0"/>
+            </w:pPr>
+            <w:r>
+              <w:t>Test zur Überprüfung der Effektstärke</w:t>
+            </w:r>
+            <w:r>
+              <w:br/>
+              <w:t>Konzept zur Ausführung des Tests mit Probanden</w:t>
+            </w:r>
+          </w:p>
+          <w:p>
+            <w:pPr>
+              <w:cnfStyle w:val="000000000000" w:firstRow="0" w:lastRow="0" w:firstColumn="0" w:lastColumn="0" w:oddVBand="0" w:evenVBand="0" w:oddHBand="0" w:evenHBand="0" w:firstRowFirstColumn="0" w:firstRowLastColumn="0" w:lastRowFirstColumn="0" w:lastRowLastColumn="0"/>
+            </w:pPr>
+            <w:proofErr w:type="spellStart"/>
+            <w:r>
+              <w:t>Product</w:t>
+            </w:r>
+            <w:proofErr w:type="spellEnd"/>
+            <w:r>
+              <w:t xml:space="preserve"> Backlog</w:t>
+            </w:r>
+          </w:p>
+        </w:tc>
+        <w:tc>
+          <w:tcPr>
+            <w:tcW w:w="1241" w:type="dxa"/>
+          </w:tcPr>
+          <w:p>
+            <w:pPr>
+              <w:cnfStyle w:val="000000000000" w:firstRow="0" w:lastRow="0" w:firstColumn="0" w:lastColumn="0" w:oddVBand="0" w:evenVBand="0" w:oddHBand="0" w:evenHBand="0" w:firstRowFirstColumn="0" w:firstRowLastColumn="0" w:lastRowFirstColumn="0" w:lastRowLastColumn="0"/>
+              <w:rPr>
+                <w:rFonts w:ascii="Calibri" w:hAnsi="Calibri" w:cs="Calibri"/>
+                <w:color w:val="000000"/>
+              </w:rPr>
+            </w:pPr>
+            <w:r>
+              <w:rPr>
+                <w:rFonts w:ascii="Calibri" w:hAnsi="Calibri" w:cs="Calibri"/>
+                <w:color w:val="000000"/>
+              </w:rPr>
+              <w:t>25.10.2017</w:t>
+            </w:r>
+          </w:p>
+          <w:p>
+            <w:pPr>
+              <w:cnfStyle w:val="000000000000" w:firstRow="0" w:lastRow="0" w:firstColumn="0" w:lastColumn="0" w:oddVBand="0" w:evenVBand="0" w:oddHBand="0" w:evenHBand="0" w:firstRowFirstColumn="0" w:firstRowLastColumn="0" w:lastRowFirstColumn="0" w:lastRowLastColumn="0"/>
+            </w:pPr>
+          </w:p>
+        </w:tc>
+      </w:tr>
+      <w:tr>
+        <w:trPr>
+          <w:cnfStyle w:val="000000100000" w:firstRow="0" w:lastRow="0" w:firstColumn="0" w:lastColumn="0" w:oddVBand="0" w:evenVBand="0" w:oddHBand="1" w:evenHBand="0" w:firstRowFirstColumn="0" w:firstRowLastColumn="0" w:lastRowFirstColumn="0" w:lastRowLastColumn="0"/>
+        </w:trPr>
+        <w:tc>
+          <w:tcPr>
+            <w:cnfStyle w:val="001000000000" w:firstRow="0" w:lastRow="0" w:firstColumn="1" w:lastColumn="0" w:oddVBand="0" w:evenVBand="0" w:oddHBand="0" w:evenHBand="0" w:firstRowFirstColumn="0" w:firstRowLastColumn="0" w:lastRowFirstColumn="0" w:lastRowLastColumn="0"/>
+            <w:tcW w:w="3508" w:type="dxa"/>
+          </w:tcPr>
+          <w:p>
+            <w:r>
+              <w:t>MS3: Prototyp ohne Parameter</w:t>
+            </w:r>
+          </w:p>
+        </w:tc>
+        <w:tc>
+          <w:tcPr>
+            <w:tcW w:w="3869" w:type="dxa"/>
+          </w:tcPr>
+          <w:p>
+            <w:pPr>
+              <w:cnfStyle w:val="000000100000" w:firstRow="0" w:lastRow="0" w:firstColumn="0" w:lastColumn="0" w:oddVBand="0" w:evenVBand="0" w:oddHBand="1" w:evenHBand="0" w:firstRowFirstColumn="0" w:firstRowLastColumn="0" w:lastRowFirstColumn="0" w:lastRowLastColumn="0"/>
+            </w:pPr>
+            <w:r>
+              <w:t>Es soll ein Proof-</w:t>
+            </w:r>
+            <w:proofErr w:type="spellStart"/>
+            <w:r>
+              <w:t>of</w:t>
+            </w:r>
+            <w:proofErr w:type="spellEnd"/>
+            <w:r>
+              <w:t>-Concept Model des Vo</w:t>
+            </w:r>
+            <w:r>
+              <w:t>rtex-Tunnels in Unity erstellt werden. Dieses soll als Gesprächsgrundlage für die folgenden Sprints dienen.</w:t>
+            </w:r>
+          </w:p>
+        </w:tc>
+        <w:tc>
+          <w:tcPr>
+            <w:tcW w:w="5659" w:type="dxa"/>
+          </w:tcPr>
+          <w:p>
+            <w:pPr>
+              <w:cnfStyle w:val="000000100000" w:firstRow="0" w:lastRow="0" w:firstColumn="0" w:lastColumn="0" w:oddVBand="0" w:evenVBand="0" w:oddHBand="1" w:evenHBand="0" w:firstRowFirstColumn="0" w:firstRowLastColumn="0" w:lastRowFirstColumn="0" w:lastRowLastColumn="0"/>
+            </w:pPr>
+            <w:r>
+              <w:t>Unity-Modellierung des Vortex-Tunnels ohne Parameter-Einstellungen</w:t>
+            </w:r>
+          </w:p>
+        </w:tc>
+        <w:tc>
+          <w:tcPr>
+            <w:tcW w:w="1241" w:type="dxa"/>
+          </w:tcPr>
+          <w:p>
+            <w:pPr>
+              <w:cnfStyle w:val="000000100000" w:firstRow="0" w:lastRow="0" w:firstColumn="0" w:lastColumn="0" w:oddVBand="0" w:evenVBand="0" w:oddHBand="1" w:evenHBand="0" w:firstRowFirstColumn="0" w:firstRowLastColumn="0" w:lastRowFirstColumn="0" w:lastRowLastColumn="0"/>
+              <w:rPr>
+                <w:rFonts w:ascii="Calibri" w:hAnsi="Calibri" w:cs="Calibri"/>
+                <w:color w:val="000000"/>
+              </w:rPr>
+            </w:pPr>
+            <w:r>
+              <w:rPr>
+                <w:rFonts w:ascii="Calibri" w:hAnsi="Calibri" w:cs="Calibri"/>
+                <w:color w:val="000000"/>
+              </w:rPr>
+              <w:t>08.11.2017</w:t>
+            </w:r>
+          </w:p>
+          <w:p>
+            <w:pPr>
+              <w:cnfStyle w:val="000000100000" w:firstRow="0" w:lastRow="0" w:firstColumn="0" w:lastColumn="0" w:oddVBand="0" w:evenVBand="0" w:oddHBand="1" w:evenHBand="0" w:firstRowFirstColumn="0" w:firstRowLastColumn="0" w:lastRowFirstColumn="0" w:lastRowLastColumn="0"/>
+            </w:pPr>
+          </w:p>
+        </w:tc>
+      </w:tr>
+      <w:tr>
+        <w:tc>
+          <w:tcPr>
+            <w:cnfStyle w:val="001000000000" w:firstRow="0" w:lastRow="0" w:firstColumn="1" w:lastColumn="0" w:oddVBand="0" w:evenVBand="0" w:oddHBand="0" w:evenHBand="0" w:firstRowFirstColumn="0" w:firstRowLastColumn="0" w:lastRowFirstColumn="0" w:lastRowLastColumn="0"/>
+            <w:tcW w:w="3508" w:type="dxa"/>
+          </w:tcPr>
+          <w:p>
+            <w:r>
+              <w:t>MS4: Gerader Vortex-Tunnel</w:t>
+            </w:r>
+          </w:p>
+        </w:tc>
+        <w:tc>
+          <w:tcPr>
+            <w:tcW w:w="3869" w:type="dxa"/>
+          </w:tcPr>
+          <w:p>
+            <w:pPr>
+              <w:cnfStyle w:val="000000000000" w:firstRow="0" w:lastRow="0" w:firstColumn="0" w:lastColumn="0" w:oddVBand="0" w:evenVBand="0" w:oddHBand="0" w:evenHBand="0" w:firstRowFirstColumn="0" w:firstRowLastColumn="0" w:lastRowFirstColumn="0" w:lastRowLastColumn="0"/>
+            </w:pPr>
+            <w:r>
+              <w:t>Das Konzept zur Anpassung der Parameter soll mit dem Proof-</w:t>
+            </w:r>
+            <w:proofErr w:type="spellStart"/>
+            <w:r>
+              <w:t>of</w:t>
+            </w:r>
+            <w:proofErr w:type="spellEnd"/>
+            <w:r>
+              <w:t>-Concept Model verschmolzen werden um eine parametrisierbare Applikation zu erhalten.</w:t>
+            </w:r>
+          </w:p>
+        </w:tc>
+        <w:tc>
+          <w:tcPr>
+            <w:tcW w:w="5659" w:type="dxa"/>
+          </w:tcPr>
+          <w:p>
+            <w:pPr>
+              <w:cnfStyle w:val="000000000000" w:firstRow="0" w:lastRow="0" w:firstColumn="0" w:lastColumn="0" w:oddVBand="0" w:evenVBand="0" w:oddHBand="0" w:evenHBand="0" w:firstRowFirstColumn="0" w:firstRowLastColumn="0" w:lastRowFirstColumn="0" w:lastRowLastColumn="0"/>
+            </w:pPr>
+            <w:r>
+              <w:t>Unity-Modellierung des Vortex-</w:t>
+            </w:r>
+            <w:proofErr w:type="spellStart"/>
+            <w:r>
+              <w:t>Tunnes</w:t>
+            </w:r>
+            <w:proofErr w:type="spellEnd"/>
+            <w:r>
+              <w:t xml:space="preserve"> mit Einstellungsparametern</w:t>
+            </w:r>
+          </w:p>
+        </w:tc>
+        <w:tc>
+          <w:tcPr>
+            <w:tcW w:w="1241" w:type="dxa"/>
+          </w:tcPr>
+          <w:p>
+            <w:pPr>
+              <w:cnfStyle w:val="000000000000" w:firstRow="0" w:lastRow="0" w:firstColumn="0" w:lastColumn="0" w:oddVBand="0" w:evenVBand="0" w:oddHBand="0" w:evenHBand="0" w:firstRowFirstColumn="0" w:firstRowLastColumn="0" w:lastRowFirstColumn="0" w:lastRowLastColumn="0"/>
+              <w:rPr>
+                <w:rFonts w:ascii="Calibri" w:hAnsi="Calibri" w:cs="Calibri"/>
+                <w:color w:val="000000"/>
+              </w:rPr>
+            </w:pPr>
+            <w:r>
+              <w:rPr>
+                <w:rFonts w:ascii="Calibri" w:hAnsi="Calibri" w:cs="Calibri"/>
+                <w:color w:val="000000"/>
+              </w:rPr>
+              <w:t>29</w:t>
+            </w:r>
+            <w:r>
+              <w:rPr>
+                <w:rFonts w:ascii="Calibri" w:hAnsi="Calibri" w:cs="Calibri"/>
+                <w:color w:val="000000"/>
+              </w:rPr>
+              <w:t>.11.2017</w:t>
+            </w:r>
+          </w:p>
+          <w:p>
+            <w:pPr>
+              <w:cnfStyle w:val="000000000000" w:firstRow="0" w:lastRow="0" w:firstColumn="0" w:lastColumn="0" w:oddVBand="0" w:evenVBand="0" w:oddHBand="0" w:evenHBand="0" w:firstRowFirstColumn="0" w:firstRowLastColumn="0" w:lastRowFirstColumn="0" w:lastRowLastColumn="0"/>
+            </w:pPr>
+          </w:p>
+        </w:tc>
+      </w:tr>
+      <w:tr>
+        <w:trPr>
+          <w:cnfStyle w:val="000000100000" w:firstRow="0" w:lastRow="0" w:firstColumn="0" w:lastColumn="0" w:oddVBand="0" w:evenVBand="0" w:oddHBand="1" w:evenHBand="0" w:firstRowFirstColumn="0" w:firstRowLastColumn="0" w:lastRowFirstColumn="0" w:lastRowLastColumn="0"/>
+        </w:trPr>
+        <w:tc>
+          <w:tcPr>
+            <w:cnfStyle w:val="001000000000" w:firstRow="0" w:lastRow="0" w:firstColumn="1" w:lastColumn="0" w:oddVBand="0" w:evenVBand="0" w:oddHBand="0" w:evenHBand="0" w:firstRowFirstColumn="0" w:firstRowLastColumn="0" w:lastRowFirstColumn="0" w:lastRowLastColumn="0"/>
+            <w:tcW w:w="3508" w:type="dxa"/>
+          </w:tcPr>
+          <w:p>
+            <w:r>
+              <w:t>MS5: Vollständiges Produkt</w:t>
+            </w:r>
+          </w:p>
+        </w:tc>
+        <w:tc>
+          <w:tcPr>
+            <w:tcW w:w="3869" w:type="dxa"/>
+          </w:tcPr>
+          <w:p>
+            <w:pPr>
+              <w:cnfStyle w:val="000000100000" w:firstRow="0" w:lastRow="0" w:firstColumn="0" w:lastColumn="0" w:oddVBand="0" w:evenVBand="0" w:oddHBand="1" w:evenHBand="0" w:firstRowFirstColumn="0" w:firstRowLastColumn="0" w:lastRowFirstColumn="0" w:lastRowLastColumn="0"/>
+            </w:pPr>
+            <w:r>
+              <w:t>Abschluss der Entwicklung der Applikation</w:t>
+            </w:r>
+          </w:p>
+        </w:tc>
+        <w:tc>
+          <w:tcPr>
+            <w:tcW w:w="5659" w:type="dxa"/>
+          </w:tcPr>
+          <w:p>
+            <w:pPr>
+              <w:cnfStyle w:val="000000100000" w:firstRow="0" w:lastRow="0" w:firstColumn="0" w:lastColumn="0" w:oddVBand="0" w:evenVBand="0" w:oddHBand="1" w:evenHBand="0" w:firstRowFirstColumn="0" w:firstRowLastColumn="0" w:lastRowFirstColumn="0" w:lastRowLastColumn="0"/>
+            </w:pPr>
+            <w:r>
+              <w:t>Vollständige Unity-Applikation</w:t>
+            </w:r>
+          </w:p>
+        </w:tc>
+        <w:tc>
+          <w:tcPr>
+            <w:tcW w:w="1241" w:type="dxa"/>
+          </w:tcPr>
+          <w:p>
+            <w:pPr>
+              <w:cnfStyle w:val="000000100000" w:firstRow="0" w:lastRow="0" w:firstColumn="0" w:lastColumn="0" w:oddVBand="0" w:evenVBand="0" w:oddHBand="1" w:evenHBand="0" w:firstRowFirstColumn="0" w:firstRowLastColumn="0" w:lastRowFirstColumn="0" w:lastRowLastColumn="0"/>
+              <w:rPr>
+                <w:rFonts w:ascii="Calibri" w:hAnsi="Calibri" w:cs="Calibri"/>
+                <w:color w:val="000000"/>
+              </w:rPr>
+            </w:pPr>
+            <w:r>
+              <w:rPr>
+                <w:rFonts w:ascii="Calibri" w:hAnsi="Calibri" w:cs="Calibri"/>
+                <w:color w:val="000000"/>
+              </w:rPr>
+              <w:t>13</w:t>
+            </w:r>
+            <w:r>
+              <w:rPr>
+                <w:rFonts w:ascii="Calibri" w:hAnsi="Calibri" w:cs="Calibri"/>
+                <w:color w:val="000000"/>
+              </w:rPr>
+              <w:t>.12.2017</w:t>
+            </w:r>
+          </w:p>
+          <w:p>
+            <w:pPr>
+              <w:cnfStyle w:val="000000100000" w:firstRow="0" w:lastRow="0" w:firstColumn="0" w:lastColumn="0" w:oddVBand="0" w:evenVBand="0" w:oddHBand="1" w:evenHBand="0" w:firstRowFirstColumn="0" w:firstRowLastColumn="0" w:lastRowFirstColumn="0" w:lastRowLastColumn="0"/>
+            </w:pPr>
+          </w:p>
+        </w:tc>
+      </w:tr>
+    </w:tbl>
+    <w:p>
+      <w:pPr>
+        <w:rPr>
+          <w:lang w:val="de-CH"/>
+        </w:rPr>
+      </w:pPr>
     </w:p>
     <w:p>
       <w:pPr>
@@ -2475,6 +3323,8 @@
         </w:rPr>
       </w:pPr>
       <w:bookmarkStart w:id="8" w:name="_Toc501706792"/>
+      <w:bookmarkStart w:id="9" w:name="_GoBack"/>
+      <w:bookmarkEnd w:id="9"/>
       <w:r>
         <w:rPr>
           <w:lang w:val="de-CH"/>
@@ -2494,8 +3344,16 @@
         <w:rPr>
           <w:lang w:val="de-CH"/>
         </w:rPr>
-        <w:t>Mittels FlyingDonouts</w:t>
-      </w:r>
+        <w:t xml:space="preserve">Mittels </w:t>
+      </w:r>
+      <w:proofErr w:type="spellStart"/>
+      <w:r>
+        <w:rPr>
+          <w:lang w:val="de-CH"/>
+        </w:rPr>
+        <w:t>FlyingDonouts</w:t>
+      </w:r>
+      <w:proofErr w:type="spellEnd"/>
     </w:p>
     <w:p>
       <w:pPr>
@@ -2504,15 +3362,15 @@
           <w:lang w:val="de-CH"/>
         </w:rPr>
       </w:pPr>
-      <w:bookmarkStart w:id="9" w:name="_Toc501706793"/>
+      <w:bookmarkStart w:id="10" w:name="_Toc501706793"/>
       <w:r>
         <w:rPr>
           <w:lang w:val="de-CH"/>
         </w:rPr>
         <w:t>Risikomanagement</w:t>
       </w:r>
-      <w:bookmarkStart w:id="10" w:name="_Toc501706794"/>
-      <w:bookmarkEnd w:id="9"/>
+      <w:bookmarkStart w:id="11" w:name="_Toc501706794"/>
+      <w:bookmarkEnd w:id="10"/>
     </w:p>
     <w:p>
       <w:pPr>
@@ -2567,7 +3425,7 @@
         </w:rPr>
         <w:t>Risiken Meilenstein 1</w:t>
       </w:r>
-      <w:bookmarkEnd w:id="10"/>
+      <w:bookmarkEnd w:id="11"/>
     </w:p>
     <w:p>
       <w:pPr>
@@ -2879,7 +3737,15 @@
           </w:tcPr>
           <w:p>
             <w:r>
-              <w:t>Nicht genügend Know-How für Prototyp</w:t>
+              <w:t xml:space="preserve">Nicht genügend </w:t>
+            </w:r>
+            <w:proofErr w:type="spellStart"/>
+            <w:r>
+              <w:t>Know-How</w:t>
+            </w:r>
+            <w:proofErr w:type="spellEnd"/>
+            <w:r>
+              <w:t xml:space="preserve"> für Prototyp</w:t>
             </w:r>
           </w:p>
         </w:tc>
@@ -3069,7 +3935,7 @@
           <w:lang w:val="de-CH"/>
         </w:rPr>
       </w:pPr>
-      <w:bookmarkStart w:id="11" w:name="_Toc501706795"/>
+      <w:bookmarkStart w:id="12" w:name="_Toc501706795"/>
       <w:r>
         <w:rPr>
           <w:lang w:val="de-CH"/>
@@ -3077,7 +3943,7 @@
         <w:lastRenderedPageBreak/>
         <w:t>Risiken Meilenstein 2</w:t>
       </w:r>
-      <w:bookmarkEnd w:id="11"/>
+      <w:bookmarkEnd w:id="12"/>
     </w:p>
     <w:p>
       <w:pPr>
@@ -3430,7 +4296,15 @@
           </w:tcPr>
           <w:p>
             <w:r>
-              <w:t>Nicht genügend Know-How für Prototyp</w:t>
+              <w:t xml:space="preserve">Nicht genügend </w:t>
+            </w:r>
+            <w:proofErr w:type="spellStart"/>
+            <w:r>
+              <w:t>Know-How</w:t>
+            </w:r>
+            <w:proofErr w:type="spellEnd"/>
+            <w:r>
+              <w:t xml:space="preserve"> für Prototyp</w:t>
             </w:r>
           </w:p>
         </w:tc>
@@ -3686,7 +4560,7 @@
           <w:lang w:val="de-CH"/>
         </w:rPr>
       </w:pPr>
-      <w:bookmarkStart w:id="12" w:name="_Toc501706796"/>
+      <w:bookmarkStart w:id="13" w:name="_Toc501706796"/>
       <w:r>
         <w:rPr>
           <w:lang w:val="de-CH"/>
@@ -3694,7 +4568,7 @@
         <w:lastRenderedPageBreak/>
         <w:t>Risiken Meilenstein 3</w:t>
       </w:r>
-      <w:bookmarkEnd w:id="12"/>
+      <w:bookmarkEnd w:id="13"/>
     </w:p>
     <w:p>
       <w:pPr>
@@ -4008,7 +4882,15 @@
           </w:tcPr>
           <w:p>
             <w:r>
-              <w:t>Nicht genügend Know-How für Prototyp</w:t>
+              <w:t xml:space="preserve">Nicht genügend </w:t>
+            </w:r>
+            <w:proofErr w:type="spellStart"/>
+            <w:r>
+              <w:t>Know-How</w:t>
+            </w:r>
+            <w:proofErr w:type="spellEnd"/>
+            <w:r>
+              <w:t xml:space="preserve"> für Prototyp</w:t>
             </w:r>
           </w:p>
         </w:tc>
@@ -4068,7 +4950,21 @@
               <w:rPr>
                 <w:i/>
               </w:rPr>
-              <w:t>Es kann nicht auf Ressourcen des Enterpriselab zugegriffen werden</w:t>
+              <w:t xml:space="preserve">Es kann nicht auf Ressourcen des </w:t>
+            </w:r>
+            <w:proofErr w:type="spellStart"/>
+            <w:r>
+              <w:rPr>
+                <w:i/>
+              </w:rPr>
+              <w:t>Enterpriselab</w:t>
+            </w:r>
+            <w:proofErr w:type="spellEnd"/>
+            <w:r>
+              <w:rPr>
+                <w:i/>
+              </w:rPr>
+              <w:t xml:space="preserve"> zugegriffen werden</w:t>
             </w:r>
           </w:p>
         </w:tc>
@@ -4308,7 +5204,7 @@
           <w:lang w:val="de-CH"/>
         </w:rPr>
       </w:pPr>
-      <w:bookmarkStart w:id="13" w:name="_Toc501706797"/>
+      <w:bookmarkStart w:id="14" w:name="_Toc501706797"/>
       <w:r>
         <w:rPr>
           <w:b/>
@@ -4336,7 +5232,21 @@
         <w:rPr>
           <w:lang w:val="de-CH"/>
         </w:rPr>
-        <w:t>Aufgrund der aufgetretenen GIT-Quota-Probleme nehmen wir den Zugriffsverlust auf die Schulressourcen als zusätzliches Risiko auf, welches erneut eintreten könnte</w:t>
+        <w:t>Aufgrund der aufgetretenen GIT-</w:t>
+      </w:r>
+      <w:proofErr w:type="spellStart"/>
+      <w:r>
+        <w:rPr>
+          <w:lang w:val="de-CH"/>
+        </w:rPr>
+        <w:t>Quota</w:t>
+      </w:r>
+      <w:proofErr w:type="spellEnd"/>
+      <w:r>
+        <w:rPr>
+          <w:lang w:val="de-CH"/>
+        </w:rPr>
+        <w:t>-Probleme nehmen wir den Zugriffsverlust auf die Schulressourcen als zusätzliches Risiko auf, welches erneut eintreten könnte</w:t>
       </w:r>
     </w:p>
     <w:p>
@@ -4393,7 +5303,7 @@
         <w:lastRenderedPageBreak/>
         <w:t>Risiken Meilenstein 4</w:t>
       </w:r>
-      <w:bookmarkEnd w:id="13"/>
+      <w:bookmarkEnd w:id="14"/>
     </w:p>
     <w:p>
       <w:pPr>
@@ -4731,7 +5641,21 @@
               <w:rPr>
                 <w:strike/>
               </w:rPr>
-              <w:t>Nicht genügend Know-How für Prototyp</w:t>
+              <w:t xml:space="preserve">Nicht genügend </w:t>
+            </w:r>
+            <w:proofErr w:type="spellStart"/>
+            <w:r>
+              <w:rPr>
+                <w:strike/>
+              </w:rPr>
+              <w:t>Know-How</w:t>
+            </w:r>
+            <w:proofErr w:type="spellEnd"/>
+            <w:r>
+              <w:rPr>
+                <w:strike/>
+              </w:rPr>
+              <w:t xml:space="preserve"> für Prototyp</w:t>
             </w:r>
           </w:p>
         </w:tc>
@@ -4809,7 +5733,21 @@
               <w:rPr>
                 <w:i/>
               </w:rPr>
-              <w:t>Es kann nicht auf Ressourcen des Enterpriselab zugegriffen werden</w:t>
+              <w:t xml:space="preserve">Es kann nicht auf Ressourcen des </w:t>
+            </w:r>
+            <w:proofErr w:type="spellStart"/>
+            <w:r>
+              <w:rPr>
+                <w:i/>
+              </w:rPr>
+              <w:t>Enterpriselab</w:t>
+            </w:r>
+            <w:proofErr w:type="spellEnd"/>
+            <w:r>
+              <w:rPr>
+                <w:i/>
+              </w:rPr>
+              <w:t xml:space="preserve"> zugegriffen werden</w:t>
             </w:r>
           </w:p>
         </w:tc>
@@ -5064,7 +6002,35 @@
         <w:rPr>
           <w:lang w:val="de-CH"/>
         </w:rPr>
-        <w:t>Beim Enterpriselab wurden mehr Ressourcen für das Git beantragt und genehmigt. Daher minimiertes Risiko.</w:t>
+        <w:t xml:space="preserve">Beim </w:t>
+      </w:r>
+      <w:proofErr w:type="spellStart"/>
+      <w:r>
+        <w:rPr>
+          <w:lang w:val="de-CH"/>
+        </w:rPr>
+        <w:t>Enterpriselab</w:t>
+      </w:r>
+      <w:proofErr w:type="spellEnd"/>
+      <w:r>
+        <w:rPr>
+          <w:lang w:val="de-CH"/>
+        </w:rPr>
+        <w:t xml:space="preserve"> wurden mehr Ressourcen für das </w:t>
+      </w:r>
+      <w:proofErr w:type="spellStart"/>
+      <w:r>
+        <w:rPr>
+          <w:lang w:val="de-CH"/>
+        </w:rPr>
+        <w:t>Git</w:t>
+      </w:r>
+      <w:proofErr w:type="spellEnd"/>
+      <w:r>
+        <w:rPr>
+          <w:lang w:val="de-CH"/>
+        </w:rPr>
+        <w:t xml:space="preserve"> beantragt und genehmigt. Daher minimiertes Risiko.</w:t>
       </w:r>
       <w:r>
         <w:rPr>
@@ -5080,7 +6046,7 @@
           <w:lang w:val="de-CH"/>
         </w:rPr>
       </w:pPr>
-      <w:bookmarkStart w:id="14" w:name="_Toc501706798"/>
+      <w:bookmarkStart w:id="15" w:name="_Toc501706798"/>
       <w:r>
         <w:rPr>
           <w:lang w:val="de-CH"/>
@@ -5088,7 +6054,7 @@
         <w:lastRenderedPageBreak/>
         <w:t>Risiken Meilenstein 5</w:t>
       </w:r>
-      <w:bookmarkEnd w:id="14"/>
+      <w:bookmarkEnd w:id="15"/>
     </w:p>
     <w:p>
       <w:pPr>
@@ -5470,7 +6436,21 @@
               <w:rPr>
                 <w:i/>
               </w:rPr>
-              <w:t>Es kann nicht auf Ressourcen des Enterpriselab zugegriffen werden</w:t>
+              <w:t xml:space="preserve">Es kann nicht auf Ressourcen des </w:t>
+            </w:r>
+            <w:proofErr w:type="spellStart"/>
+            <w:r>
+              <w:rPr>
+                <w:i/>
+              </w:rPr>
+              <w:t>Enterpriselab</w:t>
+            </w:r>
+            <w:proofErr w:type="spellEnd"/>
+            <w:r>
+              <w:rPr>
+                <w:i/>
+              </w:rPr>
+              <w:t xml:space="preserve"> zugegriffen werden</w:t>
             </w:r>
           </w:p>
         </w:tc>
@@ -5694,7 +6674,35 @@
         <w:rPr>
           <w:lang w:val="de-CH"/>
         </w:rPr>
-        <w:t>Da die Abgabe per GitLab beschlossen wurde würde ein Ausfall des Enterpriselabs die Abgabe der PAWI verunmöglichen, daher wurden die Auswirkungen erhöht</w:t>
+        <w:t xml:space="preserve">Da die Abgabe per </w:t>
+      </w:r>
+      <w:proofErr w:type="spellStart"/>
+      <w:r>
+        <w:rPr>
+          <w:lang w:val="de-CH"/>
+        </w:rPr>
+        <w:t>GitLab</w:t>
+      </w:r>
+      <w:proofErr w:type="spellEnd"/>
+      <w:r>
+        <w:rPr>
+          <w:lang w:val="de-CH"/>
+        </w:rPr>
+        <w:t xml:space="preserve"> beschlossen wurde würde ein Ausfall des </w:t>
+      </w:r>
+      <w:proofErr w:type="spellStart"/>
+      <w:r>
+        <w:rPr>
+          <w:lang w:val="de-CH"/>
+        </w:rPr>
+        <w:t>Enterpriselabs</w:t>
+      </w:r>
+      <w:proofErr w:type="spellEnd"/>
+      <w:r>
+        <w:rPr>
+          <w:lang w:val="de-CH"/>
+        </w:rPr>
+        <w:t xml:space="preserve"> die Abgabe der PAWI verunmöglichen, daher wurden die Auswirkungen erhöht</w:t>
       </w:r>
       <w:r>
         <w:rPr>
@@ -5734,15 +6742,37 @@
           <w:lang w:val="de-CH"/>
         </w:rPr>
       </w:pPr>
-      <w:bookmarkStart w:id="15" w:name="_Toc501706799"/>
+      <w:bookmarkStart w:id="16" w:name="_Toc501706799"/>
       <w:r>
         <w:rPr>
           <w:lang w:val="de-CH"/>
         </w:rPr>
         <w:lastRenderedPageBreak/>
-        <w:t>Definition of Done</w:t>
-      </w:r>
-      <w:bookmarkEnd w:id="15"/>
+        <w:t xml:space="preserve">Definition </w:t>
+      </w:r>
+      <w:proofErr w:type="spellStart"/>
+      <w:r>
+        <w:rPr>
+          <w:lang w:val="de-CH"/>
+        </w:rPr>
+        <w:t>of</w:t>
+      </w:r>
+      <w:proofErr w:type="spellEnd"/>
+      <w:r>
+        <w:rPr>
+          <w:lang w:val="de-CH"/>
+        </w:rPr>
+        <w:t xml:space="preserve"> </w:t>
+      </w:r>
+      <w:proofErr w:type="spellStart"/>
+      <w:r>
+        <w:rPr>
+          <w:lang w:val="de-CH"/>
+        </w:rPr>
+        <w:t>Done</w:t>
+      </w:r>
+      <w:bookmarkEnd w:id="16"/>
+      <w:proofErr w:type="spellEnd"/>
     </w:p>
     <w:p>
       <w:pPr>
@@ -5793,7 +6823,35 @@
         <w:rPr>
           <w:lang w:val="de-CH"/>
         </w:rPr>
-        <w:t>Best practices Occoulous Rift</w:t>
+        <w:t xml:space="preserve">Best </w:t>
+      </w:r>
+      <w:proofErr w:type="spellStart"/>
+      <w:r>
+        <w:rPr>
+          <w:lang w:val="de-CH"/>
+        </w:rPr>
+        <w:t>practices</w:t>
+      </w:r>
+      <w:proofErr w:type="spellEnd"/>
+      <w:r>
+        <w:rPr>
+          <w:lang w:val="de-CH"/>
+        </w:rPr>
+        <w:t xml:space="preserve"> </w:t>
+      </w:r>
+      <w:proofErr w:type="spellStart"/>
+      <w:r>
+        <w:rPr>
+          <w:lang w:val="de-CH"/>
+        </w:rPr>
+        <w:t>Occoulous</w:t>
+      </w:r>
+      <w:proofErr w:type="spellEnd"/>
+      <w:r>
+        <w:rPr>
+          <w:lang w:val="de-CH"/>
+        </w:rPr>
+        <w:t xml:space="preserve"> Rift</w:t>
       </w:r>
     </w:p>
     <w:p>
@@ -5810,26 +6868,40 @@
           <w:lang w:val="de-CH"/>
         </w:rPr>
       </w:pPr>
-      <w:bookmarkStart w:id="16" w:name="_Toc501706800"/>
+      <w:bookmarkStart w:id="17" w:name="_Toc501706800"/>
       <w:r>
         <w:rPr>
           <w:lang w:val="de-CH"/>
         </w:rPr>
         <w:t>Projektabschluss</w:t>
       </w:r>
-      <w:bookmarkEnd w:id="16"/>
-    </w:p>
-    <w:p>
-      <w:pPr>
-        <w:rPr>
-          <w:lang w:val="de-CH"/>
-        </w:rPr>
-      </w:pPr>
-      <w:r>
-        <w:rPr>
-          <w:lang w:val="de-CH"/>
-        </w:rPr>
-        <w:t>Alles i.O.</w:t>
+      <w:bookmarkEnd w:id="17"/>
+    </w:p>
+    <w:p>
+      <w:pPr>
+        <w:rPr>
+          <w:lang w:val="de-CH"/>
+        </w:rPr>
+      </w:pPr>
+      <w:r>
+        <w:rPr>
+          <w:lang w:val="de-CH"/>
+        </w:rPr>
+        <w:t xml:space="preserve">Alles </w:t>
+      </w:r>
+      <w:proofErr w:type="spellStart"/>
+      <w:r>
+        <w:rPr>
+          <w:lang w:val="de-CH"/>
+        </w:rPr>
+        <w:t>i.O</w:t>
+      </w:r>
+      <w:proofErr w:type="spellEnd"/>
+      <w:r>
+        <w:rPr>
+          <w:lang w:val="de-CH"/>
+        </w:rPr>
+        <w:t>.</w:t>
       </w:r>
     </w:p>
     <w:p>
@@ -5852,7 +6924,8 @@
           <w:lang w:val="de-CH"/>
         </w:rPr>
       </w:pPr>
-      <w:bookmarkStart w:id="17" w:name="_Toc501706801"/>
+      <w:bookmarkStart w:id="18" w:name="_Toc501706801"/>
+      <w:proofErr w:type="spellStart"/>
       <w:r>
         <w:rPr>
           <w:lang w:val="de-CH"/>
@@ -5860,7 +6933,8 @@
         <w:lastRenderedPageBreak/>
         <w:t>Projekunterstützung</w:t>
       </w:r>
-      <w:bookmarkEnd w:id="17"/>
+      <w:bookmarkEnd w:id="18"/>
+      <w:proofErr w:type="spellEnd"/>
     </w:p>
     <w:p>
       <w:pPr>
@@ -5869,14 +6943,14 @@
           <w:lang w:val="de-CH"/>
         </w:rPr>
       </w:pPr>
-      <w:bookmarkStart w:id="18" w:name="_Toc501706802"/>
+      <w:bookmarkStart w:id="19" w:name="_Toc501706802"/>
       <w:r>
         <w:rPr>
           <w:lang w:val="de-CH"/>
         </w:rPr>
         <w:t>Tools für Entwicklung</w:t>
       </w:r>
-      <w:bookmarkEnd w:id="18"/>
+      <w:bookmarkEnd w:id="19"/>
     </w:p>
     <w:p>
       <w:pPr>
@@ -6019,12 +7093,14 @@
           <w:lang w:val="de-CH"/>
         </w:rPr>
       </w:pPr>
+      <w:proofErr w:type="spellStart"/>
       <w:r>
         <w:rPr>
           <w:lang w:val="de-CH"/>
         </w:rPr>
         <w:t>Webstorm</w:t>
       </w:r>
+      <w:proofErr w:type="spellEnd"/>
     </w:p>
     <w:p>
       <w:pPr>
@@ -6043,8 +7119,6 @@
         </w:rPr>
         <w:t xml:space="preserve">Version </w:t>
       </w:r>
-      <w:bookmarkStart w:id="19" w:name="_GoBack"/>
-      <w:bookmarkEnd w:id="19"/>
       <w:r>
         <w:rPr>
           <w:lang w:val="de-CH"/>
@@ -6082,12 +7156,14 @@
           <w:lang w:val="de-CH"/>
         </w:rPr>
       </w:pPr>
+      <w:proofErr w:type="spellStart"/>
       <w:r>
         <w:rPr>
           <w:lang w:val="de-CH"/>
         </w:rPr>
         <w:t>Enterpriselab</w:t>
       </w:r>
+      <w:proofErr w:type="spellEnd"/>
       <w:r>
         <w:rPr>
           <w:lang w:val="de-CH"/>
@@ -6106,13 +7182,21 @@
           <w:lang w:val="de-CH"/>
         </w:rPr>
       </w:pPr>
-      <w:r>
-        <w:rPr>
-          <w:lang w:val="de-CH"/>
-        </w:rPr>
-        <w:t xml:space="preserve">GitLab: </w:t>
-      </w:r>
-      <w:hyperlink r:id="rId8" w:history="1">
+      <w:proofErr w:type="spellStart"/>
+      <w:r>
+        <w:rPr>
+          <w:lang w:val="de-CH"/>
+        </w:rPr>
+        <w:t>GitLab</w:t>
+      </w:r>
+      <w:proofErr w:type="spellEnd"/>
+      <w:r>
+        <w:rPr>
+          <w:lang w:val="de-CH"/>
+        </w:rPr>
+        <w:t xml:space="preserve">: </w:t>
+      </w:r>
+      <w:hyperlink r:id="rId9" w:history="1">
         <w:r>
           <w:rPr>
             <w:rStyle w:val="Hyperlink"/>
@@ -6213,7 +7297,7 @@
           <w:lang w:val="de-CH"/>
         </w:rPr>
       </w:pPr>
-      <w:hyperlink r:id="rId9" w:history="1">
+      <w:hyperlink r:id="rId10" w:history="1">
         <w:r>
           <w:rPr>
             <w:rStyle w:val="Hyperlink"/>
@@ -6252,7 +7336,7 @@
           <w:lang w:val="de-CH"/>
         </w:rPr>
       </w:pPr>
-      <w:hyperlink r:id="rId10" w:history="1">
+      <w:hyperlink r:id="rId11" w:history="1">
         <w:r>
           <w:rPr>
             <w:rStyle w:val="Hyperlink"/>
@@ -6309,7 +7393,21 @@
         <w:rPr>
           <w:lang w:val="de-CH"/>
         </w:rPr>
-        <w:t xml:space="preserve"> Besonderheit ist SteamVR, da das Programm nur den Zugriff erlaubt, falls es momentan auf dem neusten Stand ist.</w:t>
+        <w:t xml:space="preserve"> Besonderheit ist </w:t>
+      </w:r>
+      <w:proofErr w:type="spellStart"/>
+      <w:r>
+        <w:rPr>
+          <w:lang w:val="de-CH"/>
+        </w:rPr>
+        <w:t>SteamVR</w:t>
+      </w:r>
+      <w:proofErr w:type="spellEnd"/>
+      <w:r>
+        <w:rPr>
+          <w:lang w:val="de-CH"/>
+        </w:rPr>
+        <w:t>, da das Programm nur den Zugriff erlaubt, falls es momentan auf dem neusten Stand ist.</w:t>
       </w:r>
       <w:r>
         <w:rPr>
@@ -6379,7 +7477,34 @@
         <w:rPr>
           <w:lang w:val="de-CH"/>
         </w:rPr>
-        <w:t>Besonderheit nur Systemtests möglich</w:t>
+        <w:br/>
+        <w:t>Unity ist ein Tool zur Erstellung von virtuellen Welten, dabei können Objekten Programme hinzugefügt werden. Hierfür wurde C# verwendet, aufgrund des Unity-Spezifischen Aufbaus sind diese nicht selbständig lauffähig.</w:t>
+      </w:r>
+    </w:p>
+    <w:p>
+      <w:pPr>
+        <w:rPr>
+          <w:lang w:val="de-CH"/>
+        </w:rPr>
+      </w:pPr>
+      <w:r>
+        <w:rPr>
+          <w:lang w:val="de-CH"/>
+        </w:rPr>
+        <w:t>Unity erlaubt es nur Log-Nachrichten aufzunehmen um Probleme zu lösen, weitere Debugging-Werkzeuge werden nicht unterstützt.</w:t>
+      </w:r>
+    </w:p>
+    <w:p>
+      <w:pPr>
+        <w:rPr>
+          <w:lang w:val="de-CH"/>
+        </w:rPr>
+      </w:pPr>
+      <w:r>
+        <w:rPr>
+          <w:lang w:val="de-CH"/>
+        </w:rPr>
+        <w:t>Aus diesem Grund sind bei der Verwendung von Unity keine Unit-Test möglich, sämtliche Test mussten daher als Systemtests definiert und durchgeführt werden.</w:t>
       </w:r>
     </w:p>
     <w:p>
@@ -6411,6 +7536,13 @@
         <w:t>Testfälle</w:t>
       </w:r>
       <w:bookmarkEnd w:id="22"/>
+    </w:p>
+    <w:p>
+      <w:pPr>
+        <w:rPr>
+          <w:lang w:val="de-CH"/>
+        </w:rPr>
+      </w:pPr>
     </w:p>
     <w:p>
       <w:pPr>
@@ -6580,7 +7712,7 @@
       </w:r>
     </w:p>
     <w:sectPr>
-      <w:headerReference w:type="default" r:id="rId11"/>
+      <w:headerReference w:type="default" r:id="rId12"/>
       <w:pgSz w:w="11906" w:h="16838"/>
       <w:pgMar w:top="1417" w:right="1417" w:bottom="1134" w:left="1417" w:header="708" w:footer="708" w:gutter="0"/>
       <w:cols w:space="708"/>
@@ -7834,6 +8966,119 @@
     </w:lvl>
   </w:abstractNum>
   <w:abstractNum w:abstractNumId="10" w15:restartNumberingAfterBreak="0">
+    <w:nsid w:val="30CF326F"/>
+    <w:multiLevelType w:val="hybridMultilevel"/>
+    <w:tmpl w:val="221016CC"/>
+    <w:lvl w:ilvl="0" w:tplc="08070001">
+      <w:start w:val="1"/>
+      <w:numFmt w:val="bullet"/>
+      <w:lvlText w:val=""/>
+      <w:lvlJc w:val="left"/>
+      <w:pPr>
+        <w:ind w:left="720" w:hanging="360"/>
+      </w:pPr>
+      <w:rPr>
+        <w:rFonts w:ascii="Symbol" w:hAnsi="Symbol" w:hint="default"/>
+      </w:rPr>
+    </w:lvl>
+    <w:lvl w:ilvl="1" w:tplc="08070003" w:tentative="1">
+      <w:start w:val="1"/>
+      <w:numFmt w:val="bullet"/>
+      <w:lvlText w:val="o"/>
+      <w:lvlJc w:val="left"/>
+      <w:pPr>
+        <w:ind w:left="1440" w:hanging="360"/>
+      </w:pPr>
+      <w:rPr>
+        <w:rFonts w:ascii="Courier New" w:hAnsi="Courier New" w:cs="Courier New" w:hint="default"/>
+      </w:rPr>
+    </w:lvl>
+    <w:lvl w:ilvl="2" w:tplc="08070005" w:tentative="1">
+      <w:start w:val="1"/>
+      <w:numFmt w:val="bullet"/>
+      <w:lvlText w:val=""/>
+      <w:lvlJc w:val="left"/>
+      <w:pPr>
+        <w:ind w:left="2160" w:hanging="360"/>
+      </w:pPr>
+      <w:rPr>
+        <w:rFonts w:ascii="Wingdings" w:hAnsi="Wingdings" w:hint="default"/>
+      </w:rPr>
+    </w:lvl>
+    <w:lvl w:ilvl="3" w:tplc="08070001" w:tentative="1">
+      <w:start w:val="1"/>
+      <w:numFmt w:val="bullet"/>
+      <w:lvlText w:val=""/>
+      <w:lvlJc w:val="left"/>
+      <w:pPr>
+        <w:ind w:left="2880" w:hanging="360"/>
+      </w:pPr>
+      <w:rPr>
+        <w:rFonts w:ascii="Symbol" w:hAnsi="Symbol" w:hint="default"/>
+      </w:rPr>
+    </w:lvl>
+    <w:lvl w:ilvl="4" w:tplc="08070003" w:tentative="1">
+      <w:start w:val="1"/>
+      <w:numFmt w:val="bullet"/>
+      <w:lvlText w:val="o"/>
+      <w:lvlJc w:val="left"/>
+      <w:pPr>
+        <w:ind w:left="3600" w:hanging="360"/>
+      </w:pPr>
+      <w:rPr>
+        <w:rFonts w:ascii="Courier New" w:hAnsi="Courier New" w:cs="Courier New" w:hint="default"/>
+      </w:rPr>
+    </w:lvl>
+    <w:lvl w:ilvl="5" w:tplc="08070005" w:tentative="1">
+      <w:start w:val="1"/>
+      <w:numFmt w:val="bullet"/>
+      <w:lvlText w:val=""/>
+      <w:lvlJc w:val="left"/>
+      <w:pPr>
+        <w:ind w:left="4320" w:hanging="360"/>
+      </w:pPr>
+      <w:rPr>
+        <w:rFonts w:ascii="Wingdings" w:hAnsi="Wingdings" w:hint="default"/>
+      </w:rPr>
+    </w:lvl>
+    <w:lvl w:ilvl="6" w:tplc="08070001" w:tentative="1">
+      <w:start w:val="1"/>
+      <w:numFmt w:val="bullet"/>
+      <w:lvlText w:val=""/>
+      <w:lvlJc w:val="left"/>
+      <w:pPr>
+        <w:ind w:left="5040" w:hanging="360"/>
+      </w:pPr>
+      <w:rPr>
+        <w:rFonts w:ascii="Symbol" w:hAnsi="Symbol" w:hint="default"/>
+      </w:rPr>
+    </w:lvl>
+    <w:lvl w:ilvl="7" w:tplc="08070003" w:tentative="1">
+      <w:start w:val="1"/>
+      <w:numFmt w:val="bullet"/>
+      <w:lvlText w:val="o"/>
+      <w:lvlJc w:val="left"/>
+      <w:pPr>
+        <w:ind w:left="5760" w:hanging="360"/>
+      </w:pPr>
+      <w:rPr>
+        <w:rFonts w:ascii="Courier New" w:hAnsi="Courier New" w:cs="Courier New" w:hint="default"/>
+      </w:rPr>
+    </w:lvl>
+    <w:lvl w:ilvl="8" w:tplc="08070005" w:tentative="1">
+      <w:start w:val="1"/>
+      <w:numFmt w:val="bullet"/>
+      <w:lvlText w:val=""/>
+      <w:lvlJc w:val="left"/>
+      <w:pPr>
+        <w:ind w:left="6480" w:hanging="360"/>
+      </w:pPr>
+      <w:rPr>
+        <w:rFonts w:ascii="Wingdings" w:hAnsi="Wingdings" w:hint="default"/>
+      </w:rPr>
+    </w:lvl>
+  </w:abstractNum>
+  <w:abstractNum w:abstractNumId="11" w15:restartNumberingAfterBreak="0">
     <w:nsid w:val="364A7097"/>
     <w:multiLevelType w:val="hybridMultilevel"/>
     <w:tmpl w:val="8AD4936A"/>
@@ -7945,7 +9190,7 @@
       </w:rPr>
     </w:lvl>
   </w:abstractNum>
-  <w:abstractNum w:abstractNumId="11" w15:restartNumberingAfterBreak="0">
+  <w:abstractNum w:abstractNumId="12" w15:restartNumberingAfterBreak="0">
     <w:nsid w:val="3EEA6086"/>
     <w:multiLevelType w:val="hybridMultilevel"/>
     <w:tmpl w:val="0C380E74"/>
@@ -8057,7 +9302,7 @@
       </w:rPr>
     </w:lvl>
   </w:abstractNum>
-  <w:abstractNum w:abstractNumId="12" w15:restartNumberingAfterBreak="0">
+  <w:abstractNum w:abstractNumId="13" w15:restartNumberingAfterBreak="0">
     <w:nsid w:val="443B5540"/>
     <w:multiLevelType w:val="hybridMultilevel"/>
     <w:tmpl w:val="1BAAC200"/>
@@ -8169,7 +9414,7 @@
       </w:rPr>
     </w:lvl>
   </w:abstractNum>
-  <w:abstractNum w:abstractNumId="13" w15:restartNumberingAfterBreak="0">
+  <w:abstractNum w:abstractNumId="14" w15:restartNumberingAfterBreak="0">
     <w:nsid w:val="4B791E00"/>
     <w:multiLevelType w:val="hybridMultilevel"/>
     <w:tmpl w:val="2056D200"/>
@@ -8282,7 +9527,7 @@
       </w:rPr>
     </w:lvl>
   </w:abstractNum>
-  <w:abstractNum w:abstractNumId="14" w15:restartNumberingAfterBreak="0">
+  <w:abstractNum w:abstractNumId="15" w15:restartNumberingAfterBreak="0">
     <w:nsid w:val="58D12556"/>
     <w:multiLevelType w:val="hybridMultilevel"/>
     <w:tmpl w:val="055A9FF2"/>
@@ -8395,7 +9640,7 @@
       </w:rPr>
     </w:lvl>
   </w:abstractNum>
-  <w:abstractNum w:abstractNumId="15" w15:restartNumberingAfterBreak="0">
+  <w:abstractNum w:abstractNumId="16" w15:restartNumberingAfterBreak="0">
     <w:nsid w:val="5C63140C"/>
     <w:multiLevelType w:val="hybridMultilevel"/>
     <w:tmpl w:val="3C2A8CDE"/>
@@ -8481,7 +9726,7 @@
       </w:pPr>
     </w:lvl>
   </w:abstractNum>
-  <w:abstractNum w:abstractNumId="16" w15:restartNumberingAfterBreak="0">
+  <w:abstractNum w:abstractNumId="17" w15:restartNumberingAfterBreak="0">
     <w:nsid w:val="5CFD1FE7"/>
     <w:multiLevelType w:val="hybridMultilevel"/>
     <w:tmpl w:val="26B2D90E"/>
@@ -8594,7 +9839,7 @@
       </w:rPr>
     </w:lvl>
   </w:abstractNum>
-  <w:abstractNum w:abstractNumId="17" w15:restartNumberingAfterBreak="0">
+  <w:abstractNum w:abstractNumId="18" w15:restartNumberingAfterBreak="0">
     <w:nsid w:val="5D2B0D8F"/>
     <w:multiLevelType w:val="multilevel"/>
     <w:tmpl w:val="BB2E5ADC"/>
@@ -8706,7 +9951,7 @@
       </w:rPr>
     </w:lvl>
   </w:abstractNum>
-  <w:abstractNum w:abstractNumId="18" w15:restartNumberingAfterBreak="0">
+  <w:abstractNum w:abstractNumId="19" w15:restartNumberingAfterBreak="0">
     <w:nsid w:val="5D89114E"/>
     <w:multiLevelType w:val="hybridMultilevel"/>
     <w:tmpl w:val="414665B2"/>
@@ -8819,7 +10064,7 @@
       </w:rPr>
     </w:lvl>
   </w:abstractNum>
-  <w:abstractNum w:abstractNumId="19" w15:restartNumberingAfterBreak="0">
+  <w:abstractNum w:abstractNumId="20" w15:restartNumberingAfterBreak="0">
     <w:nsid w:val="65F95E0D"/>
     <w:multiLevelType w:val="hybridMultilevel"/>
     <w:tmpl w:val="5EC88832"/>
@@ -8908,7 +10153,7 @@
       </w:pPr>
     </w:lvl>
   </w:abstractNum>
-  <w:abstractNum w:abstractNumId="20" w15:restartNumberingAfterBreak="0">
+  <w:abstractNum w:abstractNumId="21" w15:restartNumberingAfterBreak="0">
     <w:nsid w:val="68D031E1"/>
     <w:multiLevelType w:val="multilevel"/>
     <w:tmpl w:val="91EA3EE6"/>
@@ -9020,7 +10265,7 @@
       </w:rPr>
     </w:lvl>
   </w:abstractNum>
-  <w:abstractNum w:abstractNumId="21" w15:restartNumberingAfterBreak="0">
+  <w:abstractNum w:abstractNumId="22" w15:restartNumberingAfterBreak="0">
     <w:nsid w:val="6925710F"/>
     <w:multiLevelType w:val="hybridMultilevel"/>
     <w:tmpl w:val="3B047142"/>
@@ -9133,7 +10378,120 @@
       </w:rPr>
     </w:lvl>
   </w:abstractNum>
-  <w:abstractNum w:abstractNumId="22" w15:restartNumberingAfterBreak="0">
+  <w:abstractNum w:abstractNumId="23" w15:restartNumberingAfterBreak="0">
+    <w:nsid w:val="6CA548A8"/>
+    <w:multiLevelType w:val="hybridMultilevel"/>
+    <w:tmpl w:val="170A32E8"/>
+    <w:lvl w:ilvl="0" w:tplc="08070001">
+      <w:start w:val="1"/>
+      <w:numFmt w:val="bullet"/>
+      <w:lvlText w:val=""/>
+      <w:lvlJc w:val="left"/>
+      <w:pPr>
+        <w:ind w:left="720" w:hanging="360"/>
+      </w:pPr>
+      <w:rPr>
+        <w:rFonts w:ascii="Symbol" w:hAnsi="Symbol" w:hint="default"/>
+      </w:rPr>
+    </w:lvl>
+    <w:lvl w:ilvl="1" w:tplc="08070003" w:tentative="1">
+      <w:start w:val="1"/>
+      <w:numFmt w:val="bullet"/>
+      <w:lvlText w:val="o"/>
+      <w:lvlJc w:val="left"/>
+      <w:pPr>
+        <w:ind w:left="1440" w:hanging="360"/>
+      </w:pPr>
+      <w:rPr>
+        <w:rFonts w:ascii="Courier New" w:hAnsi="Courier New" w:cs="Courier New" w:hint="default"/>
+      </w:rPr>
+    </w:lvl>
+    <w:lvl w:ilvl="2" w:tplc="08070005" w:tentative="1">
+      <w:start w:val="1"/>
+      <w:numFmt w:val="bullet"/>
+      <w:lvlText w:val=""/>
+      <w:lvlJc w:val="left"/>
+      <w:pPr>
+        <w:ind w:left="2160" w:hanging="360"/>
+      </w:pPr>
+      <w:rPr>
+        <w:rFonts w:ascii="Wingdings" w:hAnsi="Wingdings" w:hint="default"/>
+      </w:rPr>
+    </w:lvl>
+    <w:lvl w:ilvl="3" w:tplc="08070001" w:tentative="1">
+      <w:start w:val="1"/>
+      <w:numFmt w:val="bullet"/>
+      <w:lvlText w:val=""/>
+      <w:lvlJc w:val="left"/>
+      <w:pPr>
+        <w:ind w:left="2880" w:hanging="360"/>
+      </w:pPr>
+      <w:rPr>
+        <w:rFonts w:ascii="Symbol" w:hAnsi="Symbol" w:hint="default"/>
+      </w:rPr>
+    </w:lvl>
+    <w:lvl w:ilvl="4" w:tplc="08070003" w:tentative="1">
+      <w:start w:val="1"/>
+      <w:numFmt w:val="bullet"/>
+      <w:lvlText w:val="o"/>
+      <w:lvlJc w:val="left"/>
+      <w:pPr>
+        <w:ind w:left="3600" w:hanging="360"/>
+      </w:pPr>
+      <w:rPr>
+        <w:rFonts w:ascii="Courier New" w:hAnsi="Courier New" w:cs="Courier New" w:hint="default"/>
+      </w:rPr>
+    </w:lvl>
+    <w:lvl w:ilvl="5" w:tplc="08070005" w:tentative="1">
+      <w:start w:val="1"/>
+      <w:numFmt w:val="bullet"/>
+      <w:lvlText w:val=""/>
+      <w:lvlJc w:val="left"/>
+      <w:pPr>
+        <w:ind w:left="4320" w:hanging="360"/>
+      </w:pPr>
+      <w:rPr>
+        <w:rFonts w:ascii="Wingdings" w:hAnsi="Wingdings" w:hint="default"/>
+      </w:rPr>
+    </w:lvl>
+    <w:lvl w:ilvl="6" w:tplc="08070001" w:tentative="1">
+      <w:start w:val="1"/>
+      <w:numFmt w:val="bullet"/>
+      <w:lvlText w:val=""/>
+      <w:lvlJc w:val="left"/>
+      <w:pPr>
+        <w:ind w:left="5040" w:hanging="360"/>
+      </w:pPr>
+      <w:rPr>
+        <w:rFonts w:ascii="Symbol" w:hAnsi="Symbol" w:hint="default"/>
+      </w:rPr>
+    </w:lvl>
+    <w:lvl w:ilvl="7" w:tplc="08070003" w:tentative="1">
+      <w:start w:val="1"/>
+      <w:numFmt w:val="bullet"/>
+      <w:lvlText w:val="o"/>
+      <w:lvlJc w:val="left"/>
+      <w:pPr>
+        <w:ind w:left="5760" w:hanging="360"/>
+      </w:pPr>
+      <w:rPr>
+        <w:rFonts w:ascii="Courier New" w:hAnsi="Courier New" w:cs="Courier New" w:hint="default"/>
+      </w:rPr>
+    </w:lvl>
+    <w:lvl w:ilvl="8" w:tplc="08070005" w:tentative="1">
+      <w:start w:val="1"/>
+      <w:numFmt w:val="bullet"/>
+      <w:lvlText w:val=""/>
+      <w:lvlJc w:val="left"/>
+      <w:pPr>
+        <w:ind w:left="6480" w:hanging="360"/>
+      </w:pPr>
+      <w:rPr>
+        <w:rFonts w:ascii="Wingdings" w:hAnsi="Wingdings" w:hint="default"/>
+      </w:rPr>
+    </w:lvl>
+  </w:abstractNum>
+  <w:abstractNum w:abstractNumId="24" w15:restartNumberingAfterBreak="0">
     <w:nsid w:val="7026282A"/>
     <w:multiLevelType w:val="hybridMultilevel"/>
     <w:tmpl w:val="4094FA7A"/>
@@ -9219,7 +10577,7 @@
       </w:pPr>
     </w:lvl>
   </w:abstractNum>
-  <w:abstractNum w:abstractNumId="23" w15:restartNumberingAfterBreak="0">
+  <w:abstractNum w:abstractNumId="25" w15:restartNumberingAfterBreak="0">
     <w:nsid w:val="70717405"/>
     <w:multiLevelType w:val="hybridMultilevel"/>
     <w:tmpl w:val="480C592C"/>
@@ -9336,13 +10694,13 @@
     <w:abstractNumId w:val="4"/>
   </w:num>
   <w:num w:numId="2">
-    <w:abstractNumId w:val="15"/>
+    <w:abstractNumId w:val="16"/>
   </w:num>
   <w:num w:numId="3">
-    <w:abstractNumId w:val="16"/>
+    <w:abstractNumId w:val="17"/>
   </w:num>
   <w:num w:numId="4">
-    <w:abstractNumId w:val="19"/>
+    <w:abstractNumId w:val="20"/>
   </w:num>
   <w:num w:numId="5">
     <w:abstractNumId w:val="5"/>
@@ -9351,22 +10709,22 @@
     <w:abstractNumId w:val="6"/>
   </w:num>
   <w:num w:numId="7">
-    <w:abstractNumId w:val="22"/>
+    <w:abstractNumId w:val="24"/>
   </w:num>
   <w:num w:numId="8">
-    <w:abstractNumId w:val="14"/>
+    <w:abstractNumId w:val="15"/>
   </w:num>
   <w:num w:numId="9">
     <w:abstractNumId w:val="7"/>
   </w:num>
   <w:num w:numId="10">
-    <w:abstractNumId w:val="17"/>
+    <w:abstractNumId w:val="18"/>
   </w:num>
   <w:num w:numId="11">
-    <w:abstractNumId w:val="20"/>
+    <w:abstractNumId w:val="21"/>
   </w:num>
   <w:num w:numId="12">
-    <w:abstractNumId w:val="13"/>
+    <w:abstractNumId w:val="14"/>
   </w:num>
   <w:num w:numId="13">
     <w:abstractNumId w:val="2"/>
@@ -9378,31 +10736,37 @@
     <w:abstractNumId w:val="8"/>
   </w:num>
   <w:num w:numId="16">
-    <w:abstractNumId w:val="11"/>
+    <w:abstractNumId w:val="12"/>
   </w:num>
   <w:num w:numId="17">
-    <w:abstractNumId w:val="12"/>
+    <w:abstractNumId w:val="13"/>
   </w:num>
   <w:num w:numId="18">
-    <w:abstractNumId w:val="18"/>
+    <w:abstractNumId w:val="19"/>
   </w:num>
   <w:num w:numId="19">
     <w:abstractNumId w:val="3"/>
   </w:num>
   <w:num w:numId="20">
-    <w:abstractNumId w:val="21"/>
+    <w:abstractNumId w:val="22"/>
   </w:num>
   <w:num w:numId="21">
     <w:abstractNumId w:val="1"/>
   </w:num>
   <w:num w:numId="22">
-    <w:abstractNumId w:val="10"/>
+    <w:abstractNumId w:val="11"/>
   </w:num>
   <w:num w:numId="23">
-    <w:abstractNumId w:val="23"/>
+    <w:abstractNumId w:val="25"/>
   </w:num>
   <w:num w:numId="24">
     <w:abstractNumId w:val="9"/>
+  </w:num>
+  <w:num w:numId="25">
+    <w:abstractNumId w:val="10"/>
+  </w:num>
+  <w:num w:numId="26">
+    <w:abstractNumId w:val="23"/>
   </w:num>
 </w:numbering>
 </file>
@@ -10218,6 +11582,84 @@
       </w:tcPr>
     </w:tblStylePr>
   </w:style>
+  <w:style w:type="table" w:styleId="Listentabelle4Akzent6">
+    <w:name w:val="List Table 4 Accent 6"/>
+    <w:basedOn w:val="NormaleTabelle"/>
+    <w:uiPriority w:val="49"/>
+    <w:rsid w:val="005160E1"/>
+    <w:pPr>
+      <w:spacing w:after="0" w:line="240" w:lineRule="auto"/>
+    </w:pPr>
+    <w:rPr>
+      <w:rFonts w:eastAsiaTheme="minorEastAsia"/>
+      <w:lang w:val="de-CH" w:eastAsia="zh-CN"/>
+    </w:rPr>
+    <w:tblPr>
+      <w:tblStyleRowBandSize w:val="1"/>
+      <w:tblStyleColBandSize w:val="1"/>
+      <w:tblBorders>
+        <w:top w:val="single" w:sz="4" w:space="0" w:color="A8D08D" w:themeColor="accent6" w:themeTint="99"/>
+        <w:left w:val="single" w:sz="4" w:space="0" w:color="A8D08D" w:themeColor="accent6" w:themeTint="99"/>
+        <w:bottom w:val="single" w:sz="4" w:space="0" w:color="A8D08D" w:themeColor="accent6" w:themeTint="99"/>
+        <w:right w:val="single" w:sz="4" w:space="0" w:color="A8D08D" w:themeColor="accent6" w:themeTint="99"/>
+        <w:insideH w:val="single" w:sz="4" w:space="0" w:color="A8D08D" w:themeColor="accent6" w:themeTint="99"/>
+      </w:tblBorders>
+    </w:tblPr>
+    <w:tblStylePr w:type="firstRow">
+      <w:rPr>
+        <w:b/>
+        <w:bCs/>
+        <w:color w:val="FFFFFF" w:themeColor="background1"/>
+      </w:rPr>
+      <w:tblPr/>
+      <w:tcPr>
+        <w:tcBorders>
+          <w:top w:val="single" w:sz="4" w:space="0" w:color="70AD47" w:themeColor="accent6"/>
+          <w:left w:val="single" w:sz="4" w:space="0" w:color="70AD47" w:themeColor="accent6"/>
+          <w:bottom w:val="single" w:sz="4" w:space="0" w:color="70AD47" w:themeColor="accent6"/>
+          <w:right w:val="single" w:sz="4" w:space="0" w:color="70AD47" w:themeColor="accent6"/>
+          <w:insideH w:val="nil"/>
+        </w:tcBorders>
+        <w:shd w:val="clear" w:color="auto" w:fill="70AD47" w:themeFill="accent6"/>
+      </w:tcPr>
+    </w:tblStylePr>
+    <w:tblStylePr w:type="lastRow">
+      <w:rPr>
+        <w:b/>
+        <w:bCs/>
+      </w:rPr>
+      <w:tblPr/>
+      <w:tcPr>
+        <w:tcBorders>
+          <w:top w:val="double" w:sz="4" w:space="0" w:color="A8D08D" w:themeColor="accent6" w:themeTint="99"/>
+        </w:tcBorders>
+      </w:tcPr>
+    </w:tblStylePr>
+    <w:tblStylePr w:type="firstCol">
+      <w:rPr>
+        <w:b/>
+        <w:bCs/>
+      </w:rPr>
+    </w:tblStylePr>
+    <w:tblStylePr w:type="lastCol">
+      <w:rPr>
+        <w:b/>
+        <w:bCs/>
+      </w:rPr>
+    </w:tblStylePr>
+    <w:tblStylePr w:type="band1Vert">
+      <w:tblPr/>
+      <w:tcPr>
+        <w:shd w:val="clear" w:color="auto" w:fill="E2EFD9" w:themeFill="accent6" w:themeFillTint="33"/>
+      </w:tcPr>
+    </w:tblStylePr>
+    <w:tblStylePr w:type="band1Horz">
+      <w:tblPr/>
+      <w:tcPr>
+        <w:shd w:val="clear" w:color="auto" w:fill="E2EFD9" w:themeFill="accent6" w:themeFillTint="33"/>
+      </w:tcPr>
+    </w:tblStylePr>
+  </w:style>
 </w:styles>
 </file>
 
@@ -10487,7 +11929,7 @@
 </file>
 
 <file path=customXml/itemProps1.xml><?xml version="1.0" encoding="utf-8"?>
-<ds:datastoreItem xmlns:ds="http://schemas.openxmlformats.org/officeDocument/2006/customXml" ds:itemID="{0E9B89B3-2B3C-41A8-A94B-2BD4B2ADF720}">
+<ds:datastoreItem xmlns:ds="http://schemas.openxmlformats.org/officeDocument/2006/customXml" ds:itemID="{152DC67F-E0F8-4A67-A2F8-15346221782E}">
   <ds:schemaRefs>
     <ds:schemaRef ds:uri="http://schemas.openxmlformats.org/officeDocument/2006/bibliography"/>
   </ds:schemaRefs>

</xml_diff>

<commit_message>
Update PMP with definition of done
</commit_message>
<xml_diff>
--- a/01_Dokumentation/00_Bericht/PMP.docx
+++ b/01_Dokumentation/00_Bericht/PMP.docx
@@ -572,7 +572,7 @@
             </w:rPr>
             <w:fldChar w:fldCharType="separate"/>
           </w:r>
-          <w:hyperlink w:anchor="_Toc502705253" w:history="1">
+          <w:hyperlink w:anchor="_Toc502737153" w:history="1">
             <w:r>
               <w:rPr>
                 <w:rStyle w:val="Hyperlink"/>
@@ -600,7 +600,7 @@
                 <w:noProof/>
                 <w:webHidden/>
               </w:rPr>
-              <w:instrText xml:space="preserve"> PAGEREF _Toc502705253 \h </w:instrText>
+              <w:instrText xml:space="preserve"> PAGEREF _Toc502737153 \h </w:instrText>
             </w:r>
             <w:r>
               <w:rPr>
@@ -643,7 +643,7 @@
               <w:lang w:val="de-CH" w:eastAsia="zh-CN"/>
             </w:rPr>
           </w:pPr>
-          <w:hyperlink w:anchor="_Toc502705254" w:history="1">
+          <w:hyperlink w:anchor="_Toc502737154" w:history="1">
             <w:r>
               <w:rPr>
                 <w:rStyle w:val="Hyperlink"/>
@@ -671,7 +671,7 @@
                 <w:noProof/>
                 <w:webHidden/>
               </w:rPr>
-              <w:instrText xml:space="preserve"> PAGEREF _Toc502705254 \h </w:instrText>
+              <w:instrText xml:space="preserve"> PAGEREF _Toc502737154 \h </w:instrText>
             </w:r>
             <w:r>
               <w:rPr>
@@ -714,7 +714,7 @@
               <w:lang w:val="de-CH" w:eastAsia="zh-CN"/>
             </w:rPr>
           </w:pPr>
-          <w:hyperlink w:anchor="_Toc502705255" w:history="1">
+          <w:hyperlink w:anchor="_Toc502737155" w:history="1">
             <w:r>
               <w:rPr>
                 <w:rStyle w:val="Hyperlink"/>
@@ -742,7 +742,7 @@
                 <w:noProof/>
                 <w:webHidden/>
               </w:rPr>
-              <w:instrText xml:space="preserve"> PAGEREF _Toc502705255 \h </w:instrText>
+              <w:instrText xml:space="preserve"> PAGEREF _Toc502737155 \h </w:instrText>
             </w:r>
             <w:r>
               <w:rPr>
@@ -785,7 +785,7 @@
               <w:lang w:val="de-CH" w:eastAsia="zh-CN"/>
             </w:rPr>
           </w:pPr>
-          <w:hyperlink w:anchor="_Toc502705256" w:history="1">
+          <w:hyperlink w:anchor="_Toc502737156" w:history="1">
             <w:r>
               <w:rPr>
                 <w:rStyle w:val="Hyperlink"/>
@@ -813,7 +813,7 @@
                 <w:noProof/>
                 <w:webHidden/>
               </w:rPr>
-              <w:instrText xml:space="preserve"> PAGEREF _Toc502705256 \h </w:instrText>
+              <w:instrText xml:space="preserve"> PAGEREF _Toc502737156 \h </w:instrText>
             </w:r>
             <w:r>
               <w:rPr>
@@ -856,7 +856,7 @@
               <w:lang w:val="de-CH" w:eastAsia="zh-CN"/>
             </w:rPr>
           </w:pPr>
-          <w:hyperlink w:anchor="_Toc502705257" w:history="1">
+          <w:hyperlink w:anchor="_Toc502737157" w:history="1">
             <w:r>
               <w:rPr>
                 <w:rStyle w:val="Hyperlink"/>
@@ -884,7 +884,7 @@
                 <w:noProof/>
                 <w:webHidden/>
               </w:rPr>
-              <w:instrText xml:space="preserve"> PAGEREF _Toc502705257 \h </w:instrText>
+              <w:instrText xml:space="preserve"> PAGEREF _Toc502737157 \h </w:instrText>
             </w:r>
             <w:r>
               <w:rPr>
@@ -927,7 +927,7 @@
               <w:lang w:val="de-CH" w:eastAsia="zh-CN"/>
             </w:rPr>
           </w:pPr>
-          <w:hyperlink w:anchor="_Toc502705258" w:history="1">
+          <w:hyperlink w:anchor="_Toc502737158" w:history="1">
             <w:r>
               <w:rPr>
                 <w:rStyle w:val="Hyperlink"/>
@@ -955,7 +955,7 @@
                 <w:noProof/>
                 <w:webHidden/>
               </w:rPr>
-              <w:instrText xml:space="preserve"> PAGEREF _Toc502705258 \h </w:instrText>
+              <w:instrText xml:space="preserve"> PAGEREF _Toc502737158 \h </w:instrText>
             </w:r>
             <w:r>
               <w:rPr>
@@ -998,7 +998,7 @@
               <w:lang w:val="de-CH" w:eastAsia="zh-CN"/>
             </w:rPr>
           </w:pPr>
-          <w:hyperlink w:anchor="_Toc502705259" w:history="1">
+          <w:hyperlink w:anchor="_Toc502737159" w:history="1">
             <w:r>
               <w:rPr>
                 <w:rStyle w:val="Hyperlink"/>
@@ -1026,7 +1026,7 @@
                 <w:noProof/>
                 <w:webHidden/>
               </w:rPr>
-              <w:instrText xml:space="preserve"> PAGEREF _Toc502705259 \h </w:instrText>
+              <w:instrText xml:space="preserve"> PAGEREF _Toc502737159 \h </w:instrText>
             </w:r>
             <w:r>
               <w:rPr>
@@ -1069,7 +1069,7 @@
               <w:lang w:val="de-CH" w:eastAsia="zh-CN"/>
             </w:rPr>
           </w:pPr>
-          <w:hyperlink w:anchor="_Toc502705260" w:history="1">
+          <w:hyperlink w:anchor="_Toc502737160" w:history="1">
             <w:r>
               <w:rPr>
                 <w:rStyle w:val="Hyperlink"/>
@@ -1097,7 +1097,7 @@
                 <w:noProof/>
                 <w:webHidden/>
               </w:rPr>
-              <w:instrText xml:space="preserve"> PAGEREF _Toc502705260 \h </w:instrText>
+              <w:instrText xml:space="preserve"> PAGEREF _Toc502737160 \h </w:instrText>
             </w:r>
             <w:r>
               <w:rPr>
@@ -1140,7 +1140,7 @@
               <w:lang w:val="de-CH" w:eastAsia="zh-CN"/>
             </w:rPr>
           </w:pPr>
-          <w:hyperlink w:anchor="_Toc502705261" w:history="1">
+          <w:hyperlink w:anchor="_Toc502737161" w:history="1">
             <w:r>
               <w:rPr>
                 <w:rStyle w:val="Hyperlink"/>
@@ -1168,7 +1168,7 @@
                 <w:noProof/>
                 <w:webHidden/>
               </w:rPr>
-              <w:instrText xml:space="preserve"> PAGEREF _Toc502705261 \h </w:instrText>
+              <w:instrText xml:space="preserve"> PAGEREF _Toc502737161 \h </w:instrText>
             </w:r>
             <w:r>
               <w:rPr>
@@ -1211,7 +1211,7 @@
               <w:lang w:val="de-CH" w:eastAsia="zh-CN"/>
             </w:rPr>
           </w:pPr>
-          <w:hyperlink w:anchor="_Toc502705262" w:history="1">
+          <w:hyperlink w:anchor="_Toc502737162" w:history="1">
             <w:r>
               <w:rPr>
                 <w:rStyle w:val="Hyperlink"/>
@@ -1239,7 +1239,7 @@
                 <w:noProof/>
                 <w:webHidden/>
               </w:rPr>
-              <w:instrText xml:space="preserve"> PAGEREF _Toc502705262 \h </w:instrText>
+              <w:instrText xml:space="preserve"> PAGEREF _Toc502737162 \h </w:instrText>
             </w:r>
             <w:r>
               <w:rPr>
@@ -1282,7 +1282,7 @@
               <w:lang w:val="de-CH" w:eastAsia="zh-CN"/>
             </w:rPr>
           </w:pPr>
-          <w:hyperlink w:anchor="_Toc502705263" w:history="1">
+          <w:hyperlink w:anchor="_Toc502737163" w:history="1">
             <w:r>
               <w:rPr>
                 <w:rStyle w:val="Hyperlink"/>
@@ -1310,7 +1310,7 @@
                 <w:noProof/>
                 <w:webHidden/>
               </w:rPr>
-              <w:instrText xml:space="preserve"> PAGEREF _Toc502705263 \h </w:instrText>
+              <w:instrText xml:space="preserve"> PAGEREF _Toc502737163 \h </w:instrText>
             </w:r>
             <w:r>
               <w:rPr>
@@ -1353,7 +1353,7 @@
               <w:lang w:val="de-CH" w:eastAsia="zh-CN"/>
             </w:rPr>
           </w:pPr>
-          <w:hyperlink w:anchor="_Toc502705264" w:history="1">
+          <w:hyperlink w:anchor="_Toc502737164" w:history="1">
             <w:r>
               <w:rPr>
                 <w:rStyle w:val="Hyperlink"/>
@@ -1381,7 +1381,7 @@
                 <w:noProof/>
                 <w:webHidden/>
               </w:rPr>
-              <w:instrText xml:space="preserve"> PAGEREF _Toc502705264 \h </w:instrText>
+              <w:instrText xml:space="preserve"> PAGEREF _Toc502737164 \h </w:instrText>
             </w:r>
             <w:r>
               <w:rPr>
@@ -1424,7 +1424,7 @@
               <w:lang w:val="de-CH" w:eastAsia="zh-CN"/>
             </w:rPr>
           </w:pPr>
-          <w:hyperlink w:anchor="_Toc502705265" w:history="1">
+          <w:hyperlink w:anchor="_Toc502737165" w:history="1">
             <w:r>
               <w:rPr>
                 <w:rStyle w:val="Hyperlink"/>
@@ -1452,7 +1452,7 @@
                 <w:noProof/>
                 <w:webHidden/>
               </w:rPr>
-              <w:instrText xml:space="preserve"> PAGEREF _Toc502705265 \h </w:instrText>
+              <w:instrText xml:space="preserve"> PAGEREF _Toc502737165 \h </w:instrText>
             </w:r>
             <w:r>
               <w:rPr>
@@ -1495,7 +1495,7 @@
               <w:lang w:val="de-CH" w:eastAsia="zh-CN"/>
             </w:rPr>
           </w:pPr>
-          <w:hyperlink w:anchor="_Toc502705266" w:history="1">
+          <w:hyperlink w:anchor="_Toc502737166" w:history="1">
             <w:r>
               <w:rPr>
                 <w:rStyle w:val="Hyperlink"/>
@@ -1523,7 +1523,7 @@
                 <w:noProof/>
                 <w:webHidden/>
               </w:rPr>
-              <w:instrText xml:space="preserve"> PAGEREF _Toc502705266 \h </w:instrText>
+              <w:instrText xml:space="preserve"> PAGEREF _Toc502737166 \h </w:instrText>
             </w:r>
             <w:r>
               <w:rPr>
@@ -1566,7 +1566,7 @@
               <w:lang w:val="de-CH" w:eastAsia="zh-CN"/>
             </w:rPr>
           </w:pPr>
-          <w:hyperlink w:anchor="_Toc502705267" w:history="1">
+          <w:hyperlink w:anchor="_Toc502737167" w:history="1">
             <w:r>
               <w:rPr>
                 <w:rStyle w:val="Hyperlink"/>
@@ -1594,7 +1594,7 @@
                 <w:noProof/>
                 <w:webHidden/>
               </w:rPr>
-              <w:instrText xml:space="preserve"> PAGEREF _Toc502705267 \h </w:instrText>
+              <w:instrText xml:space="preserve"> PAGEREF _Toc502737167 \h </w:instrText>
             </w:r>
             <w:r>
               <w:rPr>
@@ -1637,7 +1637,7 @@
               <w:lang w:val="de-CH" w:eastAsia="zh-CN"/>
             </w:rPr>
           </w:pPr>
-          <w:hyperlink w:anchor="_Toc502705268" w:history="1">
+          <w:hyperlink w:anchor="_Toc502737168" w:history="1">
             <w:r>
               <w:rPr>
                 <w:rStyle w:val="Hyperlink"/>
@@ -1665,7 +1665,7 @@
                 <w:noProof/>
                 <w:webHidden/>
               </w:rPr>
-              <w:instrText xml:space="preserve"> PAGEREF _Toc502705268 \h </w:instrText>
+              <w:instrText xml:space="preserve"> PAGEREF _Toc502737168 \h </w:instrText>
             </w:r>
             <w:r>
               <w:rPr>
@@ -1708,7 +1708,7 @@
               <w:lang w:val="de-CH" w:eastAsia="zh-CN"/>
             </w:rPr>
           </w:pPr>
-          <w:hyperlink w:anchor="_Toc502705269" w:history="1">
+          <w:hyperlink w:anchor="_Toc502737169" w:history="1">
             <w:r>
               <w:rPr>
                 <w:rStyle w:val="Hyperlink"/>
@@ -1736,7 +1736,7 @@
                 <w:noProof/>
                 <w:webHidden/>
               </w:rPr>
-              <w:instrText xml:space="preserve"> PAGEREF _Toc502705269 \h </w:instrText>
+              <w:instrText xml:space="preserve"> PAGEREF _Toc502737169 \h </w:instrText>
             </w:r>
             <w:r>
               <w:rPr>
@@ -1779,7 +1779,7 @@
               <w:lang w:val="de-CH" w:eastAsia="zh-CN"/>
             </w:rPr>
           </w:pPr>
-          <w:hyperlink w:anchor="_Toc502705270" w:history="1">
+          <w:hyperlink w:anchor="_Toc502737170" w:history="1">
             <w:r>
               <w:rPr>
                 <w:rStyle w:val="Hyperlink"/>
@@ -1807,7 +1807,7 @@
                 <w:noProof/>
                 <w:webHidden/>
               </w:rPr>
-              <w:instrText xml:space="preserve"> PAGEREF _Toc502705270 \h </w:instrText>
+              <w:instrText xml:space="preserve"> PAGEREF _Toc502737170 \h </w:instrText>
             </w:r>
             <w:r>
               <w:rPr>
@@ -1850,7 +1850,7 @@
               <w:lang w:val="de-CH" w:eastAsia="zh-CN"/>
             </w:rPr>
           </w:pPr>
-          <w:hyperlink w:anchor="_Toc502705271" w:history="1">
+          <w:hyperlink w:anchor="_Toc502737171" w:history="1">
             <w:r>
               <w:rPr>
                 <w:rStyle w:val="Hyperlink"/>
@@ -1878,7 +1878,7 @@
                 <w:noProof/>
                 <w:webHidden/>
               </w:rPr>
-              <w:instrText xml:space="preserve"> PAGEREF _Toc502705271 \h </w:instrText>
+              <w:instrText xml:space="preserve"> PAGEREF _Toc502737171 \h </w:instrText>
             </w:r>
             <w:r>
               <w:rPr>
@@ -1921,7 +1921,7 @@
               <w:lang w:val="de-CH" w:eastAsia="zh-CN"/>
             </w:rPr>
           </w:pPr>
-          <w:hyperlink w:anchor="_Toc502705272" w:history="1">
+          <w:hyperlink w:anchor="_Toc502737172" w:history="1">
             <w:r>
               <w:rPr>
                 <w:rStyle w:val="Hyperlink"/>
@@ -1949,7 +1949,7 @@
                 <w:noProof/>
                 <w:webHidden/>
               </w:rPr>
-              <w:instrText xml:space="preserve"> PAGEREF _Toc502705272 \h </w:instrText>
+              <w:instrText xml:space="preserve"> PAGEREF _Toc502737172 \h </w:instrText>
             </w:r>
             <w:r>
               <w:rPr>
@@ -1992,7 +1992,7 @@
               <w:lang w:val="de-CH" w:eastAsia="zh-CN"/>
             </w:rPr>
           </w:pPr>
-          <w:hyperlink w:anchor="_Toc502705273" w:history="1">
+          <w:hyperlink w:anchor="_Toc502737173" w:history="1">
             <w:r>
               <w:rPr>
                 <w:rStyle w:val="Hyperlink"/>
@@ -2020,7 +2020,7 @@
                 <w:noProof/>
                 <w:webHidden/>
               </w:rPr>
-              <w:instrText xml:space="preserve"> PAGEREF _Toc502705273 \h </w:instrText>
+              <w:instrText xml:space="preserve"> PAGEREF _Toc502737173 \h </w:instrText>
             </w:r>
             <w:r>
               <w:rPr>
@@ -2063,7 +2063,7 @@
               <w:lang w:val="de-CH" w:eastAsia="zh-CN"/>
             </w:rPr>
           </w:pPr>
-          <w:hyperlink w:anchor="_Toc502705274" w:history="1">
+          <w:hyperlink w:anchor="_Toc502737174" w:history="1">
             <w:r>
               <w:rPr>
                 <w:rStyle w:val="Hyperlink"/>
@@ -2091,7 +2091,7 @@
                 <w:noProof/>
                 <w:webHidden/>
               </w:rPr>
-              <w:instrText xml:space="preserve"> PAGEREF _Toc502705274 \h </w:instrText>
+              <w:instrText xml:space="preserve"> PAGEREF _Toc502737174 \h </w:instrText>
             </w:r>
             <w:r>
               <w:rPr>
@@ -2134,7 +2134,7 @@
               <w:lang w:val="de-CH" w:eastAsia="zh-CN"/>
             </w:rPr>
           </w:pPr>
-          <w:hyperlink w:anchor="_Toc502705275" w:history="1">
+          <w:hyperlink w:anchor="_Toc502737175" w:history="1">
             <w:r>
               <w:rPr>
                 <w:rStyle w:val="Hyperlink"/>
@@ -2162,7 +2162,7 @@
                 <w:noProof/>
                 <w:webHidden/>
               </w:rPr>
-              <w:instrText xml:space="preserve"> PAGEREF _Toc502705275 \h </w:instrText>
+              <w:instrText xml:space="preserve"> PAGEREF _Toc502737175 \h </w:instrText>
             </w:r>
             <w:r>
               <w:rPr>
@@ -2205,7 +2205,7 @@
               <w:lang w:val="de-CH" w:eastAsia="zh-CN"/>
             </w:rPr>
           </w:pPr>
-          <w:hyperlink w:anchor="_Toc502705276" w:history="1">
+          <w:hyperlink w:anchor="_Toc502737176" w:history="1">
             <w:r>
               <w:rPr>
                 <w:rStyle w:val="Hyperlink"/>
@@ -2233,7 +2233,7 @@
                 <w:noProof/>
                 <w:webHidden/>
               </w:rPr>
-              <w:instrText xml:space="preserve"> PAGEREF _Toc502705276 \h </w:instrText>
+              <w:instrText xml:space="preserve"> PAGEREF _Toc502737176 \h </w:instrText>
             </w:r>
             <w:r>
               <w:rPr>
@@ -2276,7 +2276,7 @@
               <w:lang w:val="de-CH" w:eastAsia="zh-CN"/>
             </w:rPr>
           </w:pPr>
-          <w:hyperlink w:anchor="_Toc502705277" w:history="1">
+          <w:hyperlink w:anchor="_Toc502737177" w:history="1">
             <w:r>
               <w:rPr>
                 <w:rStyle w:val="Hyperlink"/>
@@ -2304,7 +2304,7 @@
                 <w:noProof/>
                 <w:webHidden/>
               </w:rPr>
-              <w:instrText xml:space="preserve"> PAGEREF _Toc502705277 \h </w:instrText>
+              <w:instrText xml:space="preserve"> PAGEREF _Toc502737177 \h </w:instrText>
             </w:r>
             <w:r>
               <w:rPr>
@@ -2347,7 +2347,7 @@
               <w:lang w:val="de-CH" w:eastAsia="zh-CN"/>
             </w:rPr>
           </w:pPr>
-          <w:hyperlink w:anchor="_Toc502705278" w:history="1">
+          <w:hyperlink w:anchor="_Toc502737178" w:history="1">
             <w:r>
               <w:rPr>
                 <w:rStyle w:val="Hyperlink"/>
@@ -2375,7 +2375,7 @@
                 <w:noProof/>
                 <w:webHidden/>
               </w:rPr>
-              <w:instrText xml:space="preserve"> PAGEREF _Toc502705278 \h </w:instrText>
+              <w:instrText xml:space="preserve"> PAGEREF _Toc502737178 \h </w:instrText>
             </w:r>
             <w:r>
               <w:rPr>
@@ -2418,7 +2418,7 @@
               <w:lang w:val="de-CH" w:eastAsia="zh-CN"/>
             </w:rPr>
           </w:pPr>
-          <w:hyperlink w:anchor="_Toc502705279" w:history="1">
+          <w:hyperlink w:anchor="_Toc502737179" w:history="1">
             <w:r>
               <w:rPr>
                 <w:rStyle w:val="Hyperlink"/>
@@ -2446,7 +2446,7 @@
                 <w:noProof/>
                 <w:webHidden/>
               </w:rPr>
-              <w:instrText xml:space="preserve"> PAGEREF _Toc502705279 \h </w:instrText>
+              <w:instrText xml:space="preserve"> PAGEREF _Toc502737179 \h </w:instrText>
             </w:r>
             <w:r>
               <w:rPr>
@@ -2489,7 +2489,7 @@
               <w:lang w:val="de-CH" w:eastAsia="zh-CN"/>
             </w:rPr>
           </w:pPr>
-          <w:hyperlink w:anchor="_Toc502705280" w:history="1">
+          <w:hyperlink w:anchor="_Toc502737180" w:history="1">
             <w:r>
               <w:rPr>
                 <w:rStyle w:val="Hyperlink"/>
@@ -2517,7 +2517,7 @@
                 <w:noProof/>
                 <w:webHidden/>
               </w:rPr>
-              <w:instrText xml:space="preserve"> PAGEREF _Toc502705280 \h </w:instrText>
+              <w:instrText xml:space="preserve"> PAGEREF _Toc502737180 \h </w:instrText>
             </w:r>
             <w:r>
               <w:rPr>
@@ -2560,7 +2560,7 @@
               <w:lang w:val="de-CH" w:eastAsia="zh-CN"/>
             </w:rPr>
           </w:pPr>
-          <w:hyperlink w:anchor="_Toc502705281" w:history="1">
+          <w:hyperlink w:anchor="_Toc502737181" w:history="1">
             <w:r>
               <w:rPr>
                 <w:rStyle w:val="Hyperlink"/>
@@ -2588,7 +2588,7 @@
                 <w:noProof/>
                 <w:webHidden/>
               </w:rPr>
-              <w:instrText xml:space="preserve"> PAGEREF _Toc502705281 \h </w:instrText>
+              <w:instrText xml:space="preserve"> PAGEREF _Toc502737181 \h </w:instrText>
             </w:r>
             <w:r>
               <w:rPr>
@@ -2637,7 +2637,6 @@
       </w:sdtContent>
     </w:sdt>
     <w:bookmarkEnd w:id="1" w:displacedByCustomXml="prev"/>
-    <w:bookmarkEnd w:id="0"/>
     <w:p>
       <w:pPr>
         <w:pStyle w:val="berschrift1"/>
@@ -2645,35 +2644,22 @@
           <w:lang w:val="de-CH"/>
         </w:rPr>
       </w:pPr>
+      <w:bookmarkStart w:id="2" w:name="_GoBack"/>
+      <w:bookmarkEnd w:id="0"/>
+      <w:bookmarkEnd w:id="2"/>
       <w:r>
         <w:rPr>
           <w:lang w:val="de-CH"/>
         </w:rPr>
         <w:br w:type="page"/>
       </w:r>
-      <w:bookmarkStart w:id="2" w:name="_Toc502705253"/>
+      <w:bookmarkStart w:id="3" w:name="_Toc502737153"/>
       <w:r>
         <w:rPr>
           <w:lang w:val="de-CH"/>
         </w:rPr>
         <w:lastRenderedPageBreak/>
         <w:t>Projektübersicht</w:t>
-      </w:r>
-      <w:bookmarkEnd w:id="2"/>
-    </w:p>
-    <w:p>
-      <w:pPr>
-        <w:pStyle w:val="berschrift2"/>
-        <w:rPr>
-          <w:lang w:val="de-CH"/>
-        </w:rPr>
-      </w:pPr>
-      <w:bookmarkStart w:id="3" w:name="_Toc502705254"/>
-      <w:r>
-        <w:rPr>
-          <w:lang w:val="de-CH"/>
-        </w:rPr>
-        <w:t>Projektziele</w:t>
       </w:r>
       <w:bookmarkEnd w:id="3"/>
     </w:p>
@@ -2684,14 +2670,30 @@
           <w:lang w:val="de-CH"/>
         </w:rPr>
       </w:pPr>
-      <w:bookmarkStart w:id="4" w:name="_Toc502705255"/>
+      <w:bookmarkStart w:id="4" w:name="_Toc502737154"/>
+      <w:r>
+        <w:rPr>
+          <w:lang w:val="de-CH"/>
+        </w:rPr>
+        <w:t>Projektziele</w:t>
+      </w:r>
+      <w:bookmarkEnd w:id="4"/>
+    </w:p>
+    <w:p>
+      <w:pPr>
+        <w:pStyle w:val="berschrift2"/>
+        <w:rPr>
+          <w:lang w:val="de-CH"/>
+        </w:rPr>
+      </w:pPr>
+      <w:bookmarkStart w:id="5" w:name="_Toc502737155"/>
       <w:r>
         <w:rPr>
           <w:lang w:val="de-CH"/>
         </w:rPr>
         <w:t>Organisation &amp; Zuständigkeiten</w:t>
       </w:r>
-      <w:bookmarkEnd w:id="4"/>
+      <w:bookmarkEnd w:id="5"/>
     </w:p>
     <w:p>
       <w:pPr>
@@ -3041,7 +3043,7 @@
           <w:lang w:val="de-CH"/>
         </w:rPr>
       </w:pPr>
-      <w:bookmarkStart w:id="5" w:name="_Toc502705256"/>
+      <w:bookmarkStart w:id="6" w:name="_Toc502737156"/>
       <w:r>
         <w:rPr>
           <w:lang w:val="de-CH"/>
@@ -3049,7 +3051,7 @@
         <w:lastRenderedPageBreak/>
         <w:t>Projektführung</w:t>
       </w:r>
-      <w:bookmarkEnd w:id="5"/>
+      <w:bookmarkEnd w:id="6"/>
     </w:p>
     <w:p>
       <w:pPr>
@@ -3058,14 +3060,14 @@
           <w:lang w:val="de-CH"/>
         </w:rPr>
       </w:pPr>
-      <w:bookmarkStart w:id="6" w:name="_Toc502705257"/>
+      <w:bookmarkStart w:id="7" w:name="_Toc502737157"/>
       <w:r>
         <w:rPr>
           <w:lang w:val="de-CH"/>
         </w:rPr>
         <w:t>Gewähltes Vorgehensmodell</w:t>
       </w:r>
-      <w:bookmarkEnd w:id="6"/>
+      <w:bookmarkEnd w:id="7"/>
     </w:p>
     <w:p>
       <w:pPr>
@@ -3131,7 +3133,7 @@
           <w:lang w:val="de-CH"/>
         </w:rPr>
       </w:pPr>
-      <w:bookmarkStart w:id="7" w:name="_Toc502705258"/>
+      <w:bookmarkStart w:id="8" w:name="_Toc502737158"/>
       <w:r>
         <w:rPr>
           <w:lang w:val="de-CH"/>
@@ -3139,7 +3141,7 @@
         <w:lastRenderedPageBreak/>
         <w:t>Rahmenplan</w:t>
       </w:r>
-      <w:bookmarkEnd w:id="7"/>
+      <w:bookmarkEnd w:id="8"/>
     </w:p>
     <w:p>
       <w:pPr>
@@ -3733,6 +3735,7 @@
           </w:p>
           <w:p>
             <w:pPr>
+              <w:keepNext/>
               <w:cnfStyle w:val="000000100000" w:firstRow="0" w:lastRow="0" w:firstColumn="0" w:lastColumn="0" w:oddVBand="0" w:evenVBand="0" w:oddHBand="1" w:evenHBand="0" w:firstRowFirstColumn="0" w:firstRowLastColumn="0" w:lastRowFirstColumn="0" w:lastRowLastColumn="0"/>
             </w:pPr>
           </w:p>
@@ -3741,10 +3744,35 @@
     </w:tbl>
     <w:p>
       <w:pPr>
-        <w:rPr>
-          <w:lang w:val="de-CH"/>
-        </w:rPr>
-      </w:pPr>
+        <w:pStyle w:val="Beschriftung"/>
+        <w:rPr>
+          <w:lang w:val="de-CH"/>
+        </w:rPr>
+      </w:pPr>
+      <w:proofErr w:type="spellStart"/>
+      <w:r>
+        <w:t>Tabelle</w:t>
+      </w:r>
+      <w:proofErr w:type="spellEnd"/>
+      <w:r>
+        <w:t xml:space="preserve"> </w:t>
+      </w:r>
+      <w:fldSimple w:instr=" SEQ Tabelle \* ARABIC ">
+        <w:r>
+          <w:rPr>
+            <w:noProof/>
+          </w:rPr>
+          <w:t>1</w:t>
+        </w:r>
+      </w:fldSimple>
+      <w:r>
+        <w:t xml:space="preserve"> </w:t>
+      </w:r>
+      <w:proofErr w:type="spellStart"/>
+      <w:r>
+        <w:t>Risikomanagement</w:t>
+      </w:r>
+      <w:proofErr w:type="spellEnd"/>
     </w:p>
     <w:p>
       <w:pPr>
@@ -3753,7 +3781,7 @@
           <w:lang w:val="de-CH"/>
         </w:rPr>
       </w:pPr>
-      <w:bookmarkStart w:id="8" w:name="_Toc502705259"/>
+      <w:bookmarkStart w:id="9" w:name="_Toc502737159"/>
       <w:r>
         <w:rPr>
           <w:lang w:val="de-CH"/>
@@ -3761,7 +3789,7 @@
         <w:lastRenderedPageBreak/>
         <w:t>Projektkontrolle</w:t>
       </w:r>
-      <w:bookmarkEnd w:id="8"/>
+      <w:bookmarkEnd w:id="9"/>
     </w:p>
     <w:p>
       <w:pPr>
@@ -3787,15 +3815,7 @@
         <w:rPr>
           <w:lang w:val="de-CH"/>
         </w:rPr>
-        <w:t xml:space="preserve"> (s</w:t>
-      </w:r>
-      <w:bookmarkStart w:id="9" w:name="_GoBack"/>
-      <w:bookmarkEnd w:id="9"/>
-      <w:r>
-        <w:rPr>
-          <w:lang w:val="de-CH"/>
-        </w:rPr>
-        <w:t xml:space="preserve">iehe Kapitel </w:t>
+        <w:t xml:space="preserve"> (siehe Kapitel </w:t>
       </w:r>
       <w:r>
         <w:rPr>
@@ -3846,7 +3866,7 @@
           <w:lang w:val="de-CH"/>
         </w:rPr>
       </w:pPr>
-      <w:bookmarkStart w:id="10" w:name="_Toc502705260"/>
+      <w:bookmarkStart w:id="10" w:name="_Toc502737160"/>
       <w:r>
         <w:rPr>
           <w:lang w:val="de-CH"/>
@@ -3902,7 +3922,7 @@
           <w:lang w:val="de-CH"/>
         </w:rPr>
       </w:pPr>
-      <w:bookmarkStart w:id="11" w:name="_Toc502705261"/>
+      <w:bookmarkStart w:id="11" w:name="_Toc502737161"/>
       <w:r>
         <w:rPr>
           <w:lang w:val="de-CH"/>
@@ -4393,6 +4413,7 @@
           </w:tcPr>
           <w:p>
             <w:pPr>
+              <w:keepNext/>
               <w:cnfStyle w:val="000000100000" w:firstRow="0" w:lastRow="0" w:firstColumn="0" w:lastColumn="0" w:oddVBand="0" w:evenVBand="0" w:oddHBand="1" w:evenHBand="0" w:firstRowFirstColumn="0" w:firstRowLastColumn="0" w:lastRowFirstColumn="0" w:lastRowLastColumn="0"/>
             </w:pPr>
           </w:p>
@@ -4401,25 +4422,67 @@
     </w:tbl>
     <w:p>
       <w:pPr>
-        <w:rPr>
-          <w:lang w:val="de-CH"/>
-        </w:rPr>
-      </w:pPr>
-      <w:r>
-        <w:rPr>
-          <w:lang w:val="de-CH"/>
-        </w:rPr>
-        <w:br w:type="page"/>
+        <w:pStyle w:val="Beschriftung"/>
+        <w:rPr>
+          <w:lang w:val="de-CH"/>
+        </w:rPr>
+      </w:pPr>
+      <w:r>
+        <w:rPr>
+          <w:lang w:val="de-CH"/>
+        </w:rPr>
+        <w:t xml:space="preserve">Tabelle </w:t>
+      </w:r>
+      <w:r>
+        <w:fldChar w:fldCharType="begin"/>
+      </w:r>
+      <w:r>
+        <w:rPr>
+          <w:lang w:val="de-CH"/>
+        </w:rPr>
+        <w:instrText xml:space="preserve"> SEQ Tabelle \* ARABIC </w:instrText>
+      </w:r>
+      <w:r>
+        <w:fldChar w:fldCharType="separate"/>
+      </w:r>
+      <w:r>
+        <w:rPr>
+          <w:noProof/>
+          <w:lang w:val="de-CH"/>
+        </w:rPr>
+        <w:t>2</w:t>
+      </w:r>
+      <w:r>
+        <w:fldChar w:fldCharType="end"/>
+      </w:r>
+      <w:r>
+        <w:rPr>
+          <w:lang w:val="de-CH"/>
+        </w:rPr>
+        <w:t xml:space="preserve"> Risiken Meilenstein 1</w:t>
       </w:r>
     </w:p>
     <w:p>
       <w:pPr>
+        <w:rPr>
+          <w:lang w:val="de-CH"/>
+        </w:rPr>
+      </w:pPr>
+      <w:r>
+        <w:rPr>
+          <w:lang w:val="de-CH"/>
+        </w:rPr>
+        <w:br w:type="page"/>
+      </w:r>
+    </w:p>
+    <w:p>
+      <w:pPr>
         <w:pStyle w:val="berschrift3"/>
         <w:rPr>
           <w:lang w:val="de-CH"/>
         </w:rPr>
       </w:pPr>
-      <w:bookmarkStart w:id="12" w:name="_Toc502705262"/>
+      <w:bookmarkStart w:id="12" w:name="_Toc502737162"/>
       <w:r>
         <w:rPr>
           <w:lang w:val="de-CH"/>
@@ -4952,6 +5015,7 @@
           </w:tcPr>
           <w:p>
             <w:pPr>
+              <w:keepNext/>
               <w:cnfStyle w:val="000000100000" w:firstRow="0" w:lastRow="0" w:firstColumn="0" w:lastColumn="0" w:oddVBand="0" w:evenVBand="0" w:oddHBand="1" w:evenHBand="0" w:firstRowFirstColumn="0" w:firstRowLastColumn="0" w:lastRowFirstColumn="0" w:lastRowLastColumn="0"/>
             </w:pPr>
           </w:p>
@@ -4960,11 +5024,45 @@
     </w:tbl>
     <w:p>
       <w:pPr>
-        <w:pStyle w:val="berschrift3"/>
-        <w:rPr>
-          <w:lang w:val="de-CH"/>
-        </w:rPr>
-      </w:pPr>
+        <w:pStyle w:val="Beschriftung"/>
+        <w:rPr>
+          <w:lang w:val="de-CH"/>
+        </w:rPr>
+      </w:pPr>
+      <w:r>
+        <w:rPr>
+          <w:lang w:val="de-CH"/>
+        </w:rPr>
+        <w:t xml:space="preserve">Tabelle </w:t>
+      </w:r>
+      <w:r>
+        <w:fldChar w:fldCharType="begin"/>
+      </w:r>
+      <w:r>
+        <w:rPr>
+          <w:lang w:val="de-CH"/>
+        </w:rPr>
+        <w:instrText xml:space="preserve"> SEQ Tabelle \* ARABIC </w:instrText>
+      </w:r>
+      <w:r>
+        <w:fldChar w:fldCharType="separate"/>
+      </w:r>
+      <w:r>
+        <w:rPr>
+          <w:noProof/>
+          <w:lang w:val="de-CH"/>
+        </w:rPr>
+        <w:t>3</w:t>
+      </w:r>
+      <w:r>
+        <w:fldChar w:fldCharType="end"/>
+      </w:r>
+      <w:r>
+        <w:rPr>
+          <w:lang w:val="de-CH"/>
+        </w:rPr>
+        <w:t xml:space="preserve"> Risiken Meilenstein 2</w:t>
+      </w:r>
     </w:p>
     <w:p>
       <w:pPr>
@@ -5044,7 +5142,7 @@
           <w:lang w:val="de-CH"/>
         </w:rPr>
       </w:pPr>
-      <w:bookmarkStart w:id="13" w:name="_Toc502705263"/>
+      <w:bookmarkStart w:id="13" w:name="_Toc502737163"/>
       <w:r>
         <w:rPr>
           <w:lang w:val="de-CH"/>
@@ -5668,6 +5766,7 @@
           </w:tcPr>
           <w:p>
             <w:pPr>
+              <w:keepNext/>
               <w:cnfStyle w:val="000000000000" w:firstRow="0" w:lastRow="0" w:firstColumn="0" w:lastColumn="0" w:oddVBand="0" w:evenVBand="0" w:oddHBand="0" w:evenHBand="0" w:firstRowFirstColumn="0" w:firstRowLastColumn="0" w:lastRowFirstColumn="0" w:lastRowLastColumn="0"/>
             </w:pPr>
           </w:p>
@@ -5676,11 +5775,45 @@
     </w:tbl>
     <w:p>
       <w:pPr>
-        <w:pStyle w:val="berschrift3"/>
-        <w:rPr>
-          <w:lang w:val="de-CH"/>
-        </w:rPr>
-      </w:pPr>
+        <w:pStyle w:val="Beschriftung"/>
+        <w:rPr>
+          <w:lang w:val="de-CH"/>
+        </w:rPr>
+      </w:pPr>
+      <w:r>
+        <w:rPr>
+          <w:lang w:val="de-CH"/>
+        </w:rPr>
+        <w:t xml:space="preserve">Tabelle </w:t>
+      </w:r>
+      <w:r>
+        <w:fldChar w:fldCharType="begin"/>
+      </w:r>
+      <w:r>
+        <w:rPr>
+          <w:lang w:val="de-CH"/>
+        </w:rPr>
+        <w:instrText xml:space="preserve"> SEQ Tabelle \* ARABIC </w:instrText>
+      </w:r>
+      <w:r>
+        <w:fldChar w:fldCharType="separate"/>
+      </w:r>
+      <w:r>
+        <w:rPr>
+          <w:noProof/>
+          <w:lang w:val="de-CH"/>
+        </w:rPr>
+        <w:t>4</w:t>
+      </w:r>
+      <w:r>
+        <w:fldChar w:fldCharType="end"/>
+      </w:r>
+      <w:r>
+        <w:rPr>
+          <w:lang w:val="de-CH"/>
+        </w:rPr>
+        <w:t xml:space="preserve"> Risiken Meilenstein 3</w:t>
+      </w:r>
     </w:p>
     <w:p>
       <w:pPr>
@@ -5779,7 +5912,7 @@
           <w:lang w:val="de-CH"/>
         </w:rPr>
       </w:pPr>
-      <w:bookmarkStart w:id="14" w:name="_Toc502705264"/>
+      <w:bookmarkStart w:id="14" w:name="_Toc502737164"/>
       <w:r>
         <w:rPr>
           <w:lang w:val="de-CH"/>
@@ -6363,6 +6496,7 @@
           </w:tcPr>
           <w:p>
             <w:pPr>
+              <w:keepNext/>
               <w:cnfStyle w:val="000000100000" w:firstRow="0" w:lastRow="0" w:firstColumn="0" w:lastColumn="0" w:oddVBand="0" w:evenVBand="0" w:oddHBand="1" w:evenHBand="0" w:firstRowFirstColumn="0" w:firstRowLastColumn="0" w:lastRowFirstColumn="0" w:lastRowLastColumn="0"/>
             </w:pPr>
           </w:p>
@@ -6371,10 +6505,45 @@
     </w:tbl>
     <w:p>
       <w:pPr>
-        <w:rPr>
-          <w:lang w:val="de-CH"/>
-        </w:rPr>
-      </w:pPr>
+        <w:pStyle w:val="Beschriftung"/>
+        <w:rPr>
+          <w:lang w:val="de-CH"/>
+        </w:rPr>
+      </w:pPr>
+      <w:r>
+        <w:rPr>
+          <w:lang w:val="de-CH"/>
+        </w:rPr>
+        <w:t xml:space="preserve">Tabelle </w:t>
+      </w:r>
+      <w:r>
+        <w:fldChar w:fldCharType="begin"/>
+      </w:r>
+      <w:r>
+        <w:rPr>
+          <w:lang w:val="de-CH"/>
+        </w:rPr>
+        <w:instrText xml:space="preserve"> SEQ Tabelle \* ARABIC </w:instrText>
+      </w:r>
+      <w:r>
+        <w:fldChar w:fldCharType="separate"/>
+      </w:r>
+      <w:r>
+        <w:rPr>
+          <w:noProof/>
+          <w:lang w:val="de-CH"/>
+        </w:rPr>
+        <w:t>5</w:t>
+      </w:r>
+      <w:r>
+        <w:fldChar w:fldCharType="end"/>
+      </w:r>
+      <w:r>
+        <w:rPr>
+          <w:lang w:val="de-CH"/>
+        </w:rPr>
+        <w:t xml:space="preserve"> Risiken Meilenstein 4</w:t>
+      </w:r>
     </w:p>
     <w:p>
       <w:pPr>
@@ -6530,7 +6699,7 @@
           <w:lang w:val="de-CH"/>
         </w:rPr>
       </w:pPr>
-      <w:bookmarkStart w:id="15" w:name="_Toc502705265"/>
+      <w:bookmarkStart w:id="15" w:name="_Toc502737165"/>
       <w:r>
         <w:rPr>
           <w:lang w:val="de-CH"/>
@@ -7067,6 +7236,7 @@
           </w:tcPr>
           <w:p>
             <w:pPr>
+              <w:keepNext/>
               <w:cnfStyle w:val="000000000000" w:firstRow="0" w:lastRow="0" w:firstColumn="0" w:lastColumn="0" w:oddVBand="0" w:evenVBand="0" w:oddHBand="0" w:evenHBand="0" w:firstRowFirstColumn="0" w:firstRowLastColumn="0" w:lastRowFirstColumn="0" w:lastRowLastColumn="0"/>
             </w:pPr>
           </w:p>
@@ -7075,10 +7245,46 @@
     </w:tbl>
     <w:p>
       <w:pPr>
-        <w:rPr>
-          <w:lang w:val="de-CH"/>
-        </w:rPr>
-      </w:pPr>
+        <w:pStyle w:val="Beschriftung"/>
+        <w:rPr>
+          <w:lang w:val="de-CH"/>
+        </w:rPr>
+      </w:pPr>
+      <w:proofErr w:type="spellStart"/>
+      <w:r>
+        <w:t>Tabelle</w:t>
+      </w:r>
+      <w:proofErr w:type="spellEnd"/>
+      <w:r>
+        <w:t xml:space="preserve"> </w:t>
+      </w:r>
+      <w:fldSimple w:instr=" SEQ Tabelle \* ARABIC ">
+        <w:r>
+          <w:rPr>
+            <w:noProof/>
+          </w:rPr>
+          <w:t>6</w:t>
+        </w:r>
+      </w:fldSimple>
+      <w:r>
+        <w:t xml:space="preserve"> </w:t>
+      </w:r>
+      <w:proofErr w:type="spellStart"/>
+      <w:r>
+        <w:t>Risiken</w:t>
+      </w:r>
+      <w:proofErr w:type="spellEnd"/>
+      <w:r>
+        <w:t xml:space="preserve"> </w:t>
+      </w:r>
+      <w:proofErr w:type="spellStart"/>
+      <w:r>
+        <w:t>Meilenstein</w:t>
+      </w:r>
+      <w:proofErr w:type="spellEnd"/>
+      <w:r>
+        <w:t xml:space="preserve"> 5</w:t>
+      </w:r>
     </w:p>
     <w:p>
       <w:pPr>
@@ -7226,7 +7432,7 @@
           <w:lang w:val="de-CH"/>
         </w:rPr>
       </w:pPr>
-      <w:bookmarkStart w:id="16" w:name="_Toc502705266"/>
+      <w:bookmarkStart w:id="16" w:name="_Toc502737166"/>
       <w:r>
         <w:rPr>
           <w:lang w:val="de-CH"/>
@@ -7261,110 +7467,246 @@
     <w:p>
       <w:pPr>
         <w:rPr>
-          <w:color w:val="FF0000"/>
-          <w:lang w:val="de-CH"/>
-        </w:rPr>
-      </w:pPr>
-      <w:r>
-        <w:rPr>
-          <w:color w:val="FF0000"/>
-          <w:lang w:val="de-CH"/>
-        </w:rPr>
-        <w:t>Lauffähig</w:t>
-      </w:r>
+          <w:lang w:val="de-CH"/>
+        </w:rPr>
+      </w:pPr>
     </w:p>
     <w:p>
       <w:pPr>
         <w:rPr>
-          <w:color w:val="FF0000"/>
-          <w:lang w:val="de-CH"/>
-        </w:rPr>
-      </w:pPr>
-      <w:r>
-        <w:rPr>
-          <w:color w:val="FF0000"/>
-          <w:lang w:val="de-CH"/>
-        </w:rPr>
-        <w:t>Kamera 1 soll Szene darstellen</w:t>
+          <w:lang w:val="de-CH"/>
+        </w:rPr>
+      </w:pPr>
+      <w:r>
+        <w:rPr>
+          <w:lang w:val="de-CH"/>
+        </w:rPr>
+        <w:t>Ein Sprint gilt für uns als erledigt, wenn nebst den Abnahme-Kriterien der einzelnen Stories folgende Punkte funktional sind:</w:t>
       </w:r>
     </w:p>
     <w:p>
       <w:pPr>
-        <w:rPr>
-          <w:color w:val="FF0000"/>
-          <w:lang w:val="de-CH"/>
-        </w:rPr>
-      </w:pPr>
-      <w:r>
-        <w:rPr>
-          <w:color w:val="FF0000"/>
-          <w:lang w:val="de-CH"/>
-        </w:rPr>
-        <w:t>Wird auf HTC Vive dargestellt</w:t>
+        <w:pStyle w:val="Listenabsatz"/>
+        <w:numPr>
+          <w:ilvl w:val="0"/>
+          <w:numId w:val="43"/>
+        </w:numPr>
+        <w:rPr>
+          <w:lang w:val="de-CH"/>
+        </w:rPr>
+      </w:pPr>
+      <w:r>
+        <w:rPr>
+          <w:lang w:val="de-CH"/>
+        </w:rPr>
+        <w:t>Ausserhalb der Programmierumgebung lauffähig</w:t>
+      </w:r>
+      <w:r>
+        <w:rPr>
+          <w:lang w:val="de-CH"/>
+        </w:rPr>
+        <w:br/>
+        <w:t>Die Simulation soll als *.exe-Datei gestartet werden können und den Vortex-Tunnel oder ein Anfangs-Szenario darstellen.</w:t>
+      </w:r>
+      <w:r>
+        <w:rPr>
+          <w:lang w:val="de-CH"/>
+        </w:rPr>
+        <w:br/>
       </w:r>
     </w:p>
     <w:p>
       <w:pPr>
-        <w:rPr>
-          <w:color w:val="FF0000"/>
-          <w:lang w:val="de-CH"/>
-        </w:rPr>
-      </w:pPr>
-      <w:r>
-        <w:rPr>
-          <w:color w:val="FF0000"/>
-          <w:lang w:val="de-CH"/>
-        </w:rPr>
-        <w:t xml:space="preserve">Best </w:t>
-      </w:r>
-      <w:proofErr w:type="spellStart"/>
-      <w:r>
-        <w:rPr>
-          <w:color w:val="FF0000"/>
-          <w:lang w:val="de-CH"/>
-        </w:rPr>
-        <w:t>practices</w:t>
-      </w:r>
-      <w:proofErr w:type="spellEnd"/>
-      <w:r>
-        <w:rPr>
-          <w:color w:val="FF0000"/>
-          <w:lang w:val="de-CH"/>
-        </w:rPr>
-        <w:t xml:space="preserve"> </w:t>
-      </w:r>
-      <w:proofErr w:type="spellStart"/>
-      <w:r>
-        <w:rPr>
-          <w:color w:val="FF0000"/>
-          <w:lang w:val="de-CH"/>
-        </w:rPr>
-        <w:t>Occoulous</w:t>
-      </w:r>
-      <w:proofErr w:type="spellEnd"/>
-      <w:r>
-        <w:rPr>
-          <w:color w:val="FF0000"/>
-          <w:lang w:val="de-CH"/>
-        </w:rPr>
-        <w:t xml:space="preserve"> Rift</w:t>
+        <w:pStyle w:val="Listenabsatz"/>
+        <w:numPr>
+          <w:ilvl w:val="0"/>
+          <w:numId w:val="43"/>
+        </w:numPr>
+        <w:rPr>
+          <w:lang w:val="de-CH"/>
+        </w:rPr>
+      </w:pPr>
+      <w:r>
+        <w:rPr>
+          <w:lang w:val="de-CH"/>
+        </w:rPr>
+        <w:t>Default-Kamera zeigt korrekte Szene an</w:t>
+      </w:r>
+      <w:r>
+        <w:rPr>
+          <w:lang w:val="de-CH"/>
+        </w:rPr>
+        <w:br/>
+        <w:t>Beim Start der Simulation soll die Kamera auf den Tunnel oder Anfangsszenario ausgerichtet sein, es sollen keine grafischen Fehler sichtbar sein.</w:t>
+      </w:r>
+      <w:r>
+        <w:rPr>
+          <w:lang w:val="de-CH"/>
+        </w:rPr>
+        <w:br/>
       </w:r>
     </w:p>
     <w:p>
       <w:pPr>
-        <w:rPr>
-          <w:lang w:val="de-CH"/>
-        </w:rPr>
-      </w:pPr>
+        <w:pStyle w:val="Listenabsatz"/>
+        <w:numPr>
+          <w:ilvl w:val="0"/>
+          <w:numId w:val="43"/>
+        </w:numPr>
+        <w:rPr>
+          <w:lang w:val="de-CH"/>
+        </w:rPr>
+      </w:pPr>
+      <w:r>
+        <w:rPr>
+          <w:lang w:val="de-CH"/>
+        </w:rPr>
+        <w:t>Darstellung auf HTC Vive</w:t>
+      </w:r>
+      <w:r>
+        <w:rPr>
+          <w:lang w:val="de-CH"/>
+        </w:rPr>
+        <w:br/>
+        <w:t>Bei Start der Simulation muss diese an einer angeschlossenen HTC Vive dargestellt werden.</w:t>
+      </w:r>
+      <w:r>
+        <w:rPr>
+          <w:lang w:val="de-CH"/>
+        </w:rPr>
+        <w:br/>
+      </w:r>
     </w:p>
     <w:p>
       <w:pPr>
+        <w:pStyle w:val="Listenabsatz"/>
+        <w:numPr>
+          <w:ilvl w:val="0"/>
+          <w:numId w:val="43"/>
+        </w:numPr>
+        <w:rPr>
+          <w:lang w:val="de-CH"/>
+        </w:rPr>
+      </w:pPr>
+      <w:r>
+        <w:rPr>
+          <w:lang w:val="de-CH"/>
+        </w:rPr>
+        <w:t xml:space="preserve">Erfüllung der Best Practices gemäss </w:t>
+      </w:r>
+      <w:proofErr w:type="spellStart"/>
+      <w:r>
+        <w:rPr>
+          <w:lang w:val="de-CH"/>
+        </w:rPr>
+        <w:t>Occulus</w:t>
+      </w:r>
+      <w:proofErr w:type="spellEnd"/>
+      <w:r>
+        <w:rPr>
+          <w:lang w:val="de-CH"/>
+        </w:rPr>
+        <w:t xml:space="preserve"> Rift</w:t>
+      </w:r>
+      <w:r>
+        <w:rPr>
+          <w:lang w:val="de-CH"/>
+        </w:rPr>
+        <w:br/>
+        <w:t>Zur Minimierung der «VR-</w:t>
+      </w:r>
+      <w:proofErr w:type="spellStart"/>
+      <w:r>
+        <w:rPr>
+          <w:lang w:val="de-CH"/>
+        </w:rPr>
+        <w:t>Sickness</w:t>
+      </w:r>
+      <w:proofErr w:type="spellEnd"/>
+      <w:r>
+        <w:rPr>
+          <w:lang w:val="de-CH"/>
+        </w:rPr>
+        <w:t xml:space="preserve">» muss bei jedem Sprint die Erfüllung der Best Practices nach </w:t>
+      </w:r>
+      <w:proofErr w:type="spellStart"/>
+      <w:r>
+        <w:rPr>
+          <w:lang w:val="de-CH"/>
+        </w:rPr>
+        <w:t>Occulus</w:t>
+      </w:r>
+      <w:proofErr w:type="spellEnd"/>
+      <w:r>
+        <w:rPr>
+          <w:lang w:val="de-CH"/>
+        </w:rPr>
+        <w:t>-Rift erfüllt werden.</w:t>
+      </w:r>
+      <w:sdt>
+        <w:sdtPr>
+          <w:rPr>
+            <w:lang w:val="de-CH"/>
+          </w:rPr>
+          <w:id w:val="1245386954"/>
+          <w:citation/>
+        </w:sdtPr>
+        <w:sdtContent>
+          <w:r>
+            <w:rPr>
+              <w:lang w:val="de-CH"/>
+            </w:rPr>
+            <w:fldChar w:fldCharType="begin"/>
+          </w:r>
+          <w:r>
+            <w:rPr>
+              <w:lang w:val="de-CH"/>
+            </w:rPr>
+            <w:instrText xml:space="preserve"> CITATION Yao14 \l 2055 </w:instrText>
+          </w:r>
+          <w:r>
+            <w:rPr>
+              <w:lang w:val="de-CH"/>
+            </w:rPr>
+            <w:fldChar w:fldCharType="separate"/>
+          </w:r>
+          <w:r>
+            <w:rPr>
+              <w:noProof/>
+              <w:lang w:val="de-CH"/>
+            </w:rPr>
+            <w:t xml:space="preserve"> </w:t>
+          </w:r>
+          <w:r>
+            <w:rPr>
+              <w:noProof/>
+              <w:lang w:val="de-CH"/>
+            </w:rPr>
+            <w:t>(Yao, Heath, Davies, Forsyth, &amp; Mitchell, 2014)</w:t>
+          </w:r>
+          <w:r>
+            <w:rPr>
+              <w:lang w:val="de-CH"/>
+            </w:rPr>
+            <w:fldChar w:fldCharType="end"/>
+          </w:r>
+        </w:sdtContent>
+      </w:sdt>
+    </w:p>
+    <w:p>
+      <w:pPr>
         <w:pStyle w:val="berschrift2"/>
         <w:rPr>
           <w:lang w:val="de-CH"/>
         </w:rPr>
       </w:pPr>
-      <w:bookmarkStart w:id="17" w:name="_Toc502705267"/>
+      <w:r>
+        <w:rPr>
+          <w:lang w:val="de-CH"/>
+        </w:rPr>
+        <w:br/>
+      </w:r>
+      <w:bookmarkStart w:id="17" w:name="_Toc502737167"/>
       <w:r>
         <w:rPr>
           <w:lang w:val="de-CH"/>
@@ -7376,33 +7718,9 @@
     <w:p>
       <w:pPr>
         <w:rPr>
-          <w:color w:val="FF0000"/>
-          <w:lang w:val="de-CH"/>
-        </w:rPr>
-      </w:pPr>
-      <w:r>
-        <w:rPr>
-          <w:color w:val="FF0000"/>
-          <w:lang w:val="de-CH"/>
-        </w:rPr>
-        <w:t xml:space="preserve">Alles </w:t>
-      </w:r>
-      <w:proofErr w:type="spellStart"/>
-      <w:r>
-        <w:rPr>
-          <w:color w:val="FF0000"/>
-          <w:lang w:val="de-CH"/>
-        </w:rPr>
-        <w:t>i.O</w:t>
-      </w:r>
-      <w:proofErr w:type="spellEnd"/>
-      <w:r>
-        <w:rPr>
-          <w:color w:val="FF0000"/>
-          <w:lang w:val="de-CH"/>
-        </w:rPr>
-        <w:t>.</w:t>
-      </w:r>
+          <w:lang w:val="de-CH"/>
+        </w:rPr>
+      </w:pPr>
     </w:p>
     <w:p>
       <w:pPr>
@@ -7414,6 +7732,48 @@
         <w:rPr>
           <w:lang w:val="de-CH"/>
         </w:rPr>
+        <w:t xml:space="preserve">Das finale Produkt wurde den betreuenden Dozenten bereits demonstriert und als </w:t>
+      </w:r>
+      <w:r>
+        <w:rPr>
+          <w:lang w:val="de-CH"/>
+        </w:rPr>
+        <w:t>funktional</w:t>
+      </w:r>
+      <w:r>
+        <w:rPr>
+          <w:lang w:val="de-CH"/>
+        </w:rPr>
+        <w:t xml:space="preserve"> bezeichnet.</w:t>
+      </w:r>
+      <w:r>
+        <w:rPr>
+          <w:lang w:val="de-CH"/>
+        </w:rPr>
+        <w:t xml:space="preserve"> </w:t>
+      </w:r>
+      <w:r>
+        <w:rPr>
+          <w:lang w:val="de-CH"/>
+        </w:rPr>
+        <w:t>Aus Sicht des</w:t>
+      </w:r>
+      <w:r>
+        <w:rPr>
+          <w:lang w:val="de-CH"/>
+        </w:rPr>
+        <w:t xml:space="preserve"> Projekt-Teams wurde ist das Projekt somit erfolgreich abgeschlossen.</w:t>
+      </w:r>
+      <w:r>
+        <w:rPr>
+          <w:lang w:val="de-CH"/>
+        </w:rPr>
+        <w:t xml:space="preserve"> So konnte der Effekt bereits in den ersten Prototypen nachgewiesen werden. Aufgrund der Versuchsdurchführung konnten die Parameter weiter optimiert werden. </w:t>
+      </w:r>
+      <w:r>
+        <w:rPr>
+          <w:lang w:val="de-CH"/>
+        </w:rPr>
         <w:br w:type="page"/>
       </w:r>
     </w:p>
@@ -7424,7 +7784,7 @@
           <w:lang w:val="de-CH"/>
         </w:rPr>
       </w:pPr>
-      <w:bookmarkStart w:id="18" w:name="_Toc502705268"/>
+      <w:bookmarkStart w:id="18" w:name="_Toc502737168"/>
       <w:proofErr w:type="spellStart"/>
       <w:r>
         <w:rPr>
@@ -7443,7 +7803,7 @@
           <w:lang w:val="de-CH"/>
         </w:rPr>
       </w:pPr>
-      <w:bookmarkStart w:id="19" w:name="_Toc502705269"/>
+      <w:bookmarkStart w:id="19" w:name="_Toc502737169"/>
       <w:r>
         <w:rPr>
           <w:lang w:val="de-CH"/>
@@ -7941,7 +8301,7 @@
           <w:lang w:val="de-CH"/>
         </w:rPr>
       </w:pPr>
-      <w:bookmarkStart w:id="20" w:name="_Toc502705270"/>
+      <w:bookmarkStart w:id="20" w:name="_Toc502737170"/>
       <w:r>
         <w:rPr>
           <w:lang w:val="de-CH"/>
@@ -7958,7 +8318,7 @@
           <w:lang w:val="de-CH"/>
         </w:rPr>
       </w:pPr>
-      <w:bookmarkStart w:id="21" w:name="_Toc502705271"/>
+      <w:bookmarkStart w:id="21" w:name="_Toc502737171"/>
       <w:r>
         <w:rPr>
           <w:lang w:val="de-CH"/>
@@ -8014,7 +8374,7 @@
           <w:lang w:val="de-CH"/>
         </w:rPr>
       </w:pPr>
-      <w:bookmarkStart w:id="22" w:name="_Toc502705272"/>
+      <w:bookmarkStart w:id="22" w:name="_Toc502737172"/>
       <w:r>
         <w:rPr>
           <w:lang w:val="de-CH"/>
@@ -12404,7 +12764,7 @@
           <w:lang w:val="de-CH"/>
         </w:rPr>
       </w:pPr>
-      <w:bookmarkStart w:id="23" w:name="_Toc502705273"/>
+      <w:bookmarkStart w:id="23" w:name="_Toc502737173"/>
       <w:r>
         <w:rPr>
           <w:lang w:val="de-CH"/>
@@ -12421,7 +12781,7 @@
           <w:lang w:val="de-CH"/>
         </w:rPr>
       </w:pPr>
-      <w:bookmarkStart w:id="24" w:name="_Toc502705274"/>
+      <w:bookmarkStart w:id="24" w:name="_Toc502737174"/>
       <w:r>
         <w:rPr>
           <w:lang w:val="de-CH"/>
@@ -13120,13 +13480,7 @@
               <w:rPr>
                 <w:lang w:val="de-CH"/>
               </w:rPr>
-              <w:t>O</w:t>
-            </w:r>
-            <w:r>
-              <w:rPr>
-                <w:lang w:val="de-CH"/>
-              </w:rPr>
-              <w:t>K</w:t>
+              <w:t>OK</w:t>
             </w:r>
           </w:p>
         </w:tc>
@@ -13524,7 +13878,7 @@
           <w:lang w:val="de-CH"/>
         </w:rPr>
       </w:pPr>
-      <w:bookmarkStart w:id="25" w:name="_Toc502705275"/>
+      <w:bookmarkStart w:id="25" w:name="_Toc502737175"/>
       <w:r>
         <w:rPr>
           <w:lang w:val="de-CH"/>
@@ -13677,13 +14031,7 @@
               <w:rPr>
                 <w:lang w:val="de-CH"/>
               </w:rPr>
-              <w:t>22</w:t>
-            </w:r>
-            <w:r>
-              <w:rPr>
-                <w:lang w:val="de-CH"/>
-              </w:rPr>
-              <w:t>.11.2017</w:t>
+              <w:t>22.11.2017</w:t>
             </w:r>
           </w:p>
         </w:tc>
@@ -14222,7 +14570,7 @@
           <w:lang w:val="de-CH"/>
         </w:rPr>
       </w:pPr>
-      <w:bookmarkStart w:id="26" w:name="_Toc502705276"/>
+      <w:bookmarkStart w:id="26" w:name="_Toc502737176"/>
       <w:r>
         <w:rPr>
           <w:lang w:val="de-CH"/>
@@ -15136,7 +15484,7 @@
           <w:lang w:val="de-CH"/>
         </w:rPr>
       </w:pPr>
-      <w:bookmarkStart w:id="27" w:name="_Toc502705277"/>
+      <w:bookmarkStart w:id="27" w:name="_Toc502737177"/>
       <w:r>
         <w:rPr>
           <w:lang w:val="de-CH"/>
@@ -15159,8 +15507,8 @@
           <w:lang w:val="de-CH"/>
         </w:rPr>
       </w:pPr>
-      <w:bookmarkStart w:id="28" w:name="_Toc502705278"/>
-      <w:bookmarkStart w:id="29" w:name="_Ref502734314"/>
+      <w:bookmarkStart w:id="28" w:name="_Ref502734314"/>
+      <w:bookmarkStart w:id="29" w:name="_Toc502737178"/>
       <w:r>
         <w:rPr>
           <w:lang w:val="de-CH"/>
@@ -15209,7 +15557,7 @@
           <w:lang w:val="de-CH"/>
         </w:rPr>
       </w:pPr>
-      <w:bookmarkStart w:id="30" w:name="_Toc502705279"/>
+      <w:bookmarkStart w:id="30" w:name="_Toc502737179"/>
       <w:r>
         <w:rPr>
           <w:lang w:val="de-CH"/>
@@ -15750,7 +16098,7 @@
         </w:rPr>
         <w:br w:type="page"/>
       </w:r>
-      <w:bookmarkStart w:id="31" w:name="_Toc502705280"/>
+      <w:bookmarkStart w:id="31" w:name="_Toc502737180"/>
       <w:r>
         <w:rPr>
           <w:lang w:val="de-CH"/>
@@ -16189,7 +16537,7 @@
           <w:lang w:val="de-CH"/>
         </w:rPr>
       </w:pPr>
-      <w:bookmarkStart w:id="32" w:name="_Toc502705281"/>
+      <w:bookmarkStart w:id="32" w:name="_Toc502737181"/>
       <w:r>
         <w:rPr>
           <w:lang w:val="de-CH"/>
@@ -20206,6 +20554,119 @@
     </w:lvl>
   </w:abstractNum>
   <w:abstractNum w:abstractNumId="35" w15:restartNumberingAfterBreak="0">
+    <w:nsid w:val="654C586F"/>
+    <w:multiLevelType w:val="hybridMultilevel"/>
+    <w:tmpl w:val="AAAE73B0"/>
+    <w:lvl w:ilvl="0" w:tplc="08070001">
+      <w:start w:val="1"/>
+      <w:numFmt w:val="bullet"/>
+      <w:lvlText w:val=""/>
+      <w:lvlJc w:val="left"/>
+      <w:pPr>
+        <w:ind w:left="720" w:hanging="360"/>
+      </w:pPr>
+      <w:rPr>
+        <w:rFonts w:ascii="Symbol" w:hAnsi="Symbol" w:hint="default"/>
+      </w:rPr>
+    </w:lvl>
+    <w:lvl w:ilvl="1" w:tplc="08070003" w:tentative="1">
+      <w:start w:val="1"/>
+      <w:numFmt w:val="bullet"/>
+      <w:lvlText w:val="o"/>
+      <w:lvlJc w:val="left"/>
+      <w:pPr>
+        <w:ind w:left="1440" w:hanging="360"/>
+      </w:pPr>
+      <w:rPr>
+        <w:rFonts w:ascii="Courier New" w:hAnsi="Courier New" w:cs="Courier New" w:hint="default"/>
+      </w:rPr>
+    </w:lvl>
+    <w:lvl w:ilvl="2" w:tplc="08070005" w:tentative="1">
+      <w:start w:val="1"/>
+      <w:numFmt w:val="bullet"/>
+      <w:lvlText w:val=""/>
+      <w:lvlJc w:val="left"/>
+      <w:pPr>
+        <w:ind w:left="2160" w:hanging="360"/>
+      </w:pPr>
+      <w:rPr>
+        <w:rFonts w:ascii="Wingdings" w:hAnsi="Wingdings" w:hint="default"/>
+      </w:rPr>
+    </w:lvl>
+    <w:lvl w:ilvl="3" w:tplc="08070001" w:tentative="1">
+      <w:start w:val="1"/>
+      <w:numFmt w:val="bullet"/>
+      <w:lvlText w:val=""/>
+      <w:lvlJc w:val="left"/>
+      <w:pPr>
+        <w:ind w:left="2880" w:hanging="360"/>
+      </w:pPr>
+      <w:rPr>
+        <w:rFonts w:ascii="Symbol" w:hAnsi="Symbol" w:hint="default"/>
+      </w:rPr>
+    </w:lvl>
+    <w:lvl w:ilvl="4" w:tplc="08070003" w:tentative="1">
+      <w:start w:val="1"/>
+      <w:numFmt w:val="bullet"/>
+      <w:lvlText w:val="o"/>
+      <w:lvlJc w:val="left"/>
+      <w:pPr>
+        <w:ind w:left="3600" w:hanging="360"/>
+      </w:pPr>
+      <w:rPr>
+        <w:rFonts w:ascii="Courier New" w:hAnsi="Courier New" w:cs="Courier New" w:hint="default"/>
+      </w:rPr>
+    </w:lvl>
+    <w:lvl w:ilvl="5" w:tplc="08070005" w:tentative="1">
+      <w:start w:val="1"/>
+      <w:numFmt w:val="bullet"/>
+      <w:lvlText w:val=""/>
+      <w:lvlJc w:val="left"/>
+      <w:pPr>
+        <w:ind w:left="4320" w:hanging="360"/>
+      </w:pPr>
+      <w:rPr>
+        <w:rFonts w:ascii="Wingdings" w:hAnsi="Wingdings" w:hint="default"/>
+      </w:rPr>
+    </w:lvl>
+    <w:lvl w:ilvl="6" w:tplc="08070001" w:tentative="1">
+      <w:start w:val="1"/>
+      <w:numFmt w:val="bullet"/>
+      <w:lvlText w:val=""/>
+      <w:lvlJc w:val="left"/>
+      <w:pPr>
+        <w:ind w:left="5040" w:hanging="360"/>
+      </w:pPr>
+      <w:rPr>
+        <w:rFonts w:ascii="Symbol" w:hAnsi="Symbol" w:hint="default"/>
+      </w:rPr>
+    </w:lvl>
+    <w:lvl w:ilvl="7" w:tplc="08070003" w:tentative="1">
+      <w:start w:val="1"/>
+      <w:numFmt w:val="bullet"/>
+      <w:lvlText w:val="o"/>
+      <w:lvlJc w:val="left"/>
+      <w:pPr>
+        <w:ind w:left="5760" w:hanging="360"/>
+      </w:pPr>
+      <w:rPr>
+        <w:rFonts w:ascii="Courier New" w:hAnsi="Courier New" w:cs="Courier New" w:hint="default"/>
+      </w:rPr>
+    </w:lvl>
+    <w:lvl w:ilvl="8" w:tplc="08070005" w:tentative="1">
+      <w:start w:val="1"/>
+      <w:numFmt w:val="bullet"/>
+      <w:lvlText w:val=""/>
+      <w:lvlJc w:val="left"/>
+      <w:pPr>
+        <w:ind w:left="6480" w:hanging="360"/>
+      </w:pPr>
+      <w:rPr>
+        <w:rFonts w:ascii="Wingdings" w:hAnsi="Wingdings" w:hint="default"/>
+      </w:rPr>
+    </w:lvl>
+  </w:abstractNum>
+  <w:abstractNum w:abstractNumId="36" w15:restartNumberingAfterBreak="0">
     <w:nsid w:val="65F95E0D"/>
     <w:multiLevelType w:val="hybridMultilevel"/>
     <w:tmpl w:val="5EC88832"/>
@@ -20294,7 +20755,7 @@
       </w:pPr>
     </w:lvl>
   </w:abstractNum>
-  <w:abstractNum w:abstractNumId="36" w15:restartNumberingAfterBreak="0">
+  <w:abstractNum w:abstractNumId="37" w15:restartNumberingAfterBreak="0">
     <w:nsid w:val="68D031E1"/>
     <w:multiLevelType w:val="multilevel"/>
     <w:tmpl w:val="91EA3EE6"/>
@@ -20406,7 +20867,7 @@
       </w:rPr>
     </w:lvl>
   </w:abstractNum>
-  <w:abstractNum w:abstractNumId="37" w15:restartNumberingAfterBreak="0">
+  <w:abstractNum w:abstractNumId="38" w15:restartNumberingAfterBreak="0">
     <w:nsid w:val="6925710F"/>
     <w:multiLevelType w:val="hybridMultilevel"/>
     <w:tmpl w:val="3B047142"/>
@@ -20519,7 +20980,7 @@
       </w:rPr>
     </w:lvl>
   </w:abstractNum>
-  <w:abstractNum w:abstractNumId="38" w15:restartNumberingAfterBreak="0">
+  <w:abstractNum w:abstractNumId="39" w15:restartNumberingAfterBreak="0">
     <w:nsid w:val="6CA548A8"/>
     <w:multiLevelType w:val="hybridMultilevel"/>
     <w:tmpl w:val="170A32E8"/>
@@ -20632,7 +21093,7 @@
       </w:rPr>
     </w:lvl>
   </w:abstractNum>
-  <w:abstractNum w:abstractNumId="39" w15:restartNumberingAfterBreak="0">
+  <w:abstractNum w:abstractNumId="40" w15:restartNumberingAfterBreak="0">
     <w:nsid w:val="7026282A"/>
     <w:multiLevelType w:val="hybridMultilevel"/>
     <w:tmpl w:val="4094FA7A"/>
@@ -20718,7 +21179,7 @@
       </w:pPr>
     </w:lvl>
   </w:abstractNum>
-  <w:abstractNum w:abstractNumId="40" w15:restartNumberingAfterBreak="0">
+  <w:abstractNum w:abstractNumId="41" w15:restartNumberingAfterBreak="0">
     <w:nsid w:val="70717405"/>
     <w:multiLevelType w:val="hybridMultilevel"/>
     <w:tmpl w:val="480C592C"/>
@@ -20831,7 +21292,7 @@
       </w:rPr>
     </w:lvl>
   </w:abstractNum>
-  <w:abstractNum w:abstractNumId="41" w15:restartNumberingAfterBreak="0">
+  <w:abstractNum w:abstractNumId="42" w15:restartNumberingAfterBreak="0">
     <w:nsid w:val="7A67271C"/>
     <w:multiLevelType w:val="hybridMultilevel"/>
     <w:tmpl w:val="4D52DC6E"/>
@@ -20927,7 +21388,7 @@
     <w:abstractNumId w:val="30"/>
   </w:num>
   <w:num w:numId="4">
-    <w:abstractNumId w:val="35"/>
+    <w:abstractNumId w:val="36"/>
   </w:num>
   <w:num w:numId="5">
     <w:abstractNumId w:val="9"/>
@@ -20936,7 +21397,7 @@
     <w:abstractNumId w:val="10"/>
   </w:num>
   <w:num w:numId="7">
-    <w:abstractNumId w:val="39"/>
+    <w:abstractNumId w:val="40"/>
   </w:num>
   <w:num w:numId="8">
     <w:abstractNumId w:val="28"/>
@@ -20948,7 +21409,7 @@
     <w:abstractNumId w:val="31"/>
   </w:num>
   <w:num w:numId="11">
-    <w:abstractNumId w:val="36"/>
+    <w:abstractNumId w:val="37"/>
   </w:num>
   <w:num w:numId="12">
     <w:abstractNumId w:val="26"/>
@@ -20975,7 +21436,7 @@
     <w:abstractNumId w:val="5"/>
   </w:num>
   <w:num w:numId="20">
-    <w:abstractNumId w:val="37"/>
+    <w:abstractNumId w:val="38"/>
   </w:num>
   <w:num w:numId="21">
     <w:abstractNumId w:val="1"/>
@@ -20984,7 +21445,7 @@
     <w:abstractNumId w:val="23"/>
   </w:num>
   <w:num w:numId="23">
-    <w:abstractNumId w:val="40"/>
+    <w:abstractNumId w:val="41"/>
   </w:num>
   <w:num w:numId="24">
     <w:abstractNumId w:val="16"/>
@@ -20993,7 +21454,7 @@
     <w:abstractNumId w:val="21"/>
   </w:num>
   <w:num w:numId="26">
-    <w:abstractNumId w:val="38"/>
+    <w:abstractNumId w:val="39"/>
   </w:num>
   <w:num w:numId="27">
     <w:abstractNumId w:val="4"/>
@@ -21029,7 +21490,7 @@
     <w:abstractNumId w:val="20"/>
   </w:num>
   <w:num w:numId="38">
-    <w:abstractNumId w:val="41"/>
+    <w:abstractNumId w:val="42"/>
   </w:num>
   <w:num w:numId="39">
     <w:abstractNumId w:val="17"/>
@@ -21042,6 +21503,9 @@
   </w:num>
   <w:num w:numId="42">
     <w:abstractNumId w:val="2"/>
+  </w:num>
+  <w:num w:numId="43">
+    <w:abstractNumId w:val="35"/>
   </w:num>
 </w:numbering>
 </file>
@@ -22200,11 +22664,50 @@
 </file>
 
 <file path=customXml/item1.xml><?xml version="1.0" encoding="utf-8"?>
-<b:Sources xmlns:b="http://schemas.openxmlformats.org/officeDocument/2006/bibliography" xmlns="http://schemas.openxmlformats.org/officeDocument/2006/bibliography" SelectedStyle="\APASixthEditionOfficeOnline.xsl" StyleName="APA" Version="6"/>
+<b:Sources xmlns:b="http://schemas.openxmlformats.org/officeDocument/2006/bibliography" xmlns="http://schemas.openxmlformats.org/officeDocument/2006/bibliography" SelectedStyle="\APASixthEditionOfficeOnline.xsl" StyleName="APA" Version="6">
+  <b:Source>
+    <b:Tag>Yao14</b:Tag>
+    <b:SourceType>InternetSite</b:SourceType>
+    <b:Guid>{30F831C9-FB5C-4CE6-AF6F-369CE70BCEC2}</b:Guid>
+    <b:Author>
+      <b:Author>
+        <b:NameList>
+          <b:Person>
+            <b:Last>Yao</b:Last>
+            <b:First>R.</b:First>
+          </b:Person>
+          <b:Person>
+            <b:Last>Heath</b:Last>
+            <b:First>T.</b:First>
+          </b:Person>
+          <b:Person>
+            <b:Last>Davies</b:Last>
+            <b:First>A.</b:First>
+          </b:Person>
+          <b:Person>
+            <b:Last>Forsyth</b:Last>
+            <b:First>T.</b:First>
+          </b:Person>
+          <b:Person>
+            <b:Last>Mitchell</b:Last>
+            <b:First>N.</b:First>
+            <b:Middle>&amp; Hoberman, P.</b:Middle>
+          </b:Person>
+        </b:NameList>
+      </b:Author>
+    </b:Author>
+    <b:Title>Oculus Best Practices</b:Title>
+    <b:Year>2014</b:Year>
+    <b:Month>Januar</b:Month>
+    <b:Day>16</b:Day>
+    <b:URL>http://oculus-rift.ru/files/documents/OculusBestPractices.pdf</b:URL>
+    <b:RefOrder>1</b:RefOrder>
+  </b:Source>
+</b:Sources>
 </file>
 
 <file path=customXml/itemProps1.xml><?xml version="1.0" encoding="utf-8"?>
-<ds:datastoreItem xmlns:ds="http://schemas.openxmlformats.org/officeDocument/2006/customXml" ds:itemID="{D953EA82-0360-4804-A61F-F32C1FF634FA}">
+<ds:datastoreItem xmlns:ds="http://schemas.openxmlformats.org/officeDocument/2006/customXml" ds:itemID="{3FA44E68-C28C-4064-B1B3-60BCA2A4ED0F}">
   <ds:schemaRefs>
     <ds:schemaRef ds:uri="http://schemas.openxmlformats.org/officeDocument/2006/bibliography"/>
   </ds:schemaRefs>

</xml_diff>

<commit_message>
pmp potential final change
</commit_message>
<xml_diff>
--- a/01_Dokumentation/00_Bericht/PMP.docx
+++ b/01_Dokumentation/00_Bericht/PMP.docx
@@ -85,13 +85,6 @@
         </w:rPr>
         <w:t xml:space="preserve"> Vortex-Tunnel</w:t>
       </w:r>
-    </w:p>
-    <w:p>
-      <w:pPr>
-        <w:rPr>
-          <w:lang w:val="de-CH"/>
-        </w:rPr>
-      </w:pPr>
     </w:p>
     <w:p>
       <w:pPr>
@@ -458,6 +451,62 @@
                 <w:lang w:val="de-CH"/>
               </w:rPr>
               <w:t>Übertragung der Testfälle und Testprotokolle</w:t>
+            </w:r>
+          </w:p>
+        </w:tc>
+        <w:tc>
+          <w:tcPr>
+            <w:tcW w:w="2688" w:type="dxa"/>
+          </w:tcPr>
+          <w:p>
+            <w:pPr>
+              <w:rPr>
+                <w:lang w:val="de-CH"/>
+              </w:rPr>
+            </w:pPr>
+            <w:r>
+              <w:rPr>
+                <w:lang w:val="de-CH"/>
+              </w:rPr>
+              <w:t>Marc Nussbaumer</w:t>
+            </w:r>
+          </w:p>
+        </w:tc>
+      </w:tr>
+      <w:tr>
+        <w:tc>
+          <w:tcPr>
+            <w:tcW w:w="1129" w:type="dxa"/>
+          </w:tcPr>
+          <w:p>
+            <w:pPr>
+              <w:rPr>
+                <w:lang w:val="de-CH"/>
+              </w:rPr>
+            </w:pPr>
+            <w:r>
+              <w:rPr>
+                <w:lang w:val="de-CH"/>
+              </w:rPr>
+              <w:t>1.4</w:t>
+            </w:r>
+          </w:p>
+        </w:tc>
+        <w:tc>
+          <w:tcPr>
+            <w:tcW w:w="5245" w:type="dxa"/>
+          </w:tcPr>
+          <w:p>
+            <w:pPr>
+              <w:rPr>
+                <w:lang w:val="de-CH"/>
+              </w:rPr>
+            </w:pPr>
+            <w:r>
+              <w:rPr>
+                <w:lang w:val="de-CH"/>
+              </w:rPr>
+              <w:t>Vorgehensmodell und Projektziele</w:t>
             </w:r>
           </w:p>
         </w:tc>
@@ -2637,6 +2686,7 @@
       </w:sdtContent>
     </w:sdt>
     <w:bookmarkEnd w:id="1" w:displacedByCustomXml="prev"/>
+    <w:bookmarkEnd w:id="0"/>
     <w:p>
       <w:pPr>
         <w:pStyle w:val="berschrift1"/>
@@ -2644,56 +2694,73 @@
           <w:lang w:val="de-CH"/>
         </w:rPr>
       </w:pPr>
-      <w:bookmarkStart w:id="2" w:name="_GoBack"/>
-      <w:bookmarkEnd w:id="0"/>
-      <w:bookmarkEnd w:id="2"/>
       <w:r>
         <w:rPr>
           <w:lang w:val="de-CH"/>
         </w:rPr>
         <w:br w:type="page"/>
       </w:r>
-      <w:bookmarkStart w:id="3" w:name="_Toc502737153"/>
+      <w:bookmarkStart w:id="2" w:name="_Toc502737153"/>
       <w:r>
         <w:rPr>
           <w:lang w:val="de-CH"/>
         </w:rPr>
         <w:lastRenderedPageBreak/>
         <w:t>Projektübersicht</w:t>
+      </w:r>
+      <w:bookmarkEnd w:id="2"/>
+    </w:p>
+    <w:p>
+      <w:pPr>
+        <w:pStyle w:val="berschrift2"/>
+        <w:rPr>
+          <w:lang w:val="de-CH"/>
+        </w:rPr>
+      </w:pPr>
+      <w:bookmarkStart w:id="3" w:name="_Toc502737154"/>
+      <w:r>
+        <w:rPr>
+          <w:lang w:val="de-CH"/>
+        </w:rPr>
+        <w:t>Projektziele</w:t>
       </w:r>
       <w:bookmarkEnd w:id="3"/>
     </w:p>
     <w:p>
       <w:pPr>
-        <w:pStyle w:val="berschrift2"/>
-        <w:rPr>
-          <w:lang w:val="de-CH"/>
-        </w:rPr>
-      </w:pPr>
-      <w:bookmarkStart w:id="4" w:name="_Toc502737154"/>
-      <w:r>
-        <w:rPr>
-          <w:lang w:val="de-CH"/>
-        </w:rPr>
-        <w:t>Projektziele</w:t>
-      </w:r>
-      <w:bookmarkEnd w:id="4"/>
+        <w:rPr>
+          <w:lang w:val="de-CH"/>
+        </w:rPr>
+      </w:pPr>
     </w:p>
     <w:p>
       <w:pPr>
+        <w:rPr>
+          <w:lang w:val="de-CH"/>
+        </w:rPr>
+      </w:pPr>
+      <w:r>
+        <w:rPr>
+          <w:lang w:val="de-CH"/>
+        </w:rPr>
+        <w:t xml:space="preserve">Es gilt mindestens einen Prototyp eines Vortex-Tunnels basierend auf der Aufgabenstellung (Siehe Anhang «Aufgabenstellung_PAWI_HS2017_Gröbelbauer_Nussbaumer») zu erstellen, welcher mit VR Hardware angesehen werden kann. Basierend auf diesem soll versucht werden mittels eines Versuches die Parameter für eine grössere Effekterzeugung herauszufinden. Abzugeben ist nebst einem lauffähigen Programm ein Benutzerhandbuch, als auch Tutorials bezüglich der Umsetzung von Projekten in Unity. Auch der durchgeführte Versuch mit Resultats Auswertung ist Teil der Abgabe. </w:t>
+      </w:r>
+    </w:p>
+    <w:p>
+      <w:pPr>
         <w:pStyle w:val="berschrift2"/>
         <w:rPr>
           <w:lang w:val="de-CH"/>
         </w:rPr>
       </w:pPr>
-      <w:bookmarkStart w:id="5" w:name="_Toc502737155"/>
+      <w:bookmarkStart w:id="4" w:name="_Toc502737155"/>
       <w:r>
         <w:rPr>
           <w:lang w:val="de-CH"/>
         </w:rPr>
         <w:t>Organisation &amp; Zuständigkeiten</w:t>
       </w:r>
-      <w:bookmarkEnd w:id="5"/>
+      <w:bookmarkEnd w:id="4"/>
     </w:p>
     <w:p>
       <w:pPr>
@@ -3043,29 +3110,250 @@
           <w:lang w:val="de-CH"/>
         </w:rPr>
       </w:pPr>
-      <w:bookmarkStart w:id="6" w:name="_Toc502737156"/>
+      <w:bookmarkStart w:id="5" w:name="_Toc502737156"/>
       <w:r>
         <w:rPr>
           <w:lang w:val="de-CH"/>
         </w:rPr>
         <w:lastRenderedPageBreak/>
         <w:t>Projektführung</w:t>
+      </w:r>
+      <w:bookmarkEnd w:id="5"/>
+    </w:p>
+    <w:p>
+      <w:pPr>
+        <w:pStyle w:val="berschrift2"/>
+        <w:rPr>
+          <w:lang w:val="de-CH"/>
+        </w:rPr>
+      </w:pPr>
+      <w:bookmarkStart w:id="6" w:name="_Toc502737157"/>
+      <w:r>
+        <w:rPr>
+          <w:lang w:val="de-CH"/>
+        </w:rPr>
+        <w:t>Gewähltes Vorgehensmodell</w:t>
       </w:r>
       <w:bookmarkEnd w:id="6"/>
     </w:p>
     <w:p>
       <w:pPr>
+        <w:rPr>
+          <w:lang w:val="de-CH"/>
+        </w:rPr>
+      </w:pPr>
+    </w:p>
+    <w:p>
+      <w:pPr>
+        <w:rPr>
+          <w:lang w:val="de-CH"/>
+        </w:rPr>
+      </w:pPr>
+      <w:r>
+        <w:rPr>
+          <w:lang w:val="de-CH"/>
+        </w:rPr>
+        <w:t xml:space="preserve">Die Besonderheit unseres PAWI-Projektes ist, dass es sowohl Komponenten einer Software-Entwicklung als auch einen Forschungs-Charakter enthält. Dadurch fällt die Wahl eines Vorgehensmodelles vergleichsweise schwer. Unser ursprünglicher Lösungsansatz war dabei das Projekt als ein klassisches Software-Projekt mittels </w:t>
+      </w:r>
+      <w:proofErr w:type="spellStart"/>
+      <w:r>
+        <w:rPr>
+          <w:lang w:val="de-CH"/>
+        </w:rPr>
+        <w:t>SoDa</w:t>
+      </w:r>
+      <w:proofErr w:type="spellEnd"/>
+      <w:r>
+        <w:rPr>
+          <w:lang w:val="de-CH"/>
+        </w:rPr>
+        <w:t xml:space="preserve"> umzusetzen.</w:t>
+      </w:r>
+    </w:p>
+    <w:p>
+      <w:pPr>
+        <w:rPr>
+          <w:lang w:val="de-CH"/>
+        </w:rPr>
+      </w:pPr>
+      <w:r>
+        <w:rPr>
+          <w:lang w:val="de-CH"/>
+        </w:rPr>
+        <w:t>Dies</w:t>
+      </w:r>
+      <w:r>
+        <w:rPr>
+          <w:lang w:val="de-CH"/>
+        </w:rPr>
+        <w:t>er Ansatz</w:t>
+      </w:r>
+      <w:r>
+        <w:rPr>
+          <w:lang w:val="de-CH"/>
+        </w:rPr>
+        <w:t xml:space="preserve"> wurde am obligatorischen Input zum Vorgehensmodell vom </w:t>
+      </w:r>
+      <w:r>
+        <w:rPr>
+          <w:lang w:val="de-CH"/>
+        </w:rPr>
+        <w:t>02</w:t>
+      </w:r>
+      <w:r>
+        <w:rPr>
+          <w:lang w:val="de-CH"/>
+        </w:rPr>
+        <w:t>.</w:t>
+      </w:r>
+      <w:r>
+        <w:rPr>
+          <w:lang w:val="de-CH"/>
+        </w:rPr>
+        <w:t>10</w:t>
+      </w:r>
+      <w:r>
+        <w:rPr>
+          <w:lang w:val="de-CH"/>
+        </w:rPr>
+        <w:t>.2</w:t>
+      </w:r>
+      <w:r>
+        <w:rPr>
+          <w:lang w:val="de-CH"/>
+        </w:rPr>
+        <w:t>017</w:t>
+      </w:r>
+      <w:r>
+        <w:rPr>
+          <w:lang w:val="de-CH"/>
+        </w:rPr>
+        <w:t xml:space="preserve"> </w:t>
+      </w:r>
+      <w:r>
+        <w:rPr>
+          <w:lang w:val="de-CH"/>
+        </w:rPr>
+        <w:t>den anwesenden Dozenten vorgestellt.</w:t>
+      </w:r>
+      <w:r>
+        <w:rPr>
+          <w:lang w:val="de-CH"/>
+        </w:rPr>
+        <w:t xml:space="preserve"> Hauptkritik-Punkt war, dass wir «Sprints» hatten welche keine Softwarelösung zur Folge hatten und somit nicht der Definition entsprechen.</w:t>
+      </w:r>
+    </w:p>
+    <w:p>
+      <w:pPr>
+        <w:rPr>
+          <w:lang w:val="de-CH"/>
+        </w:rPr>
+      </w:pPr>
+      <w:r>
+        <w:rPr>
+          <w:lang w:val="de-CH"/>
+        </w:rPr>
+        <w:t>In der weiteren Diskussion mit Herrn Jud wurde uns aufgezeigt, dass es legitim ist mehrere Verfahren zu mischen. Hauptziel soll sein, dass Projekt möglichst planbar zu machen und nicht an einem Vorgehensmodell festzuhalten.</w:t>
+      </w:r>
+    </w:p>
+    <w:p>
+      <w:pPr>
+        <w:rPr>
+          <w:lang w:val="de-CH"/>
+        </w:rPr>
+      </w:pPr>
+      <w:r>
+        <w:rPr>
+          <w:lang w:val="de-CH"/>
+        </w:rPr>
+        <w:t>Basierend auf dieser Rückmeldung haben wir unser Vorgehensmodell aus einem Forschungsansatz mit Sprints definiert. So wird jegliche Software-/Produkterstellung in einem Sprint gehandhabt. Sämtliche Vorarbeiten werden jedoch fest strukturiert mit Überprüfung durch eine Meilenstein-Sitzung gehandhabt.</w:t>
+      </w:r>
+    </w:p>
+    <w:p>
+      <w:pPr>
+        <w:rPr>
+          <w:lang w:val="de-CH"/>
+        </w:rPr>
+      </w:pPr>
+      <w:r>
+        <w:rPr>
+          <w:lang w:val="de-CH"/>
+        </w:rPr>
+        <w:t>Als Besonders zu bezeichnen ist einerseits</w:t>
+      </w:r>
+      <w:r>
+        <w:rPr>
+          <w:lang w:val="de-CH"/>
+        </w:rPr>
+        <w:t xml:space="preserve"> die Testdurchführungsperiode, welche zwischen</w:t>
+      </w:r>
+      <w:r>
+        <w:rPr>
+          <w:lang w:val="de-CH"/>
+        </w:rPr>
+        <w:t xml:space="preserve"> zwei Sprints abgelaufen wird und andererseits, dass kein klassisches Sprintbacklog existiert.</w:t>
+      </w:r>
+    </w:p>
+    <w:p>
+      <w:pPr>
+        <w:rPr>
+          <w:lang w:val="de-CH"/>
+        </w:rPr>
+      </w:pPr>
+      <w:r>
+        <w:rPr>
+          <w:lang w:val="de-CH"/>
+        </w:rPr>
+        <w:t xml:space="preserve">Aufgrund der laufenden Änderungen an der Aufgabenstellung durch neue Forschungserkenntnisse wird dieser stattdessen basiert auf der </w:t>
+      </w:r>
+      <w:r>
+        <w:rPr>
+          <w:lang w:val="de-CH"/>
+        </w:rPr>
+        <w:t>letzten</w:t>
+      </w:r>
+      <w:r>
+        <w:rPr>
+          <w:lang w:val="de-CH"/>
+        </w:rPr>
+        <w:t xml:space="preserve"> Meilensteinsitzung definiert.</w:t>
+      </w:r>
+    </w:p>
+    <w:p>
+      <w:pPr>
+        <w:rPr>
+          <w:lang w:val="de-CH"/>
+        </w:rPr>
+      </w:pPr>
+    </w:p>
+    <w:p>
+      <w:pPr>
+        <w:rPr>
+          <w:lang w:val="de-CH"/>
+        </w:rPr>
+        <w:sectPr>
+          <w:headerReference w:type="default" r:id="rId8"/>
+          <w:pgSz w:w="11906" w:h="16838"/>
+          <w:pgMar w:top="1417" w:right="1417" w:bottom="1134" w:left="1417" w:header="708" w:footer="708" w:gutter="0"/>
+          <w:cols w:space="708"/>
+          <w:docGrid w:linePitch="360"/>
+        </w:sectPr>
+      </w:pPr>
+    </w:p>
+    <w:p>
+      <w:pPr>
         <w:pStyle w:val="berschrift2"/>
         <w:rPr>
           <w:lang w:val="de-CH"/>
         </w:rPr>
       </w:pPr>
-      <w:bookmarkStart w:id="7" w:name="_Toc502737157"/>
-      <w:r>
-        <w:rPr>
-          <w:lang w:val="de-CH"/>
-        </w:rPr>
-        <w:t>Gewähltes Vorgehensmodell</w:t>
+      <w:bookmarkStart w:id="7" w:name="_Toc502737158"/>
+      <w:r>
+        <w:rPr>
+          <w:lang w:val="de-CH"/>
+        </w:rPr>
+        <w:lastRenderedPageBreak/>
+        <w:t>Rahmenplan</w:t>
       </w:r>
       <w:bookmarkEnd w:id="7"/>
     </w:p>
@@ -3075,79 +3363,10 @@
           <w:lang w:val="de-CH"/>
         </w:rPr>
       </w:pPr>
-      <w:r>
-        <w:rPr>
-          <w:lang w:val="de-CH"/>
-        </w:rPr>
-        <w:t xml:space="preserve">Gemäss </w:t>
-      </w:r>
-      <w:proofErr w:type="spellStart"/>
-      <w:r>
-        <w:rPr>
-          <w:lang w:val="de-CH"/>
-        </w:rPr>
-        <w:t>obligatorischm</w:t>
-      </w:r>
-      <w:proofErr w:type="spellEnd"/>
-      <w:r>
-        <w:rPr>
-          <w:lang w:val="de-CH"/>
-        </w:rPr>
-        <w:t xml:space="preserve"> Input</w:t>
-      </w:r>
     </w:p>
     <w:p>
       <w:pPr>
-        <w:rPr>
-          <w:lang w:val="de-CH"/>
-        </w:rPr>
-      </w:pPr>
-      <w:r>
-        <w:rPr>
-          <w:lang w:val="de-CH"/>
-        </w:rPr>
-        <w:t>Linear mit Sprint / Hybridlösung da Hybrid Anforderungen (Forschung + Entwicklung)</w:t>
-      </w:r>
-    </w:p>
-    <w:p>
-      <w:pPr>
-        <w:rPr>
-          <w:rFonts w:asciiTheme="majorHAnsi" w:eastAsiaTheme="majorEastAsia" w:hAnsiTheme="majorHAnsi" w:cstheme="majorBidi"/>
-          <w:color w:val="2E74B5" w:themeColor="accent1" w:themeShade="BF"/>
-          <w:sz w:val="26"/>
-          <w:szCs w:val="26"/>
-          <w:lang w:val="de-CH"/>
-        </w:rPr>
-      </w:pPr>
-      <w:r>
-        <w:rPr>
-          <w:lang w:val="de-CH"/>
-        </w:rPr>
-        <w:br w:type="page"/>
-      </w:r>
-    </w:p>
-    <w:p>
-      <w:pPr>
-        <w:pStyle w:val="berschrift2"/>
-        <w:rPr>
-          <w:lang w:val="de-CH"/>
-        </w:rPr>
-      </w:pPr>
-      <w:bookmarkStart w:id="8" w:name="_Toc502737158"/>
-      <w:r>
-        <w:rPr>
-          <w:lang w:val="de-CH"/>
-        </w:rPr>
-        <w:lastRenderedPageBreak/>
-        <w:t>Rahmenplan</w:t>
-      </w:r>
-      <w:bookmarkEnd w:id="8"/>
-    </w:p>
-    <w:p>
-      <w:pPr>
-        <w:rPr>
-          <w:lang w:val="de-CH"/>
-        </w:rPr>
+        <w:keepNext/>
       </w:pPr>
       <w:r>
         <w:rPr>
@@ -3155,7 +3374,7 @@
         </w:rPr>
         <w:drawing>
           <wp:inline distT="0" distB="0" distL="0" distR="0" wp14:anchorId="5ACD2562" wp14:editId="07F7DA46">
-            <wp:extent cx="5734050" cy="1453703"/>
+            <wp:extent cx="9077113" cy="1962150"/>
             <wp:effectExtent l="0" t="0" r="0" b="0"/>
             <wp:docPr id="1" name="Grafik 1"/>
             <wp:cNvGraphicFramePr>
@@ -3169,14 +3388,14 @@
                     <pic:cNvPicPr/>
                   </pic:nvPicPr>
                   <pic:blipFill rotWithShape="1">
-                    <a:blip r:embed="rId8"/>
-                    <a:srcRect t="29365" r="41303" b="46826"/>
+                    <a:blip r:embed="rId9"/>
+                    <a:srcRect t="29365" r="41303" b="50334"/>
                     <a:stretch/>
                   </pic:blipFill>
                   <pic:spPr bwMode="auto">
                     <a:xfrm>
                       <a:off x="0" y="0"/>
-                      <a:ext cx="5734050" cy="1453703"/>
+                      <a:ext cx="9140977" cy="1975955"/>
                     </a:xfrm>
                     <a:prstGeom prst="rect">
                       <a:avLst/>
@@ -3199,9 +3418,50 @@
     </w:p>
     <w:p>
       <w:pPr>
-        <w:rPr>
-          <w:lang w:val="de-CH"/>
-        </w:rPr>
+        <w:pStyle w:val="Beschriftung"/>
+        <w:rPr>
+          <w:lang w:val="de-CH"/>
+        </w:rPr>
+      </w:pPr>
+      <w:r>
+        <w:t xml:space="preserve">Abbildung </w:t>
+      </w:r>
+      <w:fldSimple w:instr=" SEQ Abbildung \* ARABIC ">
+        <w:r>
+          <w:rPr>
+            <w:noProof/>
+          </w:rPr>
+          <w:t>1</w:t>
+        </w:r>
+      </w:fldSimple>
+      <w:r>
+        <w:t xml:space="preserve"> </w:t>
+      </w:r>
+      <w:proofErr w:type="spellStart"/>
+      <w:r>
+        <w:t>Rahmenplan</w:t>
+      </w:r>
+      <w:proofErr w:type="spellEnd"/>
+      <w:r>
+        <w:t xml:space="preserve"> </w:t>
+      </w:r>
+      <w:proofErr w:type="spellStart"/>
+      <w:r>
+        <w:t>bis</w:t>
+      </w:r>
+      <w:proofErr w:type="spellEnd"/>
+      <w:r>
+        <w:t xml:space="preserve"> </w:t>
+      </w:r>
+      <w:proofErr w:type="spellStart"/>
+      <w:r>
+        <w:t>Zwischenpräsentation</w:t>
+      </w:r>
+      <w:proofErr w:type="spellEnd"/>
+    </w:p>
+    <w:p>
+      <w:pPr>
+        <w:keepNext/>
       </w:pPr>
       <w:r>
         <w:rPr>
@@ -3209,8 +3469,8 @@
         </w:rPr>
         <w:drawing>
           <wp:inline distT="0" distB="0" distL="0" distR="0" wp14:anchorId="2A614DC6" wp14:editId="3E5B6854">
-            <wp:extent cx="5743575" cy="1478952"/>
-            <wp:effectExtent l="0" t="0" r="0" b="6985"/>
+            <wp:extent cx="9067165" cy="1962029"/>
+            <wp:effectExtent l="0" t="0" r="635" b="635"/>
             <wp:docPr id="2" name="Grafik 2"/>
             <wp:cNvGraphicFramePr>
               <a:graphicFrameLocks xmlns:a="http://schemas.openxmlformats.org/drawingml/2006/main" noChangeAspect="1"/>
@@ -3223,14 +3483,14 @@
                     <pic:cNvPicPr/>
                   </pic:nvPicPr>
                   <pic:blipFill rotWithShape="1">
-                    <a:blip r:embed="rId8"/>
-                    <a:srcRect l="49273" t="29100" b="50000"/>
+                    <a:blip r:embed="rId9"/>
+                    <a:srcRect l="49273" t="30976" b="51461"/>
                     <a:stretch/>
                   </pic:blipFill>
                   <pic:spPr bwMode="auto">
                     <a:xfrm>
                       <a:off x="0" y="0"/>
-                      <a:ext cx="5743575" cy="1478952"/>
+                      <a:ext cx="9094174" cy="1967873"/>
                     </a:xfrm>
                     <a:prstGeom prst="rect">
                       <a:avLst/>
@@ -3251,6 +3511,90 @@
         </w:drawing>
       </w:r>
     </w:p>
+    <w:p>
+      <w:pPr>
+        <w:pStyle w:val="Beschriftung"/>
+        <w:rPr>
+          <w:lang w:val="de-CH"/>
+        </w:rPr>
+      </w:pPr>
+      <w:r>
+        <w:rPr>
+          <w:lang w:val="de-CH"/>
+        </w:rPr>
+        <w:t xml:space="preserve">Abbildung </w:t>
+      </w:r>
+      <w:r>
+        <w:fldChar w:fldCharType="begin"/>
+      </w:r>
+      <w:r>
+        <w:rPr>
+          <w:lang w:val="de-CH"/>
+        </w:rPr>
+        <w:instrText xml:space="preserve"> SEQ Abbildung \* ARABIC </w:instrText>
+      </w:r>
+      <w:r>
+        <w:fldChar w:fldCharType="separate"/>
+      </w:r>
+      <w:r>
+        <w:rPr>
+          <w:noProof/>
+          <w:lang w:val="de-CH"/>
+        </w:rPr>
+        <w:t>2</w:t>
+      </w:r>
+      <w:r>
+        <w:fldChar w:fldCharType="end"/>
+      </w:r>
+      <w:r>
+        <w:rPr>
+          <w:lang w:val="de-CH"/>
+        </w:rPr>
+        <w:t xml:space="preserve"> Rahmenplan ab Zwischenpräsentation</w:t>
+      </w:r>
+    </w:p>
+    <w:p>
+      <w:pPr>
+        <w:rPr>
+          <w:lang w:val="de-CH"/>
+        </w:rPr>
+      </w:pPr>
+    </w:p>
+    <w:p>
+      <w:pPr>
+        <w:rPr>
+          <w:lang w:val="de-CH"/>
+        </w:rPr>
+        <w:sectPr>
+          <w:pgSz w:w="16838" w:h="11906" w:orient="landscape"/>
+          <w:pgMar w:top="1417" w:right="1417" w:bottom="1417" w:left="1134" w:header="708" w:footer="708" w:gutter="0"/>
+          <w:cols w:space="708"/>
+          <w:docGrid w:linePitch="360"/>
+        </w:sectPr>
+      </w:pPr>
+    </w:p>
+    <w:p>
+      <w:pPr>
+        <w:pStyle w:val="berschrift2"/>
+        <w:rPr>
+          <w:lang w:val="de-CH"/>
+        </w:rPr>
+      </w:pPr>
+      <w:r>
+        <w:rPr>
+          <w:lang w:val="de-CH"/>
+        </w:rPr>
+        <w:lastRenderedPageBreak/>
+        <w:t>Übersicht Meilensteine</w:t>
+      </w:r>
+    </w:p>
+    <w:p>
+      <w:pPr>
+        <w:rPr>
+          <w:lang w:val="de-CH"/>
+        </w:rPr>
+      </w:pPr>
+    </w:p>
     <w:tbl>
       <w:tblPr>
         <w:tblStyle w:val="Gitternetztabelle2Akzent6"/>
@@ -3270,7 +3614,7 @@
         <w:tc>
           <w:tcPr>
             <w:cnfStyle w:val="001000000000" w:firstRow="0" w:lastRow="0" w:firstColumn="1" w:lastColumn="0" w:oddVBand="0" w:evenVBand="0" w:oddHBand="0" w:evenHBand="0" w:firstRowFirstColumn="0" w:firstRowLastColumn="0" w:lastRowFirstColumn="0" w:lastRowLastColumn="0"/>
-            <w:tcW w:w="3508" w:type="dxa"/>
+            <w:tcW w:w="2019" w:type="dxa"/>
           </w:tcPr>
           <w:p>
             <w:pPr>
@@ -3290,7 +3634,7 @@
         </w:tc>
         <w:tc>
           <w:tcPr>
-            <w:tcW w:w="3869" w:type="dxa"/>
+            <w:tcW w:w="2552" w:type="dxa"/>
           </w:tcPr>
           <w:p>
             <w:pPr>
@@ -3311,7 +3655,7 @@
         </w:tc>
         <w:tc>
           <w:tcPr>
-            <w:tcW w:w="5659" w:type="dxa"/>
+            <w:tcW w:w="3275" w:type="dxa"/>
           </w:tcPr>
           <w:p>
             <w:pPr>
@@ -3334,7 +3678,7 @@
         </w:tc>
         <w:tc>
           <w:tcPr>
-            <w:tcW w:w="1241" w:type="dxa"/>
+            <w:tcW w:w="1226" w:type="dxa"/>
           </w:tcPr>
           <w:p>
             <w:pPr>
@@ -3361,7 +3705,7 @@
         <w:tc>
           <w:tcPr>
             <w:cnfStyle w:val="001000000000" w:firstRow="0" w:lastRow="0" w:firstColumn="1" w:lastColumn="0" w:oddVBand="0" w:evenVBand="0" w:oddHBand="0" w:evenHBand="0" w:firstRowFirstColumn="0" w:firstRowLastColumn="0" w:lastRowFirstColumn="0" w:lastRowLastColumn="0"/>
-            <w:tcW w:w="3508" w:type="dxa"/>
+            <w:tcW w:w="2019" w:type="dxa"/>
           </w:tcPr>
           <w:p>
             <w:r>
@@ -3371,7 +3715,7 @@
         </w:tc>
         <w:tc>
           <w:tcPr>
-            <w:tcW w:w="3869" w:type="dxa"/>
+            <w:tcW w:w="2552" w:type="dxa"/>
           </w:tcPr>
           <w:p>
             <w:pPr>
@@ -3384,7 +3728,7 @@
         </w:tc>
         <w:tc>
           <w:tcPr>
-            <w:tcW w:w="5659" w:type="dxa"/>
+            <w:tcW w:w="3275" w:type="dxa"/>
           </w:tcPr>
           <w:p>
             <w:pPr>
@@ -3397,7 +3741,7 @@
         </w:tc>
         <w:tc>
           <w:tcPr>
-            <w:tcW w:w="1241" w:type="dxa"/>
+            <w:tcW w:w="1226" w:type="dxa"/>
           </w:tcPr>
           <w:p>
             <w:pPr>
@@ -3426,7 +3770,7 @@
         <w:tc>
           <w:tcPr>
             <w:cnfStyle w:val="001000000000" w:firstRow="0" w:lastRow="0" w:firstColumn="1" w:lastColumn="0" w:oddVBand="0" w:evenVBand="0" w:oddHBand="0" w:evenHBand="0" w:firstRowFirstColumn="0" w:firstRowLastColumn="0" w:lastRowFirstColumn="0" w:lastRowLastColumn="0"/>
-            <w:tcW w:w="3508" w:type="dxa"/>
+            <w:tcW w:w="2019" w:type="dxa"/>
           </w:tcPr>
           <w:p>
             <w:r>
@@ -3436,7 +3780,7 @@
         </w:tc>
         <w:tc>
           <w:tcPr>
-            <w:tcW w:w="3869" w:type="dxa"/>
+            <w:tcW w:w="2552" w:type="dxa"/>
           </w:tcPr>
           <w:p>
             <w:pPr>
@@ -3457,7 +3801,7 @@
         </w:tc>
         <w:tc>
           <w:tcPr>
-            <w:tcW w:w="5659" w:type="dxa"/>
+            <w:tcW w:w="3275" w:type="dxa"/>
           </w:tcPr>
           <w:p>
             <w:pPr>
@@ -3487,7 +3831,7 @@
         </w:tc>
         <w:tc>
           <w:tcPr>
-            <w:tcW w:w="1241" w:type="dxa"/>
+            <w:tcW w:w="1226" w:type="dxa"/>
           </w:tcPr>
           <w:p>
             <w:pPr>
@@ -3519,7 +3863,7 @@
         <w:tc>
           <w:tcPr>
             <w:cnfStyle w:val="001000000000" w:firstRow="0" w:lastRow="0" w:firstColumn="1" w:lastColumn="0" w:oddVBand="0" w:evenVBand="0" w:oddHBand="0" w:evenHBand="0" w:firstRowFirstColumn="0" w:firstRowLastColumn="0" w:lastRowFirstColumn="0" w:lastRowLastColumn="0"/>
-            <w:tcW w:w="3508" w:type="dxa"/>
+            <w:tcW w:w="2019" w:type="dxa"/>
           </w:tcPr>
           <w:p>
             <w:r>
@@ -3529,7 +3873,7 @@
         </w:tc>
         <w:tc>
           <w:tcPr>
-            <w:tcW w:w="3869" w:type="dxa"/>
+            <w:tcW w:w="2552" w:type="dxa"/>
           </w:tcPr>
           <w:p>
             <w:pPr>
@@ -3553,7 +3897,7 @@
         </w:tc>
         <w:tc>
           <w:tcPr>
-            <w:tcW w:w="5659" w:type="dxa"/>
+            <w:tcW w:w="3275" w:type="dxa"/>
           </w:tcPr>
           <w:p>
             <w:pPr>
@@ -3566,7 +3910,7 @@
         </w:tc>
         <w:tc>
           <w:tcPr>
-            <w:tcW w:w="1241" w:type="dxa"/>
+            <w:tcW w:w="1226" w:type="dxa"/>
           </w:tcPr>
           <w:p>
             <w:pPr>
@@ -3595,7 +3939,7 @@
         <w:tc>
           <w:tcPr>
             <w:cnfStyle w:val="001000000000" w:firstRow="0" w:lastRow="0" w:firstColumn="1" w:lastColumn="0" w:oddVBand="0" w:evenVBand="0" w:oddHBand="0" w:evenHBand="0" w:firstRowFirstColumn="0" w:firstRowLastColumn="0" w:lastRowFirstColumn="0" w:lastRowLastColumn="0"/>
-            <w:tcW w:w="3508" w:type="dxa"/>
+            <w:tcW w:w="2019" w:type="dxa"/>
           </w:tcPr>
           <w:p>
             <w:r>
@@ -3605,7 +3949,7 @@
         </w:tc>
         <w:tc>
           <w:tcPr>
-            <w:tcW w:w="3869" w:type="dxa"/>
+            <w:tcW w:w="2552" w:type="dxa"/>
           </w:tcPr>
           <w:p>
             <w:pPr>
@@ -3626,7 +3970,7 @@
         </w:tc>
         <w:tc>
           <w:tcPr>
-            <w:tcW w:w="5659" w:type="dxa"/>
+            <w:tcW w:w="3275" w:type="dxa"/>
           </w:tcPr>
           <w:p>
             <w:pPr>
@@ -3647,7 +3991,7 @@
         </w:tc>
         <w:tc>
           <w:tcPr>
-            <w:tcW w:w="1241" w:type="dxa"/>
+            <w:tcW w:w="1226" w:type="dxa"/>
           </w:tcPr>
           <w:p>
             <w:pPr>
@@ -3679,7 +4023,7 @@
         <w:tc>
           <w:tcPr>
             <w:cnfStyle w:val="001000000000" w:firstRow="0" w:lastRow="0" w:firstColumn="1" w:lastColumn="0" w:oddVBand="0" w:evenVBand="0" w:oddHBand="0" w:evenHBand="0" w:firstRowFirstColumn="0" w:firstRowLastColumn="0" w:lastRowFirstColumn="0" w:lastRowLastColumn="0"/>
-            <w:tcW w:w="3508" w:type="dxa"/>
+            <w:tcW w:w="2019" w:type="dxa"/>
           </w:tcPr>
           <w:p>
             <w:r>
@@ -3689,7 +4033,7 @@
         </w:tc>
         <w:tc>
           <w:tcPr>
-            <w:tcW w:w="3869" w:type="dxa"/>
+            <w:tcW w:w="2552" w:type="dxa"/>
           </w:tcPr>
           <w:p>
             <w:pPr>
@@ -3702,7 +4046,7 @@
         </w:tc>
         <w:tc>
           <w:tcPr>
-            <w:tcW w:w="5659" w:type="dxa"/>
+            <w:tcW w:w="3275" w:type="dxa"/>
           </w:tcPr>
           <w:p>
             <w:pPr>
@@ -3715,7 +4059,7 @@
         </w:tc>
         <w:tc>
           <w:tcPr>
-            <w:tcW w:w="1241" w:type="dxa"/>
+            <w:tcW w:w="1226" w:type="dxa"/>
           </w:tcPr>
           <w:p>
             <w:pPr>
@@ -3745,9 +4089,6 @@
     <w:p>
       <w:pPr>
         <w:pStyle w:val="Beschriftung"/>
-        <w:rPr>
-          <w:lang w:val="de-CH"/>
-        </w:rPr>
       </w:pPr>
       <w:proofErr w:type="spellStart"/>
       <w:r>
@@ -3770,24 +4111,138 @@
       </w:r>
       <w:proofErr w:type="spellStart"/>
       <w:r>
-        <w:t>Risikomanagement</w:t>
+        <w:t>Risikomanagemen</w:t>
       </w:r>
       <w:proofErr w:type="spellEnd"/>
     </w:p>
+    <w:p/>
     <w:p>
       <w:pPr>
+        <w:rPr>
+          <w:rFonts w:asciiTheme="majorHAnsi" w:eastAsiaTheme="majorEastAsia" w:hAnsiTheme="majorHAnsi" w:cstheme="majorBidi"/>
+          <w:color w:val="2E74B5" w:themeColor="accent1" w:themeShade="BF"/>
+          <w:sz w:val="26"/>
+          <w:szCs w:val="26"/>
+          <w:lang w:val="de-CH"/>
+        </w:rPr>
+      </w:pPr>
+      <w:bookmarkStart w:id="8" w:name="_Toc502737159"/>
+      <w:r>
+        <w:rPr>
+          <w:lang w:val="de-CH"/>
+        </w:rPr>
+        <w:br w:type="page"/>
+      </w:r>
+    </w:p>
+    <w:p>
+      <w:pPr>
         <w:pStyle w:val="berschrift2"/>
         <w:rPr>
           <w:lang w:val="de-CH"/>
         </w:rPr>
       </w:pPr>
-      <w:bookmarkStart w:id="9" w:name="_Toc502737159"/>
       <w:r>
         <w:rPr>
           <w:lang w:val="de-CH"/>
         </w:rPr>
         <w:lastRenderedPageBreak/>
         <w:t>Projektkontrolle</w:t>
+      </w:r>
+      <w:bookmarkEnd w:id="8"/>
+    </w:p>
+    <w:p>
+      <w:pPr>
+        <w:rPr>
+          <w:lang w:val="de-CH"/>
+        </w:rPr>
+      </w:pPr>
+      <w:r>
+        <w:rPr>
+          <w:lang w:val="de-CH"/>
+        </w:rPr>
+        <w:t xml:space="preserve">Mittels </w:t>
+      </w:r>
+      <w:proofErr w:type="spellStart"/>
+      <w:r>
+        <w:rPr>
+          <w:lang w:val="de-CH"/>
+        </w:rPr>
+        <w:t>FlyingDonouts</w:t>
+      </w:r>
+      <w:proofErr w:type="spellEnd"/>
+      <w:r>
+        <w:rPr>
+          <w:lang w:val="de-CH"/>
+        </w:rPr>
+        <w:t xml:space="preserve"> (siehe </w:t>
+      </w:r>
+      <w:r>
+        <w:rPr>
+          <w:lang w:val="de-CH"/>
+        </w:rPr>
+        <w:t>Anhang</w:t>
+      </w:r>
+      <w:r>
+        <w:rPr>
+          <w:lang w:val="de-CH"/>
+        </w:rPr>
+        <w:t xml:space="preserve"> </w:t>
+      </w:r>
+      <w:r>
+        <w:rPr>
+          <w:lang w:val="de-CH"/>
+        </w:rPr>
+        <w:fldChar w:fldCharType="begin"/>
+      </w:r>
+      <w:r>
+        <w:rPr>
+          <w:lang w:val="de-CH"/>
+        </w:rPr>
+        <w:instrText xml:space="preserve"> REF _Ref502734314 \h </w:instrText>
+      </w:r>
+      <w:r>
+        <w:rPr>
+          <w:lang w:val="de-CH"/>
+        </w:rPr>
+      </w:r>
+      <w:r>
+        <w:rPr>
+          <w:lang w:val="de-CH"/>
+        </w:rPr>
+        <w:fldChar w:fldCharType="separate"/>
+      </w:r>
+      <w:r>
+        <w:rPr>
+          <w:lang w:val="de-CH"/>
+        </w:rPr>
+        <w:t>Sprintpläne</w:t>
+      </w:r>
+      <w:r>
+        <w:rPr>
+          <w:lang w:val="de-CH"/>
+        </w:rPr>
+        <w:fldChar w:fldCharType="end"/>
+      </w:r>
+      <w:r>
+        <w:rPr>
+          <w:lang w:val="de-CH"/>
+        </w:rPr>
+        <w:t>)</w:t>
+      </w:r>
+    </w:p>
+    <w:p>
+      <w:pPr>
+        <w:pStyle w:val="berschrift2"/>
+        <w:rPr>
+          <w:lang w:val="de-CH"/>
+        </w:rPr>
+      </w:pPr>
+      <w:bookmarkStart w:id="9" w:name="_Toc502737160"/>
+      <w:r>
+        <w:rPr>
+          <w:lang w:val="de-CH"/>
+        </w:rPr>
+        <w:t>Risikomanagement</w:t>
       </w:r>
       <w:bookmarkEnd w:id="9"/>
     </w:p>
@@ -3801,79 +4256,28 @@
         <w:rPr>
           <w:lang w:val="de-CH"/>
         </w:rPr>
-        <w:t xml:space="preserve">Mittels </w:t>
-      </w:r>
-      <w:proofErr w:type="spellStart"/>
-      <w:r>
-        <w:rPr>
-          <w:lang w:val="de-CH"/>
-        </w:rPr>
-        <w:t>FlyingDonouts</w:t>
-      </w:r>
-      <w:proofErr w:type="spellEnd"/>
-      <w:r>
-        <w:rPr>
-          <w:lang w:val="de-CH"/>
-        </w:rPr>
-        <w:t xml:space="preserve"> (siehe Kapitel </w:t>
-      </w:r>
-      <w:r>
-        <w:rPr>
-          <w:lang w:val="de-CH"/>
-        </w:rPr>
-        <w:fldChar w:fldCharType="begin"/>
-      </w:r>
-      <w:r>
-        <w:rPr>
-          <w:lang w:val="de-CH"/>
-        </w:rPr>
-        <w:instrText xml:space="preserve"> REF _Ref502734314 \h </w:instrText>
-      </w:r>
-      <w:r>
-        <w:rPr>
-          <w:lang w:val="de-CH"/>
-        </w:rPr>
-      </w:r>
-      <w:r>
-        <w:rPr>
-          <w:lang w:val="de-CH"/>
-        </w:rPr>
-        <w:fldChar w:fldCharType="separate"/>
-      </w:r>
-      <w:r>
-        <w:rPr>
-          <w:lang w:val="de-CH"/>
-        </w:rPr>
-        <w:t>Sprintpläne</w:t>
-      </w:r>
-      <w:r>
-        <w:rPr>
-          <w:lang w:val="de-CH"/>
-        </w:rPr>
-        <w:fldChar w:fldCharType="end"/>
-      </w:r>
-      <w:r>
-        <w:rPr>
-          <w:lang w:val="de-CH"/>
-        </w:rPr>
-        <w:t>)</w:t>
+        <w:br/>
+        <w:t>Sämtliche Risiken wurden an jedem Meilenstein neu beurteilt und als eigenes Kapitel in den Meilensteinberichten aufgeführt. Fokus wurde dabei vor allem auf mögliche Beeinflussung von Drittparteien und technischen Problemen gelegt.</w:t>
       </w:r>
     </w:p>
     <w:p>
       <w:pPr>
-        <w:pStyle w:val="berschrift2"/>
-        <w:rPr>
-          <w:lang w:val="de-CH"/>
-        </w:rPr>
-      </w:pPr>
-      <w:bookmarkStart w:id="10" w:name="_Toc502737160"/>
-      <w:r>
-        <w:rPr>
-          <w:lang w:val="de-CH"/>
-        </w:rPr>
-        <w:t>Risikomanagement</w:t>
-      </w:r>
-      <w:bookmarkEnd w:id="10"/>
+        <w:rPr>
+          <w:lang w:val="de-CH"/>
+        </w:rPr>
+      </w:pPr>
+      <w:r>
+        <w:rPr>
+          <w:lang w:val="de-CH"/>
+        </w:rPr>
+        <w:t xml:space="preserve">Zur einfacheren Lesbarkeit </w:t>
+      </w:r>
+      <w:r>
+        <w:rPr>
+          <w:lang w:val="de-CH"/>
+        </w:rPr>
+        <w:t xml:space="preserve">wurden sämtliche Änderungen gegenüber dem letzten Meilenstein immer mit Gelb hinterlegt. Zusätzlich werden sämtliche Änderungen an den Risiken begründet. </w:t>
+      </w:r>
     </w:p>
     <w:p>
       <w:pPr>
@@ -3881,55 +4285,22 @@
           <w:lang w:val="de-CH"/>
         </w:rPr>
       </w:pPr>
-      <w:r>
-        <w:rPr>
-          <w:lang w:val="de-CH"/>
-        </w:rPr>
-        <w:br/>
-        <w:t>Sämtliche Risiken wurden an jedem Meilenstein neu beurteilt und als eigenes Kapitel in den Meilensteinberichten aufgeführt. Fokus wurde dabei vor allem auf mögliche Beeinflussung von Drittparteien und technischen Problemen gelegt.</w:t>
-      </w:r>
     </w:p>
     <w:p>
       <w:pPr>
-        <w:rPr>
-          <w:lang w:val="de-CH"/>
-        </w:rPr>
-      </w:pPr>
-      <w:r>
-        <w:rPr>
-          <w:lang w:val="de-CH"/>
-        </w:rPr>
-        <w:t xml:space="preserve">Zur einfacheren Lesbarkeit </w:t>
-      </w:r>
-      <w:r>
-        <w:rPr>
-          <w:lang w:val="de-CH"/>
-        </w:rPr>
-        <w:t xml:space="preserve">wurden sämtliche Änderungen gegenüber dem letzten Meilenstein immer mit Gelb hinterlegt. Zusätzlich werden sämtliche Änderungen an den Risiken begründet. </w:t>
-      </w:r>
-    </w:p>
-    <w:p>
-      <w:pPr>
-        <w:rPr>
-          <w:lang w:val="de-CH"/>
-        </w:rPr>
-      </w:pPr>
-    </w:p>
-    <w:p>
-      <w:pPr>
         <w:pStyle w:val="berschrift3"/>
         <w:rPr>
           <w:lang w:val="de-CH"/>
         </w:rPr>
       </w:pPr>
-      <w:bookmarkStart w:id="11" w:name="_Toc502737161"/>
+      <w:bookmarkStart w:id="10" w:name="_Toc502737161"/>
       <w:r>
         <w:rPr>
           <w:lang w:val="de-CH"/>
         </w:rPr>
         <w:t>Risiken Meilenstein 1</w:t>
       </w:r>
-      <w:bookmarkEnd w:id="11"/>
+      <w:bookmarkEnd w:id="10"/>
     </w:p>
     <w:p>
       <w:pPr>
@@ -4482,7 +4853,7 @@
           <w:lang w:val="de-CH"/>
         </w:rPr>
       </w:pPr>
-      <w:bookmarkStart w:id="12" w:name="_Toc502737162"/>
+      <w:bookmarkStart w:id="11" w:name="_Toc502737162"/>
       <w:r>
         <w:rPr>
           <w:lang w:val="de-CH"/>
@@ -4490,7 +4861,7 @@
         <w:lastRenderedPageBreak/>
         <w:t>Risiken Meilenstein 2</w:t>
       </w:r>
-      <w:bookmarkEnd w:id="12"/>
+      <w:bookmarkEnd w:id="11"/>
     </w:p>
     <w:p>
       <w:pPr>
@@ -5142,7 +5513,7 @@
           <w:lang w:val="de-CH"/>
         </w:rPr>
       </w:pPr>
-      <w:bookmarkStart w:id="13" w:name="_Toc502737163"/>
+      <w:bookmarkStart w:id="12" w:name="_Toc502737163"/>
       <w:r>
         <w:rPr>
           <w:lang w:val="de-CH"/>
@@ -5150,7 +5521,7 @@
         <w:lastRenderedPageBreak/>
         <w:t>Risiken Meilenstein 3</w:t>
       </w:r>
-      <w:bookmarkEnd w:id="13"/>
+      <w:bookmarkEnd w:id="12"/>
     </w:p>
     <w:p>
       <w:pPr>
@@ -5912,7 +6283,7 @@
           <w:lang w:val="de-CH"/>
         </w:rPr>
       </w:pPr>
-      <w:bookmarkStart w:id="14" w:name="_Toc502737164"/>
+      <w:bookmarkStart w:id="13" w:name="_Toc502737164"/>
       <w:r>
         <w:rPr>
           <w:lang w:val="de-CH"/>
@@ -5920,7 +6291,7 @@
         <w:lastRenderedPageBreak/>
         <w:t>Risiken Meilenstein 4</w:t>
       </w:r>
-      <w:bookmarkEnd w:id="14"/>
+      <w:bookmarkEnd w:id="13"/>
     </w:p>
     <w:p>
       <w:pPr>
@@ -6699,7 +7070,7 @@
           <w:lang w:val="de-CH"/>
         </w:rPr>
       </w:pPr>
-      <w:bookmarkStart w:id="15" w:name="_Toc502737165"/>
+      <w:bookmarkStart w:id="14" w:name="_Toc502737165"/>
       <w:r>
         <w:rPr>
           <w:lang w:val="de-CH"/>
@@ -6707,7 +7078,7 @@
         <w:lastRenderedPageBreak/>
         <w:t>Risiken Meilenstein 5</w:t>
       </w:r>
-      <w:bookmarkEnd w:id="15"/>
+      <w:bookmarkEnd w:id="14"/>
     </w:p>
     <w:p>
       <w:pPr>
@@ -7432,7 +7803,7 @@
           <w:lang w:val="de-CH"/>
         </w:rPr>
       </w:pPr>
-      <w:bookmarkStart w:id="16" w:name="_Toc502737166"/>
+      <w:bookmarkStart w:id="15" w:name="_Toc502737166"/>
       <w:r>
         <w:rPr>
           <w:lang w:val="de-CH"/>
@@ -7461,7 +7832,7 @@
         </w:rPr>
         <w:t>Done</w:t>
       </w:r>
-      <w:bookmarkEnd w:id="16"/>
+      <w:bookmarkEnd w:id="15"/>
       <w:proofErr w:type="spellEnd"/>
     </w:p>
     <w:p>
@@ -7706,14 +8077,14 @@
         </w:rPr>
         <w:br/>
       </w:r>
-      <w:bookmarkStart w:id="17" w:name="_Toc502737167"/>
+      <w:bookmarkStart w:id="16" w:name="_Toc502737167"/>
       <w:r>
         <w:rPr>
           <w:lang w:val="de-CH"/>
         </w:rPr>
         <w:t>Projektabschluss</w:t>
       </w:r>
-      <w:bookmarkEnd w:id="17"/>
+      <w:bookmarkEnd w:id="16"/>
     </w:p>
     <w:p>
       <w:pPr>
@@ -7732,25 +8103,7 @@
         <w:rPr>
           <w:lang w:val="de-CH"/>
         </w:rPr>
-        <w:t xml:space="preserve">Das finale Produkt wurde den betreuenden Dozenten bereits demonstriert und als </w:t>
-      </w:r>
-      <w:r>
-        <w:rPr>
-          <w:lang w:val="de-CH"/>
-        </w:rPr>
-        <w:t>funktional</w:t>
-      </w:r>
-      <w:r>
-        <w:rPr>
-          <w:lang w:val="de-CH"/>
-        </w:rPr>
-        <w:t xml:space="preserve"> bezeichnet.</w:t>
-      </w:r>
-      <w:r>
-        <w:rPr>
-          <w:lang w:val="de-CH"/>
-        </w:rPr>
-        <w:t xml:space="preserve"> </w:t>
+        <w:t xml:space="preserve">Das finale Produkt wurde den betreuenden Dozenten bereits demonstriert und als funktional bezeichnet. </w:t>
       </w:r>
       <w:r>
         <w:rPr>
@@ -7784,7 +8137,7 @@
           <w:lang w:val="de-CH"/>
         </w:rPr>
       </w:pPr>
-      <w:bookmarkStart w:id="18" w:name="_Toc502737168"/>
+      <w:bookmarkStart w:id="17" w:name="_Toc502737168"/>
       <w:proofErr w:type="spellStart"/>
       <w:r>
         <w:rPr>
@@ -7793,7 +8146,7 @@
         <w:lastRenderedPageBreak/>
         <w:t>Projekunterstützung</w:t>
       </w:r>
-      <w:bookmarkEnd w:id="18"/>
+      <w:bookmarkEnd w:id="17"/>
       <w:proofErr w:type="spellEnd"/>
     </w:p>
     <w:p>
@@ -7803,14 +8156,14 @@
           <w:lang w:val="de-CH"/>
         </w:rPr>
       </w:pPr>
-      <w:bookmarkStart w:id="19" w:name="_Toc502737169"/>
+      <w:bookmarkStart w:id="18" w:name="_Toc502737169"/>
       <w:r>
         <w:rPr>
           <w:lang w:val="de-CH"/>
         </w:rPr>
         <w:t>Tools für Entwicklung</w:t>
       </w:r>
-      <w:bookmarkEnd w:id="19"/>
+      <w:bookmarkEnd w:id="18"/>
     </w:p>
     <w:p>
       <w:pPr>
@@ -8056,7 +8409,7 @@
         </w:rPr>
         <w:t xml:space="preserve">: </w:t>
       </w:r>
-      <w:hyperlink r:id="rId9" w:history="1">
+      <w:hyperlink r:id="rId10" w:history="1">
         <w:r>
           <w:rPr>
             <w:rStyle w:val="Hyperlink"/>
@@ -8157,7 +8510,7 @@
           <w:lang w:val="de-CH"/>
         </w:rPr>
       </w:pPr>
-      <w:hyperlink r:id="rId10" w:history="1">
+      <w:hyperlink r:id="rId11" w:history="1">
         <w:r>
           <w:rPr>
             <w:rStyle w:val="Hyperlink"/>
@@ -8196,7 +8549,7 @@
           <w:lang w:val="de-CH"/>
         </w:rPr>
       </w:pPr>
-      <w:hyperlink r:id="rId11" w:history="1">
+      <w:hyperlink r:id="rId12" w:history="1">
         <w:r>
           <w:rPr>
             <w:rStyle w:val="Hyperlink"/>
@@ -8301,31 +8654,45 @@
           <w:lang w:val="de-CH"/>
         </w:rPr>
       </w:pPr>
-      <w:bookmarkStart w:id="20" w:name="_Toc502737170"/>
+      <w:bookmarkStart w:id="19" w:name="_Toc502737170"/>
       <w:r>
         <w:rPr>
           <w:lang w:val="de-CH"/>
         </w:rPr>
         <w:lastRenderedPageBreak/>
         <w:t>Testplan</w:t>
+      </w:r>
+      <w:bookmarkEnd w:id="19"/>
+    </w:p>
+    <w:p>
+      <w:pPr>
+        <w:pStyle w:val="berschrift2"/>
+        <w:rPr>
+          <w:lang w:val="de-CH"/>
+        </w:rPr>
+      </w:pPr>
+      <w:bookmarkStart w:id="20" w:name="_Toc502737171"/>
+      <w:r>
+        <w:rPr>
+          <w:lang w:val="de-CH"/>
+        </w:rPr>
+        <w:t>System-Tests</w:t>
       </w:r>
       <w:bookmarkEnd w:id="20"/>
     </w:p>
     <w:p>
       <w:pPr>
-        <w:pStyle w:val="berschrift2"/>
-        <w:rPr>
-          <w:lang w:val="de-CH"/>
-        </w:rPr>
-      </w:pPr>
-      <w:bookmarkStart w:id="21" w:name="_Toc502737171"/>
-      <w:r>
-        <w:rPr>
-          <w:lang w:val="de-CH"/>
-        </w:rPr>
-        <w:t>System-Tests</w:t>
-      </w:r>
-      <w:bookmarkEnd w:id="21"/>
+        <w:rPr>
+          <w:lang w:val="de-CH"/>
+        </w:rPr>
+      </w:pPr>
+      <w:r>
+        <w:rPr>
+          <w:lang w:val="de-CH"/>
+        </w:rPr>
+        <w:br/>
+        <w:t>Unity ist ein Tool zur Erstellung von virtuellen Welten, dabei können Objekten Programme hinzugefügt werden. Hierfür wurde C# verwendet, aufgrund des Unity-Spezifischen Aufbaus sind diese nicht selbständig lauffähig.</w:t>
+      </w:r>
     </w:p>
     <w:p>
       <w:pPr>
@@ -8337,8 +8704,7 @@
         <w:rPr>
           <w:lang w:val="de-CH"/>
         </w:rPr>
-        <w:br/>
-        <w:t>Unity ist ein Tool zur Erstellung von virtuellen Welten, dabei können Objekten Programme hinzugefügt werden. Hierfür wurde C# verwendet, aufgrund des Unity-Spezifischen Aufbaus sind diese nicht selbständig lauffähig.</w:t>
+        <w:t>Unity erlaubt es nur Log-Nachrichten aufzunehmen um Probleme zu lösen, weitere Debugging-Werkzeuge werden nicht unterstützt.</w:t>
       </w:r>
     </w:p>
     <w:p>
@@ -8351,37 +8717,24 @@
         <w:rPr>
           <w:lang w:val="de-CH"/>
         </w:rPr>
-        <w:t>Unity erlaubt es nur Log-Nachrichten aufzunehmen um Probleme zu lösen, weitere Debugging-Werkzeuge werden nicht unterstützt.</w:t>
+        <w:t>Aus diesem Grund sind bei der Verwendung von Unity keine Unit-Test möglich, sämtliche Test mussten daher als Systemtests definiert und durchgeführt werden.</w:t>
       </w:r>
     </w:p>
     <w:p>
       <w:pPr>
-        <w:rPr>
-          <w:lang w:val="de-CH"/>
-        </w:rPr>
-      </w:pPr>
-      <w:r>
-        <w:rPr>
-          <w:lang w:val="de-CH"/>
-        </w:rPr>
-        <w:t>Aus diesem Grund sind bei der Verwendung von Unity keine Unit-Test möglich, sämtliche Test mussten daher als Systemtests definiert und durchgeführt werden.</w:t>
-      </w:r>
-    </w:p>
-    <w:p>
-      <w:pPr>
         <w:pStyle w:val="berschrift2"/>
         <w:rPr>
           <w:lang w:val="de-CH"/>
         </w:rPr>
       </w:pPr>
-      <w:bookmarkStart w:id="22" w:name="_Toc502737172"/>
+      <w:bookmarkStart w:id="21" w:name="_Toc502737172"/>
       <w:r>
         <w:rPr>
           <w:lang w:val="de-CH"/>
         </w:rPr>
         <w:t>Testfälle</w:t>
       </w:r>
-      <w:bookmarkEnd w:id="22"/>
+      <w:bookmarkEnd w:id="21"/>
     </w:p>
     <w:p>
       <w:pPr>
@@ -12764,7 +13117,7 @@
           <w:lang w:val="de-CH"/>
         </w:rPr>
       </w:pPr>
-      <w:bookmarkStart w:id="23" w:name="_Toc502737173"/>
+      <w:bookmarkStart w:id="22" w:name="_Toc502737173"/>
       <w:r>
         <w:rPr>
           <w:lang w:val="de-CH"/>
@@ -12772,7 +13125,7 @@
         <w:lastRenderedPageBreak/>
         <w:t>Testprotokolle</w:t>
       </w:r>
-      <w:bookmarkEnd w:id="23"/>
+      <w:bookmarkEnd w:id="22"/>
     </w:p>
     <w:p>
       <w:pPr>
@@ -12781,14 +13134,14 @@
           <w:lang w:val="de-CH"/>
         </w:rPr>
       </w:pPr>
-      <w:bookmarkStart w:id="24" w:name="_Toc502737174"/>
+      <w:bookmarkStart w:id="23" w:name="_Toc502737174"/>
       <w:r>
         <w:rPr>
           <w:lang w:val="de-CH"/>
         </w:rPr>
         <w:t>Sprint 1 Testergebnisse</w:t>
       </w:r>
-      <w:bookmarkEnd w:id="24"/>
+      <w:bookmarkEnd w:id="23"/>
     </w:p>
     <w:p>
       <w:pPr>
@@ -13866,26 +14219,19 @@
     </w:p>
     <w:p>
       <w:pPr>
-        <w:rPr>
-          <w:lang w:val="de-CH"/>
-        </w:rPr>
-      </w:pPr>
-    </w:p>
-    <w:p>
-      <w:pPr>
         <w:pStyle w:val="berschrift3"/>
         <w:rPr>
           <w:lang w:val="de-CH"/>
         </w:rPr>
       </w:pPr>
-      <w:bookmarkStart w:id="25" w:name="_Toc502737175"/>
+      <w:bookmarkStart w:id="24" w:name="_Toc502737175"/>
       <w:r>
         <w:rPr>
           <w:lang w:val="de-CH"/>
         </w:rPr>
         <w:t>Sprint 2 Testergebnisse</w:t>
       </w:r>
-      <w:bookmarkEnd w:id="25"/>
+      <w:bookmarkEnd w:id="24"/>
       <w:r>
         <w:rPr>
           <w:lang w:val="de-CH"/>
@@ -14081,143 +14427,7 @@
               <w:rPr>
                 <w:lang w:val="de-CH"/>
               </w:rPr>
-              <w:t>3</w:t>
-            </w:r>
-          </w:p>
-        </w:tc>
-        <w:tc>
-          <w:tcPr>
-            <w:tcW w:w="2265" w:type="dxa"/>
-          </w:tcPr>
-          <w:p>
-            <w:pPr>
-              <w:rPr>
-                <w:lang w:val="de-CH"/>
-              </w:rPr>
-            </w:pPr>
-            <w:r>
-              <w:rPr>
-                <w:lang w:val="de-CH"/>
-              </w:rPr>
-              <w:t>22.11.2017</w:t>
-            </w:r>
-          </w:p>
-        </w:tc>
-        <w:tc>
-          <w:tcPr>
-            <w:tcW w:w="2266" w:type="dxa"/>
-          </w:tcPr>
-          <w:p>
-            <w:pPr>
-              <w:rPr>
-                <w:lang w:val="de-CH"/>
-              </w:rPr>
-            </w:pPr>
-            <w:r>
-              <w:rPr>
-                <w:lang w:val="de-CH"/>
-              </w:rPr>
-              <w:t>OK</w:t>
-            </w:r>
-          </w:p>
-        </w:tc>
-        <w:tc>
-          <w:tcPr>
-            <w:tcW w:w="2266" w:type="dxa"/>
-          </w:tcPr>
-          <w:p>
-            <w:pPr>
-              <w:rPr>
-                <w:lang w:val="de-CH"/>
-              </w:rPr>
-            </w:pPr>
-          </w:p>
-        </w:tc>
-      </w:tr>
-      <w:tr>
-        <w:tc>
-          <w:tcPr>
-            <w:tcW w:w="2265" w:type="dxa"/>
-          </w:tcPr>
-          <w:p>
-            <w:pPr>
-              <w:rPr>
-                <w:lang w:val="de-CH"/>
-              </w:rPr>
-            </w:pPr>
-            <w:r>
-              <w:rPr>
-                <w:lang w:val="de-CH"/>
-              </w:rPr>
               <w:t>4</w:t>
-            </w:r>
-          </w:p>
-        </w:tc>
-        <w:tc>
-          <w:tcPr>
-            <w:tcW w:w="2265" w:type="dxa"/>
-          </w:tcPr>
-          <w:p>
-            <w:pPr>
-              <w:rPr>
-                <w:lang w:val="de-CH"/>
-              </w:rPr>
-            </w:pPr>
-            <w:r>
-              <w:rPr>
-                <w:lang w:val="de-CH"/>
-              </w:rPr>
-              <w:t>22.11.2017</w:t>
-            </w:r>
-          </w:p>
-        </w:tc>
-        <w:tc>
-          <w:tcPr>
-            <w:tcW w:w="2266" w:type="dxa"/>
-          </w:tcPr>
-          <w:p>
-            <w:pPr>
-              <w:rPr>
-                <w:lang w:val="de-CH"/>
-              </w:rPr>
-            </w:pPr>
-            <w:r>
-              <w:rPr>
-                <w:lang w:val="de-CH"/>
-              </w:rPr>
-              <w:t>OK</w:t>
-            </w:r>
-          </w:p>
-        </w:tc>
-        <w:tc>
-          <w:tcPr>
-            <w:tcW w:w="2266" w:type="dxa"/>
-          </w:tcPr>
-          <w:p>
-            <w:pPr>
-              <w:rPr>
-                <w:lang w:val="de-CH"/>
-              </w:rPr>
-            </w:pPr>
-          </w:p>
-        </w:tc>
-      </w:tr>
-      <w:tr>
-        <w:tc>
-          <w:tcPr>
-            <w:tcW w:w="2265" w:type="dxa"/>
-          </w:tcPr>
-          <w:p>
-            <w:pPr>
-              <w:rPr>
-                <w:lang w:val="de-CH"/>
-              </w:rPr>
-            </w:pPr>
-            <w:r>
-              <w:rPr>
-                <w:lang w:val="de-CH"/>
-              </w:rPr>
-              <w:t>5</w:t>
             </w:r>
           </w:p>
         </w:tc>
@@ -14549,6 +14759,7 @@
           <w:lang w:val="de-CH"/>
         </w:rPr>
       </w:pPr>
+      <w:bookmarkStart w:id="25" w:name="_Toc502737176"/>
     </w:p>
     <w:p>
       <w:pPr>
@@ -14560,17 +14771,33 @@
         <w:rPr>
           <w:lang w:val="de-CH"/>
         </w:rPr>
-        <w:br w:type="page"/>
+        <w:t>Die Testfälle 2;3 und 5 fallen aufgrund der Entscheidung der Verschmelzung der Prototypen weg und werden nicht mehr getestet.</w:t>
       </w:r>
     </w:p>
     <w:p>
       <w:pPr>
+        <w:rPr>
+          <w:rFonts w:asciiTheme="majorHAnsi" w:eastAsiaTheme="majorEastAsia" w:hAnsiTheme="majorHAnsi" w:cstheme="majorBidi"/>
+          <w:color w:val="1F4D78" w:themeColor="accent1" w:themeShade="7F"/>
+          <w:sz w:val="24"/>
+          <w:szCs w:val="24"/>
+          <w:lang w:val="de-CH"/>
+        </w:rPr>
+      </w:pPr>
+      <w:r>
+        <w:rPr>
+          <w:lang w:val="de-CH"/>
+        </w:rPr>
+        <w:br w:type="page"/>
+      </w:r>
+    </w:p>
+    <w:p>
+      <w:pPr>
         <w:pStyle w:val="berschrift3"/>
         <w:rPr>
           <w:lang w:val="de-CH"/>
         </w:rPr>
       </w:pPr>
-      <w:bookmarkStart w:id="26" w:name="_Toc502737176"/>
       <w:r>
         <w:rPr>
           <w:lang w:val="de-CH"/>
@@ -14578,7 +14805,7 @@
         <w:lastRenderedPageBreak/>
         <w:t>Sprint 3 Testergebnisse</w:t>
       </w:r>
-      <w:bookmarkEnd w:id="26"/>
+      <w:bookmarkEnd w:id="25"/>
     </w:p>
     <w:p>
       <w:pPr>
@@ -14794,211 +15021,7 @@
               <w:rPr>
                 <w:lang w:val="de-CH"/>
               </w:rPr>
-              <w:t>3</w:t>
-            </w:r>
-          </w:p>
-        </w:tc>
-        <w:tc>
-          <w:tcPr>
-            <w:tcW w:w="2265" w:type="dxa"/>
-          </w:tcPr>
-          <w:p>
-            <w:pPr>
-              <w:rPr>
-                <w:lang w:val="de-CH"/>
-              </w:rPr>
-            </w:pPr>
-            <w:r>
-              <w:rPr>
-                <w:lang w:val="de-CH"/>
-              </w:rPr>
-              <w:t>13.12.2017</w:t>
-            </w:r>
-          </w:p>
-        </w:tc>
-        <w:tc>
-          <w:tcPr>
-            <w:tcW w:w="2266" w:type="dxa"/>
-          </w:tcPr>
-          <w:p>
-            <w:pPr>
-              <w:rPr>
-                <w:lang w:val="de-CH"/>
-              </w:rPr>
-            </w:pPr>
-            <w:r>
-              <w:rPr>
-                <w:lang w:val="de-CH"/>
-              </w:rPr>
-              <w:t>OK</w:t>
-            </w:r>
-          </w:p>
-        </w:tc>
-        <w:tc>
-          <w:tcPr>
-            <w:tcW w:w="2266" w:type="dxa"/>
-          </w:tcPr>
-          <w:p>
-            <w:pPr>
-              <w:rPr>
-                <w:lang w:val="de-CH"/>
-              </w:rPr>
-            </w:pPr>
-          </w:p>
-        </w:tc>
-      </w:tr>
-      <w:tr>
-        <w:tc>
-          <w:tcPr>
-            <w:tcW w:w="2265" w:type="dxa"/>
-          </w:tcPr>
-          <w:p>
-            <w:pPr>
-              <w:rPr>
-                <w:lang w:val="de-CH"/>
-              </w:rPr>
-            </w:pPr>
-            <w:r>
-              <w:rPr>
-                <w:lang w:val="de-CH"/>
-              </w:rPr>
               <w:t>4</w:t>
-            </w:r>
-          </w:p>
-        </w:tc>
-        <w:tc>
-          <w:tcPr>
-            <w:tcW w:w="2265" w:type="dxa"/>
-          </w:tcPr>
-          <w:p>
-            <w:pPr>
-              <w:rPr>
-                <w:lang w:val="de-CH"/>
-              </w:rPr>
-            </w:pPr>
-            <w:r>
-              <w:rPr>
-                <w:lang w:val="de-CH"/>
-              </w:rPr>
-              <w:t>13.12.2017</w:t>
-            </w:r>
-          </w:p>
-        </w:tc>
-        <w:tc>
-          <w:tcPr>
-            <w:tcW w:w="2266" w:type="dxa"/>
-          </w:tcPr>
-          <w:p>
-            <w:pPr>
-              <w:rPr>
-                <w:lang w:val="de-CH"/>
-              </w:rPr>
-            </w:pPr>
-            <w:r>
-              <w:rPr>
-                <w:lang w:val="de-CH"/>
-              </w:rPr>
-              <w:t>OK</w:t>
-            </w:r>
-          </w:p>
-        </w:tc>
-        <w:tc>
-          <w:tcPr>
-            <w:tcW w:w="2266" w:type="dxa"/>
-          </w:tcPr>
-          <w:p>
-            <w:pPr>
-              <w:rPr>
-                <w:lang w:val="de-CH"/>
-              </w:rPr>
-            </w:pPr>
-          </w:p>
-        </w:tc>
-      </w:tr>
-      <w:tr>
-        <w:tc>
-          <w:tcPr>
-            <w:tcW w:w="2265" w:type="dxa"/>
-          </w:tcPr>
-          <w:p>
-            <w:pPr>
-              <w:rPr>
-                <w:lang w:val="de-CH"/>
-              </w:rPr>
-            </w:pPr>
-            <w:r>
-              <w:rPr>
-                <w:lang w:val="de-CH"/>
-              </w:rPr>
-              <w:t>5</w:t>
-            </w:r>
-          </w:p>
-        </w:tc>
-        <w:tc>
-          <w:tcPr>
-            <w:tcW w:w="2265" w:type="dxa"/>
-          </w:tcPr>
-          <w:p>
-            <w:pPr>
-              <w:rPr>
-                <w:lang w:val="de-CH"/>
-              </w:rPr>
-            </w:pPr>
-            <w:r>
-              <w:rPr>
-                <w:lang w:val="de-CH"/>
-              </w:rPr>
-              <w:t>13.12.2017</w:t>
-            </w:r>
-          </w:p>
-        </w:tc>
-        <w:tc>
-          <w:tcPr>
-            <w:tcW w:w="2266" w:type="dxa"/>
-          </w:tcPr>
-          <w:p>
-            <w:pPr>
-              <w:rPr>
-                <w:lang w:val="de-CH"/>
-              </w:rPr>
-            </w:pPr>
-            <w:r>
-              <w:rPr>
-                <w:lang w:val="de-CH"/>
-              </w:rPr>
-              <w:t>OK</w:t>
-            </w:r>
-          </w:p>
-        </w:tc>
-        <w:tc>
-          <w:tcPr>
-            <w:tcW w:w="2266" w:type="dxa"/>
-          </w:tcPr>
-          <w:p>
-            <w:pPr>
-              <w:rPr>
-                <w:lang w:val="de-CH"/>
-              </w:rPr>
-            </w:pPr>
-          </w:p>
-        </w:tc>
-      </w:tr>
-      <w:tr>
-        <w:tc>
-          <w:tcPr>
-            <w:tcW w:w="2265" w:type="dxa"/>
-          </w:tcPr>
-          <w:p>
-            <w:pPr>
-              <w:rPr>
-                <w:lang w:val="de-CH"/>
-              </w:rPr>
-            </w:pPr>
-            <w:r>
-              <w:rPr>
-                <w:lang w:val="de-CH"/>
-              </w:rPr>
-              <w:t>6</w:t>
             </w:r>
           </w:p>
         </w:tc>
@@ -15462,7 +15485,56 @@
     </w:tbl>
     <w:p>
       <w:pPr>
-        <w:pStyle w:val="berschrift3"/>
+        <w:rPr>
+          <w:lang w:val="de-CH"/>
+        </w:rPr>
+      </w:pPr>
+    </w:p>
+    <w:p>
+      <w:pPr>
+        <w:rPr>
+          <w:lang w:val="de-CH"/>
+        </w:rPr>
+      </w:pPr>
+      <w:r>
+        <w:rPr>
+          <w:lang w:val="de-CH"/>
+        </w:rPr>
+        <w:t xml:space="preserve">Das Intro-Szenario wird besser durch das </w:t>
+      </w:r>
+      <w:proofErr w:type="spellStart"/>
+      <w:r>
+        <w:rPr>
+          <w:lang w:val="de-CH"/>
+        </w:rPr>
+        <w:t>StandBy</w:t>
+      </w:r>
+      <w:proofErr w:type="spellEnd"/>
+      <w:r>
+        <w:rPr>
+          <w:lang w:val="de-CH"/>
+        </w:rPr>
+        <w:t xml:space="preserve">-Szenario von </w:t>
+      </w:r>
+      <w:proofErr w:type="spellStart"/>
+      <w:r>
+        <w:rPr>
+          <w:lang w:val="de-CH"/>
+        </w:rPr>
+        <w:t>SteamVR</w:t>
+      </w:r>
+      <w:proofErr w:type="spellEnd"/>
+      <w:r>
+        <w:rPr>
+          <w:lang w:val="de-CH"/>
+        </w:rPr>
+        <w:t xml:space="preserve"> gelöst, aufgrund dessen fällt der zugehörige Testfall 6 weg.</w:t>
+      </w:r>
+      <w:bookmarkStart w:id="26" w:name="_GoBack"/>
+      <w:bookmarkEnd w:id="26"/>
+    </w:p>
+    <w:p>
+      <w:pPr>
         <w:rPr>
           <w:color w:val="2E74B5" w:themeColor="accent1" w:themeShade="BF"/>
           <w:sz w:val="26"/>
@@ -16911,7 +16983,6 @@
       </w:pPr>
     </w:p>
     <w:sectPr>
-      <w:headerReference w:type="default" r:id="rId12"/>
       <w:pgSz w:w="11906" w:h="16838"/>
       <w:pgMar w:top="1417" w:right="1417" w:bottom="1134" w:left="1417" w:header="708" w:footer="708" w:gutter="0"/>
       <w:cols w:space="708"/>
@@ -22707,7 +22778,7 @@
 </file>
 
 <file path=customXml/itemProps1.xml><?xml version="1.0" encoding="utf-8"?>
-<ds:datastoreItem xmlns:ds="http://schemas.openxmlformats.org/officeDocument/2006/customXml" ds:itemID="{3FA44E68-C28C-4064-B1B3-60BCA2A4ED0F}">
+<ds:datastoreItem xmlns:ds="http://schemas.openxmlformats.org/officeDocument/2006/customXml" ds:itemID="{C495DDD1-F6E4-4E21-9521-0BEA2D7B2F7C}">
   <ds:schemaRefs>
     <ds:schemaRef ds:uri="http://schemas.openxmlformats.org/officeDocument/2006/bibliography"/>
   </ds:schemaRefs>

</xml_diff>